<commit_message>
More Walter Scale changes
</commit_message>
<xml_diff>
--- a/Walter/TripReports/WalterScale.docx
+++ b/Walter/TripReports/WalterScale.docx
@@ -43,19 +43,7 @@
         <w:t xml:space="preserve"> back </w:t>
       </w:r>
       <w:r>
-        <w:t>in 1986 he took notice of people mentioning</w:t>
-      </w:r>
-      <w:r>
-        <w:t xml:space="preserve"> their highpoint achievement in log books </w:t>
-      </w:r>
-      <w:r>
-        <w:t xml:space="preserve">at the </w:t>
-      </w:r>
-      <w:r>
-        <w:t>top</w:t>
-      </w:r>
-      <w:r>
-        <w:t xml:space="preserve"> of various</w:t>
+        <w:t>in 1986 he took notice of people mentioning their highpoint achievement in log books at the top of various</w:t>
       </w:r>
       <w:r>
         <w:t xml:space="preserve"> summits, and from that </w:t>
@@ -64,34 +52,22 @@
         <w:t xml:space="preserve">he </w:t>
       </w:r>
       <w:r>
-        <w:t xml:space="preserve">went on to from the </w:t>
-      </w:r>
-      <w:r>
-        <w:t>High</w:t>
+        <w:t>went on to from the High</w:t>
       </w:r>
       <w:r>
         <w:t xml:space="preserve"> P</w:t>
       </w:r>
       <w:r>
-        <w:t>ointers Club</w:t>
-      </w:r>
-      <w:r>
-        <w:t xml:space="preserve">. </w:t>
-      </w:r>
-      <w:r>
-        <w:t xml:space="preserve"> </w:t>
-      </w:r>
-      <w:r>
-        <w:t xml:space="preserve">Jack </w:t>
+        <w:t xml:space="preserve">ointers Club. </w:t>
+      </w:r>
+      <w:r>
+        <w:t xml:space="preserve"> Jack </w:t>
       </w:r>
       <w:r>
         <w:t>became the</w:t>
       </w:r>
       <w:r>
-        <w:t xml:space="preserve"> seventh person to achieve standing o</w:t>
-      </w:r>
-      <w:r>
-        <w:t>n the summits of all 50 states</w:t>
+        <w:t xml:space="preserve"> seventh person to achieve standing on the summits of all 50 states</w:t>
       </w:r>
       <w:r>
         <w:t>, and a</w:t>
@@ -158,7 +134,10 @@
         <w:t xml:space="preserve">  However, with the highpoints </w:t>
       </w:r>
       <w:r>
-        <w:t>have such a wide range of geographical makeup t</w:t>
+        <w:t>having</w:t>
+      </w:r>
+      <w:r>
+        <w:t xml:space="preserve"> such a wide range of geographical makeup t</w:t>
       </w:r>
       <w:r>
         <w:t>here are many factors which influence difficulty.</w:t>
@@ -212,25 +191,13 @@
         <w:t>all influence the struggle (or lack of struggle)</w:t>
       </w:r>
       <w:r>
-        <w:t xml:space="preserve">. As such difficulty rankings </w:t>
-      </w:r>
-      <w:r>
-        <w:t>tend to be (and rightly so)</w:t>
-      </w:r>
-      <w:r>
-        <w:t xml:space="preserve"> mostly a matter</w:t>
+        <w:t>. As such difficulty rankings tend to be (and rightly so) mostly a matter</w:t>
       </w:r>
       <w:r>
         <w:t xml:space="preserve"> opinion</w:t>
       </w:r>
       <w:r>
-        <w:t xml:space="preserve">, and </w:t>
-      </w:r>
-      <w:r>
-        <w:t>personal</w:t>
-      </w:r>
-      <w:r>
-        <w:t xml:space="preserve"> experience. One </w:t>
+        <w:t xml:space="preserve">, and personal experience. One </w:t>
       </w:r>
       <w:proofErr w:type="spellStart"/>
       <w:r>
@@ -268,10 +235,7 @@
         <w:t xml:space="preserve">.  </w:t>
       </w:r>
       <w:r>
-        <w:t xml:space="preserve">Adding to the confusion the </w:t>
-      </w:r>
-      <w:r>
-        <w:t>High Pointers Club</w:t>
+        <w:t>Adding to the confusion the High Pointers Club</w:t>
       </w:r>
       <w:r>
         <w:t xml:space="preserve"> </w:t>
@@ -298,13 +262,7 @@
         <w:t xml:space="preserve"> </w:t>
       </w:r>
       <w:r>
-        <w:t>“a</w:t>
-      </w:r>
-      <w:r>
-        <w:t>ny route to the top</w:t>
-      </w:r>
-      <w:r>
-        <w:t>” be it by ho</w:t>
+        <w:t>“any route to the top” be it by ho</w:t>
       </w:r>
       <w:r>
         <w:t xml:space="preserve">rse, car, foot, helicopter, etc. </w:t>
@@ -332,7 +290,10 @@
     </w:p>
     <w:p>
       <w:r>
-        <w:t xml:space="preserve">Similarly </w:t>
+        <w:t>Also</w:t>
+      </w:r>
+      <w:r>
+        <w:t xml:space="preserve"> </w:t>
       </w:r>
       <w:r>
         <w:t>o</w:t>
@@ -394,7 +355,10 @@
     </w:p>
     <w:p>
       <w:r>
-        <w:t xml:space="preserve">There again what exactly is difficulty?  For some the difficulty might be finding the time to pursue this effort, or coming up with the money needed.  For others it might be very challenging to plan the logistics of </w:t>
+        <w:t>Then</w:t>
+      </w:r>
+      <w:r>
+        <w:t xml:space="preserve"> again what exactly is difficulty?  For some the difficulty might be finding the time to pursue this effort, or coming up with the money needed.  For others it might be very challenging to plan the logistics of </w:t>
       </w:r>
       <w:r>
         <w:t>a</w:t>
@@ -420,16 +384,7 @@
         <w:t>Scale is</w:t>
       </w:r>
       <w:r>
-        <w:t xml:space="preserve"> to explain the amount</w:t>
-      </w:r>
-      <w:r>
-        <w:t xml:space="preserve"> of </w:t>
-      </w:r>
-      <w:r>
-        <w:t>foot-power (aka walking, hiking, climbing effort)</w:t>
-      </w:r>
-      <w:r>
-        <w:t xml:space="preserve"> requir</w:t>
+        <w:t xml:space="preserve"> to explain the amount of foot-power (aka walking, hiking, climbing effort) requir</w:t>
       </w:r>
       <w:r>
         <w:t>ed to obtain a US State</w:t>
@@ -438,40 +393,13 @@
         <w:t xml:space="preserve"> highpoint by way of the</w:t>
       </w:r>
       <w:r>
-        <w:t xml:space="preserve"> least technical standard route under fair weather. </w:t>
-      </w:r>
-      <w:r>
-        <w:t>The Walter Scale assigns ef</w:t>
-      </w:r>
-      <w:r>
-        <w:t>fort points to each highpoint, with effort</w:t>
-      </w:r>
-      <w:r>
-        <w:t xml:space="preserve"> points </w:t>
-      </w:r>
-      <w:r>
-        <w:t>being</w:t>
-      </w:r>
-      <w:r>
-        <w:t xml:space="preserve"> a combination of total hiking mileage, vertical gain, </w:t>
-      </w:r>
-      <w:r>
-        <w:t>terrain</w:t>
-      </w:r>
-      <w:r>
-        <w:t xml:space="preserve"> difficulty, nights required, and </w:t>
-      </w:r>
-      <w:r>
-        <w:t xml:space="preserve">expected </w:t>
+        <w:t xml:space="preserve"> least technical standard route under fair weather. The Walter Scale assigns effort points to each highpoint, with effort points being a combination of total hiking mileage, vertical gain, terrain difficulty, nights required, and expected </w:t>
       </w:r>
       <w:r>
         <w:t>cold weather days</w:t>
       </w:r>
       <w:r>
-        <w:t>.</w:t>
-      </w:r>
-      <w:r>
-        <w:t xml:space="preserve"> </w:t>
+        <w:t xml:space="preserve">. </w:t>
       </w:r>
       <w:r>
         <w:t xml:space="preserve">The elevation gain </w:t>
@@ -521,13 +449,7 @@
         <w:t xml:space="preserve">he Walter Scale assigns one point </w:t>
       </w:r>
       <w:r>
-        <w:t xml:space="preserve">to each round-trip mile.  To figure in vertical gain, the Walter Scale equates vertical feet to horizontal miles by multiplying vertical gain in miles by a difficulty factor and adding that to the baseline.  The scale considers </w:t>
-      </w:r>
-      <w:r>
-        <w:t>it to be 15 times more difficult to c</w:t>
-      </w:r>
-      <w:r>
-        <w:t xml:space="preserve">limb 1 </w:t>
+        <w:t xml:space="preserve">to each round-trip mile.  To figure in vertical gain, the Walter Scale equates vertical feet to horizontal miles by multiplying vertical gain in miles by a difficulty factor and adding that to the baseline.  The scale considers it to be 15 times more difficult to climb 1 </w:t>
       </w:r>
       <w:r>
         <w:lastRenderedPageBreak/>
@@ -546,13 +468,7 @@
         <w:t xml:space="preserve">distance the same person can climb in an hour.  </w:t>
       </w:r>
       <w:r>
-        <w:t xml:space="preserve">It is </w:t>
-      </w:r>
-      <w:r>
-        <w:t>estimated</w:t>
-      </w:r>
-      <w:r>
-        <w:t xml:space="preserve"> that 3 miles can be walked in 1 hour, and likewise 1000 vertical </w:t>
+        <w:t xml:space="preserve">It is estimated that 3 miles can be walked in 1 hour, and likewise 1000 vertical </w:t>
       </w:r>
       <w:r>
         <w:t>feet (</w:t>
@@ -620,7 +536,15 @@
         <w:t xml:space="preserve"> freezing.  For example the </w:t>
       </w:r>
       <w:r>
-        <w:t xml:space="preserve">average summer month temperature on Rainier is close to or below the 32 F freezing point.  </w:t>
+        <w:t xml:space="preserve">average summer month temperature on </w:t>
+      </w:r>
+      <w:r>
+        <w:t xml:space="preserve">the summit of </w:t>
+      </w:r>
+      <w:bookmarkStart w:id="0" w:name="_GoBack"/>
+      <w:bookmarkEnd w:id="0"/>
+      <w:r>
+        <w:t xml:space="preserve">Rainier is close to or below the 32 F freezing point.  </w:t>
       </w:r>
       <w:r>
         <w:t>As such</w:t>
@@ -751,8 +675,6 @@
       <w:r>
         <w:t>]</w:t>
       </w:r>
-      <w:bookmarkStart w:id="0" w:name="_GoBack"/>
-      <w:bookmarkEnd w:id="0"/>
       <w:r>
         <w:t xml:space="preserve"> * 1000</w:t>
       </w:r>

</xml_diff>

<commit_message>
as such he developed the Walter Scale
</commit_message>
<xml_diff>
--- a/Walter/TripReports/WalterScale.docx
+++ b/Walter/TripReports/WalterScale.docx
@@ -1,6 +1,6 @@
 
 <file path=word/document.xml><?xml version="1.0" encoding="utf-8"?>
-<w:document xmlns:wpc="http://schemas.microsoft.com/office/word/2010/wordprocessingCanvas" xmlns:cx="http://schemas.microsoft.com/office/drawing/2014/chartex" xmlns:cx1="http://schemas.microsoft.com/office/drawing/2015/9/8/chartex" xmlns:cx2="http://schemas.microsoft.com/office/drawing/2015/10/21/chartex" xmlns:cx3="http://schemas.microsoft.com/office/drawing/2016/5/9/chartex" xmlns:cx4="http://schemas.microsoft.com/office/drawing/2016/5/10/chartex" xmlns:cx5="http://schemas.microsoft.com/office/drawing/2016/5/11/chartex" xmlns:cx6="http://schemas.microsoft.com/office/drawing/2016/5/12/chartex" xmlns:cx7="http://schemas.microsoft.com/office/drawing/2016/5/13/chartex" xmlns:cx8="http://schemas.microsoft.com/office/drawing/2016/5/14/chartex" xmlns:mc="http://schemas.openxmlformats.org/markup-compatibility/2006" xmlns:aink="http://schemas.microsoft.com/office/drawing/2016/ink" xmlns:am3d="http://schemas.microsoft.com/office/drawing/2017/model3d" xmlns:o="urn:schemas-microsoft-com:office:office" xmlns:r="http://schemas.openxmlformats.org/officeDocument/2006/relationships" xmlns:m="http://schemas.openxmlformats.org/officeDocument/2006/math" xmlns:v="urn:schemas-microsoft-com:vml" xmlns:wp14="http://schemas.microsoft.com/office/word/2010/wordprocessingDrawing" xmlns:wp="http://schemas.openxmlformats.org/drawingml/2006/wordprocessingDrawing" xmlns:w10="urn:schemas-microsoft-com:office:word" xmlns:w="http://schemas.openxmlformats.org/wordprocessingml/2006/main" xmlns:w14="http://schemas.microsoft.com/office/word/2010/wordml" xmlns:w15="http://schemas.microsoft.com/office/word/2012/wordml" xmlns:w16cid="http://schemas.microsoft.com/office/word/2016/wordml/cid" xmlns:w16se="http://schemas.microsoft.com/office/word/2015/wordml/symex" xmlns:wpg="http://schemas.microsoft.com/office/word/2010/wordprocessingGroup" xmlns:wpi="http://schemas.microsoft.com/office/word/2010/wordprocessingInk" xmlns:wne="http://schemas.microsoft.com/office/word/2006/wordml" xmlns:wps="http://schemas.microsoft.com/office/word/2010/wordprocessingShape" mc:Ignorable="w14 w15 w16se w16cid wp14">
+<w:document xmlns:wpc="http://schemas.microsoft.com/office/word/2010/wordprocessingCanvas" xmlns:mc="http://schemas.openxmlformats.org/markup-compatibility/2006" xmlns:o="urn:schemas-microsoft-com:office:office" xmlns:r="http://schemas.openxmlformats.org/officeDocument/2006/relationships" xmlns:m="http://schemas.openxmlformats.org/officeDocument/2006/math" xmlns:v="urn:schemas-microsoft-com:vml" xmlns:wp14="http://schemas.microsoft.com/office/word/2010/wordprocessingDrawing" xmlns:wp="http://schemas.openxmlformats.org/drawingml/2006/wordprocessingDrawing" xmlns:w10="urn:schemas-microsoft-com:office:word" xmlns:w="http://schemas.openxmlformats.org/wordprocessingml/2006/main" xmlns:w14="http://schemas.microsoft.com/office/word/2010/wordml" xmlns:wpg="http://schemas.microsoft.com/office/word/2010/wordprocessingGroup" xmlns:wpi="http://schemas.microsoft.com/office/word/2010/wordprocessingInk" xmlns:wne="http://schemas.microsoft.com/office/word/2006/wordml" xmlns:wps="http://schemas.microsoft.com/office/word/2010/wordprocessingShape" mc:Ignorable="w14 wp14">
   <w:body>
     <w:p>
       <w:pPr>
@@ -298,17 +298,8 @@
           <w:sz w:val="28"/>
           <w:szCs w:val="28"/>
         </w:rPr>
-        <w:t xml:space="preserve">skilled mountain </w:t>
-      </w:r>
-      <w:proofErr w:type="gramStart"/>
-      <w:r>
-        <w:rPr>
-          <w:sz w:val="28"/>
-          <w:szCs w:val="28"/>
-        </w:rPr>
-        <w:t>climbers</w:t>
-      </w:r>
-      <w:proofErr w:type="gramEnd"/>
+        <w:t>skilled mountain climbers</w:t>
+      </w:r>
       <w:r>
         <w:rPr>
           <w:sz w:val="28"/>
@@ -2468,14 +2459,7 @@
           <w:sz w:val="28"/>
           <w:szCs w:val="28"/>
         </w:rPr>
-        <w:t>necessitate</w:t>
-      </w:r>
-      <w:r>
-        <w:rPr>
-          <w:sz w:val="28"/>
-          <w:szCs w:val="28"/>
-        </w:rPr>
-        <w:t xml:space="preserve">s </w:t>
+        <w:t xml:space="preserve">necessitates </w:t>
       </w:r>
       <w:r>
         <w:rPr>
@@ -9212,6 +9196,7 @@
     </w:p>
     <w:p>
       <w:pPr>
+        <w:spacing w:before="240"/>
         <w:rPr>
           <w:sz w:val="28"/>
           <w:szCs w:val="28"/>
@@ -9222,7 +9207,21 @@
           <w:sz w:val="28"/>
           <w:szCs w:val="28"/>
         </w:rPr>
-        <w:t>The authors highpointing calling reaches back to May 2001 when he and two friends</w:t>
+        <w:t xml:space="preserve">The </w:t>
+      </w:r>
+      <w:r>
+        <w:rPr>
+          <w:sz w:val="28"/>
+          <w:szCs w:val="28"/>
+        </w:rPr>
+        <w:t>author’s</w:t>
+      </w:r>
+      <w:r>
+        <w:rPr>
+          <w:sz w:val="28"/>
+          <w:szCs w:val="28"/>
+        </w:rPr>
+        <w:t xml:space="preserve"> highpointing calling reaches back to May 2001 when he and two friends</w:t>
       </w:r>
       <w:r>
         <w:rPr>
@@ -9236,14 +9235,42 @@
           <w:sz w:val="28"/>
           <w:szCs w:val="28"/>
         </w:rPr>
-        <w:t xml:space="preserve"> drove to the top North Carolina’s Mount Mitchell.  Later that year he tagged a second highpoint </w:t>
-      </w:r>
-      <w:r>
-        <w:rPr>
-          <w:sz w:val="28"/>
-          <w:szCs w:val="28"/>
-        </w:rPr>
-        <w:t xml:space="preserve">without having a goal to reach all </w:t>
+        <w:t xml:space="preserve"> drove to the top North Carolina’s Mount Mitchell.  </w:t>
+      </w:r>
+      <w:r>
+        <w:rPr>
+          <w:sz w:val="28"/>
+          <w:szCs w:val="28"/>
+        </w:rPr>
+        <w:t>By the fall of that same year</w:t>
+      </w:r>
+      <w:r>
+        <w:rPr>
+          <w:sz w:val="28"/>
+          <w:szCs w:val="28"/>
+        </w:rPr>
+        <w:t xml:space="preserve"> he tagged a second highpoint </w:t>
+      </w:r>
+      <w:r>
+        <w:rPr>
+          <w:sz w:val="28"/>
+          <w:szCs w:val="28"/>
+        </w:rPr>
+        <w:t>without</w:t>
+      </w:r>
+      <w:r>
+        <w:rPr>
+          <w:sz w:val="28"/>
+          <w:szCs w:val="28"/>
+        </w:rPr>
+        <w:t xml:space="preserve"> yet</w:t>
+      </w:r>
+      <w:r>
+        <w:rPr>
+          <w:sz w:val="28"/>
+          <w:szCs w:val="28"/>
+        </w:rPr>
+        <w:t xml:space="preserve"> having a goal to reach all </w:t>
       </w:r>
       <w:r>
         <w:rPr>
@@ -9264,7 +9291,14 @@
           <w:sz w:val="28"/>
           <w:szCs w:val="28"/>
         </w:rPr>
-        <w:t xml:space="preserve">  Over the next 8 years he completed another 6, followed by another </w:t>
+        <w:t xml:space="preserve">  Over the next eight</w:t>
+      </w:r>
+      <w:r>
+        <w:rPr>
+          <w:sz w:val="28"/>
+          <w:szCs w:val="28"/>
+        </w:rPr>
+        <w:t xml:space="preserve"> years he completed another 6, followed by another </w:t>
       </w:r>
       <w:r>
         <w:rPr>
@@ -9320,17 +9354,8 @@
           <w:sz w:val="28"/>
           <w:szCs w:val="28"/>
         </w:rPr>
-        <w:t xml:space="preserve">Following </w:t>
-      </w:r>
-      <w:proofErr w:type="gramStart"/>
-      <w:r>
-        <w:rPr>
-          <w:sz w:val="28"/>
-          <w:szCs w:val="28"/>
-        </w:rPr>
-        <w:t>Denali</w:t>
-      </w:r>
-      <w:proofErr w:type="gramEnd"/>
+        <w:t>Following Denali</w:t>
+      </w:r>
       <w:r>
         <w:rPr>
           <w:sz w:val="28"/>
@@ -9357,6 +9382,41 @@
           <w:sz w:val="28"/>
           <w:szCs w:val="28"/>
         </w:rPr>
+        <w:t xml:space="preserve">. Realizing </w:t>
+      </w:r>
+      <w:r>
+        <w:rPr>
+          <w:sz w:val="28"/>
+          <w:szCs w:val="28"/>
+        </w:rPr>
+        <w:t>the remaining 21 seem</w:t>
+      </w:r>
+      <w:r>
+        <w:rPr>
+          <w:sz w:val="28"/>
+          <w:szCs w:val="28"/>
+        </w:rPr>
+        <w:t xml:space="preserve"> less physically</w:t>
+      </w:r>
+      <w:r>
+        <w:rPr>
+          <w:sz w:val="28"/>
+          <w:szCs w:val="28"/>
+        </w:rPr>
+        <w:t xml:space="preserve"> </w:t>
+      </w:r>
+      <w:r>
+        <w:rPr>
+          <w:sz w:val="28"/>
+          <w:szCs w:val="28"/>
+        </w:rPr>
+        <w:t>severe</w:t>
+      </w:r>
+      <w:r>
+        <w:rPr>
+          <w:sz w:val="28"/>
+          <w:szCs w:val="28"/>
+        </w:rPr>
         <w:t xml:space="preserve">, </w:t>
       </w:r>
       <w:r>
@@ -9364,63 +9424,70 @@
           <w:sz w:val="28"/>
           <w:szCs w:val="28"/>
         </w:rPr>
-        <w:t>account</w:t>
-      </w:r>
-      <w:r>
-        <w:rPr>
-          <w:sz w:val="28"/>
-          <w:szCs w:val="28"/>
-        </w:rPr>
-        <w:t>ing</w:t>
-      </w:r>
-      <w:r>
-        <w:rPr>
-          <w:sz w:val="28"/>
-          <w:szCs w:val="28"/>
-        </w:rPr>
-        <w:t xml:space="preserve"> for 96.28</w:t>
-      </w:r>
-      <w:r>
-        <w:rPr>
-          <w:sz w:val="28"/>
-          <w:szCs w:val="28"/>
-        </w:rPr>
-        <w:t>% of the physical effort.</w:t>
-      </w:r>
-      <w:r>
-        <w:rPr>
-          <w:sz w:val="28"/>
-          <w:szCs w:val="28"/>
-        </w:rPr>
-        <w:t xml:space="preserve"> </w:t>
-      </w:r>
-      <w:r>
-        <w:rPr>
-          <w:sz w:val="28"/>
-          <w:szCs w:val="28"/>
-        </w:rPr>
-        <w:t xml:space="preserve">That said </w:t>
-      </w:r>
-      <w:r>
-        <w:rPr>
-          <w:sz w:val="28"/>
-          <w:szCs w:val="28"/>
-        </w:rPr>
-        <w:t>he sees the</w:t>
-      </w:r>
-      <w:r>
-        <w:rPr>
-          <w:sz w:val="28"/>
-          <w:szCs w:val="28"/>
-        </w:rPr>
-        <w:t xml:space="preserve"> remaining 21 </w:t>
-      </w:r>
-      <w:r>
-        <w:rPr>
-          <w:sz w:val="28"/>
-          <w:szCs w:val="28"/>
-        </w:rPr>
-        <w:t xml:space="preserve">highpoints to have their own type of </w:t>
+        <w:t>the author</w:t>
+      </w:r>
+      <w:r>
+        <w:rPr>
+          <w:sz w:val="28"/>
+          <w:szCs w:val="28"/>
+        </w:rPr>
+        <w:t xml:space="preserve"> began to wonder what percent of the physical effort remained, </w:t>
+      </w:r>
+      <w:r>
+        <w:rPr>
+          <w:sz w:val="28"/>
+          <w:szCs w:val="28"/>
+        </w:rPr>
+        <w:t>as such he developed the Walter Scale</w:t>
+      </w:r>
+      <w:r>
+        <w:rPr>
+          <w:sz w:val="28"/>
+          <w:szCs w:val="28"/>
+        </w:rPr>
+        <w:t xml:space="preserve">. </w:t>
+      </w:r>
+      <w:r>
+        <w:rPr>
+          <w:sz w:val="28"/>
+          <w:szCs w:val="28"/>
+        </w:rPr>
+        <w:t>Although his remaining highpoints only account for 3.72% of the overall</w:t>
+      </w:r>
+      <w:r>
+        <w:rPr>
+          <w:sz w:val="28"/>
+          <w:szCs w:val="28"/>
+        </w:rPr>
+        <w:t xml:space="preserve"> physic</w:t>
+      </w:r>
+      <w:r>
+        <w:rPr>
+          <w:sz w:val="28"/>
+          <w:szCs w:val="28"/>
+        </w:rPr>
+        <w:t xml:space="preserve">al effort </w:t>
+      </w:r>
+      <w:r>
+        <w:rPr>
+          <w:sz w:val="28"/>
+          <w:szCs w:val="28"/>
+        </w:rPr>
+        <w:t xml:space="preserve">he </w:t>
+      </w:r>
+      <w:r>
+        <w:rPr>
+          <w:sz w:val="28"/>
+          <w:szCs w:val="28"/>
+        </w:rPr>
+        <w:t xml:space="preserve">knows they will come with their own </w:t>
+      </w:r>
+      <w:r>
+        <w:rPr>
+          <w:sz w:val="28"/>
+          <w:szCs w:val="28"/>
+        </w:rPr>
+        <w:t xml:space="preserve">type of </w:t>
       </w:r>
       <w:r>
         <w:rPr>
@@ -9434,7 +9501,23 @@
           <w:sz w:val="28"/>
           <w:szCs w:val="28"/>
         </w:rPr>
-        <w:t xml:space="preserve">y related to </w:t>
+        <w:t xml:space="preserve">y </w:t>
+      </w:r>
+      <w:bookmarkStart w:id="0" w:name="_GoBack"/>
+      <w:r>
+        <w:rPr>
+          <w:sz w:val="28"/>
+          <w:szCs w:val="28"/>
+        </w:rPr>
+        <w:t xml:space="preserve">related </w:t>
+      </w:r>
+      <w:bookmarkEnd w:id="0"/>
+      <w:r>
+        <w:rPr>
+          <w:sz w:val="28"/>
+          <w:szCs w:val="28"/>
+        </w:rPr>
+        <w:t xml:space="preserve">to </w:t>
       </w:r>
       <w:r>
         <w:rPr>
@@ -9490,26 +9573,8 @@
           <w:sz w:val="28"/>
           <w:szCs w:val="28"/>
         </w:rPr>
-        <w:t xml:space="preserve"> He is not holding himself to it, but he hopes to complete all 50 within a </w:t>
-      </w:r>
-      <w:proofErr w:type="gramStart"/>
-      <w:r>
-        <w:rPr>
-          <w:sz w:val="28"/>
-          <w:szCs w:val="28"/>
-        </w:rPr>
-        <w:t>20 year</w:t>
-      </w:r>
-      <w:proofErr w:type="gramEnd"/>
-      <w:r>
-        <w:rPr>
-          <w:sz w:val="28"/>
-          <w:szCs w:val="28"/>
-        </w:rPr>
-        <w:t xml:space="preserve"> timeframe.</w:t>
-      </w:r>
-      <w:bookmarkStart w:id="0" w:name="_GoBack"/>
-      <w:bookmarkEnd w:id="0"/>
+        <w:t xml:space="preserve"> He is not holding himself to it, but he hopes to complete all 50 within a 20 year timeframe.</w:t>
+      </w:r>
     </w:p>
     <w:sectPr>
       <w:pgSz w:w="12240" w:h="15840"/>
@@ -9522,7 +9587,7 @@
 </file>
 
 <file path=word/styles.xml><?xml version="1.0" encoding="utf-8"?>
-<w:styles xmlns:mc="http://schemas.openxmlformats.org/markup-compatibility/2006" xmlns:r="http://schemas.openxmlformats.org/officeDocument/2006/relationships" xmlns:w="http://schemas.openxmlformats.org/wordprocessingml/2006/main" xmlns:w14="http://schemas.microsoft.com/office/word/2010/wordml" xmlns:w15="http://schemas.microsoft.com/office/word/2012/wordml" xmlns:w16cid="http://schemas.microsoft.com/office/word/2016/wordml/cid" xmlns:w16se="http://schemas.microsoft.com/office/word/2015/wordml/symex" mc:Ignorable="w14 w15 w16se w16cid">
+<w:styles xmlns:mc="http://schemas.openxmlformats.org/markup-compatibility/2006" xmlns:r="http://schemas.openxmlformats.org/officeDocument/2006/relationships" xmlns:w="http://schemas.openxmlformats.org/wordprocessingml/2006/main" xmlns:w14="http://schemas.microsoft.com/office/word/2010/wordml" mc:Ignorable="w14">
   <w:docDefaults>
     <w:rPrDefault>
       <w:rPr>
@@ -9538,383 +9603,353 @@
       </w:pPr>
     </w:pPrDefault>
   </w:docDefaults>
-  <w:latentStyles w:defLockedState="0" w:defUIPriority="99" w:defSemiHidden="0" w:defUnhideWhenUsed="0" w:defQFormat="0" w:count="376">
-    <w:lsdException w:name="Normal" w:uiPriority="0" w:qFormat="1"/>
-    <w:lsdException w:name="heading 1" w:uiPriority="9" w:qFormat="1"/>
-    <w:lsdException w:name="heading 2" w:semiHidden="1" w:uiPriority="9" w:unhideWhenUsed="1" w:qFormat="1"/>
-    <w:lsdException w:name="heading 3" w:semiHidden="1" w:uiPriority="9" w:unhideWhenUsed="1" w:qFormat="1"/>
-    <w:lsdException w:name="heading 4" w:semiHidden="1" w:uiPriority="9" w:unhideWhenUsed="1" w:qFormat="1"/>
-    <w:lsdException w:name="heading 5" w:semiHidden="1" w:uiPriority="9" w:unhideWhenUsed="1" w:qFormat="1"/>
-    <w:lsdException w:name="heading 6" w:semiHidden="1" w:uiPriority="9" w:unhideWhenUsed="1" w:qFormat="1"/>
-    <w:lsdException w:name="heading 7" w:semiHidden="1" w:uiPriority="9" w:unhideWhenUsed="1" w:qFormat="1"/>
-    <w:lsdException w:name="heading 8" w:semiHidden="1" w:uiPriority="9" w:unhideWhenUsed="1" w:qFormat="1"/>
-    <w:lsdException w:name="heading 9" w:semiHidden="1" w:uiPriority="9" w:unhideWhenUsed="1" w:qFormat="1"/>
-    <w:lsdException w:name="index 1" w:semiHidden="1" w:unhideWhenUsed="1"/>
-    <w:lsdException w:name="index 2" w:semiHidden="1" w:unhideWhenUsed="1"/>
-    <w:lsdException w:name="index 3" w:semiHidden="1" w:unhideWhenUsed="1"/>
-    <w:lsdException w:name="index 4" w:semiHidden="1" w:unhideWhenUsed="1"/>
-    <w:lsdException w:name="index 5" w:semiHidden="1" w:unhideWhenUsed="1"/>
-    <w:lsdException w:name="index 6" w:semiHidden="1" w:unhideWhenUsed="1"/>
-    <w:lsdException w:name="index 7" w:semiHidden="1" w:unhideWhenUsed="1"/>
-    <w:lsdException w:name="index 8" w:semiHidden="1" w:unhideWhenUsed="1"/>
-    <w:lsdException w:name="index 9" w:semiHidden="1" w:unhideWhenUsed="1"/>
-    <w:lsdException w:name="toc 1" w:semiHidden="1" w:uiPriority="39" w:unhideWhenUsed="1"/>
-    <w:lsdException w:name="toc 2" w:semiHidden="1" w:uiPriority="39" w:unhideWhenUsed="1"/>
-    <w:lsdException w:name="toc 3" w:semiHidden="1" w:uiPriority="39" w:unhideWhenUsed="1"/>
-    <w:lsdException w:name="toc 4" w:semiHidden="1" w:uiPriority="39" w:unhideWhenUsed="1"/>
-    <w:lsdException w:name="toc 5" w:semiHidden="1" w:uiPriority="39" w:unhideWhenUsed="1"/>
-    <w:lsdException w:name="toc 6" w:semiHidden="1" w:uiPriority="39" w:unhideWhenUsed="1"/>
-    <w:lsdException w:name="toc 7" w:semiHidden="1" w:uiPriority="39" w:unhideWhenUsed="1"/>
-    <w:lsdException w:name="toc 8" w:semiHidden="1" w:uiPriority="39" w:unhideWhenUsed="1"/>
-    <w:lsdException w:name="toc 9" w:semiHidden="1" w:uiPriority="39" w:unhideWhenUsed="1"/>
-    <w:lsdException w:name="Normal Indent" w:semiHidden="1" w:unhideWhenUsed="1"/>
-    <w:lsdException w:name="footnote text" w:semiHidden="1" w:unhideWhenUsed="1"/>
-    <w:lsdException w:name="annotation text" w:semiHidden="1" w:unhideWhenUsed="1"/>
-    <w:lsdException w:name="header" w:semiHidden="1" w:unhideWhenUsed="1"/>
-    <w:lsdException w:name="footer" w:semiHidden="1" w:unhideWhenUsed="1"/>
-    <w:lsdException w:name="index heading" w:semiHidden="1" w:unhideWhenUsed="1"/>
-    <w:lsdException w:name="caption" w:semiHidden="1" w:uiPriority="35" w:unhideWhenUsed="1" w:qFormat="1"/>
-    <w:lsdException w:name="table of figures" w:semiHidden="1" w:unhideWhenUsed="1"/>
-    <w:lsdException w:name="envelope address" w:semiHidden="1" w:unhideWhenUsed="1"/>
-    <w:lsdException w:name="envelope return" w:semiHidden="1" w:unhideWhenUsed="1"/>
-    <w:lsdException w:name="footnote reference" w:semiHidden="1" w:unhideWhenUsed="1"/>
-    <w:lsdException w:name="annotation reference" w:semiHidden="1" w:unhideWhenUsed="1"/>
-    <w:lsdException w:name="line number" w:semiHidden="1" w:unhideWhenUsed="1"/>
-    <w:lsdException w:name="page number" w:semiHidden="1" w:unhideWhenUsed="1"/>
-    <w:lsdException w:name="endnote reference" w:semiHidden="1" w:unhideWhenUsed="1"/>
-    <w:lsdException w:name="endnote text" w:semiHidden="1" w:unhideWhenUsed="1"/>
-    <w:lsdException w:name="table of authorities" w:semiHidden="1" w:unhideWhenUsed="1"/>
-    <w:lsdException w:name="macro" w:semiHidden="1" w:unhideWhenUsed="1"/>
-    <w:lsdException w:name="toa heading" w:semiHidden="1" w:unhideWhenUsed="1"/>
-    <w:lsdException w:name="List" w:semiHidden="1" w:unhideWhenUsed="1"/>
-    <w:lsdException w:name="List Bullet" w:semiHidden="1" w:unhideWhenUsed="1"/>
-    <w:lsdException w:name="List Number" w:semiHidden="1" w:unhideWhenUsed="1"/>
-    <w:lsdException w:name="List 2" w:semiHidden="1" w:unhideWhenUsed="1"/>
-    <w:lsdException w:name="List 3" w:semiHidden="1" w:unhideWhenUsed="1"/>
-    <w:lsdException w:name="List 4" w:semiHidden="1" w:unhideWhenUsed="1"/>
-    <w:lsdException w:name="List 5" w:semiHidden="1" w:unhideWhenUsed="1"/>
-    <w:lsdException w:name="List Bullet 2" w:semiHidden="1" w:unhideWhenUsed="1"/>
-    <w:lsdException w:name="List Bullet 3" w:semiHidden="1" w:unhideWhenUsed="1"/>
-    <w:lsdException w:name="List Bullet 4" w:semiHidden="1" w:unhideWhenUsed="1"/>
-    <w:lsdException w:name="List Bullet 5" w:semiHidden="1" w:unhideWhenUsed="1"/>
-    <w:lsdException w:name="List Number 2" w:semiHidden="1" w:unhideWhenUsed="1"/>
-    <w:lsdException w:name="List Number 3" w:semiHidden="1" w:unhideWhenUsed="1"/>
-    <w:lsdException w:name="List Number 4" w:semiHidden="1" w:unhideWhenUsed="1"/>
-    <w:lsdException w:name="List Number 5" w:semiHidden="1" w:unhideWhenUsed="1"/>
-    <w:lsdException w:name="Title" w:uiPriority="10" w:qFormat="1"/>
-    <w:lsdException w:name="Closing" w:semiHidden="1" w:unhideWhenUsed="1"/>
-    <w:lsdException w:name="Signature" w:semiHidden="1" w:unhideWhenUsed="1"/>
-    <w:lsdException w:name="Default Paragraph Font" w:semiHidden="1" w:uiPriority="1" w:unhideWhenUsed="1"/>
-    <w:lsdException w:name="Body Text" w:semiHidden="1" w:unhideWhenUsed="1"/>
-    <w:lsdException w:name="Body Text Indent" w:semiHidden="1" w:unhideWhenUsed="1"/>
-    <w:lsdException w:name="List Continue" w:semiHidden="1" w:unhideWhenUsed="1"/>
-    <w:lsdException w:name="List Continue 2" w:semiHidden="1" w:unhideWhenUsed="1"/>
-    <w:lsdException w:name="List Continue 3" w:semiHidden="1" w:unhideWhenUsed="1"/>
-    <w:lsdException w:name="List Continue 4" w:semiHidden="1" w:unhideWhenUsed="1"/>
-    <w:lsdException w:name="List Continue 5" w:semiHidden="1" w:unhideWhenUsed="1"/>
-    <w:lsdException w:name="Message Header" w:semiHidden="1" w:unhideWhenUsed="1"/>
-    <w:lsdException w:name="Subtitle" w:uiPriority="11" w:qFormat="1"/>
-    <w:lsdException w:name="Salutation" w:semiHidden="1" w:unhideWhenUsed="1"/>
-    <w:lsdException w:name="Date" w:semiHidden="1" w:unhideWhenUsed="1"/>
-    <w:lsdException w:name="Body Text First Indent" w:semiHidden="1" w:unhideWhenUsed="1"/>
-    <w:lsdException w:name="Body Text First Indent 2" w:semiHidden="1" w:unhideWhenUsed="1"/>
-    <w:lsdException w:name="Note Heading" w:semiHidden="1" w:unhideWhenUsed="1"/>
-    <w:lsdException w:name="Body Text 2" w:semiHidden="1" w:unhideWhenUsed="1"/>
-    <w:lsdException w:name="Body Text 3" w:semiHidden="1" w:unhideWhenUsed="1"/>
-    <w:lsdException w:name="Body Text Indent 2" w:semiHidden="1" w:unhideWhenUsed="1"/>
-    <w:lsdException w:name="Body Text Indent 3" w:semiHidden="1" w:unhideWhenUsed="1"/>
-    <w:lsdException w:name="Block Text" w:semiHidden="1" w:unhideWhenUsed="1"/>
-    <w:lsdException w:name="Hyperlink" w:semiHidden="1" w:unhideWhenUsed="1"/>
-    <w:lsdException w:name="FollowedHyperlink" w:semiHidden="1" w:unhideWhenUsed="1"/>
-    <w:lsdException w:name="Strong" w:uiPriority="22" w:qFormat="1"/>
-    <w:lsdException w:name="Emphasis" w:uiPriority="20" w:qFormat="1"/>
-    <w:lsdException w:name="Document Map" w:semiHidden="1" w:unhideWhenUsed="1"/>
-    <w:lsdException w:name="Plain Text" w:semiHidden="1" w:unhideWhenUsed="1"/>
-    <w:lsdException w:name="E-mail Signature" w:semiHidden="1" w:unhideWhenUsed="1"/>
-    <w:lsdException w:name="HTML Top of Form" w:semiHidden="1" w:unhideWhenUsed="1"/>
-    <w:lsdException w:name="HTML Bottom of Form" w:semiHidden="1" w:unhideWhenUsed="1"/>
-    <w:lsdException w:name="Normal (Web)" w:semiHidden="1" w:unhideWhenUsed="1"/>
-    <w:lsdException w:name="HTML Acronym" w:semiHidden="1" w:unhideWhenUsed="1"/>
-    <w:lsdException w:name="HTML Address" w:semiHidden="1" w:unhideWhenUsed="1"/>
-    <w:lsdException w:name="HTML Cite" w:semiHidden="1" w:unhideWhenUsed="1"/>
-    <w:lsdException w:name="HTML Code" w:semiHidden="1" w:unhideWhenUsed="1"/>
-    <w:lsdException w:name="HTML Definition" w:semiHidden="1" w:unhideWhenUsed="1"/>
-    <w:lsdException w:name="HTML Keyboard" w:semiHidden="1" w:unhideWhenUsed="1"/>
-    <w:lsdException w:name="HTML Preformatted" w:semiHidden="1" w:unhideWhenUsed="1"/>
-    <w:lsdException w:name="HTML Sample" w:semiHidden="1" w:unhideWhenUsed="1"/>
-    <w:lsdException w:name="HTML Typewriter" w:semiHidden="1" w:unhideWhenUsed="1"/>
-    <w:lsdException w:name="HTML Variable" w:semiHidden="1" w:unhideWhenUsed="1"/>
-    <w:lsdException w:name="Normal Table" w:semiHidden="1" w:unhideWhenUsed="1"/>
-    <w:lsdException w:name="annotation subject" w:semiHidden="1" w:unhideWhenUsed="1"/>
-    <w:lsdException w:name="No List" w:semiHidden="1" w:unhideWhenUsed="1"/>
-    <w:lsdException w:name="Outline List 1" w:semiHidden="1" w:unhideWhenUsed="1"/>
-    <w:lsdException w:name="Outline List 2" w:semiHidden="1" w:unhideWhenUsed="1"/>
-    <w:lsdException w:name="Outline List 3" w:semiHidden="1" w:unhideWhenUsed="1"/>
-    <w:lsdException w:name="Table Simple 1" w:semiHidden="1" w:unhideWhenUsed="1"/>
-    <w:lsdException w:name="Table Simple 2" w:semiHidden="1" w:unhideWhenUsed="1"/>
-    <w:lsdException w:name="Table Simple 3" w:semiHidden="1" w:unhideWhenUsed="1"/>
-    <w:lsdException w:name="Table Classic 1" w:semiHidden="1" w:unhideWhenUsed="1"/>
-    <w:lsdException w:name="Table Classic 2" w:semiHidden="1" w:unhideWhenUsed="1"/>
-    <w:lsdException w:name="Table Classic 3" w:semiHidden="1" w:unhideWhenUsed="1"/>
-    <w:lsdException w:name="Table Classic 4" w:semiHidden="1" w:unhideWhenUsed="1"/>
-    <w:lsdException w:name="Table Colorful 1" w:semiHidden="1" w:unhideWhenUsed="1"/>
-    <w:lsdException w:name="Table Colorful 2" w:semiHidden="1" w:unhideWhenUsed="1"/>
-    <w:lsdException w:name="Table Colorful 3" w:semiHidden="1" w:unhideWhenUsed="1"/>
-    <w:lsdException w:name="Table Columns 1" w:semiHidden="1" w:unhideWhenUsed="1"/>
-    <w:lsdException w:name="Table Columns 2" w:semiHidden="1" w:unhideWhenUsed="1"/>
-    <w:lsdException w:name="Table Columns 3" w:semiHidden="1" w:unhideWhenUsed="1"/>
-    <w:lsdException w:name="Table Columns 4" w:semiHidden="1" w:unhideWhenUsed="1"/>
-    <w:lsdException w:name="Table Columns 5" w:semiHidden="1" w:unhideWhenUsed="1"/>
-    <w:lsdException w:name="Table Grid 1" w:semiHidden="1" w:unhideWhenUsed="1"/>
-    <w:lsdException w:name="Table Grid 2" w:semiHidden="1" w:unhideWhenUsed="1"/>
-    <w:lsdException w:name="Table Grid 3" w:semiHidden="1" w:unhideWhenUsed="1"/>
-    <w:lsdException w:name="Table Grid 4" w:semiHidden="1" w:unhideWhenUsed="1"/>
-    <w:lsdException w:name="Table Grid 5" w:semiHidden="1" w:unhideWhenUsed="1"/>
-    <w:lsdException w:name="Table Grid 6" w:semiHidden="1" w:unhideWhenUsed="1"/>
-    <w:lsdException w:name="Table Grid 7" w:semiHidden="1" w:unhideWhenUsed="1"/>
-    <w:lsdException w:name="Table Grid 8" w:semiHidden="1" w:unhideWhenUsed="1"/>
-    <w:lsdException w:name="Table List 1" w:semiHidden="1" w:unhideWhenUsed="1"/>
-    <w:lsdException w:name="Table List 2" w:semiHidden="1" w:unhideWhenUsed="1"/>
-    <w:lsdException w:name="Table List 3" w:semiHidden="1" w:unhideWhenUsed="1"/>
-    <w:lsdException w:name="Table List 4" w:semiHidden="1" w:unhideWhenUsed="1"/>
-    <w:lsdException w:name="Table List 5" w:semiHidden="1" w:unhideWhenUsed="1"/>
-    <w:lsdException w:name="Table List 6" w:semiHidden="1" w:unhideWhenUsed="1"/>
-    <w:lsdException w:name="Table List 7" w:semiHidden="1" w:unhideWhenUsed="1"/>
-    <w:lsdException w:name="Table List 8" w:semiHidden="1" w:unhideWhenUsed="1"/>
-    <w:lsdException w:name="Table 3D effects 1" w:semiHidden="1" w:unhideWhenUsed="1"/>
-    <w:lsdException w:name="Table 3D effects 2" w:semiHidden="1" w:unhideWhenUsed="1"/>
-    <w:lsdException w:name="Table 3D effects 3" w:semiHidden="1" w:unhideWhenUsed="1"/>
-    <w:lsdException w:name="Table Contemporary" w:semiHidden="1" w:unhideWhenUsed="1"/>
-    <w:lsdException w:name="Table Elegant" w:semiHidden="1" w:unhideWhenUsed="1"/>
-    <w:lsdException w:name="Table Professional" w:semiHidden="1" w:unhideWhenUsed="1"/>
-    <w:lsdException w:name="Table Subtle 1" w:semiHidden="1" w:unhideWhenUsed="1"/>
-    <w:lsdException w:name="Table Subtle 2" w:semiHidden="1" w:unhideWhenUsed="1"/>
-    <w:lsdException w:name="Table Web 1" w:semiHidden="1" w:unhideWhenUsed="1"/>
-    <w:lsdException w:name="Table Web 2" w:semiHidden="1" w:unhideWhenUsed="1"/>
-    <w:lsdException w:name="Table Web 3" w:semiHidden="1" w:unhideWhenUsed="1"/>
-    <w:lsdException w:name="Balloon Text" w:semiHidden="1" w:unhideWhenUsed="1"/>
-    <w:lsdException w:name="Table Grid" w:uiPriority="59"/>
-    <w:lsdException w:name="Table Theme" w:semiHidden="1" w:unhideWhenUsed="1"/>
-    <w:lsdException w:name="Placeholder Text" w:semiHidden="1"/>
-    <w:lsdException w:name="No Spacing" w:uiPriority="1" w:qFormat="1"/>
-    <w:lsdException w:name="Light Shading" w:uiPriority="60"/>
-    <w:lsdException w:name="Light List" w:uiPriority="61"/>
-    <w:lsdException w:name="Light Grid" w:uiPriority="62"/>
-    <w:lsdException w:name="Medium Shading 1" w:uiPriority="63"/>
-    <w:lsdException w:name="Medium Shading 2" w:uiPriority="64"/>
-    <w:lsdException w:name="Medium List 1" w:uiPriority="65"/>
-    <w:lsdException w:name="Medium List 2" w:uiPriority="66"/>
-    <w:lsdException w:name="Medium Grid 1" w:uiPriority="67"/>
-    <w:lsdException w:name="Medium Grid 2" w:uiPriority="68"/>
-    <w:lsdException w:name="Medium Grid 3" w:uiPriority="69"/>
-    <w:lsdException w:name="Dark List" w:uiPriority="70"/>
-    <w:lsdException w:name="Colorful Shading" w:uiPriority="71"/>
-    <w:lsdException w:name="Colorful List" w:uiPriority="72"/>
-    <w:lsdException w:name="Colorful Grid" w:uiPriority="73"/>
-    <w:lsdException w:name="Light Shading Accent 1" w:uiPriority="60"/>
-    <w:lsdException w:name="Light List Accent 1" w:uiPriority="61"/>
-    <w:lsdException w:name="Light Grid Accent 1" w:uiPriority="62"/>
-    <w:lsdException w:name="Medium Shading 1 Accent 1" w:uiPriority="63"/>
-    <w:lsdException w:name="Medium Shading 2 Accent 1" w:uiPriority="64"/>
-    <w:lsdException w:name="Medium List 1 Accent 1" w:uiPriority="65"/>
-    <w:lsdException w:name="Revision" w:semiHidden="1"/>
-    <w:lsdException w:name="List Paragraph" w:uiPriority="34" w:qFormat="1"/>
-    <w:lsdException w:name="Quote" w:uiPriority="29" w:qFormat="1"/>
-    <w:lsdException w:name="Intense Quote" w:uiPriority="30" w:qFormat="1"/>
-    <w:lsdException w:name="Medium List 2 Accent 1" w:uiPriority="66"/>
-    <w:lsdException w:name="Medium Grid 1 Accent 1" w:uiPriority="67"/>
-    <w:lsdException w:name="Medium Grid 2 Accent 1" w:uiPriority="68"/>
-    <w:lsdException w:name="Medium Grid 3 Accent 1" w:uiPriority="69"/>
-    <w:lsdException w:name="Dark List Accent 1" w:uiPriority="70"/>
-    <w:lsdException w:name="Colorful Shading Accent 1" w:uiPriority="71"/>
-    <w:lsdException w:name="Colorful List Accent 1" w:uiPriority="72"/>
-    <w:lsdException w:name="Colorful Grid Accent 1" w:uiPriority="73"/>
-    <w:lsdException w:name="Light Shading Accent 2" w:uiPriority="60"/>
-    <w:lsdException w:name="Light List Accent 2" w:uiPriority="61"/>
-    <w:lsdException w:name="Light Grid Accent 2" w:uiPriority="62"/>
-    <w:lsdException w:name="Medium Shading 1 Accent 2" w:uiPriority="63"/>
-    <w:lsdException w:name="Medium Shading 2 Accent 2" w:uiPriority="64"/>
-    <w:lsdException w:name="Medium List 1 Accent 2" w:uiPriority="65"/>
-    <w:lsdException w:name="Medium List 2 Accent 2" w:uiPriority="66"/>
-    <w:lsdException w:name="Medium Grid 1 Accent 2" w:uiPriority="67"/>
-    <w:lsdException w:name="Medium Grid 2 Accent 2" w:uiPriority="68"/>
-    <w:lsdException w:name="Medium Grid 3 Accent 2" w:uiPriority="69"/>
-    <w:lsdException w:name="Dark List Accent 2" w:uiPriority="70"/>
-    <w:lsdException w:name="Colorful Shading Accent 2" w:uiPriority="71"/>
-    <w:lsdException w:name="Colorful List Accent 2" w:uiPriority="72"/>
-    <w:lsdException w:name="Colorful Grid Accent 2" w:uiPriority="73"/>
-    <w:lsdException w:name="Light Shading Accent 3" w:uiPriority="60"/>
-    <w:lsdException w:name="Light List Accent 3" w:uiPriority="61"/>
-    <w:lsdException w:name="Light Grid Accent 3" w:uiPriority="62"/>
-    <w:lsdException w:name="Medium Shading 1 Accent 3" w:uiPriority="63"/>
-    <w:lsdException w:name="Medium Shading 2 Accent 3" w:uiPriority="64"/>
-    <w:lsdException w:name="Medium List 1 Accent 3" w:uiPriority="65"/>
-    <w:lsdException w:name="Medium List 2 Accent 3" w:uiPriority="66"/>
-    <w:lsdException w:name="Medium Grid 1 Accent 3" w:uiPriority="67"/>
-    <w:lsdException w:name="Medium Grid 2 Accent 3" w:uiPriority="68"/>
-    <w:lsdException w:name="Medium Grid 3 Accent 3" w:uiPriority="69"/>
-    <w:lsdException w:name="Dark List Accent 3" w:uiPriority="70"/>
-    <w:lsdException w:name="Colorful Shading Accent 3" w:uiPriority="71"/>
-    <w:lsdException w:name="Colorful List Accent 3" w:uiPriority="72"/>
-    <w:lsdException w:name="Colorful Grid Accent 3" w:uiPriority="73"/>
-    <w:lsdException w:name="Light Shading Accent 4" w:uiPriority="60"/>
-    <w:lsdException w:name="Light List Accent 4" w:uiPriority="61"/>
-    <w:lsdException w:name="Light Grid Accent 4" w:uiPriority="62"/>
-    <w:lsdException w:name="Medium Shading 1 Accent 4" w:uiPriority="63"/>
-    <w:lsdException w:name="Medium Shading 2 Accent 4" w:uiPriority="64"/>
-    <w:lsdException w:name="Medium List 1 Accent 4" w:uiPriority="65"/>
-    <w:lsdException w:name="Medium List 2 Accent 4" w:uiPriority="66"/>
-    <w:lsdException w:name="Medium Grid 1 Accent 4" w:uiPriority="67"/>
-    <w:lsdException w:name="Medium Grid 2 Accent 4" w:uiPriority="68"/>
-    <w:lsdException w:name="Medium Grid 3 Accent 4" w:uiPriority="69"/>
-    <w:lsdException w:name="Dark List Accent 4" w:uiPriority="70"/>
-    <w:lsdException w:name="Colorful Shading Accent 4" w:uiPriority="71"/>
-    <w:lsdException w:name="Colorful List Accent 4" w:uiPriority="72"/>
-    <w:lsdException w:name="Colorful Grid Accent 4" w:uiPriority="73"/>
-    <w:lsdException w:name="Light Shading Accent 5" w:uiPriority="60"/>
-    <w:lsdException w:name="Light List Accent 5" w:uiPriority="61"/>
-    <w:lsdException w:name="Light Grid Accent 5" w:uiPriority="62"/>
-    <w:lsdException w:name="Medium Shading 1 Accent 5" w:uiPriority="63"/>
-    <w:lsdException w:name="Medium Shading 2 Accent 5" w:uiPriority="64"/>
-    <w:lsdException w:name="Medium List 1 Accent 5" w:uiPriority="65"/>
-    <w:lsdException w:name="Medium List 2 Accent 5" w:uiPriority="66"/>
-    <w:lsdException w:name="Medium Grid 1 Accent 5" w:uiPriority="67"/>
-    <w:lsdException w:name="Medium Grid 2 Accent 5" w:uiPriority="68"/>
-    <w:lsdException w:name="Medium Grid 3 Accent 5" w:uiPriority="69"/>
-    <w:lsdException w:name="Dark List Accent 5" w:uiPriority="70"/>
-    <w:lsdException w:name="Colorful Shading Accent 5" w:uiPriority="71"/>
-    <w:lsdException w:name="Colorful List Accent 5" w:uiPriority="72"/>
-    <w:lsdException w:name="Colorful Grid Accent 5" w:uiPriority="73"/>
-    <w:lsdException w:name="Light Shading Accent 6" w:uiPriority="60"/>
-    <w:lsdException w:name="Light List Accent 6" w:uiPriority="61"/>
-    <w:lsdException w:name="Light Grid Accent 6" w:uiPriority="62"/>
-    <w:lsdException w:name="Medium Shading 1 Accent 6" w:uiPriority="63"/>
-    <w:lsdException w:name="Medium Shading 2 Accent 6" w:uiPriority="64"/>
-    <w:lsdException w:name="Medium List 1 Accent 6" w:uiPriority="65"/>
-    <w:lsdException w:name="Medium List 2 Accent 6" w:uiPriority="66"/>
-    <w:lsdException w:name="Medium Grid 1 Accent 6" w:uiPriority="67"/>
-    <w:lsdException w:name="Medium Grid 2 Accent 6" w:uiPriority="68"/>
-    <w:lsdException w:name="Medium Grid 3 Accent 6" w:uiPriority="69"/>
-    <w:lsdException w:name="Dark List Accent 6" w:uiPriority="70"/>
-    <w:lsdException w:name="Colorful Shading Accent 6" w:uiPriority="71"/>
-    <w:lsdException w:name="Colorful List Accent 6" w:uiPriority="72"/>
-    <w:lsdException w:name="Colorful Grid Accent 6" w:uiPriority="73"/>
-    <w:lsdException w:name="Subtle Emphasis" w:uiPriority="19" w:qFormat="1"/>
-    <w:lsdException w:name="Intense Emphasis" w:uiPriority="21" w:qFormat="1"/>
-    <w:lsdException w:name="Subtle Reference" w:uiPriority="31" w:qFormat="1"/>
-    <w:lsdException w:name="Intense Reference" w:uiPriority="32" w:qFormat="1"/>
-    <w:lsdException w:name="Book Title" w:uiPriority="33" w:qFormat="1"/>
-    <w:lsdException w:name="Bibliography" w:semiHidden="1" w:uiPriority="37" w:unhideWhenUsed="1"/>
-    <w:lsdException w:name="TOC Heading" w:semiHidden="1" w:uiPriority="39" w:unhideWhenUsed="1" w:qFormat="1"/>
-    <w:lsdException w:name="Plain Table 1" w:uiPriority="41"/>
-    <w:lsdException w:name="Plain Table 2" w:uiPriority="42"/>
-    <w:lsdException w:name="Plain Table 3" w:uiPriority="43"/>
-    <w:lsdException w:name="Plain Table 4" w:uiPriority="44"/>
-    <w:lsdException w:name="Plain Table 5" w:uiPriority="45"/>
-    <w:lsdException w:name="Grid Table Light" w:uiPriority="40"/>
-    <w:lsdException w:name="Grid Table 1 Light" w:uiPriority="46"/>
-    <w:lsdException w:name="Grid Table 2" w:uiPriority="47"/>
-    <w:lsdException w:name="Grid Table 3" w:uiPriority="48"/>
-    <w:lsdException w:name="Grid Table 4" w:uiPriority="49"/>
-    <w:lsdException w:name="Grid Table 5 Dark" w:uiPriority="50"/>
-    <w:lsdException w:name="Grid Table 6 Colorful" w:uiPriority="51"/>
-    <w:lsdException w:name="Grid Table 7 Colorful" w:uiPriority="52"/>
-    <w:lsdException w:name="Grid Table 1 Light Accent 1" w:uiPriority="46"/>
-    <w:lsdException w:name="Grid Table 2 Accent 1" w:uiPriority="47"/>
-    <w:lsdException w:name="Grid Table 3 Accent 1" w:uiPriority="48"/>
-    <w:lsdException w:name="Grid Table 4 Accent 1" w:uiPriority="49"/>
-    <w:lsdException w:name="Grid Table 5 Dark Accent 1" w:uiPriority="50"/>
-    <w:lsdException w:name="Grid Table 6 Colorful Accent 1" w:uiPriority="51"/>
-    <w:lsdException w:name="Grid Table 7 Colorful Accent 1" w:uiPriority="52"/>
-    <w:lsdException w:name="Grid Table 1 Light Accent 2" w:uiPriority="46"/>
-    <w:lsdException w:name="Grid Table 2 Accent 2" w:uiPriority="47"/>
-    <w:lsdException w:name="Grid Table 3 Accent 2" w:uiPriority="48"/>
-    <w:lsdException w:name="Grid Table 4 Accent 2" w:uiPriority="49"/>
-    <w:lsdException w:name="Grid Table 5 Dark Accent 2" w:uiPriority="50"/>
-    <w:lsdException w:name="Grid Table 6 Colorful Accent 2" w:uiPriority="51"/>
-    <w:lsdException w:name="Grid Table 7 Colorful Accent 2" w:uiPriority="52"/>
-    <w:lsdException w:name="Grid Table 1 Light Accent 3" w:uiPriority="46"/>
-    <w:lsdException w:name="Grid Table 2 Accent 3" w:uiPriority="47"/>
-    <w:lsdException w:name="Grid Table 3 Accent 3" w:uiPriority="48"/>
-    <w:lsdException w:name="Grid Table 4 Accent 3" w:uiPriority="49"/>
-    <w:lsdException w:name="Grid Table 5 Dark Accent 3" w:uiPriority="50"/>
-    <w:lsdException w:name="Grid Table 6 Colorful Accent 3" w:uiPriority="51"/>
-    <w:lsdException w:name="Grid Table 7 Colorful Accent 3" w:uiPriority="52"/>
-    <w:lsdException w:name="Grid Table 1 Light Accent 4" w:uiPriority="46"/>
-    <w:lsdException w:name="Grid Table 2 Accent 4" w:uiPriority="47"/>
-    <w:lsdException w:name="Grid Table 3 Accent 4" w:uiPriority="48"/>
-    <w:lsdException w:name="Grid Table 4 Accent 4" w:uiPriority="49"/>
-    <w:lsdException w:name="Grid Table 5 Dark Accent 4" w:uiPriority="50"/>
-    <w:lsdException w:name="Grid Table 6 Colorful Accent 4" w:uiPriority="51"/>
-    <w:lsdException w:name="Grid Table 7 Colorful Accent 4" w:uiPriority="52"/>
-    <w:lsdException w:name="Grid Table 1 Light Accent 5" w:uiPriority="46"/>
-    <w:lsdException w:name="Grid Table 2 Accent 5" w:uiPriority="47"/>
-    <w:lsdException w:name="Grid Table 3 Accent 5" w:uiPriority="48"/>
-    <w:lsdException w:name="Grid Table 4 Accent 5" w:uiPriority="49"/>
-    <w:lsdException w:name="Grid Table 5 Dark Accent 5" w:uiPriority="50"/>
-    <w:lsdException w:name="Grid Table 6 Colorful Accent 5" w:uiPriority="51"/>
-    <w:lsdException w:name="Grid Table 7 Colorful Accent 5" w:uiPriority="52"/>
-    <w:lsdException w:name="Grid Table 1 Light Accent 6" w:uiPriority="46"/>
-    <w:lsdException w:name="Grid Table 2 Accent 6" w:uiPriority="47"/>
-    <w:lsdException w:name="Grid Table 3 Accent 6" w:uiPriority="48"/>
-    <w:lsdException w:name="Grid Table 4 Accent 6" w:uiPriority="49"/>
-    <w:lsdException w:name="Grid Table 5 Dark Accent 6" w:uiPriority="50"/>
-    <w:lsdException w:name="Grid Table 6 Colorful Accent 6" w:uiPriority="51"/>
-    <w:lsdException w:name="Grid Table 7 Colorful Accent 6" w:uiPriority="52"/>
-    <w:lsdException w:name="List Table 1 Light" w:uiPriority="46"/>
-    <w:lsdException w:name="List Table 2" w:uiPriority="47"/>
-    <w:lsdException w:name="List Table 3" w:uiPriority="48"/>
-    <w:lsdException w:name="List Table 4" w:uiPriority="49"/>
-    <w:lsdException w:name="List Table 5 Dark" w:uiPriority="50"/>
-    <w:lsdException w:name="List Table 6 Colorful" w:uiPriority="51"/>
-    <w:lsdException w:name="List Table 7 Colorful" w:uiPriority="52"/>
-    <w:lsdException w:name="List Table 1 Light Accent 1" w:uiPriority="46"/>
-    <w:lsdException w:name="List Table 2 Accent 1" w:uiPriority="47"/>
-    <w:lsdException w:name="List Table 3 Accent 1" w:uiPriority="48"/>
-    <w:lsdException w:name="List Table 4 Accent 1" w:uiPriority="49"/>
-    <w:lsdException w:name="List Table 5 Dark Accent 1" w:uiPriority="50"/>
-    <w:lsdException w:name="List Table 6 Colorful Accent 1" w:uiPriority="51"/>
-    <w:lsdException w:name="List Table 7 Colorful Accent 1" w:uiPriority="52"/>
-    <w:lsdException w:name="List Table 1 Light Accent 2" w:uiPriority="46"/>
-    <w:lsdException w:name="List Table 2 Accent 2" w:uiPriority="47"/>
-    <w:lsdException w:name="List Table 3 Accent 2" w:uiPriority="48"/>
-    <w:lsdException w:name="List Table 4 Accent 2" w:uiPriority="49"/>
-    <w:lsdException w:name="List Table 5 Dark Accent 2" w:uiPriority="50"/>
-    <w:lsdException w:name="List Table 6 Colorful Accent 2" w:uiPriority="51"/>
-    <w:lsdException w:name="List Table 7 Colorful Accent 2" w:uiPriority="52"/>
-    <w:lsdException w:name="List Table 1 Light Accent 3" w:uiPriority="46"/>
-    <w:lsdException w:name="List Table 2 Accent 3" w:uiPriority="47"/>
-    <w:lsdException w:name="List Table 3 Accent 3" w:uiPriority="48"/>
-    <w:lsdException w:name="List Table 4 Accent 3" w:uiPriority="49"/>
-    <w:lsdException w:name="List Table 5 Dark Accent 3" w:uiPriority="50"/>
-    <w:lsdException w:name="List Table 6 Colorful Accent 3" w:uiPriority="51"/>
-    <w:lsdException w:name="List Table 7 Colorful Accent 3" w:uiPriority="52"/>
-    <w:lsdException w:name="List Table 1 Light Accent 4" w:uiPriority="46"/>
-    <w:lsdException w:name="List Table 2 Accent 4" w:uiPriority="47"/>
-    <w:lsdException w:name="List Table 3 Accent 4" w:uiPriority="48"/>
-    <w:lsdException w:name="List Table 4 Accent 4" w:uiPriority="49"/>
-    <w:lsdException w:name="List Table 5 Dark Accent 4" w:uiPriority="50"/>
-    <w:lsdException w:name="List Table 6 Colorful Accent 4" w:uiPriority="51"/>
-    <w:lsdException w:name="List Table 7 Colorful Accent 4" w:uiPriority="52"/>
-    <w:lsdException w:name="List Table 1 Light Accent 5" w:uiPriority="46"/>
-    <w:lsdException w:name="List Table 2 Accent 5" w:uiPriority="47"/>
-    <w:lsdException w:name="List Table 3 Accent 5" w:uiPriority="48"/>
-    <w:lsdException w:name="List Table 4 Accent 5" w:uiPriority="49"/>
-    <w:lsdException w:name="List Table 5 Dark Accent 5" w:uiPriority="50"/>
-    <w:lsdException w:name="List Table 6 Colorful Accent 5" w:uiPriority="51"/>
-    <w:lsdException w:name="List Table 7 Colorful Accent 5" w:uiPriority="52"/>
-    <w:lsdException w:name="List Table 1 Light Accent 6" w:uiPriority="46"/>
-    <w:lsdException w:name="List Table 2 Accent 6" w:uiPriority="47"/>
-    <w:lsdException w:name="List Table 3 Accent 6" w:uiPriority="48"/>
-    <w:lsdException w:name="List Table 4 Accent 6" w:uiPriority="49"/>
-    <w:lsdException w:name="List Table 5 Dark Accent 6" w:uiPriority="50"/>
-    <w:lsdException w:name="List Table 6 Colorful Accent 6" w:uiPriority="51"/>
-    <w:lsdException w:name="List Table 7 Colorful Accent 6" w:uiPriority="52"/>
-    <w:lsdException w:name="Mention" w:semiHidden="1" w:unhideWhenUsed="1"/>
-    <w:lsdException w:name="Smart Hyperlink" w:semiHidden="1" w:unhideWhenUsed="1"/>
-    <w:lsdException w:name="Hashtag" w:semiHidden="1" w:unhideWhenUsed="1"/>
-    <w:lsdException w:name="Unresolved Mention" w:semiHidden="1" w:unhideWhenUsed="1"/>
-    <w:lsdException w:name="Smart Link" w:semiHidden="1" w:unhideWhenUsed="1"/>
+  <w:latentStyles w:defLockedState="0" w:defUIPriority="99" w:defSemiHidden="1" w:defUnhideWhenUsed="1" w:defQFormat="0" w:count="267">
+    <w:lsdException w:name="Normal" w:semiHidden="0" w:uiPriority="0" w:unhideWhenUsed="0" w:qFormat="1"/>
+    <w:lsdException w:name="heading 1" w:semiHidden="0" w:uiPriority="9" w:unhideWhenUsed="0" w:qFormat="1"/>
+    <w:lsdException w:name="heading 2" w:uiPriority="9" w:qFormat="1"/>
+    <w:lsdException w:name="heading 3" w:uiPriority="9" w:qFormat="1"/>
+    <w:lsdException w:name="heading 4" w:uiPriority="9" w:qFormat="1"/>
+    <w:lsdException w:name="heading 5" w:uiPriority="9" w:qFormat="1"/>
+    <w:lsdException w:name="heading 6" w:uiPriority="9" w:qFormat="1"/>
+    <w:lsdException w:name="heading 7" w:uiPriority="9" w:qFormat="1"/>
+    <w:lsdException w:name="heading 8" w:uiPriority="9" w:qFormat="1"/>
+    <w:lsdException w:name="heading 9" w:uiPriority="9" w:qFormat="1"/>
+    <w:lsdException w:name="toc 1" w:uiPriority="39"/>
+    <w:lsdException w:name="toc 2" w:uiPriority="39"/>
+    <w:lsdException w:name="toc 3" w:uiPriority="39"/>
+    <w:lsdException w:name="toc 4" w:uiPriority="39"/>
+    <w:lsdException w:name="toc 5" w:uiPriority="39"/>
+    <w:lsdException w:name="toc 6" w:uiPriority="39"/>
+    <w:lsdException w:name="toc 7" w:uiPriority="39"/>
+    <w:lsdException w:name="toc 8" w:uiPriority="39"/>
+    <w:lsdException w:name="toc 9" w:uiPriority="39"/>
+    <w:lsdException w:name="caption" w:uiPriority="35" w:qFormat="1"/>
+    <w:lsdException w:name="Title" w:semiHidden="0" w:uiPriority="10" w:unhideWhenUsed="0" w:qFormat="1"/>
+    <w:lsdException w:name="Default Paragraph Font" w:uiPriority="1"/>
+    <w:lsdException w:name="Subtitle" w:semiHidden="0" w:uiPriority="11" w:unhideWhenUsed="0" w:qFormat="1"/>
+    <w:lsdException w:name="Strong" w:semiHidden="0" w:uiPriority="22" w:unhideWhenUsed="0" w:qFormat="1"/>
+    <w:lsdException w:name="Emphasis" w:semiHidden="0" w:uiPriority="20" w:unhideWhenUsed="0" w:qFormat="1"/>
+    <w:lsdException w:name="Table Grid" w:semiHidden="0" w:uiPriority="59" w:unhideWhenUsed="0"/>
+    <w:lsdException w:name="Placeholder Text" w:unhideWhenUsed="0"/>
+    <w:lsdException w:name="No Spacing" w:semiHidden="0" w:uiPriority="1" w:unhideWhenUsed="0" w:qFormat="1"/>
+    <w:lsdException w:name="Light Shading" w:semiHidden="0" w:uiPriority="60" w:unhideWhenUsed="0"/>
+    <w:lsdException w:name="Light List" w:semiHidden="0" w:uiPriority="61" w:unhideWhenUsed="0"/>
+    <w:lsdException w:name="Light Grid" w:semiHidden="0" w:uiPriority="62" w:unhideWhenUsed="0"/>
+    <w:lsdException w:name="Medium Shading 1" w:semiHidden="0" w:uiPriority="63" w:unhideWhenUsed="0"/>
+    <w:lsdException w:name="Medium Shading 2" w:semiHidden="0" w:uiPriority="64" w:unhideWhenUsed="0"/>
+    <w:lsdException w:name="Medium List 1" w:semiHidden="0" w:uiPriority="65" w:unhideWhenUsed="0"/>
+    <w:lsdException w:name="Medium List 2" w:semiHidden="0" w:uiPriority="66" w:unhideWhenUsed="0"/>
+    <w:lsdException w:name="Medium Grid 1" w:semiHidden="0" w:uiPriority="67" w:unhideWhenUsed="0"/>
+    <w:lsdException w:name="Medium Grid 2" w:semiHidden="0" w:uiPriority="68" w:unhideWhenUsed="0"/>
+    <w:lsdException w:name="Medium Grid 3" w:semiHidden="0" w:uiPriority="69" w:unhideWhenUsed="0"/>
+    <w:lsdException w:name="Dark List" w:semiHidden="0" w:uiPriority="70" w:unhideWhenUsed="0"/>
+    <w:lsdException w:name="Colorful Shading" w:semiHidden="0" w:uiPriority="71" w:unhideWhenUsed="0"/>
+    <w:lsdException w:name="Colorful List" w:semiHidden="0" w:uiPriority="72" w:unhideWhenUsed="0"/>
+    <w:lsdException w:name="Colorful Grid" w:semiHidden="0" w:uiPriority="73" w:unhideWhenUsed="0"/>
+    <w:lsdException w:name="Light Shading Accent 1" w:semiHidden="0" w:uiPriority="60" w:unhideWhenUsed="0"/>
+    <w:lsdException w:name="Light List Accent 1" w:semiHidden="0" w:uiPriority="61" w:unhideWhenUsed="0"/>
+    <w:lsdException w:name="Light Grid Accent 1" w:semiHidden="0" w:uiPriority="62" w:unhideWhenUsed="0"/>
+    <w:lsdException w:name="Medium Shading 1 Accent 1" w:semiHidden="0" w:uiPriority="63" w:unhideWhenUsed="0"/>
+    <w:lsdException w:name="Medium Shading 2 Accent 1" w:semiHidden="0" w:uiPriority="64" w:unhideWhenUsed="0"/>
+    <w:lsdException w:name="Medium List 1 Accent 1" w:semiHidden="0" w:uiPriority="65" w:unhideWhenUsed="0"/>
+    <w:lsdException w:name="Revision" w:unhideWhenUsed="0"/>
+    <w:lsdException w:name="List Paragraph" w:semiHidden="0" w:uiPriority="34" w:unhideWhenUsed="0" w:qFormat="1"/>
+    <w:lsdException w:name="Quote" w:semiHidden="0" w:uiPriority="29" w:unhideWhenUsed="0" w:qFormat="1"/>
+    <w:lsdException w:name="Intense Quote" w:semiHidden="0" w:uiPriority="30" w:unhideWhenUsed="0" w:qFormat="1"/>
+    <w:lsdException w:name="Medium List 2 Accent 1" w:semiHidden="0" w:uiPriority="66" w:unhideWhenUsed="0"/>
+    <w:lsdException w:name="Medium Grid 1 Accent 1" w:semiHidden="0" w:uiPriority="67" w:unhideWhenUsed="0"/>
+    <w:lsdException w:name="Medium Grid 2 Accent 1" w:semiHidden="0" w:uiPriority="68" w:unhideWhenUsed="0"/>
+    <w:lsdException w:name="Medium Grid 3 Accent 1" w:semiHidden="0" w:uiPriority="69" w:unhideWhenUsed="0"/>
+    <w:lsdException w:name="Dark List Accent 1" w:semiHidden="0" w:uiPriority="70" w:unhideWhenUsed="0"/>
+    <w:lsdException w:name="Colorful Shading Accent 1" w:semiHidden="0" w:uiPriority="71" w:unhideWhenUsed="0"/>
+    <w:lsdException w:name="Colorful List Accent 1" w:semiHidden="0" w:uiPriority="72" w:unhideWhenUsed="0"/>
+    <w:lsdException w:name="Colorful Grid Accent 1" w:semiHidden="0" w:uiPriority="73" w:unhideWhenUsed="0"/>
+    <w:lsdException w:name="Light Shading Accent 2" w:semiHidden="0" w:uiPriority="60" w:unhideWhenUsed="0"/>
+    <w:lsdException w:name="Light List Accent 2" w:semiHidden="0" w:uiPriority="61" w:unhideWhenUsed="0"/>
+    <w:lsdException w:name="Light Grid Accent 2" w:semiHidden="0" w:uiPriority="62" w:unhideWhenUsed="0"/>
+    <w:lsdException w:name="Medium Shading 1 Accent 2" w:semiHidden="0" w:uiPriority="63" w:unhideWhenUsed="0"/>
+    <w:lsdException w:name="Medium Shading 2 Accent 2" w:semiHidden="0" w:uiPriority="64" w:unhideWhenUsed="0"/>
+    <w:lsdException w:name="Medium List 1 Accent 2" w:semiHidden="0" w:uiPriority="65" w:unhideWhenUsed="0"/>
+    <w:lsdException w:name="Medium List 2 Accent 2" w:semiHidden="0" w:uiPriority="66" w:unhideWhenUsed="0"/>
+    <w:lsdException w:name="Medium Grid 1 Accent 2" w:semiHidden="0" w:uiPriority="67" w:unhideWhenUsed="0"/>
+    <w:lsdException w:name="Medium Grid 2 Accent 2" w:semiHidden="0" w:uiPriority="68" w:unhideWhenUsed="0"/>
+    <w:lsdException w:name="Medium Grid 3 Accent 2" w:semiHidden="0" w:uiPriority="69" w:unhideWhenUsed="0"/>
+    <w:lsdException w:name="Dark List Accent 2" w:semiHidden="0" w:uiPriority="70" w:unhideWhenUsed="0"/>
+    <w:lsdException w:name="Colorful Shading Accent 2" w:semiHidden="0" w:uiPriority="71" w:unhideWhenUsed="0"/>
+    <w:lsdException w:name="Colorful List Accent 2" w:semiHidden="0" w:uiPriority="72" w:unhideWhenUsed="0"/>
+    <w:lsdException w:name="Colorful Grid Accent 2" w:semiHidden="0" w:uiPriority="73" w:unhideWhenUsed="0"/>
+    <w:lsdException w:name="Light Shading Accent 3" w:semiHidden="0" w:uiPriority="60" w:unhideWhenUsed="0"/>
+    <w:lsdException w:name="Light List Accent 3" w:semiHidden="0" w:uiPriority="61" w:unhideWhenUsed="0"/>
+    <w:lsdException w:name="Light Grid Accent 3" w:semiHidden="0" w:uiPriority="62" w:unhideWhenUsed="0"/>
+    <w:lsdException w:name="Medium Shading 1 Accent 3" w:semiHidden="0" w:uiPriority="63" w:unhideWhenUsed="0"/>
+    <w:lsdException w:name="Medium Shading 2 Accent 3" w:semiHidden="0" w:uiPriority="64" w:unhideWhenUsed="0"/>
+    <w:lsdException w:name="Medium List 1 Accent 3" w:semiHidden="0" w:uiPriority="65" w:unhideWhenUsed="0"/>
+    <w:lsdException w:name="Medium List 2 Accent 3" w:semiHidden="0" w:uiPriority="66" w:unhideWhenUsed="0"/>
+    <w:lsdException w:name="Medium Grid 1 Accent 3" w:semiHidden="0" w:uiPriority="67" w:unhideWhenUsed="0"/>
+    <w:lsdException w:name="Medium Grid 2 Accent 3" w:semiHidden="0" w:uiPriority="68" w:unhideWhenUsed="0"/>
+    <w:lsdException w:name="Medium Grid 3 Accent 3" w:semiHidden="0" w:uiPriority="69" w:unhideWhenUsed="0"/>
+    <w:lsdException w:name="Dark List Accent 3" w:semiHidden="0" w:uiPriority="70" w:unhideWhenUsed="0"/>
+    <w:lsdException w:name="Colorful Shading Accent 3" w:semiHidden="0" w:uiPriority="71" w:unhideWhenUsed="0"/>
+    <w:lsdException w:name="Colorful List Accent 3" w:semiHidden="0" w:uiPriority="72" w:unhideWhenUsed="0"/>
+    <w:lsdException w:name="Colorful Grid Accent 3" w:semiHidden="0" w:uiPriority="73" w:unhideWhenUsed="0"/>
+    <w:lsdException w:name="Light Shading Accent 4" w:semiHidden="0" w:uiPriority="60" w:unhideWhenUsed="0"/>
+    <w:lsdException w:name="Light List Accent 4" w:semiHidden="0" w:uiPriority="61" w:unhideWhenUsed="0"/>
+    <w:lsdException w:name="Light Grid Accent 4" w:semiHidden="0" w:uiPriority="62" w:unhideWhenUsed="0"/>
+    <w:lsdException w:name="Medium Shading 1 Accent 4" w:semiHidden="0" w:uiPriority="63" w:unhideWhenUsed="0"/>
+    <w:lsdException w:name="Medium Shading 2 Accent 4" w:semiHidden="0" w:uiPriority="64" w:unhideWhenUsed="0"/>
+    <w:lsdException w:name="Medium List 1 Accent 4" w:semiHidden="0" w:uiPriority="65" w:unhideWhenUsed="0"/>
+    <w:lsdException w:name="Medium List 2 Accent 4" w:semiHidden="0" w:uiPriority="66" w:unhideWhenUsed="0"/>
+    <w:lsdException w:name="Medium Grid 1 Accent 4" w:semiHidden="0" w:uiPriority="67" w:unhideWhenUsed="0"/>
+    <w:lsdException w:name="Medium Grid 2 Accent 4" w:semiHidden="0" w:uiPriority="68" w:unhideWhenUsed="0"/>
+    <w:lsdException w:name="Medium Grid 3 Accent 4" w:semiHidden="0" w:uiPriority="69" w:unhideWhenUsed="0"/>
+    <w:lsdException w:name="Dark List Accent 4" w:semiHidden="0" w:uiPriority="70" w:unhideWhenUsed="0"/>
+    <w:lsdException w:name="Colorful Shading Accent 4" w:semiHidden="0" w:uiPriority="71" w:unhideWhenUsed="0"/>
+    <w:lsdException w:name="Colorful List Accent 4" w:semiHidden="0" w:uiPriority="72" w:unhideWhenUsed="0"/>
+    <w:lsdException w:name="Colorful Grid Accent 4" w:semiHidden="0" w:uiPriority="73" w:unhideWhenUsed="0"/>
+    <w:lsdException w:name="Light Shading Accent 5" w:semiHidden="0" w:uiPriority="60" w:unhideWhenUsed="0"/>
+    <w:lsdException w:name="Light List Accent 5" w:semiHidden="0" w:uiPriority="61" w:unhideWhenUsed="0"/>
+    <w:lsdException w:name="Light Grid Accent 5" w:semiHidden="0" w:uiPriority="62" w:unhideWhenUsed="0"/>
+    <w:lsdException w:name="Medium Shading 1 Accent 5" w:semiHidden="0" w:uiPriority="63" w:unhideWhenUsed="0"/>
+    <w:lsdException w:name="Medium Shading 2 Accent 5" w:semiHidden="0" w:uiPriority="64" w:unhideWhenUsed="0"/>
+    <w:lsdException w:name="Medium List 1 Accent 5" w:semiHidden="0" w:uiPriority="65" w:unhideWhenUsed="0"/>
+    <w:lsdException w:name="Medium List 2 Accent 5" w:semiHidden="0" w:uiPriority="66" w:unhideWhenUsed="0"/>
+    <w:lsdException w:name="Medium Grid 1 Accent 5" w:semiHidden="0" w:uiPriority="67" w:unhideWhenUsed="0"/>
+    <w:lsdException w:name="Medium Grid 2 Accent 5" w:semiHidden="0" w:uiPriority="68" w:unhideWhenUsed="0"/>
+    <w:lsdException w:name="Medium Grid 3 Accent 5" w:semiHidden="0" w:uiPriority="69" w:unhideWhenUsed="0"/>
+    <w:lsdException w:name="Dark List Accent 5" w:semiHidden="0" w:uiPriority="70" w:unhideWhenUsed="0"/>
+    <w:lsdException w:name="Colorful Shading Accent 5" w:semiHidden="0" w:uiPriority="71" w:unhideWhenUsed="0"/>
+    <w:lsdException w:name="Colorful List Accent 5" w:semiHidden="0" w:uiPriority="72" w:unhideWhenUsed="0"/>
+    <w:lsdException w:name="Colorful Grid Accent 5" w:semiHidden="0" w:uiPriority="73" w:unhideWhenUsed="0"/>
+    <w:lsdException w:name="Light Shading Accent 6" w:semiHidden="0" w:uiPriority="60" w:unhideWhenUsed="0"/>
+    <w:lsdException w:name="Light List Accent 6" w:semiHidden="0" w:uiPriority="61" w:unhideWhenUsed="0"/>
+    <w:lsdException w:name="Light Grid Accent 6" w:semiHidden="0" w:uiPriority="62" w:unhideWhenUsed="0"/>
+    <w:lsdException w:name="Medium Shading 1 Accent 6" w:semiHidden="0" w:uiPriority="63" w:unhideWhenUsed="0"/>
+    <w:lsdException w:name="Medium Shading 2 Accent 6" w:semiHidden="0" w:uiPriority="64" w:unhideWhenUsed="0"/>
+    <w:lsdException w:name="Medium List 1 Accent 6" w:semiHidden="0" w:uiPriority="65" w:unhideWhenUsed="0"/>
+    <w:lsdException w:name="Medium List 2 Accent 6" w:semiHidden="0" w:uiPriority="66" w:unhideWhenUsed="0"/>
+    <w:lsdException w:name="Medium Grid 1 Accent 6" w:semiHidden="0" w:uiPriority="67" w:unhideWhenUsed="0"/>
+    <w:lsdException w:name="Medium Grid 2 Accent 6" w:semiHidden="0" w:uiPriority="68" w:unhideWhenUsed="0"/>
+    <w:lsdException w:name="Medium Grid 3 Accent 6" w:semiHidden="0" w:uiPriority="69" w:unhideWhenUsed="0"/>
+    <w:lsdException w:name="Dark List Accent 6" w:semiHidden="0" w:uiPriority="70" w:unhideWhenUsed="0"/>
+    <w:lsdException w:name="Colorful Shading Accent 6" w:semiHidden="0" w:uiPriority="71" w:unhideWhenUsed="0"/>
+    <w:lsdException w:name="Colorful List Accent 6" w:semiHidden="0" w:uiPriority="72" w:unhideWhenUsed="0"/>
+    <w:lsdException w:name="Colorful Grid Accent 6" w:semiHidden="0" w:uiPriority="73" w:unhideWhenUsed="0"/>
+    <w:lsdException w:name="Subtle Emphasis" w:semiHidden="0" w:uiPriority="19" w:unhideWhenUsed="0" w:qFormat="1"/>
+    <w:lsdException w:name="Intense Emphasis" w:semiHidden="0" w:uiPriority="21" w:unhideWhenUsed="0" w:qFormat="1"/>
+    <w:lsdException w:name="Subtle Reference" w:semiHidden="0" w:uiPriority="31" w:unhideWhenUsed="0" w:qFormat="1"/>
+    <w:lsdException w:name="Intense Reference" w:semiHidden="0" w:uiPriority="32" w:unhideWhenUsed="0" w:qFormat="1"/>
+    <w:lsdException w:name="Book Title" w:semiHidden="0" w:uiPriority="33" w:unhideWhenUsed="0" w:qFormat="1"/>
+    <w:lsdException w:name="Bibliography" w:uiPriority="37"/>
+    <w:lsdException w:name="TOC Heading" w:uiPriority="39" w:qFormat="1"/>
+  </w:latentStyles>
+  <w:style w:type="paragraph" w:default="1" w:styleId="Normal">
+    <w:name w:val="Normal"/>
+    <w:qFormat/>
+  </w:style>
+  <w:style w:type="character" w:default="1" w:styleId="DefaultParagraphFont">
+    <w:name w:val="Default Paragraph Font"/>
+    <w:uiPriority w:val="1"/>
+    <w:semiHidden/>
+    <w:unhideWhenUsed/>
+  </w:style>
+  <w:style w:type="table" w:default="1" w:styleId="TableNormal">
+    <w:name w:val="Normal Table"/>
+    <w:uiPriority w:val="99"/>
+    <w:semiHidden/>
+    <w:unhideWhenUsed/>
+    <w:tblPr>
+      <w:tblInd w:w="0" w:type="dxa"/>
+      <w:tblCellMar>
+        <w:top w:w="0" w:type="dxa"/>
+        <w:left w:w="108" w:type="dxa"/>
+        <w:bottom w:w="0" w:type="dxa"/>
+        <w:right w:w="108" w:type="dxa"/>
+      </w:tblCellMar>
+    </w:tblPr>
+  </w:style>
+  <w:style w:type="numbering" w:default="1" w:styleId="NoList">
+    <w:name w:val="No List"/>
+    <w:uiPriority w:val="99"/>
+    <w:semiHidden/>
+    <w:unhideWhenUsed/>
+  </w:style>
+  <w:style w:type="table" w:styleId="TableGrid">
+    <w:name w:val="Table Grid"/>
+    <w:basedOn w:val="TableNormal"/>
+    <w:uiPriority w:val="59"/>
+    <w:rsid w:val="00C9161F"/>
+    <w:pPr>
+      <w:spacing w:after="0" w:line="240" w:lineRule="auto"/>
+    </w:pPr>
+    <w:tblPr>
+      <w:tblBorders>
+        <w:top w:val="single" w:sz="4" w:space="0" w:color="auto"/>
+        <w:left w:val="single" w:sz="4" w:space="0" w:color="auto"/>
+        <w:bottom w:val="single" w:sz="4" w:space="0" w:color="auto"/>
+        <w:right w:val="single" w:sz="4" w:space="0" w:color="auto"/>
+        <w:insideH w:val="single" w:sz="4" w:space="0" w:color="auto"/>
+        <w:insideV w:val="single" w:sz="4" w:space="0" w:color="auto"/>
+      </w:tblBorders>
+    </w:tblPr>
+  </w:style>
+</w:styles>
+</file>
+
+<file path=word/stylesWithEffects.xml><?xml version="1.0" encoding="utf-8"?>
+<w:styles xmlns:wpc="http://schemas.microsoft.com/office/word/2010/wordprocessingCanvas" xmlns:mc="http://schemas.openxmlformats.org/markup-compatibility/2006" xmlns:o="urn:schemas-microsoft-com:office:office" xmlns:r="http://schemas.openxmlformats.org/officeDocument/2006/relationships" xmlns:m="http://schemas.openxmlformats.org/officeDocument/2006/math" xmlns:v="urn:schemas-microsoft-com:vml" xmlns:wp14="http://schemas.microsoft.com/office/word/2010/wordprocessingDrawing" xmlns:wp="http://schemas.openxmlformats.org/drawingml/2006/wordprocessingDrawing" xmlns:w10="urn:schemas-microsoft-com:office:word" xmlns:w="http://schemas.openxmlformats.org/wordprocessingml/2006/main" xmlns:w14="http://schemas.microsoft.com/office/word/2010/wordml" xmlns:wpg="http://schemas.microsoft.com/office/word/2010/wordprocessingGroup" xmlns:wpi="http://schemas.microsoft.com/office/word/2010/wordprocessingInk" xmlns:wne="http://schemas.microsoft.com/office/word/2006/wordml" xmlns:wps="http://schemas.microsoft.com/office/word/2010/wordprocessingShape" mc:Ignorable="w14 wp14">
+  <w:docDefaults>
+    <w:rPrDefault>
+      <w:rPr>
+        <w:rFonts w:asciiTheme="minorHAnsi" w:eastAsiaTheme="minorHAnsi" w:hAnsiTheme="minorHAnsi" w:cstheme="minorBidi"/>
+        <w:sz w:val="22"/>
+        <w:szCs w:val="22"/>
+        <w:lang w:val="en-US" w:eastAsia="en-US" w:bidi="ar-SA"/>
+      </w:rPr>
+    </w:rPrDefault>
+    <w:pPrDefault>
+      <w:pPr>
+        <w:spacing w:after="200" w:line="276" w:lineRule="auto"/>
+      </w:pPr>
+    </w:pPrDefault>
+  </w:docDefaults>
+  <w:latentStyles w:defLockedState="0" w:defUIPriority="99" w:defSemiHidden="1" w:defUnhideWhenUsed="1" w:defQFormat="0" w:count="267">
+    <w:lsdException w:name="Normal" w:semiHidden="0" w:uiPriority="0" w:unhideWhenUsed="0" w:qFormat="1"/>
+    <w:lsdException w:name="heading 1" w:semiHidden="0" w:uiPriority="9" w:unhideWhenUsed="0" w:qFormat="1"/>
+    <w:lsdException w:name="heading 2" w:uiPriority="9" w:qFormat="1"/>
+    <w:lsdException w:name="heading 3" w:uiPriority="9" w:qFormat="1"/>
+    <w:lsdException w:name="heading 4" w:uiPriority="9" w:qFormat="1"/>
+    <w:lsdException w:name="heading 5" w:uiPriority="9" w:qFormat="1"/>
+    <w:lsdException w:name="heading 6" w:uiPriority="9" w:qFormat="1"/>
+    <w:lsdException w:name="heading 7" w:uiPriority="9" w:qFormat="1"/>
+    <w:lsdException w:name="heading 8" w:uiPriority="9" w:qFormat="1"/>
+    <w:lsdException w:name="heading 9" w:uiPriority="9" w:qFormat="1"/>
+    <w:lsdException w:name="toc 1" w:uiPriority="39"/>
+    <w:lsdException w:name="toc 2" w:uiPriority="39"/>
+    <w:lsdException w:name="toc 3" w:uiPriority="39"/>
+    <w:lsdException w:name="toc 4" w:uiPriority="39"/>
+    <w:lsdException w:name="toc 5" w:uiPriority="39"/>
+    <w:lsdException w:name="toc 6" w:uiPriority="39"/>
+    <w:lsdException w:name="toc 7" w:uiPriority="39"/>
+    <w:lsdException w:name="toc 8" w:uiPriority="39"/>
+    <w:lsdException w:name="toc 9" w:uiPriority="39"/>
+    <w:lsdException w:name="caption" w:uiPriority="35" w:qFormat="1"/>
+    <w:lsdException w:name="Title" w:semiHidden="0" w:uiPriority="10" w:unhideWhenUsed="0" w:qFormat="1"/>
+    <w:lsdException w:name="Default Paragraph Font" w:uiPriority="1"/>
+    <w:lsdException w:name="Subtitle" w:semiHidden="0" w:uiPriority="11" w:unhideWhenUsed="0" w:qFormat="1"/>
+    <w:lsdException w:name="Strong" w:semiHidden="0" w:uiPriority="22" w:unhideWhenUsed="0" w:qFormat="1"/>
+    <w:lsdException w:name="Emphasis" w:semiHidden="0" w:uiPriority="20" w:unhideWhenUsed="0" w:qFormat="1"/>
+    <w:lsdException w:name="Table Grid" w:semiHidden="0" w:uiPriority="59" w:unhideWhenUsed="0"/>
+    <w:lsdException w:name="Placeholder Text" w:unhideWhenUsed="0"/>
+    <w:lsdException w:name="No Spacing" w:semiHidden="0" w:uiPriority="1" w:unhideWhenUsed="0" w:qFormat="1"/>
+    <w:lsdException w:name="Light Shading" w:semiHidden="0" w:uiPriority="60" w:unhideWhenUsed="0"/>
+    <w:lsdException w:name="Light List" w:semiHidden="0" w:uiPriority="61" w:unhideWhenUsed="0"/>
+    <w:lsdException w:name="Light Grid" w:semiHidden="0" w:uiPriority="62" w:unhideWhenUsed="0"/>
+    <w:lsdException w:name="Medium Shading 1" w:semiHidden="0" w:uiPriority="63" w:unhideWhenUsed="0"/>
+    <w:lsdException w:name="Medium Shading 2" w:semiHidden="0" w:uiPriority="64" w:unhideWhenUsed="0"/>
+    <w:lsdException w:name="Medium List 1" w:semiHidden="0" w:uiPriority="65" w:unhideWhenUsed="0"/>
+    <w:lsdException w:name="Medium List 2" w:semiHidden="0" w:uiPriority="66" w:unhideWhenUsed="0"/>
+    <w:lsdException w:name="Medium Grid 1" w:semiHidden="0" w:uiPriority="67" w:unhideWhenUsed="0"/>
+    <w:lsdException w:name="Medium Grid 2" w:semiHidden="0" w:uiPriority="68" w:unhideWhenUsed="0"/>
+    <w:lsdException w:name="Medium Grid 3" w:semiHidden="0" w:uiPriority="69" w:unhideWhenUsed="0"/>
+    <w:lsdException w:name="Dark List" w:semiHidden="0" w:uiPriority="70" w:unhideWhenUsed="0"/>
+    <w:lsdException w:name="Colorful Shading" w:semiHidden="0" w:uiPriority="71" w:unhideWhenUsed="0"/>
+    <w:lsdException w:name="Colorful List" w:semiHidden="0" w:uiPriority="72" w:unhideWhenUsed="0"/>
+    <w:lsdException w:name="Colorful Grid" w:semiHidden="0" w:uiPriority="73" w:unhideWhenUsed="0"/>
+    <w:lsdException w:name="Light Shading Accent 1" w:semiHidden="0" w:uiPriority="60" w:unhideWhenUsed="0"/>
+    <w:lsdException w:name="Light List Accent 1" w:semiHidden="0" w:uiPriority="61" w:unhideWhenUsed="0"/>
+    <w:lsdException w:name="Light Grid Accent 1" w:semiHidden="0" w:uiPriority="62" w:unhideWhenUsed="0"/>
+    <w:lsdException w:name="Medium Shading 1 Accent 1" w:semiHidden="0" w:uiPriority="63" w:unhideWhenUsed="0"/>
+    <w:lsdException w:name="Medium Shading 2 Accent 1" w:semiHidden="0" w:uiPriority="64" w:unhideWhenUsed="0"/>
+    <w:lsdException w:name="Medium List 1 Accent 1" w:semiHidden="0" w:uiPriority="65" w:unhideWhenUsed="0"/>
+    <w:lsdException w:name="Revision" w:unhideWhenUsed="0"/>
+    <w:lsdException w:name="List Paragraph" w:semiHidden="0" w:uiPriority="34" w:unhideWhenUsed="0" w:qFormat="1"/>
+    <w:lsdException w:name="Quote" w:semiHidden="0" w:uiPriority="29" w:unhideWhenUsed="0" w:qFormat="1"/>
+    <w:lsdException w:name="Intense Quote" w:semiHidden="0" w:uiPriority="30" w:unhideWhenUsed="0" w:qFormat="1"/>
+    <w:lsdException w:name="Medium List 2 Accent 1" w:semiHidden="0" w:uiPriority="66" w:unhideWhenUsed="0"/>
+    <w:lsdException w:name="Medium Grid 1 Accent 1" w:semiHidden="0" w:uiPriority="67" w:unhideWhenUsed="0"/>
+    <w:lsdException w:name="Medium Grid 2 Accent 1" w:semiHidden="0" w:uiPriority="68" w:unhideWhenUsed="0"/>
+    <w:lsdException w:name="Medium Grid 3 Accent 1" w:semiHidden="0" w:uiPriority="69" w:unhideWhenUsed="0"/>
+    <w:lsdException w:name="Dark List Accent 1" w:semiHidden="0" w:uiPriority="70" w:unhideWhenUsed="0"/>
+    <w:lsdException w:name="Colorful Shading Accent 1" w:semiHidden="0" w:uiPriority="71" w:unhideWhenUsed="0"/>
+    <w:lsdException w:name="Colorful List Accent 1" w:semiHidden="0" w:uiPriority="72" w:unhideWhenUsed="0"/>
+    <w:lsdException w:name="Colorful Grid Accent 1" w:semiHidden="0" w:uiPriority="73" w:unhideWhenUsed="0"/>
+    <w:lsdException w:name="Light Shading Accent 2" w:semiHidden="0" w:uiPriority="60" w:unhideWhenUsed="0"/>
+    <w:lsdException w:name="Light List Accent 2" w:semiHidden="0" w:uiPriority="61" w:unhideWhenUsed="0"/>
+    <w:lsdException w:name="Light Grid Accent 2" w:semiHidden="0" w:uiPriority="62" w:unhideWhenUsed="0"/>
+    <w:lsdException w:name="Medium Shading 1 Accent 2" w:semiHidden="0" w:uiPriority="63" w:unhideWhenUsed="0"/>
+    <w:lsdException w:name="Medium Shading 2 Accent 2" w:semiHidden="0" w:uiPriority="64" w:unhideWhenUsed="0"/>
+    <w:lsdException w:name="Medium List 1 Accent 2" w:semiHidden="0" w:uiPriority="65" w:unhideWhenUsed="0"/>
+    <w:lsdException w:name="Medium List 2 Accent 2" w:semiHidden="0" w:uiPriority="66" w:unhideWhenUsed="0"/>
+    <w:lsdException w:name="Medium Grid 1 Accent 2" w:semiHidden="0" w:uiPriority="67" w:unhideWhenUsed="0"/>
+    <w:lsdException w:name="Medium Grid 2 Accent 2" w:semiHidden="0" w:uiPriority="68" w:unhideWhenUsed="0"/>
+    <w:lsdException w:name="Medium Grid 3 Accent 2" w:semiHidden="0" w:uiPriority="69" w:unhideWhenUsed="0"/>
+    <w:lsdException w:name="Dark List Accent 2" w:semiHidden="0" w:uiPriority="70" w:unhideWhenUsed="0"/>
+    <w:lsdException w:name="Colorful Shading Accent 2" w:semiHidden="0" w:uiPriority="71" w:unhideWhenUsed="0"/>
+    <w:lsdException w:name="Colorful List Accent 2" w:semiHidden="0" w:uiPriority="72" w:unhideWhenUsed="0"/>
+    <w:lsdException w:name="Colorful Grid Accent 2" w:semiHidden="0" w:uiPriority="73" w:unhideWhenUsed="0"/>
+    <w:lsdException w:name="Light Shading Accent 3" w:semiHidden="0" w:uiPriority="60" w:unhideWhenUsed="0"/>
+    <w:lsdException w:name="Light List Accent 3" w:semiHidden="0" w:uiPriority="61" w:unhideWhenUsed="0"/>
+    <w:lsdException w:name="Light Grid Accent 3" w:semiHidden="0" w:uiPriority="62" w:unhideWhenUsed="0"/>
+    <w:lsdException w:name="Medium Shading 1 Accent 3" w:semiHidden="0" w:uiPriority="63" w:unhideWhenUsed="0"/>
+    <w:lsdException w:name="Medium Shading 2 Accent 3" w:semiHidden="0" w:uiPriority="64" w:unhideWhenUsed="0"/>
+    <w:lsdException w:name="Medium List 1 Accent 3" w:semiHidden="0" w:uiPriority="65" w:unhideWhenUsed="0"/>
+    <w:lsdException w:name="Medium List 2 Accent 3" w:semiHidden="0" w:uiPriority="66" w:unhideWhenUsed="0"/>
+    <w:lsdException w:name="Medium Grid 1 Accent 3" w:semiHidden="0" w:uiPriority="67" w:unhideWhenUsed="0"/>
+    <w:lsdException w:name="Medium Grid 2 Accent 3" w:semiHidden="0" w:uiPriority="68" w:unhideWhenUsed="0"/>
+    <w:lsdException w:name="Medium Grid 3 Accent 3" w:semiHidden="0" w:uiPriority="69" w:unhideWhenUsed="0"/>
+    <w:lsdException w:name="Dark List Accent 3" w:semiHidden="0" w:uiPriority="70" w:unhideWhenUsed="0"/>
+    <w:lsdException w:name="Colorful Shading Accent 3" w:semiHidden="0" w:uiPriority="71" w:unhideWhenUsed="0"/>
+    <w:lsdException w:name="Colorful List Accent 3" w:semiHidden="0" w:uiPriority="72" w:unhideWhenUsed="0"/>
+    <w:lsdException w:name="Colorful Grid Accent 3" w:semiHidden="0" w:uiPriority="73" w:unhideWhenUsed="0"/>
+    <w:lsdException w:name="Light Shading Accent 4" w:semiHidden="0" w:uiPriority="60" w:unhideWhenUsed="0"/>
+    <w:lsdException w:name="Light List Accent 4" w:semiHidden="0" w:uiPriority="61" w:unhideWhenUsed="0"/>
+    <w:lsdException w:name="Light Grid Accent 4" w:semiHidden="0" w:uiPriority="62" w:unhideWhenUsed="0"/>
+    <w:lsdException w:name="Medium Shading 1 Accent 4" w:semiHidden="0" w:uiPriority="63" w:unhideWhenUsed="0"/>
+    <w:lsdException w:name="Medium Shading 2 Accent 4" w:semiHidden="0" w:uiPriority="64" w:unhideWhenUsed="0"/>
+    <w:lsdException w:name="Medium List 1 Accent 4" w:semiHidden="0" w:uiPriority="65" w:unhideWhenUsed="0"/>
+    <w:lsdException w:name="Medium List 2 Accent 4" w:semiHidden="0" w:uiPriority="66" w:unhideWhenUsed="0"/>
+    <w:lsdException w:name="Medium Grid 1 Accent 4" w:semiHidden="0" w:uiPriority="67" w:unhideWhenUsed="0"/>
+    <w:lsdException w:name="Medium Grid 2 Accent 4" w:semiHidden="0" w:uiPriority="68" w:unhideWhenUsed="0"/>
+    <w:lsdException w:name="Medium Grid 3 Accent 4" w:semiHidden="0" w:uiPriority="69" w:unhideWhenUsed="0"/>
+    <w:lsdException w:name="Dark List Accent 4" w:semiHidden="0" w:uiPriority="70" w:unhideWhenUsed="0"/>
+    <w:lsdException w:name="Colorful Shading Accent 4" w:semiHidden="0" w:uiPriority="71" w:unhideWhenUsed="0"/>
+    <w:lsdException w:name="Colorful List Accent 4" w:semiHidden="0" w:uiPriority="72" w:unhideWhenUsed="0"/>
+    <w:lsdException w:name="Colorful Grid Accent 4" w:semiHidden="0" w:uiPriority="73" w:unhideWhenUsed="0"/>
+    <w:lsdException w:name="Light Shading Accent 5" w:semiHidden="0" w:uiPriority="60" w:unhideWhenUsed="0"/>
+    <w:lsdException w:name="Light List Accent 5" w:semiHidden="0" w:uiPriority="61" w:unhideWhenUsed="0"/>
+    <w:lsdException w:name="Light Grid Accent 5" w:semiHidden="0" w:uiPriority="62" w:unhideWhenUsed="0"/>
+    <w:lsdException w:name="Medium Shading 1 Accent 5" w:semiHidden="0" w:uiPriority="63" w:unhideWhenUsed="0"/>
+    <w:lsdException w:name="Medium Shading 2 Accent 5" w:semiHidden="0" w:uiPriority="64" w:unhideWhenUsed="0"/>
+    <w:lsdException w:name="Medium List 1 Accent 5" w:semiHidden="0" w:uiPriority="65" w:unhideWhenUsed="0"/>
+    <w:lsdException w:name="Medium List 2 Accent 5" w:semiHidden="0" w:uiPriority="66" w:unhideWhenUsed="0"/>
+    <w:lsdException w:name="Medium Grid 1 Accent 5" w:semiHidden="0" w:uiPriority="67" w:unhideWhenUsed="0"/>
+    <w:lsdException w:name="Medium Grid 2 Accent 5" w:semiHidden="0" w:uiPriority="68" w:unhideWhenUsed="0"/>
+    <w:lsdException w:name="Medium Grid 3 Accent 5" w:semiHidden="0" w:uiPriority="69" w:unhideWhenUsed="0"/>
+    <w:lsdException w:name="Dark List Accent 5" w:semiHidden="0" w:uiPriority="70" w:unhideWhenUsed="0"/>
+    <w:lsdException w:name="Colorful Shading Accent 5" w:semiHidden="0" w:uiPriority="71" w:unhideWhenUsed="0"/>
+    <w:lsdException w:name="Colorful List Accent 5" w:semiHidden="0" w:uiPriority="72" w:unhideWhenUsed="0"/>
+    <w:lsdException w:name="Colorful Grid Accent 5" w:semiHidden="0" w:uiPriority="73" w:unhideWhenUsed="0"/>
+    <w:lsdException w:name="Light Shading Accent 6" w:semiHidden="0" w:uiPriority="60" w:unhideWhenUsed="0"/>
+    <w:lsdException w:name="Light List Accent 6" w:semiHidden="0" w:uiPriority="61" w:unhideWhenUsed="0"/>
+    <w:lsdException w:name="Light Grid Accent 6" w:semiHidden="0" w:uiPriority="62" w:unhideWhenUsed="0"/>
+    <w:lsdException w:name="Medium Shading 1 Accent 6" w:semiHidden="0" w:uiPriority="63" w:unhideWhenUsed="0"/>
+    <w:lsdException w:name="Medium Shading 2 Accent 6" w:semiHidden="0" w:uiPriority="64" w:unhideWhenUsed="0"/>
+    <w:lsdException w:name="Medium List 1 Accent 6" w:semiHidden="0" w:uiPriority="65" w:unhideWhenUsed="0"/>
+    <w:lsdException w:name="Medium List 2 Accent 6" w:semiHidden="0" w:uiPriority="66" w:unhideWhenUsed="0"/>
+    <w:lsdException w:name="Medium Grid 1 Accent 6" w:semiHidden="0" w:uiPriority="67" w:unhideWhenUsed="0"/>
+    <w:lsdException w:name="Medium Grid 2 Accent 6" w:semiHidden="0" w:uiPriority="68" w:unhideWhenUsed="0"/>
+    <w:lsdException w:name="Medium Grid 3 Accent 6" w:semiHidden="0" w:uiPriority="69" w:unhideWhenUsed="0"/>
+    <w:lsdException w:name="Dark List Accent 6" w:semiHidden="0" w:uiPriority="70" w:unhideWhenUsed="0"/>
+    <w:lsdException w:name="Colorful Shading Accent 6" w:semiHidden="0" w:uiPriority="71" w:unhideWhenUsed="0"/>
+    <w:lsdException w:name="Colorful List Accent 6" w:semiHidden="0" w:uiPriority="72" w:unhideWhenUsed="0"/>
+    <w:lsdException w:name="Colorful Grid Accent 6" w:semiHidden="0" w:uiPriority="73" w:unhideWhenUsed="0"/>
+    <w:lsdException w:name="Subtle Emphasis" w:semiHidden="0" w:uiPriority="19" w:unhideWhenUsed="0" w:qFormat="1"/>
+    <w:lsdException w:name="Intense Emphasis" w:semiHidden="0" w:uiPriority="21" w:unhideWhenUsed="0" w:qFormat="1"/>
+    <w:lsdException w:name="Subtle Reference" w:semiHidden="0" w:uiPriority="31" w:unhideWhenUsed="0" w:qFormat="1"/>
+    <w:lsdException w:name="Intense Reference" w:semiHidden="0" w:uiPriority="32" w:unhideWhenUsed="0" w:qFormat="1"/>
+    <w:lsdException w:name="Book Title" w:semiHidden="0" w:uiPriority="33" w:unhideWhenUsed="0" w:qFormat="1"/>
+    <w:lsdException w:name="Bibliography" w:uiPriority="37"/>
+    <w:lsdException w:name="TOC Heading" w:uiPriority="39" w:qFormat="1"/>
   </w:latentStyles>
   <w:style w:type="paragraph" w:default="1" w:styleId="Normal">
     <w:name w:val="Normal"/>
@@ -10259,7 +10294,7 @@
 </file>
 
 <file path=customXml/itemProps1.xml><?xml version="1.0" encoding="utf-8"?>
-<ds:datastoreItem xmlns:ds="http://schemas.openxmlformats.org/officeDocument/2006/customXml" ds:itemID="{E1FD07AD-B907-4A15-9293-A5AF02E702FC}">
+<ds:datastoreItem xmlns:ds="http://schemas.openxmlformats.org/officeDocument/2006/customXml" ds:itemID="{6B01773D-631E-4F1C-8314-F8CDD7130AFF}">
   <ds:schemaRefs>
     <ds:schemaRef ds:uri="http://schemas.openxmlformats.org/officeDocument/2006/bibliography"/>
   </ds:schemaRefs>

</xml_diff>

<commit_message>
how writing - it
</commit_message>
<xml_diff>
--- a/Walter/TripReports/WalterScale.docx
+++ b/Walter/TripReports/WalterScale.docx
@@ -178,7 +178,21 @@
           <w:sz w:val="28"/>
           <w:szCs w:val="28"/>
         </w:rPr>
-        <w:t xml:space="preserve">people have </w:t>
+        <w:t xml:space="preserve">people </w:t>
+      </w:r>
+      <w:r>
+        <w:rPr>
+          <w:sz w:val="28"/>
+          <w:szCs w:val="28"/>
+        </w:rPr>
+        <w:t>had</w:t>
+      </w:r>
+      <w:r>
+        <w:rPr>
+          <w:sz w:val="28"/>
+          <w:szCs w:val="28"/>
+        </w:rPr>
+        <w:t xml:space="preserve"> </w:t>
       </w:r>
       <w:r>
         <w:rPr>
@@ -458,7 +472,21 @@
           <w:sz w:val="28"/>
           <w:szCs w:val="28"/>
         </w:rPr>
-        <w:t>here are many factors which influence difficulty.</w:t>
+        <w:t>here are many factors which influence</w:t>
+      </w:r>
+      <w:r>
+        <w:rPr>
+          <w:sz w:val="28"/>
+          <w:szCs w:val="28"/>
+        </w:rPr>
+        <w:t xml:space="preserve"> their individual </w:t>
+      </w:r>
+      <w:r>
+        <w:rPr>
+          <w:sz w:val="28"/>
+          <w:szCs w:val="28"/>
+        </w:rPr>
+        <w:t>difficulty.</w:t>
       </w:r>
       <w:r>
         <w:rPr>
@@ -514,21 +542,7 @@
           <w:sz w:val="28"/>
           <w:szCs w:val="28"/>
         </w:rPr>
-        <w:t>terrain, vertical gain</w:t>
-      </w:r>
-      <w:r>
-        <w:rPr>
-          <w:sz w:val="28"/>
-          <w:szCs w:val="28"/>
-        </w:rPr>
-        <w:t xml:space="preserve"> required</w:t>
-      </w:r>
-      <w:r>
-        <w:rPr>
-          <w:sz w:val="28"/>
-          <w:szCs w:val="28"/>
-        </w:rPr>
-        <w:t>, weather, distance from a road, time</w:t>
+        <w:t>terrain, vertical gain, weather, distance from a road, time</w:t>
       </w:r>
       <w:r>
         <w:rPr>
@@ -1090,7 +1104,14 @@
           <w:sz w:val="28"/>
           <w:szCs w:val="28"/>
         </w:rPr>
-        <w:t xml:space="preserve"> on the</w:t>
+        <w:t xml:space="preserve"> on </w:t>
+      </w:r>
+      <w:r>
+        <w:rPr>
+          <w:sz w:val="28"/>
+          <w:szCs w:val="28"/>
+        </w:rPr>
+        <w:t>a</w:t>
       </w:r>
       <w:r>
         <w:rPr>
@@ -1508,7 +1529,21 @@
           <w:sz w:val="28"/>
           <w:szCs w:val="28"/>
         </w:rPr>
-        <w:t xml:space="preserve"> to explain </w:t>
+        <w:t xml:space="preserve"> to </w:t>
+      </w:r>
+      <w:r>
+        <w:rPr>
+          <w:sz w:val="28"/>
+          <w:szCs w:val="28"/>
+        </w:rPr>
+        <w:t>compare</w:t>
+      </w:r>
+      <w:r>
+        <w:rPr>
+          <w:sz w:val="28"/>
+          <w:szCs w:val="28"/>
+        </w:rPr>
+        <w:t xml:space="preserve"> </w:t>
       </w:r>
       <w:r>
         <w:rPr>
@@ -1522,14 +1557,35 @@
           <w:sz w:val="28"/>
           <w:szCs w:val="28"/>
         </w:rPr>
-        <w:t xml:space="preserve">much human-only effort, on a scale from 0 to 1000, is </w:t>
-      </w:r>
-      <w:r>
-        <w:rPr>
-          <w:sz w:val="28"/>
-          <w:szCs w:val="28"/>
-        </w:rPr>
-        <w:t xml:space="preserve">necessary </w:t>
+        <w:t>much human-only effort</w:t>
+      </w:r>
+      <w:r>
+        <w:rPr>
+          <w:sz w:val="28"/>
+          <w:szCs w:val="28"/>
+        </w:rPr>
+        <w:t xml:space="preserve"> </w:t>
+      </w:r>
+      <w:r>
+        <w:rPr>
+          <w:sz w:val="28"/>
+          <w:szCs w:val="28"/>
+        </w:rPr>
+        <w:t xml:space="preserve">is </w:t>
+      </w:r>
+      <w:r>
+        <w:rPr>
+          <w:sz w:val="28"/>
+          <w:szCs w:val="28"/>
+        </w:rPr>
+        <w:t>needed</w:t>
+      </w:r>
+      <w:r>
+        <w:rPr>
+          <w:sz w:val="28"/>
+          <w:szCs w:val="28"/>
+        </w:rPr>
+        <w:t xml:space="preserve"> </w:t>
       </w:r>
       <w:r>
         <w:rPr>
@@ -1543,7 +1599,28 @@
           <w:sz w:val="28"/>
           <w:szCs w:val="28"/>
         </w:rPr>
-        <w:t xml:space="preserve"> reach a highpoint under</w:t>
+        <w:t xml:space="preserve"> reach one </w:t>
+      </w:r>
+      <w:r>
+        <w:rPr>
+          <w:sz w:val="28"/>
+          <w:szCs w:val="28"/>
+        </w:rPr>
+        <w:t>highpoint</w:t>
+      </w:r>
+      <w:r>
+        <w:rPr>
+          <w:sz w:val="28"/>
+          <w:szCs w:val="28"/>
+        </w:rPr>
+        <w:t>, as opposed to another,</w:t>
+      </w:r>
+      <w:r>
+        <w:rPr>
+          <w:sz w:val="28"/>
+          <w:szCs w:val="28"/>
+        </w:rPr>
+        <w:t xml:space="preserve"> under</w:t>
       </w:r>
       <w:r>
         <w:rPr>
@@ -1564,7 +1641,21 @@
           <w:sz w:val="28"/>
           <w:szCs w:val="28"/>
         </w:rPr>
-        <w:t xml:space="preserve"> foot-power.  In other </w:t>
+        <w:t xml:space="preserve"> foot-power</w:t>
+      </w:r>
+      <w:r>
+        <w:rPr>
+          <w:sz w:val="28"/>
+          <w:szCs w:val="28"/>
+        </w:rPr>
+        <w:t xml:space="preserve"> exclusively</w:t>
+      </w:r>
+      <w:r>
+        <w:rPr>
+          <w:sz w:val="28"/>
+          <w:szCs w:val="28"/>
+        </w:rPr>
+        <w:t xml:space="preserve">.  In other </w:t>
       </w:r>
       <w:r>
         <w:rPr>
@@ -1620,78 +1711,63 @@
           <w:sz w:val="28"/>
           <w:szCs w:val="28"/>
         </w:rPr>
-        <w:t>, or plane, and makes his way, under only his own power, to the high point.</w:t>
-      </w:r>
-      <w:r>
-        <w:rPr>
-          <w:sz w:val="28"/>
-          <w:szCs w:val="28"/>
-        </w:rPr>
-        <w:t xml:space="preserve">  The scale does not</w:t>
-      </w:r>
-      <w:r>
-        <w:rPr>
-          <w:sz w:val="28"/>
-          <w:szCs w:val="28"/>
-        </w:rPr>
-        <w:t xml:space="preserve"> try to account for all the various routes or means that lead to a high point;</w:t>
-      </w:r>
-      <w:r>
-        <w:rPr>
-          <w:sz w:val="28"/>
-          <w:szCs w:val="28"/>
-        </w:rPr>
-        <w:t xml:space="preserve"> nor all the things that might happen en route, rather</w:t>
-      </w:r>
-      <w:r>
-        <w:rPr>
-          <w:sz w:val="28"/>
-          <w:szCs w:val="28"/>
-        </w:rPr>
-        <w:t xml:space="preserve"> it </w:t>
-      </w:r>
-      <w:r>
-        <w:rPr>
-          <w:sz w:val="28"/>
-          <w:szCs w:val="28"/>
-        </w:rPr>
-        <w:t>derives its measurements based</w:t>
-      </w:r>
-      <w:r>
-        <w:rPr>
-          <w:sz w:val="28"/>
-          <w:szCs w:val="28"/>
-        </w:rPr>
-        <w:t xml:space="preserve"> on the </w:t>
-      </w:r>
-      <w:r>
-        <w:rPr>
-          <w:sz w:val="28"/>
-          <w:szCs w:val="28"/>
-        </w:rPr>
-        <w:t xml:space="preserve">least </w:t>
-      </w:r>
-      <w:r>
-        <w:rPr>
-          <w:sz w:val="28"/>
-          <w:szCs w:val="28"/>
-        </w:rPr>
-        <w:lastRenderedPageBreak/>
-        <w:t>technical standard route</w:t>
-      </w:r>
-      <w:r>
-        <w:rPr>
-          <w:sz w:val="28"/>
-          <w:szCs w:val="28"/>
-        </w:rPr>
-        <w:t>, completed within a typical timeframe,</w:t>
-      </w:r>
-      <w:r>
-        <w:rPr>
-          <w:sz w:val="28"/>
-          <w:szCs w:val="28"/>
-        </w:rPr>
-        <w:t xml:space="preserve"> under</w:t>
+        <w:t xml:space="preserve"> (</w:t>
+      </w:r>
+      <w:r>
+        <w:rPr>
+          <w:sz w:val="28"/>
+          <w:szCs w:val="28"/>
+        </w:rPr>
+        <w:t>or plane</w:t>
+      </w:r>
+      <w:r>
+        <w:rPr>
+          <w:sz w:val="28"/>
+          <w:szCs w:val="28"/>
+        </w:rPr>
+        <w:t>)</w:t>
+      </w:r>
+      <w:r>
+        <w:rPr>
+          <w:sz w:val="28"/>
+          <w:szCs w:val="28"/>
+        </w:rPr>
+        <w:t xml:space="preserve">, and makes his way, under </w:t>
+      </w:r>
+      <w:r>
+        <w:rPr>
+          <w:sz w:val="28"/>
+          <w:szCs w:val="28"/>
+        </w:rPr>
+        <w:t>solely</w:t>
+      </w:r>
+      <w:r>
+        <w:rPr>
+          <w:sz w:val="28"/>
+          <w:szCs w:val="28"/>
+        </w:rPr>
+        <w:t xml:space="preserve"> his own power, to the high</w:t>
+      </w:r>
+      <w:r>
+        <w:rPr>
+          <w:sz w:val="28"/>
+          <w:szCs w:val="28"/>
+        </w:rPr>
+        <w:t>point</w:t>
+      </w:r>
+      <w:r>
+        <w:rPr>
+          <w:sz w:val="28"/>
+          <w:szCs w:val="28"/>
+        </w:rPr>
+        <w:t xml:space="preserve"> and back down</w:t>
+      </w:r>
+      <w:r>
+        <w:rPr>
+          <w:sz w:val="28"/>
+          <w:szCs w:val="28"/>
+        </w:rPr>
+        <w:t>.</w:t>
       </w:r>
       <w:r>
         <w:rPr>
@@ -1699,27 +1775,6 @@
           <w:szCs w:val="28"/>
         </w:rPr>
         <w:t xml:space="preserve"> </w:t>
-      </w:r>
-      <w:r>
-        <w:rPr>
-          <w:sz w:val="28"/>
-          <w:szCs w:val="28"/>
-        </w:rPr>
-        <w:t>predictable</w:t>
-      </w:r>
-      <w:r>
-        <w:rPr>
-          <w:sz w:val="28"/>
-          <w:szCs w:val="28"/>
-        </w:rPr>
-        <w:t xml:space="preserve"> average</w:t>
-      </w:r>
-      <w:r>
-        <w:rPr>
-          <w:sz w:val="28"/>
-          <w:szCs w:val="28"/>
-        </w:rPr>
-        <w:t xml:space="preserve"> weather. </w:t>
       </w:r>
     </w:p>
     <w:p>
@@ -1734,6 +1789,136 @@
           <w:sz w:val="28"/>
           <w:szCs w:val="28"/>
         </w:rPr>
+        <w:lastRenderedPageBreak/>
+        <w:t>The scale does not</w:t>
+      </w:r>
+      <w:r>
+        <w:rPr>
+          <w:sz w:val="28"/>
+          <w:szCs w:val="28"/>
+        </w:rPr>
+        <w:t xml:space="preserve"> try to account for all the various routes or</w:t>
+      </w:r>
+      <w:r>
+        <w:rPr>
+          <w:sz w:val="28"/>
+          <w:szCs w:val="28"/>
+        </w:rPr>
+        <w:t xml:space="preserve"> means that lead to a high</w:t>
+      </w:r>
+      <w:r>
+        <w:rPr>
+          <w:sz w:val="28"/>
+          <w:szCs w:val="28"/>
+        </w:rPr>
+        <w:t>point;</w:t>
+      </w:r>
+      <w:r>
+        <w:rPr>
+          <w:sz w:val="28"/>
+          <w:szCs w:val="28"/>
+        </w:rPr>
+        <w:t xml:space="preserve"> nor all the things that might happen en route, rather</w:t>
+      </w:r>
+      <w:r>
+        <w:rPr>
+          <w:sz w:val="28"/>
+          <w:szCs w:val="28"/>
+        </w:rPr>
+        <w:t xml:space="preserve"> </w:t>
+      </w:r>
+      <w:proofErr w:type="gramStart"/>
+      <w:r>
+        <w:rPr>
+          <w:sz w:val="28"/>
+          <w:szCs w:val="28"/>
+        </w:rPr>
+        <w:t xml:space="preserve">it </w:t>
+      </w:r>
+      <w:r>
+        <w:rPr>
+          <w:sz w:val="28"/>
+          <w:szCs w:val="28"/>
+        </w:rPr>
+        <w:t>derives</w:t>
+      </w:r>
+      <w:proofErr w:type="gramEnd"/>
+      <w:r>
+        <w:rPr>
+          <w:sz w:val="28"/>
+          <w:szCs w:val="28"/>
+        </w:rPr>
+        <w:t xml:space="preserve"> its measurements based</w:t>
+      </w:r>
+      <w:r>
+        <w:rPr>
+          <w:sz w:val="28"/>
+          <w:szCs w:val="28"/>
+        </w:rPr>
+        <w:t xml:space="preserve"> on the </w:t>
+      </w:r>
+      <w:r>
+        <w:rPr>
+          <w:sz w:val="28"/>
+          <w:szCs w:val="28"/>
+        </w:rPr>
+        <w:t>least technical standard route</w:t>
+      </w:r>
+      <w:r>
+        <w:rPr>
+          <w:sz w:val="28"/>
+          <w:szCs w:val="28"/>
+        </w:rPr>
+        <w:t>, completed within a typical timeframe,</w:t>
+      </w:r>
+      <w:r>
+        <w:rPr>
+          <w:sz w:val="28"/>
+          <w:szCs w:val="28"/>
+        </w:rPr>
+        <w:t xml:space="preserve"> under</w:t>
+      </w:r>
+      <w:r>
+        <w:rPr>
+          <w:sz w:val="28"/>
+          <w:szCs w:val="28"/>
+        </w:rPr>
+        <w:t xml:space="preserve"> </w:t>
+      </w:r>
+      <w:r>
+        <w:rPr>
+          <w:sz w:val="28"/>
+          <w:szCs w:val="28"/>
+        </w:rPr>
+        <w:t>predictable</w:t>
+      </w:r>
+      <w:r>
+        <w:rPr>
+          <w:sz w:val="28"/>
+          <w:szCs w:val="28"/>
+        </w:rPr>
+        <w:t xml:space="preserve"> average</w:t>
+      </w:r>
+      <w:r>
+        <w:rPr>
+          <w:sz w:val="28"/>
+          <w:szCs w:val="28"/>
+        </w:rPr>
+        <w:t xml:space="preserve"> weather. </w:t>
+      </w:r>
+    </w:p>
+    <w:p>
+      <w:pPr>
+        <w:rPr>
+          <w:sz w:val="28"/>
+          <w:szCs w:val="28"/>
+        </w:rPr>
+      </w:pPr>
+      <w:r>
+        <w:rPr>
+          <w:sz w:val="28"/>
+          <w:szCs w:val="28"/>
+        </w:rPr>
         <w:t xml:space="preserve">The </w:t>
       </w:r>
       <w:r>
@@ -1762,7 +1947,23 @@
           <w:sz w:val="28"/>
           <w:szCs w:val="28"/>
         </w:rPr>
-        <w:t xml:space="preserve"> points being a combination of total hiking mileage, vertical gain, terrain difficulty, nights required, and expected</w:t>
+        <w:t xml:space="preserve"> points being a combination of total hiking mileage, vertical gain, terrain difficulty, </w:t>
+      </w:r>
+      <w:proofErr w:type="gramStart"/>
+      <w:r>
+        <w:rPr>
+          <w:sz w:val="28"/>
+          <w:szCs w:val="28"/>
+        </w:rPr>
+        <w:t>nights</w:t>
+      </w:r>
+      <w:proofErr w:type="gramEnd"/>
+      <w:r>
+        <w:rPr>
+          <w:sz w:val="28"/>
+          <w:szCs w:val="28"/>
+        </w:rPr>
+        <w:t xml:space="preserve"> required, and expected</w:t>
       </w:r>
       <w:r>
         <w:rPr>
@@ -1790,7 +1991,14 @@
           <w:sz w:val="28"/>
           <w:szCs w:val="28"/>
         </w:rPr>
-        <w:t>; all other factor are exogenous to it</w:t>
+        <w:t>. A</w:t>
+      </w:r>
+      <w:r>
+        <w:rPr>
+          <w:sz w:val="28"/>
+          <w:szCs w:val="28"/>
+        </w:rPr>
+        <w:t>ll other factor</w:t>
       </w:r>
       <w:r>
         <w:rPr>
@@ -1804,6 +2012,20 @@
           <w:sz w:val="28"/>
           <w:szCs w:val="28"/>
         </w:rPr>
+        <w:t xml:space="preserve"> are exogenous to it</w:t>
+      </w:r>
+      <w:r>
+        <w:rPr>
+          <w:sz w:val="28"/>
+          <w:szCs w:val="28"/>
+        </w:rPr>
+        <w:t>s</w:t>
+      </w:r>
+      <w:r>
+        <w:rPr>
+          <w:sz w:val="28"/>
+          <w:szCs w:val="28"/>
+        </w:rPr>
         <w:t xml:space="preserve"> model, and for the sake of simplicity </w:t>
       </w:r>
       <w:r>
@@ -1819,6 +2041,91 @@
           <w:szCs w:val="28"/>
         </w:rPr>
         <w:t xml:space="preserve"> </w:t>
+      </w:r>
+      <w:r>
+        <w:rPr>
+          <w:sz w:val="28"/>
+          <w:szCs w:val="28"/>
+        </w:rPr>
+        <w:t xml:space="preserve">Points are totaled for each highpoint, and </w:t>
+      </w:r>
+      <w:r>
+        <w:rPr>
+          <w:sz w:val="28"/>
+          <w:szCs w:val="28"/>
+        </w:rPr>
+        <w:t xml:space="preserve">then convert </w:t>
+      </w:r>
+      <w:r>
+        <w:rPr>
+          <w:sz w:val="28"/>
+          <w:szCs w:val="28"/>
+        </w:rPr>
+        <w:t>to a 0 through 1000 scale.</w:t>
+      </w:r>
+    </w:p>
+    <w:p>
+      <w:pPr>
+        <w:rPr>
+          <w:sz w:val="28"/>
+          <w:szCs w:val="28"/>
+        </w:rPr>
+      </w:pPr>
+      <w:r>
+        <w:rPr>
+          <w:sz w:val="28"/>
+          <w:szCs w:val="28"/>
+        </w:rPr>
+        <w:t xml:space="preserve">With a </w:t>
+      </w:r>
+      <w:r>
+        <w:rPr>
+          <w:sz w:val="28"/>
+          <w:szCs w:val="28"/>
+        </w:rPr>
+        <w:t xml:space="preserve">magnitude of effort </w:t>
+      </w:r>
+      <w:r>
+        <w:rPr>
+          <w:sz w:val="28"/>
+          <w:szCs w:val="28"/>
+        </w:rPr>
+        <w:t xml:space="preserve">number assigned to each highpoint the Walter Scale is </w:t>
+      </w:r>
+      <w:r>
+        <w:rPr>
+          <w:sz w:val="28"/>
+          <w:szCs w:val="28"/>
+        </w:rPr>
+        <w:t xml:space="preserve">also </w:t>
+      </w:r>
+      <w:r>
+        <w:rPr>
+          <w:sz w:val="28"/>
+          <w:szCs w:val="28"/>
+        </w:rPr>
+        <w:t xml:space="preserve">able to </w:t>
+      </w:r>
+      <w:r>
+        <w:rPr>
+          <w:sz w:val="28"/>
+          <w:szCs w:val="28"/>
+        </w:rPr>
+        <w:t>record</w:t>
+      </w:r>
+      <w:r>
+        <w:rPr>
+          <w:sz w:val="28"/>
+          <w:szCs w:val="28"/>
+        </w:rPr>
+        <w:t xml:space="preserve"> the percent of physical effort each pea</w:t>
+      </w:r>
+      <w:r>
+        <w:rPr>
+          <w:sz w:val="28"/>
+          <w:szCs w:val="28"/>
+        </w:rPr>
+        <w:t>k contributes to the whole task of reaching each of the 50 US State highpoints.</w:t>
       </w:r>
     </w:p>
     <w:p>
@@ -1945,6 +2252,48 @@
         </w:rPr>
         <w:t xml:space="preserve"> miles on the ascent resulting in a round-trip distance of 39 miles.</w:t>
       </w:r>
+      <w:r>
+        <w:rPr>
+          <w:sz w:val="28"/>
+          <w:szCs w:val="28"/>
+        </w:rPr>
+        <w:t xml:space="preserve">  </w:t>
+      </w:r>
+      <w:r>
+        <w:rPr>
+          <w:sz w:val="28"/>
+          <w:szCs w:val="28"/>
+        </w:rPr>
+        <w:t>Hiking distances</w:t>
+      </w:r>
+      <w:r>
+        <w:rPr>
+          <w:sz w:val="28"/>
+          <w:szCs w:val="28"/>
+        </w:rPr>
+        <w:t xml:space="preserve"> less tha</w:t>
+      </w:r>
+      <w:r>
+        <w:rPr>
+          <w:sz w:val="28"/>
+          <w:szCs w:val="28"/>
+        </w:rPr>
+        <w:t xml:space="preserve">n 500 feet have been </w:t>
+      </w:r>
+      <w:r>
+        <w:rPr>
+          <w:sz w:val="28"/>
+          <w:szCs w:val="28"/>
+        </w:rPr>
+        <w:t>rounded to 0</w:t>
+      </w:r>
+      <w:r>
+        <w:rPr>
+          <w:sz w:val="28"/>
+          <w:szCs w:val="28"/>
+        </w:rPr>
+        <w:t xml:space="preserve"> miles.</w:t>
+      </w:r>
     </w:p>
     <w:p>
       <w:pPr>
@@ -2184,6 +2533,7 @@
           <w:sz w:val="28"/>
           <w:szCs w:val="28"/>
         </w:rPr>
+        <w:lastRenderedPageBreak/>
         <w:t xml:space="preserve">The scale considers it to be 15 times more difficult to climb 1 mile then to walk 1 mile, and arrives at this number by comparing </w:t>
       </w:r>
       <w:r>
@@ -2346,7 +2696,6 @@
           <w:sz w:val="28"/>
           <w:szCs w:val="28"/>
         </w:rPr>
-        <w:lastRenderedPageBreak/>
         <w:t>To the round-trip</w:t>
       </w:r>
       <w:r>
@@ -2829,6 +3178,7 @@
           <w:sz w:val="28"/>
           <w:szCs w:val="28"/>
         </w:rPr>
+        <w:lastRenderedPageBreak/>
         <w:t xml:space="preserve">The equation is as follows: </w:t>
       </w:r>
       <w:r>
@@ -3054,35 +3404,106 @@
     <w:p>
       <w:pPr>
         <w:rPr>
+          <w:sz w:val="28"/>
+          <w:szCs w:val="28"/>
+        </w:rPr>
+      </w:pPr>
+      <w:r>
+        <w:rPr>
           <w:b/>
           <w:sz w:val="28"/>
           <w:szCs w:val="28"/>
         </w:rPr>
+        <w:t xml:space="preserve">Table 1: The </w:t>
+      </w:r>
+      <w:r>
+        <w:rPr>
+          <w:b/>
+          <w:sz w:val="28"/>
+          <w:szCs w:val="28"/>
+        </w:rPr>
+        <w:t>Walter Scale</w:t>
+      </w:r>
+      <w:r>
+        <w:rPr>
+          <w:b/>
+          <w:sz w:val="28"/>
+          <w:szCs w:val="28"/>
+        </w:rPr>
+        <w:t xml:space="preserve"> of US State Highpoint Difficulty</w:t>
+      </w:r>
+      <w:r>
+        <w:rPr>
+          <w:b/>
+          <w:sz w:val="28"/>
+          <w:szCs w:val="28"/>
+        </w:rPr>
+        <w:t xml:space="preserve">: </w:t>
+      </w:r>
+      <w:r>
+        <w:rPr>
+          <w:sz w:val="28"/>
+          <w:szCs w:val="28"/>
+        </w:rPr>
+        <w:t>The table below is ordered by the most physically demanding (highest effort/</w:t>
+      </w:r>
+      <w:r>
+        <w:rPr>
+          <w:sz w:val="28"/>
+          <w:szCs w:val="28"/>
+        </w:rPr>
+        <w:t>difficulty) down to the least as determined by the Walter Scale.</w:t>
+      </w:r>
+      <w:r>
+        <w:rPr>
+          <w:sz w:val="28"/>
+          <w:szCs w:val="28"/>
+        </w:rPr>
+        <w:t xml:space="preserve"> If one highpoint has the same Walter Scale number as another, the highpoints are ordered alphabetically by </w:t>
+      </w:r>
+      <w:r>
+        <w:rPr>
+          <w:sz w:val="28"/>
+          <w:szCs w:val="28"/>
+        </w:rPr>
+        <w:t xml:space="preserve">US State name – in </w:t>
+      </w:r>
+      <w:r>
+        <w:rPr>
+          <w:sz w:val="28"/>
+          <w:szCs w:val="28"/>
+        </w:rPr>
+        <w:t xml:space="preserve">which case the reader may want to compare </w:t>
+      </w:r>
+      <w:r>
+        <w:rPr>
+          <w:sz w:val="28"/>
+          <w:szCs w:val="28"/>
+        </w:rPr>
+        <w:t>vertical gain and round-trip miles</w:t>
+      </w:r>
+      <w:r>
+        <w:rPr>
+          <w:sz w:val="28"/>
+          <w:szCs w:val="28"/>
+        </w:rPr>
+        <w:t xml:space="preserve"> as a means of breaking the tie</w:t>
+      </w:r>
+      <w:r>
+        <w:rPr>
+          <w:sz w:val="28"/>
+          <w:szCs w:val="28"/>
+        </w:rPr>
+        <w:t>.</w:t>
+      </w:r>
+    </w:p>
+    <w:p>
+      <w:pPr>
+        <w:rPr>
+          <w:sz w:val="28"/>
+          <w:szCs w:val="28"/>
+        </w:rPr>
       </w:pPr>
-      <w:r>
-        <w:rPr>
-          <w:b/>
-          <w:sz w:val="28"/>
-          <w:szCs w:val="28"/>
-        </w:rPr>
-        <w:t xml:space="preserve">Table 1: The </w:t>
-      </w:r>
-      <w:r>
-        <w:rPr>
-          <w:b/>
-          <w:sz w:val="28"/>
-          <w:szCs w:val="28"/>
-        </w:rPr>
-        <w:t>Walter Scale</w:t>
-      </w:r>
-      <w:r>
-        <w:rPr>
-          <w:b/>
-          <w:sz w:val="28"/>
-          <w:szCs w:val="28"/>
-        </w:rPr>
-        <w:t xml:space="preserve"> of US State Highpoint Difficulty</w:t>
-      </w:r>
     </w:p>
     <w:tbl>
       <w:tblPr>
@@ -3210,6 +3631,8 @@
           <w:p>
             <w:pPr>
               <w:rPr>
+                <w:rFonts w:ascii="Calibri" w:eastAsia="Times New Roman" w:hAnsi="Calibri" w:cs="Calibri"/>
+                <w:color w:val="000000"/>
                 <w:sz w:val="28"/>
                 <w:szCs w:val="28"/>
               </w:rPr>
@@ -3222,6 +3645,41 @@
                 <w:szCs w:val="28"/>
               </w:rPr>
               <w:t>1000</w:t>
+            </w:r>
+          </w:p>
+          <w:p>
+            <w:pPr>
+              <w:rPr>
+                <w:sz w:val="28"/>
+                <w:szCs w:val="28"/>
+              </w:rPr>
+            </w:pPr>
+            <w:r>
+              <w:rPr>
+                <w:rFonts w:ascii="Calibri" w:eastAsia="Times New Roman" w:hAnsi="Calibri" w:cs="Calibri"/>
+                <w:color w:val="000000"/>
+                <w:sz w:val="28"/>
+                <w:szCs w:val="28"/>
+              </w:rPr>
+              <w:t>(</w:t>
+            </w:r>
+            <w:r>
+              <w:rPr>
+                <w:rFonts w:ascii="Calibri" w:eastAsia="Times New Roman" w:hAnsi="Calibri" w:cs="Calibri"/>
+                <w:color w:val="000000"/>
+                <w:sz w:val="28"/>
+                <w:szCs w:val="28"/>
+              </w:rPr>
+              <w:t>22.01%</w:t>
+            </w:r>
+            <w:r>
+              <w:rPr>
+                <w:rFonts w:ascii="Calibri" w:eastAsia="Times New Roman" w:hAnsi="Calibri" w:cs="Calibri"/>
+                <w:color w:val="000000"/>
+                <w:sz w:val="28"/>
+                <w:szCs w:val="28"/>
+              </w:rPr>
+              <w:t>)</w:t>
             </w:r>
           </w:p>
         </w:tc>
@@ -3323,6 +3781,25 @@
               <w:t>506</w:t>
             </w:r>
           </w:p>
+          <w:p>
+            <w:pPr>
+              <w:rPr>
+                <w:rFonts w:ascii="Calibri" w:eastAsia="Times New Roman" w:hAnsi="Calibri" w:cs="Calibri"/>
+                <w:color w:val="000000"/>
+                <w:sz w:val="28"/>
+                <w:szCs w:val="28"/>
+              </w:rPr>
+            </w:pPr>
+            <w:r>
+              <w:rPr>
+                <w:rFonts w:ascii="Calibri" w:eastAsia="Times New Roman" w:hAnsi="Calibri" w:cs="Calibri"/>
+                <w:color w:val="000000"/>
+                <w:sz w:val="28"/>
+                <w:szCs w:val="28"/>
+              </w:rPr>
+              <w:t>(11.14%)</w:t>
+            </w:r>
+          </w:p>
         </w:tc>
         <w:tc>
           <w:tcPr>
@@ -3434,6 +3911,25 @@
               <w:t>368</w:t>
             </w:r>
           </w:p>
+          <w:p>
+            <w:pPr>
+              <w:rPr>
+                <w:rFonts w:ascii="Calibri" w:eastAsia="Times New Roman" w:hAnsi="Calibri" w:cs="Calibri"/>
+                <w:color w:val="000000"/>
+                <w:sz w:val="28"/>
+                <w:szCs w:val="28"/>
+              </w:rPr>
+            </w:pPr>
+            <w:r>
+              <w:rPr>
+                <w:rFonts w:ascii="Calibri" w:eastAsia="Times New Roman" w:hAnsi="Calibri" w:cs="Calibri"/>
+                <w:color w:val="000000"/>
+                <w:sz w:val="28"/>
+                <w:szCs w:val="28"/>
+              </w:rPr>
+              <w:t>(8.10%)</w:t>
+            </w:r>
+          </w:p>
         </w:tc>
         <w:tc>
           <w:tcPr>
@@ -3545,6 +4041,43 @@
               <w:t>366</w:t>
             </w:r>
           </w:p>
+          <w:p>
+            <w:pPr>
+              <w:rPr>
+                <w:rFonts w:ascii="Calibri" w:eastAsia="Times New Roman" w:hAnsi="Calibri" w:cs="Calibri"/>
+                <w:color w:val="000000"/>
+                <w:sz w:val="28"/>
+                <w:szCs w:val="28"/>
+              </w:rPr>
+            </w:pPr>
+            <w:r>
+              <w:rPr>
+                <w:rFonts w:ascii="Calibri" w:eastAsia="Times New Roman" w:hAnsi="Calibri" w:cs="Calibri"/>
+                <w:color w:val="000000"/>
+                <w:sz w:val="28"/>
+                <w:szCs w:val="28"/>
+              </w:rPr>
+              <w:t>(</w:t>
+            </w:r>
+            <w:r>
+              <w:rPr>
+                <w:rFonts w:ascii="Calibri" w:eastAsia="Times New Roman" w:hAnsi="Calibri" w:cs="Calibri"/>
+                <w:color w:val="000000"/>
+                <w:sz w:val="28"/>
+                <w:szCs w:val="28"/>
+              </w:rPr>
+              <w:t>8.06</w:t>
+            </w:r>
+            <w:r>
+              <w:rPr>
+                <w:rFonts w:ascii="Calibri" w:eastAsia="Times New Roman" w:hAnsi="Calibri" w:cs="Calibri"/>
+                <w:color w:val="000000"/>
+                <w:sz w:val="28"/>
+                <w:szCs w:val="28"/>
+              </w:rPr>
+              <w:t>%)</w:t>
+            </w:r>
+          </w:p>
         </w:tc>
         <w:tc>
           <w:tcPr>
@@ -3656,6 +4189,25 @@
               <w:t>291</w:t>
             </w:r>
           </w:p>
+          <w:p>
+            <w:pPr>
+              <w:rPr>
+                <w:rFonts w:ascii="Calibri" w:eastAsia="Times New Roman" w:hAnsi="Calibri" w:cs="Calibri"/>
+                <w:color w:val="000000"/>
+                <w:sz w:val="28"/>
+                <w:szCs w:val="28"/>
+              </w:rPr>
+            </w:pPr>
+            <w:r>
+              <w:rPr>
+                <w:rFonts w:ascii="Calibri" w:eastAsia="Times New Roman" w:hAnsi="Calibri" w:cs="Calibri"/>
+                <w:color w:val="000000"/>
+                <w:sz w:val="28"/>
+                <w:szCs w:val="28"/>
+              </w:rPr>
+              <w:t>(6.41%)</w:t>
+            </w:r>
+          </w:p>
         </w:tc>
         <w:tc>
           <w:tcPr>
@@ -3767,6 +4319,25 @@
               <w:t>263</w:t>
             </w:r>
           </w:p>
+          <w:p>
+            <w:pPr>
+              <w:rPr>
+                <w:rFonts w:ascii="Calibri" w:eastAsia="Times New Roman" w:hAnsi="Calibri" w:cs="Calibri"/>
+                <w:color w:val="000000"/>
+                <w:sz w:val="28"/>
+                <w:szCs w:val="28"/>
+              </w:rPr>
+            </w:pPr>
+            <w:r>
+              <w:rPr>
+                <w:rFonts w:ascii="Calibri" w:eastAsia="Times New Roman" w:hAnsi="Calibri" w:cs="Calibri"/>
+                <w:color w:val="000000"/>
+                <w:sz w:val="28"/>
+                <w:szCs w:val="28"/>
+              </w:rPr>
+              <w:t>(5.79%)</w:t>
+            </w:r>
+          </w:p>
         </w:tc>
         <w:tc>
           <w:tcPr>
@@ -3878,6 +4449,25 @@
               <w:t>222</w:t>
             </w:r>
           </w:p>
+          <w:p>
+            <w:pPr>
+              <w:rPr>
+                <w:rFonts w:ascii="Calibri" w:eastAsia="Times New Roman" w:hAnsi="Calibri" w:cs="Calibri"/>
+                <w:color w:val="000000"/>
+                <w:sz w:val="28"/>
+                <w:szCs w:val="28"/>
+              </w:rPr>
+            </w:pPr>
+            <w:r>
+              <w:rPr>
+                <w:rFonts w:ascii="Calibri" w:eastAsia="Times New Roman" w:hAnsi="Calibri" w:cs="Calibri"/>
+                <w:color w:val="000000"/>
+                <w:sz w:val="28"/>
+                <w:szCs w:val="28"/>
+              </w:rPr>
+              <w:t>(4.89%)</w:t>
+            </w:r>
+          </w:p>
         </w:tc>
         <w:tc>
           <w:tcPr>
@@ -3989,6 +4579,25 @@
               <w:t>181</w:t>
             </w:r>
           </w:p>
+          <w:p>
+            <w:pPr>
+              <w:rPr>
+                <w:rFonts w:ascii="Calibri" w:eastAsia="Times New Roman" w:hAnsi="Calibri" w:cs="Calibri"/>
+                <w:color w:val="000000"/>
+                <w:sz w:val="28"/>
+                <w:szCs w:val="28"/>
+              </w:rPr>
+            </w:pPr>
+            <w:r>
+              <w:rPr>
+                <w:rFonts w:ascii="Calibri" w:eastAsia="Times New Roman" w:hAnsi="Calibri" w:cs="Calibri"/>
+                <w:color w:val="000000"/>
+                <w:sz w:val="28"/>
+                <w:szCs w:val="28"/>
+              </w:rPr>
+              <w:t>(3.98%)</w:t>
+            </w:r>
+          </w:p>
         </w:tc>
         <w:tc>
           <w:tcPr>
@@ -4100,6 +4709,25 @@
               <w:t>151</w:t>
             </w:r>
           </w:p>
+          <w:p>
+            <w:pPr>
+              <w:rPr>
+                <w:rFonts w:ascii="Calibri" w:eastAsia="Times New Roman" w:hAnsi="Calibri" w:cs="Calibri"/>
+                <w:color w:val="000000"/>
+                <w:sz w:val="28"/>
+                <w:szCs w:val="28"/>
+              </w:rPr>
+            </w:pPr>
+            <w:r>
+              <w:rPr>
+                <w:rFonts w:ascii="Calibri" w:eastAsia="Times New Roman" w:hAnsi="Calibri" w:cs="Calibri"/>
+                <w:color w:val="000000"/>
+                <w:sz w:val="28"/>
+                <w:szCs w:val="28"/>
+              </w:rPr>
+              <w:t>(3.32%)</w:t>
+            </w:r>
+          </w:p>
         </w:tc>
         <w:tc>
           <w:tcPr>
@@ -4211,6 +4839,25 @@
               <w:t>147</w:t>
             </w:r>
           </w:p>
+          <w:p>
+            <w:pPr>
+              <w:rPr>
+                <w:rFonts w:ascii="Calibri" w:eastAsia="Times New Roman" w:hAnsi="Calibri" w:cs="Calibri"/>
+                <w:color w:val="000000"/>
+                <w:sz w:val="28"/>
+                <w:szCs w:val="28"/>
+              </w:rPr>
+            </w:pPr>
+            <w:r>
+              <w:rPr>
+                <w:rFonts w:ascii="Calibri" w:eastAsia="Times New Roman" w:hAnsi="Calibri" w:cs="Calibri"/>
+                <w:color w:val="000000"/>
+                <w:sz w:val="28"/>
+                <w:szCs w:val="28"/>
+              </w:rPr>
+              <w:t>(3.24%)</w:t>
+            </w:r>
+          </w:p>
         </w:tc>
         <w:tc>
           <w:tcPr>
@@ -4322,6 +4969,25 @@
               <w:t>141</w:t>
             </w:r>
           </w:p>
+          <w:p>
+            <w:pPr>
+              <w:rPr>
+                <w:rFonts w:ascii="Calibri" w:eastAsia="Times New Roman" w:hAnsi="Calibri" w:cs="Calibri"/>
+                <w:color w:val="000000"/>
+                <w:sz w:val="28"/>
+                <w:szCs w:val="28"/>
+              </w:rPr>
+            </w:pPr>
+            <w:r>
+              <w:rPr>
+                <w:rFonts w:ascii="Calibri" w:eastAsia="Times New Roman" w:hAnsi="Calibri" w:cs="Calibri"/>
+                <w:color w:val="000000"/>
+                <w:sz w:val="28"/>
+                <w:szCs w:val="28"/>
+              </w:rPr>
+              <w:t>(3.10%)</w:t>
+            </w:r>
+          </w:p>
         </w:tc>
         <w:tc>
           <w:tcPr>
@@ -4433,6 +5099,25 @@
               <w:t>126</w:t>
             </w:r>
           </w:p>
+          <w:p>
+            <w:pPr>
+              <w:rPr>
+                <w:rFonts w:ascii="Calibri" w:eastAsia="Times New Roman" w:hAnsi="Calibri" w:cs="Calibri"/>
+                <w:color w:val="000000"/>
+                <w:sz w:val="28"/>
+                <w:szCs w:val="28"/>
+              </w:rPr>
+            </w:pPr>
+            <w:r>
+              <w:rPr>
+                <w:rFonts w:ascii="Calibri" w:eastAsia="Times New Roman" w:hAnsi="Calibri" w:cs="Calibri"/>
+                <w:color w:val="000000"/>
+                <w:sz w:val="28"/>
+                <w:szCs w:val="28"/>
+              </w:rPr>
+              <w:t>(2.77%)</w:t>
+            </w:r>
+          </w:p>
         </w:tc>
         <w:tc>
           <w:tcPr>
@@ -4541,7 +5226,27 @@
                 <w:sz w:val="28"/>
                 <w:szCs w:val="28"/>
               </w:rPr>
+              <w:lastRenderedPageBreak/>
               <w:t>120</w:t>
+            </w:r>
+          </w:p>
+          <w:p>
+            <w:pPr>
+              <w:rPr>
+                <w:rFonts w:ascii="Calibri" w:eastAsia="Times New Roman" w:hAnsi="Calibri" w:cs="Calibri"/>
+                <w:color w:val="000000"/>
+                <w:sz w:val="28"/>
+                <w:szCs w:val="28"/>
+              </w:rPr>
+            </w:pPr>
+            <w:r>
+              <w:rPr>
+                <w:rFonts w:ascii="Calibri" w:eastAsia="Times New Roman" w:hAnsi="Calibri" w:cs="Calibri"/>
+                <w:color w:val="000000"/>
+                <w:sz w:val="28"/>
+                <w:szCs w:val="28"/>
+              </w:rPr>
+              <w:t>(2.64%)</w:t>
             </w:r>
           </w:p>
         </w:tc>
@@ -4655,6 +5360,25 @@
               <w:t>106</w:t>
             </w:r>
           </w:p>
+          <w:p>
+            <w:pPr>
+              <w:rPr>
+                <w:rFonts w:ascii="Calibri" w:eastAsia="Times New Roman" w:hAnsi="Calibri" w:cs="Calibri"/>
+                <w:color w:val="000000"/>
+                <w:sz w:val="28"/>
+                <w:szCs w:val="28"/>
+              </w:rPr>
+            </w:pPr>
+            <w:r>
+              <w:rPr>
+                <w:rFonts w:ascii="Calibri" w:eastAsia="Times New Roman" w:hAnsi="Calibri" w:cs="Calibri"/>
+                <w:color w:val="000000"/>
+                <w:sz w:val="28"/>
+                <w:szCs w:val="28"/>
+              </w:rPr>
+              <w:t>(2.33%)</w:t>
+            </w:r>
+          </w:p>
         </w:tc>
         <w:tc>
           <w:tcPr>
@@ -4766,6 +5490,25 @@
               <w:t>98</w:t>
             </w:r>
           </w:p>
+          <w:p>
+            <w:pPr>
+              <w:rPr>
+                <w:rFonts w:ascii="Calibri" w:eastAsia="Times New Roman" w:hAnsi="Calibri" w:cs="Calibri"/>
+                <w:color w:val="000000"/>
+                <w:sz w:val="28"/>
+                <w:szCs w:val="28"/>
+              </w:rPr>
+            </w:pPr>
+            <w:r>
+              <w:rPr>
+                <w:rFonts w:ascii="Calibri" w:eastAsia="Times New Roman" w:hAnsi="Calibri" w:cs="Calibri"/>
+                <w:color w:val="000000"/>
+                <w:sz w:val="28"/>
+                <w:szCs w:val="28"/>
+              </w:rPr>
+              <w:t>(2.16%)</w:t>
+            </w:r>
+          </w:p>
         </w:tc>
         <w:tc>
           <w:tcPr>
@@ -4876,6 +5619,15 @@
               </w:rPr>
               <w:t>81</w:t>
             </w:r>
+            <w:r>
+              <w:rPr>
+                <w:rFonts w:ascii="Calibri" w:eastAsia="Times New Roman" w:hAnsi="Calibri" w:cs="Calibri"/>
+                <w:color w:val="000000"/>
+                <w:sz w:val="28"/>
+                <w:szCs w:val="28"/>
+              </w:rPr>
+              <w:t xml:space="preserve"> (1.78%)</w:t>
+            </w:r>
           </w:p>
         </w:tc>
         <w:tc>
@@ -4988,6 +5740,25 @@
               <w:t>68</w:t>
             </w:r>
           </w:p>
+          <w:p>
+            <w:pPr>
+              <w:rPr>
+                <w:rFonts w:ascii="Calibri" w:eastAsia="Times New Roman" w:hAnsi="Calibri" w:cs="Calibri"/>
+                <w:color w:val="000000"/>
+                <w:sz w:val="28"/>
+                <w:szCs w:val="28"/>
+              </w:rPr>
+            </w:pPr>
+            <w:r>
+              <w:rPr>
+                <w:rFonts w:ascii="Calibri" w:eastAsia="Times New Roman" w:hAnsi="Calibri" w:cs="Calibri"/>
+                <w:color w:val="000000"/>
+                <w:sz w:val="28"/>
+                <w:szCs w:val="28"/>
+              </w:rPr>
+              <w:t>(1.50%)</w:t>
+            </w:r>
+          </w:p>
         </w:tc>
         <w:tc>
           <w:tcPr>
@@ -5099,6 +5870,25 @@
               <w:t>64</w:t>
             </w:r>
           </w:p>
+          <w:p>
+            <w:pPr>
+              <w:rPr>
+                <w:rFonts w:ascii="Calibri" w:eastAsia="Times New Roman" w:hAnsi="Calibri" w:cs="Calibri"/>
+                <w:color w:val="000000"/>
+                <w:sz w:val="28"/>
+                <w:szCs w:val="28"/>
+              </w:rPr>
+            </w:pPr>
+            <w:r>
+              <w:rPr>
+                <w:rFonts w:ascii="Calibri" w:eastAsia="Times New Roman" w:hAnsi="Calibri" w:cs="Calibri"/>
+                <w:color w:val="000000"/>
+                <w:sz w:val="28"/>
+                <w:szCs w:val="28"/>
+              </w:rPr>
+              <w:t>(1.41%)</w:t>
+            </w:r>
+          </w:p>
         </w:tc>
         <w:tc>
           <w:tcPr>
@@ -5210,6 +6000,25 @@
               <w:t>55</w:t>
             </w:r>
           </w:p>
+          <w:p>
+            <w:pPr>
+              <w:rPr>
+                <w:rFonts w:ascii="Calibri" w:eastAsia="Times New Roman" w:hAnsi="Calibri" w:cs="Calibri"/>
+                <w:color w:val="000000"/>
+                <w:sz w:val="28"/>
+                <w:szCs w:val="28"/>
+              </w:rPr>
+            </w:pPr>
+            <w:r>
+              <w:rPr>
+                <w:rFonts w:ascii="Calibri" w:eastAsia="Times New Roman" w:hAnsi="Calibri" w:cs="Calibri"/>
+                <w:color w:val="000000"/>
+                <w:sz w:val="28"/>
+                <w:szCs w:val="28"/>
+              </w:rPr>
+              <w:t>(1.21%)</w:t>
+            </w:r>
+          </w:p>
         </w:tc>
         <w:tc>
           <w:tcPr>
@@ -5321,6 +6130,25 @@
               <w:t>31</w:t>
             </w:r>
           </w:p>
+          <w:p>
+            <w:pPr>
+              <w:rPr>
+                <w:rFonts w:ascii="Calibri" w:eastAsia="Times New Roman" w:hAnsi="Calibri" w:cs="Calibri"/>
+                <w:color w:val="000000"/>
+                <w:sz w:val="28"/>
+                <w:szCs w:val="28"/>
+              </w:rPr>
+            </w:pPr>
+            <w:r>
+              <w:rPr>
+                <w:rFonts w:ascii="Calibri" w:eastAsia="Times New Roman" w:hAnsi="Calibri" w:cs="Calibri"/>
+                <w:color w:val="000000"/>
+                <w:sz w:val="28"/>
+                <w:szCs w:val="28"/>
+              </w:rPr>
+              <w:t>(0.68%)</w:t>
+            </w:r>
+          </w:p>
         </w:tc>
         <w:tc>
           <w:tcPr>
@@ -5452,6 +6280,25 @@
               <w:t>28</w:t>
             </w:r>
           </w:p>
+          <w:p>
+            <w:pPr>
+              <w:rPr>
+                <w:rFonts w:ascii="Calibri" w:eastAsia="Times New Roman" w:hAnsi="Calibri" w:cs="Calibri"/>
+                <w:color w:val="000000"/>
+                <w:sz w:val="28"/>
+                <w:szCs w:val="28"/>
+              </w:rPr>
+            </w:pPr>
+            <w:r>
+              <w:rPr>
+                <w:rFonts w:ascii="Calibri" w:eastAsia="Times New Roman" w:hAnsi="Calibri" w:cs="Calibri"/>
+                <w:color w:val="000000"/>
+                <w:sz w:val="28"/>
+                <w:szCs w:val="28"/>
+              </w:rPr>
+              <w:t>(0.62%)</w:t>
+            </w:r>
+          </w:p>
         </w:tc>
         <w:tc>
           <w:tcPr>
@@ -5563,6 +6410,34 @@
               <w:t>27</w:t>
             </w:r>
           </w:p>
+          <w:p>
+            <w:pPr>
+              <w:rPr>
+                <w:rFonts w:ascii="Calibri" w:eastAsia="Times New Roman" w:hAnsi="Calibri" w:cs="Calibri"/>
+                <w:color w:val="000000"/>
+                <w:sz w:val="28"/>
+                <w:szCs w:val="28"/>
+              </w:rPr>
+            </w:pPr>
+            <w:r>
+              <w:rPr>
+                <w:rFonts w:ascii="Calibri" w:eastAsia="Times New Roman" w:hAnsi="Calibri" w:cs="Calibri"/>
+                <w:color w:val="000000"/>
+                <w:sz w:val="28"/>
+                <w:szCs w:val="28"/>
+              </w:rPr>
+              <w:t>(</w:t>
+            </w:r>
+            <w:r>
+              <w:rPr>
+                <w:rFonts w:ascii="Calibri" w:eastAsia="Times New Roman" w:hAnsi="Calibri" w:cs="Calibri"/>
+                <w:color w:val="000000"/>
+                <w:sz w:val="28"/>
+                <w:szCs w:val="28"/>
+              </w:rPr>
+              <w:t>0.59%)</w:t>
+            </w:r>
+          </w:p>
         </w:tc>
         <w:tc>
           <w:tcPr>
@@ -5674,6 +6549,25 @@
               <w:t>21</w:t>
             </w:r>
           </w:p>
+          <w:p>
+            <w:pPr>
+              <w:rPr>
+                <w:rFonts w:ascii="Calibri" w:eastAsia="Times New Roman" w:hAnsi="Calibri" w:cs="Calibri"/>
+                <w:color w:val="000000"/>
+                <w:sz w:val="28"/>
+                <w:szCs w:val="28"/>
+              </w:rPr>
+            </w:pPr>
+            <w:r>
+              <w:rPr>
+                <w:rFonts w:ascii="Calibri" w:eastAsia="Times New Roman" w:hAnsi="Calibri" w:cs="Calibri"/>
+                <w:color w:val="000000"/>
+                <w:sz w:val="28"/>
+                <w:szCs w:val="28"/>
+              </w:rPr>
+              <w:t>(0.46%)</w:t>
+            </w:r>
+          </w:p>
         </w:tc>
         <w:tc>
           <w:tcPr>
@@ -5785,6 +6679,25 @@
               <w:t>20</w:t>
             </w:r>
           </w:p>
+          <w:p>
+            <w:pPr>
+              <w:rPr>
+                <w:rFonts w:ascii="Calibri" w:eastAsia="Times New Roman" w:hAnsi="Calibri" w:cs="Calibri"/>
+                <w:color w:val="000000"/>
+                <w:sz w:val="28"/>
+                <w:szCs w:val="28"/>
+              </w:rPr>
+            </w:pPr>
+            <w:r>
+              <w:rPr>
+                <w:rFonts w:ascii="Calibri" w:eastAsia="Times New Roman" w:hAnsi="Calibri" w:cs="Calibri"/>
+                <w:color w:val="000000"/>
+                <w:sz w:val="28"/>
+                <w:szCs w:val="28"/>
+              </w:rPr>
+              <w:t>(0.44%)</w:t>
+            </w:r>
+          </w:p>
         </w:tc>
         <w:tc>
           <w:tcPr>
@@ -5896,6 +6809,25 @@
               <w:t>14</w:t>
             </w:r>
           </w:p>
+          <w:p>
+            <w:pPr>
+              <w:rPr>
+                <w:rFonts w:ascii="Calibri" w:eastAsia="Times New Roman" w:hAnsi="Calibri" w:cs="Calibri"/>
+                <w:color w:val="000000"/>
+                <w:sz w:val="28"/>
+                <w:szCs w:val="28"/>
+              </w:rPr>
+            </w:pPr>
+            <w:r>
+              <w:rPr>
+                <w:rFonts w:ascii="Calibri" w:eastAsia="Times New Roman" w:hAnsi="Calibri" w:cs="Calibri"/>
+                <w:color w:val="000000"/>
+                <w:sz w:val="28"/>
+                <w:szCs w:val="28"/>
+              </w:rPr>
+              <w:t>(0.31%)</w:t>
+            </w:r>
+          </w:p>
         </w:tc>
         <w:tc>
           <w:tcPr>
@@ -6007,6 +6939,25 @@
               <w:t>12</w:t>
             </w:r>
           </w:p>
+          <w:p>
+            <w:pPr>
+              <w:rPr>
+                <w:rFonts w:ascii="Calibri" w:eastAsia="Times New Roman" w:hAnsi="Calibri" w:cs="Calibri"/>
+                <w:color w:val="000000"/>
+                <w:sz w:val="28"/>
+                <w:szCs w:val="28"/>
+              </w:rPr>
+            </w:pPr>
+            <w:r>
+              <w:rPr>
+                <w:rFonts w:ascii="Calibri" w:eastAsia="Times New Roman" w:hAnsi="Calibri" w:cs="Calibri"/>
+                <w:color w:val="000000"/>
+                <w:sz w:val="28"/>
+                <w:szCs w:val="28"/>
+              </w:rPr>
+              <w:t>(0.26%)</w:t>
+            </w:r>
+          </w:p>
         </w:tc>
         <w:tc>
           <w:tcPr>
@@ -6118,6 +7069,25 @@
               <w:t>10</w:t>
             </w:r>
           </w:p>
+          <w:p>
+            <w:pPr>
+              <w:rPr>
+                <w:rFonts w:ascii="Calibri" w:eastAsia="Times New Roman" w:hAnsi="Calibri" w:cs="Calibri"/>
+                <w:color w:val="000000"/>
+                <w:sz w:val="28"/>
+                <w:szCs w:val="28"/>
+              </w:rPr>
+            </w:pPr>
+            <w:r>
+              <w:rPr>
+                <w:rFonts w:ascii="Calibri" w:eastAsia="Times New Roman" w:hAnsi="Calibri" w:cs="Calibri"/>
+                <w:color w:val="000000"/>
+                <w:sz w:val="28"/>
+                <w:szCs w:val="28"/>
+              </w:rPr>
+              <w:t>(0.22%)</w:t>
+            </w:r>
+          </w:p>
         </w:tc>
         <w:tc>
           <w:tcPr>
@@ -6229,6 +7199,25 @@
               <w:t>7</w:t>
             </w:r>
           </w:p>
+          <w:p>
+            <w:pPr>
+              <w:rPr>
+                <w:rFonts w:ascii="Calibri" w:eastAsia="Times New Roman" w:hAnsi="Calibri" w:cs="Calibri"/>
+                <w:color w:val="000000"/>
+                <w:sz w:val="28"/>
+                <w:szCs w:val="28"/>
+              </w:rPr>
+            </w:pPr>
+            <w:r>
+              <w:rPr>
+                <w:rFonts w:ascii="Calibri" w:eastAsia="Times New Roman" w:hAnsi="Calibri" w:cs="Calibri"/>
+                <w:color w:val="000000"/>
+                <w:sz w:val="28"/>
+                <w:szCs w:val="28"/>
+              </w:rPr>
+              <w:t>(0.15%)</w:t>
+            </w:r>
+          </w:p>
         </w:tc>
         <w:tc>
           <w:tcPr>
@@ -6340,6 +7329,25 @@
               <w:t>5</w:t>
             </w:r>
           </w:p>
+          <w:p>
+            <w:pPr>
+              <w:rPr>
+                <w:rFonts w:ascii="Calibri" w:eastAsia="Times New Roman" w:hAnsi="Calibri" w:cs="Calibri"/>
+                <w:color w:val="000000"/>
+                <w:sz w:val="28"/>
+                <w:szCs w:val="28"/>
+              </w:rPr>
+            </w:pPr>
+            <w:r>
+              <w:rPr>
+                <w:rFonts w:ascii="Calibri" w:eastAsia="Times New Roman" w:hAnsi="Calibri" w:cs="Calibri"/>
+                <w:color w:val="000000"/>
+                <w:sz w:val="28"/>
+                <w:szCs w:val="28"/>
+              </w:rPr>
+              <w:t>(0.11%)</w:t>
+            </w:r>
+          </w:p>
         </w:tc>
         <w:tc>
           <w:tcPr>
@@ -6451,6 +7459,25 @@
               <w:t>3</w:t>
             </w:r>
           </w:p>
+          <w:p>
+            <w:pPr>
+              <w:rPr>
+                <w:rFonts w:ascii="Calibri" w:eastAsia="Times New Roman" w:hAnsi="Calibri" w:cs="Calibri"/>
+                <w:color w:val="000000"/>
+                <w:sz w:val="28"/>
+                <w:szCs w:val="28"/>
+              </w:rPr>
+            </w:pPr>
+            <w:r>
+              <w:rPr>
+                <w:rFonts w:ascii="Calibri" w:eastAsia="Times New Roman" w:hAnsi="Calibri" w:cs="Calibri"/>
+                <w:color w:val="000000"/>
+                <w:sz w:val="28"/>
+                <w:szCs w:val="28"/>
+              </w:rPr>
+              <w:t>(0.07%)</w:t>
+            </w:r>
+          </w:p>
         </w:tc>
         <w:tc>
           <w:tcPr>
@@ -6579,8 +7606,27 @@
                 <w:sz w:val="28"/>
                 <w:szCs w:val="28"/>
               </w:rPr>
+              <w:t>3</w:t>
+            </w:r>
+          </w:p>
+          <w:p>
+            <w:pPr>
+              <w:rPr>
+                <w:rFonts w:ascii="Calibri" w:eastAsia="Times New Roman" w:hAnsi="Calibri" w:cs="Calibri"/>
+                <w:color w:val="000000"/>
+                <w:sz w:val="28"/>
+                <w:szCs w:val="28"/>
+              </w:rPr>
+            </w:pPr>
+            <w:r>
+              <w:rPr>
+                <w:rFonts w:ascii="Calibri" w:eastAsia="Times New Roman" w:hAnsi="Calibri" w:cs="Calibri"/>
+                <w:color w:val="000000"/>
+                <w:sz w:val="28"/>
+                <w:szCs w:val="28"/>
+              </w:rPr>
               <w:lastRenderedPageBreak/>
-              <w:t>3</w:t>
+              <w:t>(0.07%)</w:t>
             </w:r>
           </w:p>
         </w:tc>
@@ -6606,6 +7652,7 @@
                 <w:sz w:val="28"/>
                 <w:szCs w:val="28"/>
               </w:rPr>
+              <w:lastRenderedPageBreak/>
               <w:t>North Carolina - Mount Mitchell (M)</w:t>
             </w:r>
           </w:p>
@@ -6691,7 +7738,27 @@
                 <w:sz w:val="28"/>
                 <w:szCs w:val="28"/>
               </w:rPr>
+              <w:lastRenderedPageBreak/>
               <w:t>2</w:t>
+            </w:r>
+          </w:p>
+          <w:p>
+            <w:pPr>
+              <w:rPr>
+                <w:rFonts w:ascii="Calibri" w:eastAsia="Times New Roman" w:hAnsi="Calibri" w:cs="Calibri"/>
+                <w:color w:val="000000"/>
+                <w:sz w:val="28"/>
+                <w:szCs w:val="28"/>
+              </w:rPr>
+            </w:pPr>
+            <w:r>
+              <w:rPr>
+                <w:rFonts w:ascii="Calibri" w:eastAsia="Times New Roman" w:hAnsi="Calibri" w:cs="Calibri"/>
+                <w:color w:val="000000"/>
+                <w:sz w:val="28"/>
+                <w:szCs w:val="28"/>
+              </w:rPr>
+              <w:t>(0.04%)</w:t>
             </w:r>
           </w:p>
         </w:tc>
@@ -6805,6 +7872,43 @@
               <w:t>2</w:t>
             </w:r>
           </w:p>
+          <w:p>
+            <w:pPr>
+              <w:rPr>
+                <w:rFonts w:ascii="Calibri" w:eastAsia="Times New Roman" w:hAnsi="Calibri" w:cs="Calibri"/>
+                <w:color w:val="000000"/>
+                <w:sz w:val="28"/>
+                <w:szCs w:val="28"/>
+              </w:rPr>
+            </w:pPr>
+            <w:r>
+              <w:rPr>
+                <w:rFonts w:ascii="Calibri" w:eastAsia="Times New Roman" w:hAnsi="Calibri" w:cs="Calibri"/>
+                <w:color w:val="000000"/>
+                <w:sz w:val="28"/>
+                <w:szCs w:val="28"/>
+              </w:rPr>
+              <w:t>(</w:t>
+            </w:r>
+            <w:r>
+              <w:rPr>
+                <w:rFonts w:ascii="Calibri" w:eastAsia="Times New Roman" w:hAnsi="Calibri" w:cs="Calibri"/>
+                <w:color w:val="000000"/>
+                <w:sz w:val="28"/>
+                <w:szCs w:val="28"/>
+              </w:rPr>
+              <w:t>0.04</w:t>
+            </w:r>
+            <w:r>
+              <w:rPr>
+                <w:rFonts w:ascii="Calibri" w:eastAsia="Times New Roman" w:hAnsi="Calibri" w:cs="Calibri"/>
+                <w:color w:val="000000"/>
+                <w:sz w:val="28"/>
+                <w:szCs w:val="28"/>
+              </w:rPr>
+              <w:t>%)</w:t>
+            </w:r>
+          </w:p>
         </w:tc>
         <w:tc>
           <w:tcPr>
@@ -6916,6 +8020,25 @@
               <w:t>1</w:t>
             </w:r>
           </w:p>
+          <w:p>
+            <w:pPr>
+              <w:rPr>
+                <w:rFonts w:ascii="Calibri" w:eastAsia="Times New Roman" w:hAnsi="Calibri" w:cs="Calibri"/>
+                <w:color w:val="000000"/>
+                <w:sz w:val="28"/>
+                <w:szCs w:val="28"/>
+              </w:rPr>
+            </w:pPr>
+            <w:r>
+              <w:rPr>
+                <w:rFonts w:ascii="Calibri" w:eastAsia="Times New Roman" w:hAnsi="Calibri" w:cs="Calibri"/>
+                <w:color w:val="000000"/>
+                <w:sz w:val="28"/>
+                <w:szCs w:val="28"/>
+              </w:rPr>
+              <w:t>(0.02%)</w:t>
+            </w:r>
+          </w:p>
         </w:tc>
         <w:tc>
           <w:tcPr>
@@ -7027,6 +8150,25 @@
               <w:t>1</w:t>
             </w:r>
           </w:p>
+          <w:p>
+            <w:pPr>
+              <w:rPr>
+                <w:rFonts w:ascii="Calibri" w:eastAsia="Times New Roman" w:hAnsi="Calibri" w:cs="Calibri"/>
+                <w:color w:val="000000"/>
+                <w:sz w:val="28"/>
+                <w:szCs w:val="28"/>
+              </w:rPr>
+            </w:pPr>
+            <w:r>
+              <w:rPr>
+                <w:rFonts w:ascii="Calibri" w:eastAsia="Times New Roman" w:hAnsi="Calibri" w:cs="Calibri"/>
+                <w:color w:val="000000"/>
+                <w:sz w:val="28"/>
+                <w:szCs w:val="28"/>
+              </w:rPr>
+              <w:t>(0.02%)</w:t>
+            </w:r>
+          </w:p>
         </w:tc>
         <w:tc>
           <w:tcPr>
@@ -7138,6 +8280,25 @@
               <w:t>1</w:t>
             </w:r>
           </w:p>
+          <w:p>
+            <w:pPr>
+              <w:rPr>
+                <w:rFonts w:ascii="Calibri" w:eastAsia="Times New Roman" w:hAnsi="Calibri" w:cs="Calibri"/>
+                <w:color w:val="000000"/>
+                <w:sz w:val="28"/>
+                <w:szCs w:val="28"/>
+              </w:rPr>
+            </w:pPr>
+            <w:r>
+              <w:rPr>
+                <w:rFonts w:ascii="Calibri" w:eastAsia="Times New Roman" w:hAnsi="Calibri" w:cs="Calibri"/>
+                <w:color w:val="000000"/>
+                <w:sz w:val="28"/>
+                <w:szCs w:val="28"/>
+              </w:rPr>
+              <w:t>(0.02%)</w:t>
+            </w:r>
+          </w:p>
         </w:tc>
         <w:tc>
           <w:tcPr>
@@ -7269,6 +8430,25 @@
               <w:t>1</w:t>
             </w:r>
           </w:p>
+          <w:p>
+            <w:pPr>
+              <w:rPr>
+                <w:rFonts w:ascii="Calibri" w:eastAsia="Times New Roman" w:hAnsi="Calibri" w:cs="Calibri"/>
+                <w:color w:val="000000"/>
+                <w:sz w:val="28"/>
+                <w:szCs w:val="28"/>
+              </w:rPr>
+            </w:pPr>
+            <w:r>
+              <w:rPr>
+                <w:rFonts w:ascii="Calibri" w:eastAsia="Times New Roman" w:hAnsi="Calibri" w:cs="Calibri"/>
+                <w:color w:val="000000"/>
+                <w:sz w:val="28"/>
+                <w:szCs w:val="28"/>
+              </w:rPr>
+              <w:t>(0.02%)</w:t>
+            </w:r>
+          </w:p>
         </w:tc>
         <w:tc>
           <w:tcPr>
@@ -8867,6 +10047,59 @@
           <w:sz w:val="28"/>
           <w:szCs w:val="28"/>
         </w:rPr>
+        <w:t>(</w:t>
+      </w:r>
+      <w:proofErr w:type="spellStart"/>
+      <w:proofErr w:type="gramStart"/>
+      <w:r>
+        <w:rPr>
+          <w:sz w:val="28"/>
+          <w:szCs w:val="28"/>
+        </w:rPr>
+        <w:t>x.yz</w:t>
+      </w:r>
+      <w:proofErr w:type="spellEnd"/>
+      <w:r>
+        <w:rPr>
+          <w:sz w:val="28"/>
+          <w:szCs w:val="28"/>
+        </w:rPr>
+        <w:t>%</w:t>
+      </w:r>
+      <w:proofErr w:type="gramEnd"/>
+      <w:r>
+        <w:rPr>
+          <w:sz w:val="28"/>
+          <w:szCs w:val="28"/>
+        </w:rPr>
+        <w:t xml:space="preserve">) = </w:t>
+      </w:r>
+      <w:r>
+        <w:rPr>
+          <w:sz w:val="28"/>
+          <w:szCs w:val="28"/>
+        </w:rPr>
+        <w:t xml:space="preserve">Percent of Total </w:t>
+      </w:r>
+      <w:r>
+        <w:rPr>
+          <w:sz w:val="28"/>
+          <w:szCs w:val="28"/>
+        </w:rPr>
+        <w:t>Difficulty</w:t>
+      </w:r>
+      <w:r>
+        <w:rPr>
+          <w:sz w:val="28"/>
+          <w:szCs w:val="28"/>
+        </w:rPr>
+        <w:t xml:space="preserve">, </w:t>
+      </w:r>
+      <w:r>
+        <w:rPr>
+          <w:sz w:val="28"/>
+          <w:szCs w:val="28"/>
+        </w:rPr>
         <w:t>M = Mountain, H = Hill, L = Landmark</w:t>
       </w:r>
     </w:p>
@@ -8935,7 +10168,15 @@
           <w:sz w:val="28"/>
           <w:szCs w:val="28"/>
         </w:rPr>
-        <w:t xml:space="preserve"> reaching 39 of the 50 highpoints (aka 78%) requires only 19.96% of the effort. The remaining 11 highpoints (aka remaining 22%) requires 80.04% of the effort.</w:t>
+        <w:t xml:space="preserve"> reaching 39 of the 50 highpoints (aka 78%) requires only 19.96% of the </w:t>
+      </w:r>
+      <w:r>
+        <w:rPr>
+          <w:sz w:val="28"/>
+          <w:szCs w:val="28"/>
+        </w:rPr>
+        <w:lastRenderedPageBreak/>
+        <w:t>effort. The remaining 11 highpoints (aka remaining 22%) requires 80.04% of the effort.</w:t>
       </w:r>
     </w:p>
     <w:p>
@@ -8950,43 +10191,7 @@
           <w:sz w:val="28"/>
           <w:szCs w:val="28"/>
         </w:rPr>
-        <w:t>Denali has a score basically twice as big as any of the other mountains.  I</w:t>
-      </w:r>
-      <w:r>
-        <w:rPr>
-          <w:sz w:val="28"/>
-          <w:szCs w:val="28"/>
-        </w:rPr>
-        <w:t>n</w:t>
-      </w:r>
-      <w:r>
-        <w:rPr>
-          <w:sz w:val="28"/>
-          <w:szCs w:val="28"/>
-        </w:rPr>
-        <w:t xml:space="preserve"> </w:t>
-      </w:r>
-      <w:r>
-        <w:rPr>
-          <w:sz w:val="28"/>
-          <w:szCs w:val="28"/>
-        </w:rPr>
-        <w:t>fact,</w:t>
-      </w:r>
-      <w:r>
-        <w:rPr>
-          <w:sz w:val="28"/>
-          <w:szCs w:val="28"/>
-        </w:rPr>
-        <w:t xml:space="preserve"> it requires the next two highest ranking mountains plus one other to come close to its score, and the seven highest single day highpoints combined only barely </w:t>
-      </w:r>
-      <w:r>
-        <w:rPr>
-          <w:sz w:val="28"/>
-          <w:szCs w:val="28"/>
-        </w:rPr>
-        <w:lastRenderedPageBreak/>
-        <w:t>exceed its score.  The average score is less than 91, whereas the highest 10 average 350 points (or 251 without Denali).  Remove Denali and the average score drops to 72.</w:t>
+        <w:t>The Walter Scale classifies highpoints as mountains, hills, and landmarks.  The Walter Scale considers 33 of the 50 to be mountains and they require 97.12% of the effort.  Another 10 are deemed hills requiring 2.86% of the effort.  The remaining 7 are labeled as landmarks requiring only 0.02% of the physical effort.</w:t>
       </w:r>
     </w:p>
     <w:p>
@@ -9001,84 +10206,28 @@
           <w:sz w:val="28"/>
           <w:szCs w:val="28"/>
         </w:rPr>
-        <w:t>The Walter Scale classifies highpoints</w:t>
-      </w:r>
-      <w:r>
-        <w:rPr>
-          <w:sz w:val="28"/>
-          <w:szCs w:val="28"/>
-        </w:rPr>
-        <w:t xml:space="preserve"> as </w:t>
-      </w:r>
-      <w:r>
-        <w:rPr>
-          <w:sz w:val="28"/>
-          <w:szCs w:val="28"/>
-        </w:rPr>
-        <w:t>m</w:t>
-      </w:r>
-      <w:r>
-        <w:rPr>
-          <w:sz w:val="28"/>
-          <w:szCs w:val="28"/>
-        </w:rPr>
-        <w:t xml:space="preserve">ountains, </w:t>
-      </w:r>
-      <w:r>
-        <w:rPr>
-          <w:sz w:val="28"/>
-          <w:szCs w:val="28"/>
-        </w:rPr>
-        <w:t>h</w:t>
-      </w:r>
-      <w:r>
-        <w:rPr>
-          <w:sz w:val="28"/>
-          <w:szCs w:val="28"/>
-        </w:rPr>
-        <w:t xml:space="preserve">ills, and </w:t>
-      </w:r>
-      <w:r>
-        <w:rPr>
-          <w:sz w:val="28"/>
-          <w:szCs w:val="28"/>
-        </w:rPr>
-        <w:t>l</w:t>
-      </w:r>
-      <w:r>
-        <w:rPr>
-          <w:sz w:val="28"/>
-          <w:szCs w:val="28"/>
-        </w:rPr>
-        <w:t xml:space="preserve">andmarks.  The </w:t>
-      </w:r>
-      <w:r>
-        <w:rPr>
-          <w:sz w:val="28"/>
-          <w:szCs w:val="28"/>
-        </w:rPr>
-        <w:t>Walter Scale</w:t>
-      </w:r>
-      <w:r>
-        <w:rPr>
-          <w:sz w:val="28"/>
-          <w:szCs w:val="28"/>
-        </w:rPr>
-        <w:t xml:space="preserve"> considers 33 of the 50 to be </w:t>
-      </w:r>
-      <w:r>
-        <w:rPr>
-          <w:sz w:val="28"/>
-          <w:szCs w:val="28"/>
-        </w:rPr>
-        <w:t>mountains and they require 97.12</w:t>
-      </w:r>
-      <w:r>
-        <w:rPr>
-          <w:sz w:val="28"/>
-          <w:szCs w:val="28"/>
-        </w:rPr>
-        <w:t>%</w:t>
+        <w:t>Denali has a score basically twice as big as any of the other mountains</w:t>
+      </w:r>
+      <w:r>
+        <w:rPr>
+          <w:sz w:val="28"/>
+          <w:szCs w:val="28"/>
+        </w:rPr>
+        <w:t>, literally meaning it requires twice as much effort to climb then its next counterpart.</w:t>
+      </w:r>
+      <w:r>
+        <w:rPr>
+          <w:sz w:val="28"/>
+          <w:szCs w:val="28"/>
+        </w:rPr>
+        <w:t xml:space="preserve">  I</w:t>
+      </w:r>
+      <w:r>
+        <w:rPr>
+          <w:sz w:val="28"/>
+          <w:szCs w:val="28"/>
+        </w:rPr>
+        <w:t>n</w:t>
       </w:r>
       <w:r>
         <w:rPr>
@@ -9092,88 +10241,143 @@
           <w:sz w:val="28"/>
           <w:szCs w:val="28"/>
         </w:rPr>
-        <w:t>of the effort.  Ano</w:t>
-      </w:r>
-      <w:r>
-        <w:rPr>
-          <w:sz w:val="28"/>
-          <w:szCs w:val="28"/>
-        </w:rPr>
-        <w:t>ther 10 are</w:t>
-      </w:r>
-      <w:r>
-        <w:rPr>
-          <w:sz w:val="28"/>
-          <w:szCs w:val="28"/>
-        </w:rPr>
-        <w:t xml:space="preserve"> deemed</w:t>
-      </w:r>
-      <w:r>
-        <w:rPr>
-          <w:sz w:val="28"/>
-          <w:szCs w:val="28"/>
-        </w:rPr>
-        <w:t xml:space="preserve"> </w:t>
-      </w:r>
-      <w:r>
-        <w:rPr>
-          <w:sz w:val="28"/>
-          <w:szCs w:val="28"/>
-        </w:rPr>
-        <w:t>h</w:t>
-      </w:r>
-      <w:r>
-        <w:rPr>
-          <w:sz w:val="28"/>
-          <w:szCs w:val="28"/>
-        </w:rPr>
-        <w:t>ills requiring 2.86</w:t>
-      </w:r>
-      <w:r>
-        <w:rPr>
-          <w:sz w:val="28"/>
-          <w:szCs w:val="28"/>
-        </w:rPr>
-        <w:t xml:space="preserve">% of the effort.  The remaining 7 are </w:t>
-      </w:r>
-      <w:r>
-        <w:rPr>
-          <w:sz w:val="28"/>
-          <w:szCs w:val="28"/>
-        </w:rPr>
-        <w:t>labeled</w:t>
-      </w:r>
-      <w:r>
-        <w:rPr>
-          <w:sz w:val="28"/>
-          <w:szCs w:val="28"/>
-        </w:rPr>
-        <w:t xml:space="preserve"> as </w:t>
-      </w:r>
-      <w:r>
-        <w:rPr>
-          <w:sz w:val="28"/>
-          <w:szCs w:val="28"/>
-        </w:rPr>
-        <w:t>l</w:t>
-      </w:r>
-      <w:r>
-        <w:rPr>
-          <w:sz w:val="28"/>
-          <w:szCs w:val="28"/>
-        </w:rPr>
-        <w:t>andmarks requiring only 0.02% of the physical effort.</w:t>
+        <w:t>fact,</w:t>
+      </w:r>
+      <w:r>
+        <w:rPr>
+          <w:sz w:val="28"/>
+          <w:szCs w:val="28"/>
+        </w:rPr>
+        <w:t xml:space="preserve"> it requires the next two highest ranking mountains plus one o</w:t>
+      </w:r>
+      <w:r>
+        <w:rPr>
+          <w:sz w:val="28"/>
+          <w:szCs w:val="28"/>
+        </w:rPr>
+        <w:t xml:space="preserve">ther to come close to its score – meaning one would need to climb </w:t>
+      </w:r>
+      <w:r>
+        <w:rPr>
+          <w:sz w:val="28"/>
+          <w:szCs w:val="28"/>
+        </w:rPr>
+        <w:t>Gannett, Granite, and at least one more highpoint</w:t>
+      </w:r>
+      <w:r>
+        <w:rPr>
+          <w:sz w:val="28"/>
+          <w:szCs w:val="28"/>
+        </w:rPr>
+        <w:t xml:space="preserve"> to compare to the effort of climbing Denali.</w:t>
+      </w:r>
+      <w:r>
+        <w:rPr>
+          <w:sz w:val="28"/>
+          <w:szCs w:val="28"/>
+        </w:rPr>
+        <w:t xml:space="preserve">  </w:t>
       </w:r>
     </w:p>
     <w:p>
       <w:pPr>
         <w:rPr>
+          <w:sz w:val="28"/>
+          <w:szCs w:val="28"/>
+        </w:rPr>
+      </w:pPr>
+      <w:r>
+        <w:rPr>
+          <w:sz w:val="28"/>
+          <w:szCs w:val="28"/>
+        </w:rPr>
+        <w:t>The average score is less than 91, whereas the highest 10 average 350 points (or 251 without Denali).  Remove Denali and the average score drops to 72.</w:t>
+      </w:r>
+    </w:p>
+    <w:p>
+      <w:pPr>
+        <w:rPr>
+          <w:sz w:val="28"/>
+          <w:szCs w:val="28"/>
+        </w:rPr>
+      </w:pPr>
+      <w:r>
+        <w:rPr>
+          <w:sz w:val="28"/>
+          <w:szCs w:val="28"/>
+        </w:rPr>
+        <w:t xml:space="preserve">There really is no comparison between the reaching of a drive-up landmark and that of climbing a mountain, and the Walter Scale reflects this.  If one divides the score of any mountain, say Mount Elbert of Colorado by the score of any of the zero ranked landmarks, such as </w:t>
+      </w:r>
+      <w:proofErr w:type="spellStart"/>
+      <w:r>
+        <w:rPr>
+          <w:sz w:val="28"/>
+          <w:szCs w:val="28"/>
+        </w:rPr>
+        <w:t>Ebright</w:t>
+      </w:r>
+      <w:proofErr w:type="spellEnd"/>
+      <w:r>
+        <w:rPr>
+          <w:sz w:val="28"/>
+          <w:szCs w:val="28"/>
+        </w:rPr>
+        <w:t xml:space="preserve"> Azimuth of Delaware, the result is mathematically undefined telling us there is no comparison.  Whereas if one divides the score of Mount Elbert</w:t>
+      </w:r>
+      <w:r>
+        <w:rPr>
+          <w:sz w:val="28"/>
+          <w:szCs w:val="28"/>
+        </w:rPr>
+        <w:t xml:space="preserve"> </w:t>
+      </w:r>
+      <w:r>
+        <w:rPr>
+          <w:sz w:val="28"/>
+          <w:szCs w:val="28"/>
+        </w:rPr>
+        <w:t xml:space="preserve">by the score of </w:t>
+      </w:r>
+      <w:r>
+        <w:rPr>
+          <w:sz w:val="28"/>
+          <w:szCs w:val="28"/>
+        </w:rPr>
+        <w:t>West Virginia’s Spruce Knob</w:t>
+      </w:r>
+      <w:r>
+        <w:rPr>
+          <w:sz w:val="28"/>
+          <w:szCs w:val="28"/>
+        </w:rPr>
+        <w:t xml:space="preserve"> (for example)</w:t>
+      </w:r>
+      <w:r>
+        <w:rPr>
+          <w:sz w:val="28"/>
+          <w:szCs w:val="28"/>
+        </w:rPr>
+        <w:t xml:space="preserve"> he learns that Mount Elbert requires 73.5 times more effort to summit.</w:t>
+      </w:r>
+      <w:r>
+        <w:rPr>
+          <w:sz w:val="28"/>
+          <w:szCs w:val="28"/>
+        </w:rPr>
+        <w:t xml:space="preserve">  This simply division calculation can be applied between all the 1 or higher highpoints to compare them.</w:t>
+      </w:r>
+    </w:p>
+    <w:p>
+      <w:pPr>
+        <w:rPr>
           <w:b/>
           <w:bCs/>
           <w:sz w:val="28"/>
           <w:szCs w:val="28"/>
         </w:rPr>
       </w:pPr>
+      <w:bookmarkStart w:id="0" w:name="_GoBack"/>
+      <w:bookmarkEnd w:id="0"/>
     </w:p>
     <w:p>
       <w:pPr>
@@ -9340,6 +10544,7 @@
           <w:sz w:val="28"/>
           <w:szCs w:val="28"/>
         </w:rPr>
+        <w:lastRenderedPageBreak/>
         <w:t>Denali</w:t>
       </w:r>
       <w:r>
@@ -9475,8 +10680,6 @@
         </w:rPr>
         <w:t xml:space="preserve">and </w:t>
       </w:r>
-      <w:bookmarkStart w:id="0" w:name="_GoBack"/>
-      <w:bookmarkEnd w:id="0"/>
       <w:r>
         <w:rPr>
           <w:sz w:val="28"/>
@@ -9770,7 +10973,6 @@
   <w:style w:type="character" w:default="1" w:styleId="DefaultParagraphFont">
     <w:name w:val="Default Paragraph Font"/>
     <w:uiPriority w:val="1"/>
-    <w:semiHidden/>
     <w:unhideWhenUsed/>
   </w:style>
   <w:style w:type="table" w:default="1" w:styleId="TableNormal">
@@ -9979,7 +11181,6 @@
   <w:style w:type="character" w:default="1" w:styleId="DefaultParagraphFont">
     <w:name w:val="Default Paragraph Font"/>
     <w:uiPriority w:val="1"/>
-    <w:semiHidden/>
     <w:unhideWhenUsed/>
   </w:style>
   <w:style w:type="table" w:default="1" w:styleId="TableNormal">
@@ -10315,7 +11516,7 @@
 </file>
 
 <file path=customXml/itemProps1.xml><?xml version="1.0" encoding="utf-8"?>
-<ds:datastoreItem xmlns:ds="http://schemas.openxmlformats.org/officeDocument/2006/customXml" ds:itemID="{2B545824-150D-4237-9568-ACC699A2C246}">
+<ds:datastoreItem xmlns:ds="http://schemas.openxmlformats.org/officeDocument/2006/customXml" ds:itemID="{9C828D39-E4FA-4BAF-A0B3-FF044C472689}">
   <ds:schemaRefs>
     <ds:schemaRef ds:uri="http://schemas.openxmlformats.org/officeDocument/2006/bibliography"/>
   </ds:schemaRefs>

</xml_diff>

<commit_message>
more editing, how can I stop this?
</commit_message>
<xml_diff>
--- a/Walter/TripReports/WalterScale.docx
+++ b/Walter/TripReports/WalterScale.docx
@@ -45,7 +45,7 @@
           <w:sz w:val="28"/>
           <w:szCs w:val="28"/>
         </w:rPr>
-        <w:t xml:space="preserve"> highpointing each of the 50 U.S States </w:t>
+        <w:t xml:space="preserve"> highpointing each of the 50 US States </w:t>
       </w:r>
       <w:r>
         <w:rPr>
@@ -2278,7 +2278,21 @@
           <w:sz w:val="28"/>
           <w:szCs w:val="28"/>
         </w:rPr>
-        <w:t xml:space="preserve">n 500 feet have been </w:t>
+        <w:t xml:space="preserve">n 500 feet </w:t>
+      </w:r>
+      <w:r>
+        <w:rPr>
+          <w:sz w:val="28"/>
+          <w:szCs w:val="28"/>
+        </w:rPr>
+        <w:t>are considered insignificant and have</w:t>
+      </w:r>
+      <w:r>
+        <w:rPr>
+          <w:sz w:val="28"/>
+          <w:szCs w:val="28"/>
+        </w:rPr>
+        <w:t xml:space="preserve"> been </w:t>
       </w:r>
       <w:r>
         <w:rPr>
@@ -2766,7 +2780,7 @@
           <w:sz w:val="28"/>
           <w:szCs w:val="28"/>
         </w:rPr>
-        <w:t>impose</w:t>
+        <w:t>warrant</w:t>
       </w:r>
       <w:r>
         <w:rPr>
@@ -2851,7 +2865,35 @@
           <w:sz w:val="28"/>
           <w:szCs w:val="28"/>
         </w:rPr>
-        <w:t xml:space="preserve">Mount Rainier, Granite Peak, and Kings Peak each earn 2-night points as a typical trip to their respective summits involve staying over for two nights. Mount Whitney earns 1-night point, </w:t>
+        <w:t>Mount Rainier, Granite P</w:t>
+      </w:r>
+      <w:r>
+        <w:rPr>
+          <w:sz w:val="28"/>
+          <w:szCs w:val="28"/>
+        </w:rPr>
+        <w:t xml:space="preserve">eak, and Kings Peak each earn 2 </w:t>
+      </w:r>
+      <w:r>
+        <w:rPr>
+          <w:sz w:val="28"/>
+          <w:szCs w:val="28"/>
+        </w:rPr>
+        <w:t>night points as a typical trip to their respective summits involve staying over for tw</w:t>
+      </w:r>
+      <w:r>
+        <w:rPr>
+          <w:sz w:val="28"/>
+          <w:szCs w:val="28"/>
+        </w:rPr>
+        <w:t xml:space="preserve">o nights. Mount Whitney earns 1 </w:t>
+      </w:r>
+      <w:r>
+        <w:rPr>
+          <w:sz w:val="28"/>
+          <w:szCs w:val="28"/>
+        </w:rPr>
+        <w:t xml:space="preserve">night point, </w:t>
       </w:r>
       <w:r>
         <w:rPr>
@@ -2938,7 +2980,21 @@
           <w:sz w:val="28"/>
           <w:szCs w:val="28"/>
         </w:rPr>
-        <w:t xml:space="preserve">average summer month temperature on </w:t>
+        <w:t>average summer month temperature</w:t>
+      </w:r>
+      <w:r>
+        <w:rPr>
+          <w:sz w:val="28"/>
+          <w:szCs w:val="28"/>
+        </w:rPr>
+        <w:t>s</w:t>
+      </w:r>
+      <w:r>
+        <w:rPr>
+          <w:sz w:val="28"/>
+          <w:szCs w:val="28"/>
+        </w:rPr>
+        <w:t xml:space="preserve"> on </w:t>
       </w:r>
       <w:r>
         <w:rPr>
@@ -2952,7 +3008,35 @@
           <w:sz w:val="28"/>
           <w:szCs w:val="28"/>
         </w:rPr>
-        <w:t xml:space="preserve">Rainier is close to 32 F freezing point.  </w:t>
+        <w:t xml:space="preserve">Rainier </w:t>
+      </w:r>
+      <w:r>
+        <w:rPr>
+          <w:sz w:val="28"/>
+          <w:szCs w:val="28"/>
+        </w:rPr>
+        <w:t>are</w:t>
+      </w:r>
+      <w:r>
+        <w:rPr>
+          <w:sz w:val="28"/>
+          <w:szCs w:val="28"/>
+        </w:rPr>
+        <w:t xml:space="preserve"> close to</w:t>
+      </w:r>
+      <w:r>
+        <w:rPr>
+          <w:sz w:val="28"/>
+          <w:szCs w:val="28"/>
+        </w:rPr>
+        <w:t xml:space="preserve"> the</w:t>
+      </w:r>
+      <w:r>
+        <w:rPr>
+          <w:sz w:val="28"/>
+          <w:szCs w:val="28"/>
+        </w:rPr>
+        <w:t xml:space="preserve"> 32 F freezing point.  </w:t>
       </w:r>
       <w:r>
         <w:rPr>
@@ -3376,21 +3460,6 @@
           <w:szCs w:val="28"/>
         </w:rPr>
         <w:t xml:space="preserve"> </w:t>
-      </w:r>
-    </w:p>
-    <w:p>
-      <w:pPr>
-        <w:rPr>
-          <w:sz w:val="28"/>
-          <w:szCs w:val="28"/>
-        </w:rPr>
-      </w:pPr>
-      <w:r>
-        <w:rPr>
-          <w:sz w:val="28"/>
-          <w:szCs w:val="28"/>
-        </w:rPr>
-        <w:br w:type="page"/>
       </w:r>
     </w:p>
     <w:p>
@@ -3487,7 +3556,21 @@
           <w:sz w:val="28"/>
           <w:szCs w:val="28"/>
         </w:rPr>
-        <w:t xml:space="preserve"> as a means of breaking the tie</w:t>
+        <w:t xml:space="preserve"> as a means of breaking </w:t>
+      </w:r>
+      <w:r>
+        <w:rPr>
+          <w:sz w:val="28"/>
+          <w:szCs w:val="28"/>
+        </w:rPr>
+        <w:t>a</w:t>
+      </w:r>
+      <w:r>
+        <w:rPr>
+          <w:sz w:val="28"/>
+          <w:szCs w:val="28"/>
+        </w:rPr>
+        <w:t xml:space="preserve"> tie</w:t>
       </w:r>
       <w:r>
         <w:rPr>
@@ -4985,6 +5068,7 @@
                 <w:sz w:val="28"/>
                 <w:szCs w:val="28"/>
               </w:rPr>
+              <w:lastRenderedPageBreak/>
               <w:t>(3.10%)</w:t>
             </w:r>
           </w:p>
@@ -5011,6 +5095,7 @@
                 <w:sz w:val="28"/>
                 <w:szCs w:val="28"/>
               </w:rPr>
+              <w:lastRenderedPageBreak/>
               <w:t>Maine - Katahdin (M)</w:t>
             </w:r>
           </w:p>
@@ -5096,6 +5181,7 @@
                 <w:sz w:val="28"/>
                 <w:szCs w:val="28"/>
               </w:rPr>
+              <w:lastRenderedPageBreak/>
               <w:t>126</w:t>
             </w:r>
           </w:p>
@@ -5226,7 +5312,6 @@
                 <w:sz w:val="28"/>
                 <w:szCs w:val="28"/>
               </w:rPr>
-              <w:lastRenderedPageBreak/>
               <w:t>120</w:t>
             </w:r>
           </w:p>
@@ -7456,6 +7541,7 @@
                 <w:sz w:val="28"/>
                 <w:szCs w:val="28"/>
               </w:rPr>
+              <w:lastRenderedPageBreak/>
               <w:t>3</w:t>
             </w:r>
           </w:p>
@@ -7625,7 +7711,6 @@
                 <w:sz w:val="28"/>
                 <w:szCs w:val="28"/>
               </w:rPr>
-              <w:lastRenderedPageBreak/>
               <w:t>(0.07%)</w:t>
             </w:r>
           </w:p>
@@ -7652,7 +7737,6 @@
                 <w:sz w:val="28"/>
                 <w:szCs w:val="28"/>
               </w:rPr>
-              <w:lastRenderedPageBreak/>
               <w:t>North Carolina - Mount Mitchell (M)</w:t>
             </w:r>
           </w:p>
@@ -7738,7 +7822,6 @@
                 <w:sz w:val="28"/>
                 <w:szCs w:val="28"/>
               </w:rPr>
-              <w:lastRenderedPageBreak/>
               <w:t>2</w:t>
             </w:r>
           </w:p>
@@ -7888,25 +7971,7 @@
                 <w:sz w:val="28"/>
                 <w:szCs w:val="28"/>
               </w:rPr>
-              <w:t>(</w:t>
-            </w:r>
-            <w:r>
-              <w:rPr>
-                <w:rFonts w:ascii="Calibri" w:eastAsia="Times New Roman" w:hAnsi="Calibri" w:cs="Calibri"/>
-                <w:color w:val="000000"/>
-                <w:sz w:val="28"/>
-                <w:szCs w:val="28"/>
-              </w:rPr>
-              <w:t>0.04</w:t>
-            </w:r>
-            <w:r>
-              <w:rPr>
-                <w:rFonts w:ascii="Calibri" w:eastAsia="Times New Roman" w:hAnsi="Calibri" w:cs="Calibri"/>
-                <w:color w:val="000000"/>
-                <w:sz w:val="28"/>
-                <w:szCs w:val="28"/>
-              </w:rPr>
-              <w:t>%)</w:t>
+              <w:t>(0.04%)</w:t>
             </w:r>
           </w:p>
         </w:tc>
@@ -10115,69 +10180,20 @@
     <w:p>
       <w:pPr>
         <w:rPr>
+          <w:b/>
           <w:sz w:val="28"/>
           <w:szCs w:val="28"/>
         </w:rPr>
       </w:pPr>
-      <w:r>
-        <w:rPr>
-          <w:b/>
-          <w:sz w:val="28"/>
-          <w:szCs w:val="28"/>
-        </w:rPr>
-        <w:t>Conclusions</w:t>
-      </w:r>
     </w:p>
     <w:p>
       <w:pPr>
         <w:rPr>
+          <w:b/>
           <w:sz w:val="28"/>
           <w:szCs w:val="28"/>
         </w:rPr>
       </w:pPr>
-      <w:r>
-        <w:rPr>
-          <w:sz w:val="28"/>
-          <w:szCs w:val="28"/>
-        </w:rPr>
-        <w:t xml:space="preserve">The </w:t>
-      </w:r>
-      <w:r>
-        <w:rPr>
-          <w:sz w:val="28"/>
-          <w:szCs w:val="28"/>
-        </w:rPr>
-        <w:t>Walter Scale</w:t>
-      </w:r>
-      <w:r>
-        <w:rPr>
-          <w:sz w:val="28"/>
-          <w:szCs w:val="28"/>
-        </w:rPr>
-        <w:t xml:space="preserve"> reflects the Pareto Principle which states that for most tasks roughly 80% of the results come from 20% of the effort. According to the </w:t>
-      </w:r>
-      <w:r>
-        <w:rPr>
-          <w:sz w:val="28"/>
-          <w:szCs w:val="28"/>
-        </w:rPr>
-        <w:t>Walter Scale</w:t>
-      </w:r>
-      <w:r>
-        <w:rPr>
-          <w:sz w:val="28"/>
-          <w:szCs w:val="28"/>
-        </w:rPr>
-        <w:t xml:space="preserve"> reaching 39 of the 50 highpoints (aka 78%) requires only 19.96% of the </w:t>
-      </w:r>
-      <w:r>
-        <w:rPr>
-          <w:sz w:val="28"/>
-          <w:szCs w:val="28"/>
-        </w:rPr>
-        <w:lastRenderedPageBreak/>
-        <w:t>effort. The remaining 11 highpoints (aka remaining 22%) requires 80.04% of the effort.</w:t>
-      </w:r>
     </w:p>
     <w:p>
       <w:pPr>
@@ -10188,10 +10204,12 @@
       </w:pPr>
       <w:r>
         <w:rPr>
-          <w:sz w:val="28"/>
-          <w:szCs w:val="28"/>
-        </w:rPr>
-        <w:t>The Walter Scale classifies highpoints as mountains, hills, and landmarks.  The Walter Scale considers 33 of the 50 to be mountains and they require 97.12% of the effort.  Another 10 are deemed hills requiring 2.86% of the effort.  The remaining 7 are labeled as landmarks requiring only 0.02% of the physical effort.</w:t>
+          <w:b/>
+          <w:sz w:val="28"/>
+          <w:szCs w:val="28"/>
+        </w:rPr>
+        <w:lastRenderedPageBreak/>
+        <w:t>Conclusions</w:t>
       </w:r>
     </w:p>
     <w:p>
@@ -10206,77 +10224,35 @@
           <w:sz w:val="28"/>
           <w:szCs w:val="28"/>
         </w:rPr>
-        <w:t>Denali has a score basically twice as big as any of the other mountains</w:t>
-      </w:r>
-      <w:r>
-        <w:rPr>
-          <w:sz w:val="28"/>
-          <w:szCs w:val="28"/>
-        </w:rPr>
-        <w:t>, literally meaning it requires twice as much effort to climb then its next counterpart.</w:t>
-      </w:r>
-      <w:r>
-        <w:rPr>
-          <w:sz w:val="28"/>
-          <w:szCs w:val="28"/>
-        </w:rPr>
-        <w:t xml:space="preserve">  I</w:t>
-      </w:r>
-      <w:r>
-        <w:rPr>
-          <w:sz w:val="28"/>
-          <w:szCs w:val="28"/>
-        </w:rPr>
-        <w:t>n</w:t>
-      </w:r>
-      <w:r>
-        <w:rPr>
-          <w:sz w:val="28"/>
-          <w:szCs w:val="28"/>
-        </w:rPr>
-        <w:t xml:space="preserve"> </w:t>
-      </w:r>
-      <w:r>
-        <w:rPr>
-          <w:sz w:val="28"/>
-          <w:szCs w:val="28"/>
-        </w:rPr>
-        <w:t>fact,</w:t>
-      </w:r>
-      <w:r>
-        <w:rPr>
-          <w:sz w:val="28"/>
-          <w:szCs w:val="28"/>
-        </w:rPr>
-        <w:t xml:space="preserve"> it requires the next two highest ranking mountains plus one o</w:t>
-      </w:r>
-      <w:r>
-        <w:rPr>
-          <w:sz w:val="28"/>
-          <w:szCs w:val="28"/>
-        </w:rPr>
-        <w:t xml:space="preserve">ther to come close to its score – meaning one would need to climb </w:t>
-      </w:r>
-      <w:r>
-        <w:rPr>
-          <w:sz w:val="28"/>
-          <w:szCs w:val="28"/>
-        </w:rPr>
-        <w:t>Gannett, Granite, and at least one more highpoint</w:t>
-      </w:r>
-      <w:r>
-        <w:rPr>
-          <w:sz w:val="28"/>
-          <w:szCs w:val="28"/>
-        </w:rPr>
-        <w:t xml:space="preserve"> to compare to the effort of climbing Denali.</w:t>
-      </w:r>
-      <w:r>
-        <w:rPr>
-          <w:sz w:val="28"/>
-          <w:szCs w:val="28"/>
-        </w:rPr>
-        <w:t xml:space="preserve">  </w:t>
+        <w:t xml:space="preserve">The </w:t>
+      </w:r>
+      <w:r>
+        <w:rPr>
+          <w:sz w:val="28"/>
+          <w:szCs w:val="28"/>
+        </w:rPr>
+        <w:t>Walter Scale</w:t>
+      </w:r>
+      <w:r>
+        <w:rPr>
+          <w:sz w:val="28"/>
+          <w:szCs w:val="28"/>
+        </w:rPr>
+        <w:t xml:space="preserve"> reflects the Pareto Principle which states that for most tasks roughly 80% of the results come from 20% of the effort. According to the </w:t>
+      </w:r>
+      <w:r>
+        <w:rPr>
+          <w:sz w:val="28"/>
+          <w:szCs w:val="28"/>
+        </w:rPr>
+        <w:t>Walter Scale</w:t>
+      </w:r>
+      <w:r>
+        <w:rPr>
+          <w:sz w:val="28"/>
+          <w:szCs w:val="28"/>
+        </w:rPr>
+        <w:t xml:space="preserve"> reaching 39 of the 50 highpoints (aka 78%) requires only 19.96% of the effort. The remaining 11 highpoints (aka remaining 22%) requires 80.04% of the effort.</w:t>
       </w:r>
     </w:p>
     <w:p>
@@ -10291,7 +10267,35 @@
           <w:sz w:val="28"/>
           <w:szCs w:val="28"/>
         </w:rPr>
-        <w:t>The average score is less than 91, whereas the highest 10 average 350 points (or 251 without Denali).  Remove Denali and the average score drops to 72.</w:t>
+        <w:t xml:space="preserve">The Walter Scale classifies highpoints as mountains, hills, and landmarks.  33 of the 50 </w:t>
+      </w:r>
+      <w:r>
+        <w:rPr>
+          <w:sz w:val="28"/>
+          <w:szCs w:val="28"/>
+        </w:rPr>
+        <w:t>are labeled as</w:t>
+      </w:r>
+      <w:r>
+        <w:rPr>
+          <w:sz w:val="28"/>
+          <w:szCs w:val="28"/>
+        </w:rPr>
+        <w:t xml:space="preserve"> mountains and they require 97.12% of the effort.  Another 10 are deemed hills requiring 2.86% of the effort.  The remaining 7 are </w:t>
+      </w:r>
+      <w:r>
+        <w:rPr>
+          <w:sz w:val="28"/>
+          <w:szCs w:val="28"/>
+        </w:rPr>
+        <w:t>branded</w:t>
+      </w:r>
+      <w:r>
+        <w:rPr>
+          <w:sz w:val="28"/>
+          <w:szCs w:val="28"/>
+        </w:rPr>
+        <w:t xml:space="preserve"> as landmarks requiring only 0.02% of the physical effort.</w:t>
       </w:r>
     </w:p>
     <w:p>
@@ -10306,7 +10310,191 @@
           <w:sz w:val="28"/>
           <w:szCs w:val="28"/>
         </w:rPr>
-        <w:t xml:space="preserve">There really is no comparison between the reaching of a drive-up landmark and that of climbing a mountain, and the Walter Scale reflects this.  If one divides the score of any mountain, say Mount Elbert of Colorado by the score of any of the zero ranked landmarks, such as </w:t>
+        <w:t xml:space="preserve">Denali has a score basically twice as </w:t>
+      </w:r>
+      <w:r>
+        <w:rPr>
+          <w:sz w:val="28"/>
+          <w:szCs w:val="28"/>
+        </w:rPr>
+        <w:t>large</w:t>
+      </w:r>
+      <w:r>
+        <w:rPr>
+          <w:sz w:val="28"/>
+          <w:szCs w:val="28"/>
+        </w:rPr>
+        <w:t xml:space="preserve"> as any of the other mountains</w:t>
+      </w:r>
+      <w:r>
+        <w:rPr>
+          <w:sz w:val="28"/>
+          <w:szCs w:val="28"/>
+        </w:rPr>
+        <w:t xml:space="preserve">, </w:t>
+      </w:r>
+      <w:r>
+        <w:rPr>
+          <w:sz w:val="28"/>
+          <w:szCs w:val="28"/>
+        </w:rPr>
+        <w:t>plainly showing</w:t>
+      </w:r>
+      <w:r>
+        <w:rPr>
+          <w:sz w:val="28"/>
+          <w:szCs w:val="28"/>
+        </w:rPr>
+        <w:t xml:space="preserve"> it requires twice as much effort to climb then its next counterpart.</w:t>
+      </w:r>
+      <w:r>
+        <w:rPr>
+          <w:sz w:val="28"/>
+          <w:szCs w:val="28"/>
+        </w:rPr>
+        <w:t xml:space="preserve">  I</w:t>
+      </w:r>
+      <w:r>
+        <w:rPr>
+          <w:sz w:val="28"/>
+          <w:szCs w:val="28"/>
+        </w:rPr>
+        <w:t>n</w:t>
+      </w:r>
+      <w:r>
+        <w:rPr>
+          <w:sz w:val="28"/>
+          <w:szCs w:val="28"/>
+        </w:rPr>
+        <w:t xml:space="preserve"> </w:t>
+      </w:r>
+      <w:r>
+        <w:rPr>
+          <w:sz w:val="28"/>
+          <w:szCs w:val="28"/>
+        </w:rPr>
+        <w:t>fact,</w:t>
+      </w:r>
+      <w:r>
+        <w:rPr>
+          <w:sz w:val="28"/>
+          <w:szCs w:val="28"/>
+        </w:rPr>
+        <w:t xml:space="preserve"> it requires the next two highest ranking mountains plus one o</w:t>
+      </w:r>
+      <w:r>
+        <w:rPr>
+          <w:sz w:val="28"/>
+          <w:szCs w:val="28"/>
+        </w:rPr>
+        <w:t xml:space="preserve">ther to come close to its score – meaning one would need to climb </w:t>
+      </w:r>
+      <w:r>
+        <w:rPr>
+          <w:sz w:val="28"/>
+          <w:szCs w:val="28"/>
+        </w:rPr>
+        <w:t>Gannett, Granite, and at least one more highpoint</w:t>
+      </w:r>
+      <w:r>
+        <w:rPr>
+          <w:sz w:val="28"/>
+          <w:szCs w:val="28"/>
+        </w:rPr>
+        <w:t xml:space="preserve"> to compare to the effort of climbing Denali.</w:t>
+      </w:r>
+      <w:r>
+        <w:rPr>
+          <w:sz w:val="28"/>
+          <w:szCs w:val="28"/>
+        </w:rPr>
+        <w:t xml:space="preserve">  </w:t>
+      </w:r>
+    </w:p>
+    <w:p>
+      <w:pPr>
+        <w:rPr>
+          <w:sz w:val="28"/>
+          <w:szCs w:val="28"/>
+        </w:rPr>
+      </w:pPr>
+      <w:r>
+        <w:rPr>
+          <w:sz w:val="28"/>
+          <w:szCs w:val="28"/>
+        </w:rPr>
+        <w:t>The average score is less than 91</w:t>
+      </w:r>
+      <w:r>
+        <w:rPr>
+          <w:sz w:val="28"/>
+          <w:szCs w:val="28"/>
+        </w:rPr>
+        <w:t xml:space="preserve"> (72 without Denali)</w:t>
+      </w:r>
+      <w:r>
+        <w:rPr>
+          <w:sz w:val="28"/>
+          <w:szCs w:val="28"/>
+        </w:rPr>
+        <w:t>, whereas the hi</w:t>
+      </w:r>
+      <w:r>
+        <w:rPr>
+          <w:sz w:val="28"/>
+          <w:szCs w:val="28"/>
+        </w:rPr>
+        <w:t>ghest 10 average 350 points (</w:t>
+      </w:r>
+      <w:r>
+        <w:rPr>
+          <w:sz w:val="28"/>
+          <w:szCs w:val="28"/>
+        </w:rPr>
+        <w:t xml:space="preserve">251 without Denali).  </w:t>
+      </w:r>
+    </w:p>
+    <w:p>
+      <w:pPr>
+        <w:rPr>
+          <w:sz w:val="28"/>
+          <w:szCs w:val="28"/>
+        </w:rPr>
+      </w:pPr>
+      <w:r>
+        <w:rPr>
+          <w:sz w:val="28"/>
+          <w:szCs w:val="28"/>
+        </w:rPr>
+        <w:t xml:space="preserve">There really is no comparison between </w:t>
+      </w:r>
+      <w:r>
+        <w:rPr>
+          <w:sz w:val="28"/>
+          <w:szCs w:val="28"/>
+        </w:rPr>
+        <w:t xml:space="preserve">reaching </w:t>
+      </w:r>
+      <w:r>
+        <w:rPr>
+          <w:sz w:val="28"/>
+          <w:szCs w:val="28"/>
+        </w:rPr>
+        <w:t xml:space="preserve">a drive-up landmark and that of climbing a mountain, and the Walter Scale reflects this.  If one divides the score of any mountain, </w:t>
+      </w:r>
+      <w:r>
+        <w:rPr>
+          <w:sz w:val="28"/>
+          <w:szCs w:val="28"/>
+        </w:rPr>
+        <w:t>for instance</w:t>
+      </w:r>
+      <w:r>
+        <w:rPr>
+          <w:sz w:val="28"/>
+          <w:szCs w:val="28"/>
+        </w:rPr>
+        <w:t xml:space="preserve"> Mount Elbert of Colorado by the score of any of the zero ranked landmarks, such as </w:t>
       </w:r>
       <w:proofErr w:type="spellStart"/>
       <w:r>
@@ -10364,7 +10552,7 @@
           <w:sz w:val="28"/>
           <w:szCs w:val="28"/>
         </w:rPr>
-        <w:t xml:space="preserve">  This simply division calculation can be applied between all the 1 or higher highpoints to compare them.</w:t>
+        <w:t xml:space="preserve">  </w:t>
       </w:r>
     </w:p>
     <w:p>
@@ -10439,7 +10627,15 @@
           <w:sz w:val="28"/>
           <w:szCs w:val="28"/>
         </w:rPr>
-        <w:t xml:space="preserve"> drove to the top North Carolina’s Mount Mitchell.  </w:t>
+        <w:t xml:space="preserve"> drove to the top North Carolina’s </w:t>
+      </w:r>
+      <w:r>
+        <w:rPr>
+          <w:sz w:val="28"/>
+          <w:szCs w:val="28"/>
+        </w:rPr>
+        <w:lastRenderedPageBreak/>
+        <w:t xml:space="preserve">Mount Mitchell.  </w:t>
       </w:r>
       <w:r>
         <w:rPr>
@@ -10544,7 +10740,6 @@
           <w:sz w:val="28"/>
           <w:szCs w:val="28"/>
         </w:rPr>
-        <w:lastRenderedPageBreak/>
         <w:t>Denali</w:t>
       </w:r>
       <w:r>
@@ -10973,6 +11168,7 @@
   <w:style w:type="character" w:default="1" w:styleId="DefaultParagraphFont">
     <w:name w:val="Default Paragraph Font"/>
     <w:uiPriority w:val="1"/>
+    <w:semiHidden/>
     <w:unhideWhenUsed/>
   </w:style>
   <w:style w:type="table" w:default="1" w:styleId="TableNormal">
@@ -11181,6 +11377,7 @@
   <w:style w:type="character" w:default="1" w:styleId="DefaultParagraphFont">
     <w:name w:val="Default Paragraph Font"/>
     <w:uiPriority w:val="1"/>
+    <w:semiHidden/>
     <w:unhideWhenUsed/>
   </w:style>
   <w:style w:type="table" w:default="1" w:styleId="TableNormal">
@@ -11516,7 +11713,7 @@
 </file>
 
 <file path=customXml/itemProps1.xml><?xml version="1.0" encoding="utf-8"?>
-<ds:datastoreItem xmlns:ds="http://schemas.openxmlformats.org/officeDocument/2006/customXml" ds:itemID="{9C828D39-E4FA-4BAF-A0B3-FF044C472689}">
+<ds:datastoreItem xmlns:ds="http://schemas.openxmlformats.org/officeDocument/2006/customXml" ds:itemID="{527AD3DC-B058-4378-BCB1-CFAFE213629A}">
   <ds:schemaRefs>
     <ds:schemaRef ds:uri="http://schemas.openxmlformats.org/officeDocument/2006/bibliography"/>
   </ds:schemaRefs>

</xml_diff>

<commit_message>
renamed Walter Scale to Effort Scale
</commit_message>
<xml_diff>
--- a/Walter/TripReports/WalterScale.docx
+++ b/Walter/TripReports/WalterScale.docx
@@ -1,6 +1,6 @@
 
 <file path=word/document.xml><?xml version="1.0" encoding="utf-8"?>
-<w:document xmlns:wpc="http://schemas.microsoft.com/office/word/2010/wordprocessingCanvas" xmlns:mc="http://schemas.openxmlformats.org/markup-compatibility/2006" xmlns:o="urn:schemas-microsoft-com:office:office" xmlns:r="http://schemas.openxmlformats.org/officeDocument/2006/relationships" xmlns:m="http://schemas.openxmlformats.org/officeDocument/2006/math" xmlns:v="urn:schemas-microsoft-com:vml" xmlns:wp14="http://schemas.microsoft.com/office/word/2010/wordprocessingDrawing" xmlns:wp="http://schemas.openxmlformats.org/drawingml/2006/wordprocessingDrawing" xmlns:w10="urn:schemas-microsoft-com:office:word" xmlns:w="http://schemas.openxmlformats.org/wordprocessingml/2006/main" xmlns:w14="http://schemas.microsoft.com/office/word/2010/wordml" xmlns:wpg="http://schemas.microsoft.com/office/word/2010/wordprocessingGroup" xmlns:wpi="http://schemas.microsoft.com/office/word/2010/wordprocessingInk" xmlns:wne="http://schemas.microsoft.com/office/word/2006/wordml" xmlns:wps="http://schemas.microsoft.com/office/word/2010/wordprocessingShape" mc:Ignorable="w14 wp14">
+<w:document xmlns:wpc="http://schemas.microsoft.com/office/word/2010/wordprocessingCanvas" xmlns:cx="http://schemas.microsoft.com/office/drawing/2014/chartex" xmlns:cx1="http://schemas.microsoft.com/office/drawing/2015/9/8/chartex" xmlns:cx2="http://schemas.microsoft.com/office/drawing/2015/10/21/chartex" xmlns:cx3="http://schemas.microsoft.com/office/drawing/2016/5/9/chartex" xmlns:cx4="http://schemas.microsoft.com/office/drawing/2016/5/10/chartex" xmlns:cx5="http://schemas.microsoft.com/office/drawing/2016/5/11/chartex" xmlns:cx6="http://schemas.microsoft.com/office/drawing/2016/5/12/chartex" xmlns:cx7="http://schemas.microsoft.com/office/drawing/2016/5/13/chartex" xmlns:cx8="http://schemas.microsoft.com/office/drawing/2016/5/14/chartex" xmlns:mc="http://schemas.openxmlformats.org/markup-compatibility/2006" xmlns:aink="http://schemas.microsoft.com/office/drawing/2016/ink" xmlns:am3d="http://schemas.microsoft.com/office/drawing/2017/model3d" xmlns:o="urn:schemas-microsoft-com:office:office" xmlns:r="http://schemas.openxmlformats.org/officeDocument/2006/relationships" xmlns:m="http://schemas.openxmlformats.org/officeDocument/2006/math" xmlns:v="urn:schemas-microsoft-com:vml" xmlns:wp14="http://schemas.microsoft.com/office/word/2010/wordprocessingDrawing" xmlns:wp="http://schemas.openxmlformats.org/drawingml/2006/wordprocessingDrawing" xmlns:w10="urn:schemas-microsoft-com:office:word" xmlns:w="http://schemas.openxmlformats.org/wordprocessingml/2006/main" xmlns:w14="http://schemas.microsoft.com/office/word/2010/wordml" xmlns:w15="http://schemas.microsoft.com/office/word/2012/wordml" xmlns:w16cid="http://schemas.microsoft.com/office/word/2016/wordml/cid" xmlns:w16se="http://schemas.microsoft.com/office/word/2015/wordml/symex" xmlns:wpg="http://schemas.microsoft.com/office/word/2010/wordprocessingGroup" xmlns:wpi="http://schemas.microsoft.com/office/word/2010/wordprocessingInk" xmlns:wne="http://schemas.microsoft.com/office/word/2006/wordml" xmlns:wps="http://schemas.microsoft.com/office/word/2010/wordprocessingShape" mc:Ignorable="w14 w15 w16se w16cid wp14">
   <w:body>
     <w:p>
       <w:pPr>
@@ -45,7 +45,21 @@
           <w:sz w:val="28"/>
           <w:szCs w:val="28"/>
         </w:rPr>
-        <w:t xml:space="preserve"> highpointing each of the 50 US States </w:t>
+        <w:t xml:space="preserve"> highpointing each of the 50 </w:t>
+      </w:r>
+      <w:r>
+        <w:rPr>
+          <w:sz w:val="28"/>
+          <w:szCs w:val="28"/>
+        </w:rPr>
+        <w:t>US state</w:t>
+      </w:r>
+      <w:r>
+        <w:rPr>
+          <w:sz w:val="28"/>
+          <w:szCs w:val="28"/>
+        </w:rPr>
+        <w:t xml:space="preserve">s </w:t>
       </w:r>
       <w:r>
         <w:rPr>
@@ -122,7 +136,7 @@
           <w:sz w:val="28"/>
           <w:szCs w:val="28"/>
         </w:rPr>
-        <w:t xml:space="preserve"> P</w:t>
+        <w:t>p</w:t>
       </w:r>
       <w:r>
         <w:rPr>
@@ -228,7 +242,7 @@
           <w:sz w:val="28"/>
           <w:szCs w:val="28"/>
         </w:rPr>
-        <w:t>US State</w:t>
+        <w:t>US state</w:t>
       </w:r>
       <w:r>
         <w:rPr>
@@ -829,7 +843,21 @@
           <w:sz w:val="28"/>
           <w:szCs w:val="28"/>
         </w:rPr>
-        <w:t xml:space="preserve"> the High Pointers Club</w:t>
+        <w:t xml:space="preserve"> the High</w:t>
+      </w:r>
+      <w:r>
+        <w:rPr>
+          <w:sz w:val="28"/>
+          <w:szCs w:val="28"/>
+        </w:rPr>
+        <w:t>p</w:t>
+      </w:r>
+      <w:r>
+        <w:rPr>
+          <w:sz w:val="28"/>
+          <w:szCs w:val="28"/>
+        </w:rPr>
+        <w:t>ointers Club</w:t>
       </w:r>
       <w:r>
         <w:rPr>
@@ -992,7 +1020,7 @@
           <w:sz w:val="28"/>
           <w:szCs w:val="28"/>
         </w:rPr>
-        <w:t>US State</w:t>
+        <w:t>US state</w:t>
       </w:r>
       <w:r>
         <w:rPr>
@@ -1262,7 +1290,7 @@
           <w:sz w:val="28"/>
           <w:szCs w:val="28"/>
         </w:rPr>
-        <w:t>Walter Scale</w:t>
+        <w:t>Effort Scale</w:t>
       </w:r>
       <w:r>
         <w:rPr>
@@ -1404,14 +1432,28 @@
           <w:sz w:val="28"/>
           <w:szCs w:val="28"/>
         </w:rPr>
-        <w:t xml:space="preserve"> for the 50 US State highpoint challenge the </w:t>
-      </w:r>
-      <w:r>
-        <w:rPr>
-          <w:sz w:val="28"/>
-          <w:szCs w:val="28"/>
-        </w:rPr>
-        <w:t>Walter Scale</w:t>
+        <w:t xml:space="preserve"> for the 50 </w:t>
+      </w:r>
+      <w:r>
+        <w:rPr>
+          <w:sz w:val="28"/>
+          <w:szCs w:val="28"/>
+        </w:rPr>
+        <w:t>US state</w:t>
+      </w:r>
+      <w:r>
+        <w:rPr>
+          <w:sz w:val="28"/>
+          <w:szCs w:val="28"/>
+        </w:rPr>
+        <w:t xml:space="preserve"> highpoint challenge the </w:t>
+      </w:r>
+      <w:r>
+        <w:rPr>
+          <w:sz w:val="28"/>
+          <w:szCs w:val="28"/>
+        </w:rPr>
+        <w:t>Effort Scale</w:t>
       </w:r>
       <w:r>
         <w:rPr>
@@ -1485,7 +1527,7 @@
           <w:sz w:val="28"/>
           <w:szCs w:val="28"/>
         </w:rPr>
-        <w:t>Walter Scale</w:t>
+        <w:t>Effort Scale</w:t>
       </w:r>
       <w:r>
         <w:rPr>
@@ -1515,7 +1557,7 @@
           <w:sz w:val="28"/>
           <w:szCs w:val="28"/>
         </w:rPr>
-        <w:t>Walter Scale</w:t>
+        <w:t>Effort Scale</w:t>
       </w:r>
       <w:r>
         <w:rPr>
@@ -1825,58 +1867,56 @@
           <w:sz w:val="28"/>
           <w:szCs w:val="28"/>
         </w:rPr>
+        <w:t xml:space="preserve"> it </w:t>
+      </w:r>
+      <w:r>
+        <w:rPr>
+          <w:sz w:val="28"/>
+          <w:szCs w:val="28"/>
+        </w:rPr>
+        <w:t>derives its measurements based</w:t>
+      </w:r>
+      <w:r>
+        <w:rPr>
+          <w:sz w:val="28"/>
+          <w:szCs w:val="28"/>
+        </w:rPr>
+        <w:t xml:space="preserve"> on the </w:t>
+      </w:r>
+      <w:r>
+        <w:rPr>
+          <w:sz w:val="28"/>
+          <w:szCs w:val="28"/>
+        </w:rPr>
+        <w:t>least technical standard route</w:t>
+      </w:r>
+      <w:r>
+        <w:rPr>
+          <w:sz w:val="28"/>
+          <w:szCs w:val="28"/>
+        </w:rPr>
+        <w:t>, completed within a typical timeframe,</w:t>
+      </w:r>
+      <w:r>
+        <w:rPr>
+          <w:sz w:val="28"/>
+          <w:szCs w:val="28"/>
+        </w:rPr>
+        <w:t xml:space="preserve"> under</w:t>
+      </w:r>
+      <w:r>
+        <w:rPr>
+          <w:sz w:val="28"/>
+          <w:szCs w:val="28"/>
+        </w:rPr>
         <w:t xml:space="preserve"> </w:t>
       </w:r>
-      <w:proofErr w:type="gramStart"/>
-      <w:r>
-        <w:rPr>
-          <w:sz w:val="28"/>
-          <w:szCs w:val="28"/>
-        </w:rPr>
-        <w:t xml:space="preserve">it </w:t>
-      </w:r>
-      <w:r>
-        <w:rPr>
-          <w:sz w:val="28"/>
-          <w:szCs w:val="28"/>
-        </w:rPr>
-        <w:t>derives</w:t>
-      </w:r>
-      <w:proofErr w:type="gramEnd"/>
-      <w:r>
-        <w:rPr>
-          <w:sz w:val="28"/>
-          <w:szCs w:val="28"/>
-        </w:rPr>
-        <w:t xml:space="preserve"> its measurements based</w:t>
-      </w:r>
-      <w:r>
-        <w:rPr>
-          <w:sz w:val="28"/>
-          <w:szCs w:val="28"/>
-        </w:rPr>
-        <w:t xml:space="preserve"> on the </w:t>
-      </w:r>
-      <w:r>
-        <w:rPr>
-          <w:sz w:val="28"/>
-          <w:szCs w:val="28"/>
-        </w:rPr>
-        <w:t>least technical standard route</w:t>
-      </w:r>
-      <w:r>
-        <w:rPr>
-          <w:sz w:val="28"/>
-          <w:szCs w:val="28"/>
-        </w:rPr>
-        <w:t>, completed within a typical timeframe,</w:t>
-      </w:r>
-      <w:r>
-        <w:rPr>
-          <w:sz w:val="28"/>
-          <w:szCs w:val="28"/>
-        </w:rPr>
-        <w:t xml:space="preserve"> under</w:t>
+      <w:r>
+        <w:rPr>
+          <w:sz w:val="28"/>
+          <w:szCs w:val="28"/>
+        </w:rPr>
+        <w:t>probable</w:t>
       </w:r>
       <w:r>
         <w:rPr>
@@ -1890,14 +1930,7 @@
           <w:sz w:val="28"/>
           <w:szCs w:val="28"/>
         </w:rPr>
-        <w:t>predictable</w:t>
-      </w:r>
-      <w:r>
-        <w:rPr>
-          <w:sz w:val="28"/>
-          <w:szCs w:val="28"/>
-        </w:rPr>
-        <w:t xml:space="preserve"> average</w:t>
+        <w:t>average</w:t>
       </w:r>
       <w:r>
         <w:rPr>
@@ -1926,7 +1959,7 @@
           <w:sz w:val="28"/>
           <w:szCs w:val="28"/>
         </w:rPr>
-        <w:t>Walter Scale</w:t>
+        <w:t>Effort Scale</w:t>
       </w:r>
       <w:r>
         <w:rPr>
@@ -1947,30 +1980,28 @@
           <w:sz w:val="28"/>
           <w:szCs w:val="28"/>
         </w:rPr>
-        <w:t xml:space="preserve"> points being a combination of total hiking mileage, vertical gain, terrain difficulty, </w:t>
-      </w:r>
-      <w:proofErr w:type="gramStart"/>
-      <w:r>
-        <w:rPr>
-          <w:sz w:val="28"/>
-          <w:szCs w:val="28"/>
-        </w:rPr>
-        <w:t>nights</w:t>
-      </w:r>
-      <w:proofErr w:type="gramEnd"/>
-      <w:r>
-        <w:rPr>
-          <w:sz w:val="28"/>
-          <w:szCs w:val="28"/>
-        </w:rPr>
-        <w:t xml:space="preserve"> required, and expected</w:t>
-      </w:r>
-      <w:r>
-        <w:rPr>
-          <w:sz w:val="28"/>
-          <w:szCs w:val="28"/>
-        </w:rPr>
-        <w:t xml:space="preserve"> (predictable)</w:t>
+        <w:t xml:space="preserve"> points being a combination of total hiking mileage, vertical gain, terrain difficulty, nights required, and expected</w:t>
+      </w:r>
+      <w:r>
+        <w:rPr>
+          <w:sz w:val="28"/>
+          <w:szCs w:val="28"/>
+        </w:rPr>
+        <w:t xml:space="preserve"> (</w:t>
+      </w:r>
+      <w:r>
+        <w:rPr>
+          <w:sz w:val="28"/>
+          <w:szCs w:val="28"/>
+        </w:rPr>
+        <w:t>probable</w:t>
+      </w:r>
+      <w:r>
+        <w:rPr>
+          <w:sz w:val="28"/>
+          <w:szCs w:val="28"/>
+        </w:rPr>
+        <w:t>)</w:t>
       </w:r>
       <w:r>
         <w:rPr>
@@ -2090,7 +2121,21 @@
           <w:sz w:val="28"/>
           <w:szCs w:val="28"/>
         </w:rPr>
-        <w:t xml:space="preserve">number assigned to each highpoint the Walter Scale is </w:t>
+        <w:t xml:space="preserve">number assigned to each highpoint the </w:t>
+      </w:r>
+      <w:r>
+        <w:rPr>
+          <w:sz w:val="28"/>
+          <w:szCs w:val="28"/>
+        </w:rPr>
+        <w:t>Effort Scale</w:t>
+      </w:r>
+      <w:r>
+        <w:rPr>
+          <w:sz w:val="28"/>
+          <w:szCs w:val="28"/>
+        </w:rPr>
+        <w:t xml:space="preserve"> is </w:t>
       </w:r>
       <w:r>
         <w:rPr>
@@ -2125,7 +2170,21 @@
           <w:sz w:val="28"/>
           <w:szCs w:val="28"/>
         </w:rPr>
-        <w:t>k contributes to the whole task of reaching each of the 50 US State highpoints.</w:t>
+        <w:t xml:space="preserve">k contributes to the whole task of reaching each of the 50 </w:t>
+      </w:r>
+      <w:r>
+        <w:rPr>
+          <w:sz w:val="28"/>
+          <w:szCs w:val="28"/>
+        </w:rPr>
+        <w:t>US state</w:t>
+      </w:r>
+      <w:r>
+        <w:rPr>
+          <w:sz w:val="28"/>
+          <w:szCs w:val="28"/>
+        </w:rPr>
+        <w:t xml:space="preserve"> highpoints.</w:t>
       </w:r>
     </w:p>
     <w:p>
@@ -2150,7 +2209,7 @@
           <w:sz w:val="28"/>
           <w:szCs w:val="28"/>
         </w:rPr>
-        <w:t>Walter Scale</w:t>
+        <w:t>Effort Scale</w:t>
       </w:r>
       <w:r>
         <w:rPr>
@@ -2187,7 +2246,7 @@
           <w:sz w:val="28"/>
           <w:szCs w:val="28"/>
         </w:rPr>
-        <w:t>Walter Scale</w:t>
+        <w:t>Effort Scale</w:t>
       </w:r>
       <w:r>
         <w:rPr>
@@ -2222,91 +2281,28 @@
           <w:sz w:val="28"/>
           <w:szCs w:val="28"/>
         </w:rPr>
-        <w:t xml:space="preserve"> In the case of Denali, the ascent distance doesn’t equal the descent distance because climbers typically repeat sections of the climb for acclimation purposes and in the process of moving up supplies. The West Buttress route from base camp to the summit of Denali is 16</w:t>
-      </w:r>
-      <w:r>
-        <w:rPr>
-          <w:sz w:val="28"/>
-          <w:szCs w:val="28"/>
-        </w:rPr>
-        <w:t>.75</w:t>
-      </w:r>
-      <w:r>
-        <w:rPr>
-          <w:sz w:val="28"/>
-          <w:szCs w:val="28"/>
-        </w:rPr>
-        <w:t xml:space="preserve"> miles, but with repeated sections it becomes closer to 2</w:t>
-      </w:r>
-      <w:r>
-        <w:rPr>
-          <w:sz w:val="28"/>
-          <w:szCs w:val="28"/>
-        </w:rPr>
-        <w:t>2.25</w:t>
-      </w:r>
-      <w:r>
-        <w:rPr>
-          <w:sz w:val="28"/>
-          <w:szCs w:val="28"/>
-        </w:rPr>
-        <w:t xml:space="preserve"> miles on the ascent resulting in a round-trip distance of 39 miles.</w:t>
-      </w:r>
-      <w:r>
-        <w:rPr>
-          <w:sz w:val="28"/>
-          <w:szCs w:val="28"/>
-        </w:rPr>
-        <w:t xml:space="preserve">  </w:t>
-      </w:r>
-      <w:r>
-        <w:rPr>
-          <w:sz w:val="28"/>
-          <w:szCs w:val="28"/>
-        </w:rPr>
-        <w:t>Hiking distances</w:t>
-      </w:r>
-      <w:r>
-        <w:rPr>
-          <w:sz w:val="28"/>
-          <w:szCs w:val="28"/>
-        </w:rPr>
-        <w:t xml:space="preserve"> less tha</w:t>
-      </w:r>
-      <w:r>
-        <w:rPr>
-          <w:sz w:val="28"/>
-          <w:szCs w:val="28"/>
-        </w:rPr>
-        <w:t xml:space="preserve">n 500 feet </w:t>
-      </w:r>
-      <w:r>
-        <w:rPr>
-          <w:sz w:val="28"/>
-          <w:szCs w:val="28"/>
-        </w:rPr>
-        <w:t>are considered insignificant and have</w:t>
-      </w:r>
-      <w:r>
-        <w:rPr>
-          <w:sz w:val="28"/>
-          <w:szCs w:val="28"/>
-        </w:rPr>
-        <w:t xml:space="preserve"> been </w:t>
-      </w:r>
-      <w:r>
-        <w:rPr>
-          <w:sz w:val="28"/>
-          <w:szCs w:val="28"/>
-        </w:rPr>
-        <w:t>rounded to 0</w:t>
-      </w:r>
-      <w:r>
-        <w:rPr>
-          <w:sz w:val="28"/>
-          <w:szCs w:val="28"/>
-        </w:rPr>
-        <w:t xml:space="preserve"> miles.</w:t>
+        <w:t xml:space="preserve"> </w:t>
+      </w:r>
+      <w:r>
+        <w:rPr>
+          <w:sz w:val="28"/>
+          <w:szCs w:val="28"/>
+        </w:rPr>
+        <w:t>Hiking distances less than 500 feet are considered insignificant and have been rounded to 0 miles</w:t>
+      </w:r>
+      <w:r>
+        <w:rPr>
+          <w:sz w:val="28"/>
+          <w:szCs w:val="28"/>
+        </w:rPr>
+        <w:t>.</w:t>
+      </w:r>
+      <w:r>
+        <w:rPr>
+          <w:sz w:val="28"/>
+          <w:szCs w:val="28"/>
+        </w:rPr>
+        <w:t xml:space="preserve"> </w:t>
       </w:r>
     </w:p>
     <w:p>
@@ -2335,7 +2331,7 @@
           <w:sz w:val="28"/>
           <w:szCs w:val="28"/>
         </w:rPr>
-        <w:t>Walter Scale</w:t>
+        <w:t>Effort Scale</w:t>
       </w:r>
       <w:r>
         <w:rPr>
@@ -2405,134 +2401,14 @@
           <w:sz w:val="28"/>
           <w:szCs w:val="28"/>
         </w:rPr>
-        <w:t>The vertical gain used is an estimate of all elevation gain, including gain related to rising and falling terrain. </w:t>
-      </w:r>
-      <w:r>
-        <w:rPr>
-          <w:sz w:val="28"/>
-          <w:szCs w:val="28"/>
-        </w:rPr>
-        <w:t xml:space="preserve">  For example, the elevation difference between</w:t>
-      </w:r>
-      <w:r>
-        <w:rPr>
-          <w:sz w:val="28"/>
-          <w:szCs w:val="28"/>
-        </w:rPr>
-        <w:t xml:space="preserve"> </w:t>
-      </w:r>
-      <w:r>
-        <w:rPr>
-          <w:sz w:val="28"/>
-          <w:szCs w:val="28"/>
-        </w:rPr>
-        <w:t>Denali’s base</w:t>
-      </w:r>
-      <w:r>
-        <w:rPr>
-          <w:sz w:val="28"/>
-          <w:szCs w:val="28"/>
-        </w:rPr>
-        <w:t xml:space="preserve"> camp</w:t>
-      </w:r>
-      <w:r>
-        <w:rPr>
-          <w:sz w:val="28"/>
-          <w:szCs w:val="28"/>
-        </w:rPr>
-        <w:t xml:space="preserve"> (of the West Buttress Route)</w:t>
-      </w:r>
-      <w:r>
-        <w:rPr>
-          <w:sz w:val="28"/>
-          <w:szCs w:val="28"/>
-        </w:rPr>
-        <w:t xml:space="preserve"> </w:t>
-      </w:r>
-      <w:r>
-        <w:rPr>
-          <w:sz w:val="28"/>
-          <w:szCs w:val="28"/>
-        </w:rPr>
-        <w:t xml:space="preserve">and the summit </w:t>
-      </w:r>
-      <w:r>
-        <w:rPr>
-          <w:sz w:val="28"/>
-          <w:szCs w:val="28"/>
-        </w:rPr>
-        <w:t xml:space="preserve">is 13,120 feet.  </w:t>
-      </w:r>
-      <w:r>
-        <w:rPr>
-          <w:sz w:val="28"/>
-          <w:szCs w:val="28"/>
-        </w:rPr>
-        <w:t xml:space="preserve">However, with sections being </w:t>
-      </w:r>
-      <w:r>
-        <w:rPr>
-          <w:sz w:val="28"/>
-          <w:szCs w:val="28"/>
-        </w:rPr>
-        <w:t>repeated</w:t>
-      </w:r>
-      <w:r>
-        <w:rPr>
-          <w:sz w:val="28"/>
-          <w:szCs w:val="28"/>
-        </w:rPr>
-        <w:t>, as explained previously,</w:t>
-      </w:r>
-      <w:r>
-        <w:rPr>
-          <w:sz w:val="28"/>
-          <w:szCs w:val="28"/>
-        </w:rPr>
-        <w:t xml:space="preserve"> the elevation gain of Denali is listed as </w:t>
-      </w:r>
-      <w:r>
-        <w:rPr>
-          <w:rFonts w:ascii="Calibri" w:eastAsia="Times New Roman" w:hAnsi="Calibri" w:cs="Calibri"/>
-          <w:color w:val="000000"/>
-          <w:sz w:val="28"/>
-          <w:szCs w:val="28"/>
-        </w:rPr>
-        <w:t>19</w:t>
-      </w:r>
-      <w:r>
-        <w:rPr>
-          <w:rFonts w:ascii="Calibri" w:eastAsia="Times New Roman" w:hAnsi="Calibri" w:cs="Calibri"/>
-          <w:color w:val="000000"/>
-          <w:sz w:val="28"/>
-          <w:szCs w:val="28"/>
-        </w:rPr>
-        <w:t>,</w:t>
-      </w:r>
-      <w:r>
-        <w:rPr>
-          <w:rFonts w:ascii="Calibri" w:eastAsia="Times New Roman" w:hAnsi="Calibri" w:cs="Calibri"/>
-          <w:color w:val="000000"/>
-          <w:sz w:val="28"/>
-          <w:szCs w:val="28"/>
-        </w:rPr>
-        <w:t>000</w:t>
-      </w:r>
-      <w:r>
-        <w:rPr>
-          <w:rFonts w:ascii="Calibri" w:eastAsia="Times New Roman" w:hAnsi="Calibri" w:cs="Calibri"/>
-          <w:color w:val="000000"/>
-          <w:sz w:val="28"/>
-          <w:szCs w:val="28"/>
-        </w:rPr>
-        <w:t xml:space="preserve"> ft.</w:t>
-      </w:r>
-      <w:r>
-        <w:rPr>
-          <w:sz w:val="28"/>
-          <w:szCs w:val="28"/>
-        </w:rPr>
-        <w:t xml:space="preserve">  </w:t>
+        <w:t>The vertical gain used is an estimate of all elevation gain, including gain related to rising and falling terrain</w:t>
+      </w:r>
+      <w:r>
+        <w:rPr>
+          <w:sz w:val="28"/>
+          <w:szCs w:val="28"/>
+        </w:rPr>
+        <w:t>.</w:t>
       </w:r>
     </w:p>
     <w:p>
@@ -2547,7 +2423,6 @@
           <w:sz w:val="28"/>
           <w:szCs w:val="28"/>
         </w:rPr>
-        <w:lastRenderedPageBreak/>
         <w:t xml:space="preserve">The scale considers it to be 15 times more difficult to climb 1 mile then to walk 1 mile, and arrives at this number by comparing </w:t>
       </w:r>
       <w:r>
@@ -2639,7 +2514,7 @@
           <w:sz w:val="28"/>
           <w:szCs w:val="28"/>
         </w:rPr>
-        <w:t>Walter Scale</w:t>
+        <w:t>Effort Scale</w:t>
       </w:r>
       <w:r>
         <w:rPr>
@@ -2674,7 +2549,7 @@
           <w:sz w:val="28"/>
           <w:szCs w:val="28"/>
         </w:rPr>
-        <w:t>Walter Scale</w:t>
+        <w:t>Effort Scale</w:t>
       </w:r>
       <w:r>
         <w:rPr>
@@ -2710,6 +2585,7 @@
           <w:sz w:val="28"/>
           <w:szCs w:val="28"/>
         </w:rPr>
+        <w:lastRenderedPageBreak/>
         <w:t>To the round-trip</w:t>
       </w:r>
       <w:r>
@@ -3262,7 +3138,6 @@
           <w:sz w:val="28"/>
           <w:szCs w:val="28"/>
         </w:rPr>
-        <w:lastRenderedPageBreak/>
         <w:t xml:space="preserve">The equation is as follows: </w:t>
       </w:r>
       <w:r>
@@ -3417,14 +3292,14 @@
           <w:sz w:val="28"/>
           <w:szCs w:val="28"/>
         </w:rPr>
-        <w:t xml:space="preserve"> </w:t>
-      </w:r>
-      <w:r>
-        <w:rPr>
-          <w:sz w:val="28"/>
-          <w:szCs w:val="28"/>
-        </w:rPr>
-        <w:t>Point</w:t>
+        <w:t>p</w:t>
+      </w:r>
+      <w:r>
+        <w:rPr>
+          <w:sz w:val="28"/>
+          <w:szCs w:val="28"/>
+        </w:rPr>
+        <w:t>oint</w:t>
       </w:r>
       <w:r>
         <w:rPr>
@@ -3491,7 +3366,7 @@
           <w:sz w:val="28"/>
           <w:szCs w:val="28"/>
         </w:rPr>
-        <w:t>Walter Scale</w:t>
+        <w:t>Effort Scale</w:t>
       </w:r>
       <w:r>
         <w:rPr>
@@ -3499,7 +3374,7 @@
           <w:sz w:val="28"/>
           <w:szCs w:val="28"/>
         </w:rPr>
-        <w:t xml:space="preserve"> of US State Highpoint Difficulty</w:t>
+        <w:t xml:space="preserve"> of </w:t>
       </w:r>
       <w:r>
         <w:rPr>
@@ -3507,6 +3382,22 @@
           <w:sz w:val="28"/>
           <w:szCs w:val="28"/>
         </w:rPr>
+        <w:t>US state</w:t>
+      </w:r>
+      <w:r>
+        <w:rPr>
+          <w:b/>
+          <w:sz w:val="28"/>
+          <w:szCs w:val="28"/>
+        </w:rPr>
+        <w:t xml:space="preserve"> Highpoint Difficulty</w:t>
+      </w:r>
+      <w:r>
+        <w:rPr>
+          <w:b/>
+          <w:sz w:val="28"/>
+          <w:szCs w:val="28"/>
+        </w:rPr>
         <w:t xml:space="preserve">: </w:t>
       </w:r>
       <w:r>
@@ -3521,21 +3412,78 @@
           <w:sz w:val="28"/>
           <w:szCs w:val="28"/>
         </w:rPr>
-        <w:t>difficulty) down to the least as determined by the Walter Scale.</w:t>
-      </w:r>
-      <w:r>
-        <w:rPr>
-          <w:sz w:val="28"/>
-          <w:szCs w:val="28"/>
-        </w:rPr>
-        <w:t xml:space="preserve"> If one highpoint has the same Walter Scale number as another, the highpoints are ordered alphabetically by </w:t>
-      </w:r>
-      <w:r>
-        <w:rPr>
-          <w:sz w:val="28"/>
-          <w:szCs w:val="28"/>
-        </w:rPr>
-        <w:t xml:space="preserve">US State name – in </w:t>
+        <w:t xml:space="preserve">difficulty) down to the least </w:t>
+      </w:r>
+      <w:r>
+        <w:rPr>
+          <w:sz w:val="28"/>
+          <w:szCs w:val="28"/>
+        </w:rPr>
+        <w:t xml:space="preserve">demanding </w:t>
+      </w:r>
+      <w:r>
+        <w:rPr>
+          <w:sz w:val="28"/>
+          <w:szCs w:val="28"/>
+        </w:rPr>
+        <w:t xml:space="preserve">as determined by the </w:t>
+      </w:r>
+      <w:r>
+        <w:rPr>
+          <w:sz w:val="28"/>
+          <w:szCs w:val="28"/>
+        </w:rPr>
+        <w:t>Effort Scale</w:t>
+      </w:r>
+      <w:r>
+        <w:rPr>
+          <w:sz w:val="28"/>
+          <w:szCs w:val="28"/>
+        </w:rPr>
+        <w:t>.</w:t>
+      </w:r>
+      <w:r>
+        <w:rPr>
+          <w:sz w:val="28"/>
+          <w:szCs w:val="28"/>
+        </w:rPr>
+        <w:t xml:space="preserve"> If one highpoint has the same </w:t>
+      </w:r>
+      <w:r>
+        <w:rPr>
+          <w:sz w:val="28"/>
+          <w:szCs w:val="28"/>
+        </w:rPr>
+        <w:t>Effort Scale</w:t>
+      </w:r>
+      <w:r>
+        <w:rPr>
+          <w:sz w:val="28"/>
+          <w:szCs w:val="28"/>
+        </w:rPr>
+        <w:t xml:space="preserve"> number as another, the highpoints are ordered alphabetically by </w:t>
+      </w:r>
+      <w:r>
+        <w:rPr>
+          <w:sz w:val="28"/>
+          <w:szCs w:val="28"/>
+        </w:rPr>
+        <w:t xml:space="preserve">US </w:t>
+      </w:r>
+      <w:r>
+        <w:rPr>
+          <w:sz w:val="28"/>
+          <w:szCs w:val="28"/>
+        </w:rPr>
+        <w:lastRenderedPageBreak/>
+        <w:t>state</w:t>
+      </w:r>
+      <w:r>
+        <w:rPr>
+          <w:sz w:val="28"/>
+          <w:szCs w:val="28"/>
+        </w:rPr>
+        <w:t xml:space="preserve"> name – in </w:t>
       </w:r>
       <w:r>
         <w:rPr>
@@ -3623,7 +3571,7 @@
                 <w:sz w:val="28"/>
                 <w:szCs w:val="28"/>
               </w:rPr>
-              <w:t>Walter Scale</w:t>
+              <w:t>Effort Scale</w:t>
             </w:r>
           </w:p>
         </w:tc>
@@ -3649,23 +3597,19 @@
                 <w:sz w:val="28"/>
                 <w:szCs w:val="28"/>
               </w:rPr>
-              <w:t>High Point</w:t>
-            </w:r>
-          </w:p>
-        </w:tc>
-        <w:tc>
-          <w:tcPr>
-            <w:tcW w:w="1800" w:type="dxa"/>
-          </w:tcPr>
-          <w:p>
-            <w:pPr>
-              <w:rPr>
+              <w:t>High</w:t>
+            </w:r>
+            <w:r>
+              <w:rPr>
+                <w:rFonts w:ascii="Calibri" w:eastAsia="Times New Roman" w:hAnsi="Calibri" w:cs="Calibri"/>
                 <w:b/>
                 <w:bCs/>
-                <w:sz w:val="28"/>
-                <w:szCs w:val="28"/>
-              </w:rPr>
-            </w:pPr>
+                <w:color w:val="000000"/>
+                <w:sz w:val="28"/>
+                <w:szCs w:val="28"/>
+              </w:rPr>
+              <w:t>p</w:t>
+            </w:r>
             <w:r>
               <w:rPr>
                 <w:rFonts w:ascii="Calibri" w:eastAsia="Times New Roman" w:hAnsi="Calibri" w:cs="Calibri"/>
@@ -3675,13 +3619,13 @@
                 <w:sz w:val="28"/>
                 <w:szCs w:val="28"/>
               </w:rPr>
-              <w:t>Vertical Gain (ft)</w:t>
-            </w:r>
-          </w:p>
-        </w:tc>
-        <w:tc>
-          <w:tcPr>
-            <w:tcW w:w="2070" w:type="dxa"/>
+              <w:t>oint</w:t>
+            </w:r>
+          </w:p>
+        </w:tc>
+        <w:tc>
+          <w:tcPr>
+            <w:tcW w:w="1800" w:type="dxa"/>
           </w:tcPr>
           <w:p>
             <w:pPr>
@@ -3701,6 +3645,32 @@
                 <w:sz w:val="28"/>
                 <w:szCs w:val="28"/>
               </w:rPr>
+              <w:t>Vertical Gain (ft)</w:t>
+            </w:r>
+          </w:p>
+        </w:tc>
+        <w:tc>
+          <w:tcPr>
+            <w:tcW w:w="2070" w:type="dxa"/>
+          </w:tcPr>
+          <w:p>
+            <w:pPr>
+              <w:rPr>
+                <w:b/>
+                <w:bCs/>
+                <w:sz w:val="28"/>
+                <w:szCs w:val="28"/>
+              </w:rPr>
+            </w:pPr>
+            <w:r>
+              <w:rPr>
+                <w:rFonts w:ascii="Calibri" w:eastAsia="Times New Roman" w:hAnsi="Calibri" w:cs="Calibri"/>
+                <w:b/>
+                <w:bCs/>
+                <w:color w:val="000000"/>
+                <w:sz w:val="28"/>
+                <w:szCs w:val="28"/>
+              </w:rPr>
               <w:t>Round-Trip (miles)</w:t>
             </w:r>
           </w:p>
@@ -3809,6 +3779,15 @@
               </w:rPr>
               <w:t>19000</w:t>
             </w:r>
+            <w:r>
+              <w:rPr>
+                <w:rFonts w:ascii="Calibri" w:eastAsia="Times New Roman" w:hAnsi="Calibri" w:cs="Calibri"/>
+                <w:color w:val="000000"/>
+                <w:sz w:val="28"/>
+                <w:szCs w:val="28"/>
+              </w:rPr>
+              <w:t>*</w:t>
+            </w:r>
           </w:p>
         </w:tc>
         <w:tc>
@@ -3831,6 +3810,15 @@
                 <w:szCs w:val="28"/>
               </w:rPr>
               <w:t>39</w:t>
+            </w:r>
+            <w:r>
+              <w:rPr>
+                <w:rFonts w:ascii="Calibri" w:eastAsia="Times New Roman" w:hAnsi="Calibri" w:cs="Calibri"/>
+                <w:color w:val="000000"/>
+                <w:sz w:val="28"/>
+                <w:szCs w:val="28"/>
+              </w:rPr>
+              <w:t>**</w:t>
             </w:r>
           </w:p>
         </w:tc>
@@ -5068,7 +5056,6 @@
                 <w:sz w:val="28"/>
                 <w:szCs w:val="28"/>
               </w:rPr>
-              <w:lastRenderedPageBreak/>
               <w:t>(3.10%)</w:t>
             </w:r>
           </w:p>
@@ -5095,7 +5082,6 @@
                 <w:sz w:val="28"/>
                 <w:szCs w:val="28"/>
               </w:rPr>
-              <w:lastRenderedPageBreak/>
               <w:t>Maine - Katahdin (M)</w:t>
             </w:r>
           </w:p>
@@ -5181,7 +5167,6 @@
                 <w:sz w:val="28"/>
                 <w:szCs w:val="28"/>
               </w:rPr>
-              <w:lastRenderedPageBreak/>
               <w:t>126</w:t>
             </w:r>
           </w:p>
@@ -5702,6 +5687,7 @@
                 <w:sz w:val="28"/>
                 <w:szCs w:val="28"/>
               </w:rPr>
+              <w:lastRenderedPageBreak/>
               <w:t>81</w:t>
             </w:r>
             <w:r>
@@ -7541,7 +7527,6 @@
                 <w:sz w:val="28"/>
                 <w:szCs w:val="28"/>
               </w:rPr>
-              <w:lastRenderedPageBreak/>
               <w:t>3</w:t>
             </w:r>
           </w:p>
@@ -8101,6 +8086,7 @@
                 <w:sz w:val="28"/>
                 <w:szCs w:val="28"/>
               </w:rPr>
+              <w:lastRenderedPageBreak/>
               <w:t>(0.02%)</w:t>
             </w:r>
           </w:p>
@@ -8127,6 +8113,7 @@
                 <w:sz w:val="28"/>
                 <w:szCs w:val="28"/>
               </w:rPr>
+              <w:lastRenderedPageBreak/>
               <w:t>Kentucky - Black Mountain (M)</w:t>
             </w:r>
           </w:p>
@@ -8779,27 +8766,7 @@
                 <w:sz w:val="28"/>
                 <w:szCs w:val="28"/>
               </w:rPr>
-              <w:t xml:space="preserve">Delaware - </w:t>
-            </w:r>
-            <w:proofErr w:type="spellStart"/>
-            <w:r>
-              <w:rPr>
-                <w:rFonts w:ascii="Calibri" w:eastAsia="Times New Roman" w:hAnsi="Calibri" w:cs="Calibri"/>
-                <w:color w:val="000000"/>
-                <w:sz w:val="28"/>
-                <w:szCs w:val="28"/>
-              </w:rPr>
-              <w:t>Ebright</w:t>
-            </w:r>
-            <w:proofErr w:type="spellEnd"/>
-            <w:r>
-              <w:rPr>
-                <w:rFonts w:ascii="Calibri" w:eastAsia="Times New Roman" w:hAnsi="Calibri" w:cs="Calibri"/>
-                <w:color w:val="000000"/>
-                <w:sz w:val="28"/>
-                <w:szCs w:val="28"/>
-              </w:rPr>
-              <w:t xml:space="preserve"> Azimuth (L)</w:t>
+              <w:t>Delaware - Ebright Azimuth (L)</w:t>
             </w:r>
           </w:p>
         </w:tc>
@@ -10115,7 +10082,6 @@
         <w:t>(</w:t>
       </w:r>
       <w:proofErr w:type="spellStart"/>
-      <w:proofErr w:type="gramStart"/>
       <w:r>
         <w:rPr>
           <w:sz w:val="28"/>
@@ -10129,15 +10095,7 @@
           <w:sz w:val="28"/>
           <w:szCs w:val="28"/>
         </w:rPr>
-        <w:t>%</w:t>
-      </w:r>
-      <w:proofErr w:type="gramEnd"/>
-      <w:r>
-        <w:rPr>
-          <w:sz w:val="28"/>
-          <w:szCs w:val="28"/>
-        </w:rPr>
-        <w:t xml:space="preserve">) = </w:t>
+        <w:t xml:space="preserve">%) = </w:t>
       </w:r>
       <w:r>
         <w:rPr>
@@ -10171,7 +10129,78 @@
     <w:p>
       <w:pPr>
         <w:rPr>
-          <w:b/>
+          <w:sz w:val="28"/>
+          <w:szCs w:val="28"/>
+        </w:rPr>
+      </w:pPr>
+      <w:r>
+        <w:rPr>
+          <w:sz w:val="28"/>
+          <w:szCs w:val="28"/>
+        </w:rPr>
+        <w:t>*</w:t>
+      </w:r>
+      <w:r>
+        <w:rPr>
+          <w:sz w:val="28"/>
+          <w:szCs w:val="28"/>
+        </w:rPr>
+        <w:t xml:space="preserve"> In the case of Denali, the ascent distance doesn’t equal the descent distance because climbers typically repeat sections of the climb for acclimation purposes and in the process of moving up supplies. The West Buttress route from base camp to the summit of Denali is 16.75 miles, but with repeated sections it becomes closer to 22.25 miles on the ascent resulting in a round-trip distance of 39 miles.</w:t>
+      </w:r>
+      <w:r>
+        <w:rPr>
+          <w:sz w:val="28"/>
+          <w:szCs w:val="28"/>
+        </w:rPr>
+        <w:t xml:space="preserve">  </w:t>
+      </w:r>
+    </w:p>
+    <w:p>
+      <w:pPr>
+        <w:rPr>
+          <w:sz w:val="28"/>
+          <w:szCs w:val="28"/>
+        </w:rPr>
+      </w:pPr>
+      <w:r>
+        <w:rPr>
+          <w:sz w:val="28"/>
+          <w:szCs w:val="28"/>
+        </w:rPr>
+        <w:t>** T</w:t>
+      </w:r>
+      <w:r>
+        <w:rPr>
+          <w:sz w:val="28"/>
+          <w:szCs w:val="28"/>
+        </w:rPr>
+        <w:t xml:space="preserve">he elevation difference between Denali’s base camp (of the West Buttress Route) and the summit is 13,120 feet.  However, with sections being repeated, as explained </w:t>
+      </w:r>
+      <w:r>
+        <w:rPr>
+          <w:sz w:val="28"/>
+          <w:szCs w:val="28"/>
+        </w:rPr>
+        <w:t>above</w:t>
+      </w:r>
+      <w:r>
+        <w:rPr>
+          <w:sz w:val="28"/>
+          <w:szCs w:val="28"/>
+        </w:rPr>
+        <w:t>, the elevation gain of Denali is listed as 19,000 ft.</w:t>
+      </w:r>
+      <w:r>
+        <w:rPr>
+          <w:sz w:val="28"/>
+          <w:szCs w:val="28"/>
+        </w:rPr>
+        <w:t xml:space="preserve">  </w:t>
+      </w:r>
+    </w:p>
+    <w:p>
+      <w:pPr>
+        <w:rPr>
           <w:sz w:val="28"/>
           <w:szCs w:val="28"/>
         </w:rPr>
@@ -10198,19 +10227,11 @@
     <w:p>
       <w:pPr>
         <w:rPr>
+          <w:b/>
           <w:sz w:val="28"/>
           <w:szCs w:val="28"/>
         </w:rPr>
       </w:pPr>
-      <w:r>
-        <w:rPr>
-          <w:b/>
-          <w:sz w:val="28"/>
-          <w:szCs w:val="28"/>
-        </w:rPr>
-        <w:lastRenderedPageBreak/>
-        <w:t>Conclusions</w:t>
-      </w:r>
     </w:p>
     <w:p>
       <w:pPr>
@@ -10221,38 +10242,11 @@
       </w:pPr>
       <w:r>
         <w:rPr>
-          <w:sz w:val="28"/>
-          <w:szCs w:val="28"/>
-        </w:rPr>
-        <w:t xml:space="preserve">The </w:t>
-      </w:r>
-      <w:r>
-        <w:rPr>
-          <w:sz w:val="28"/>
-          <w:szCs w:val="28"/>
-        </w:rPr>
-        <w:t>Walter Scale</w:t>
-      </w:r>
-      <w:r>
-        <w:rPr>
-          <w:sz w:val="28"/>
-          <w:szCs w:val="28"/>
-        </w:rPr>
-        <w:t xml:space="preserve"> reflects the Pareto Principle which states that for most tasks roughly 80% of the results come from 20% of the effort. According to the </w:t>
-      </w:r>
-      <w:r>
-        <w:rPr>
-          <w:sz w:val="28"/>
-          <w:szCs w:val="28"/>
-        </w:rPr>
-        <w:t>Walter Scale</w:t>
-      </w:r>
-      <w:r>
-        <w:rPr>
-          <w:sz w:val="28"/>
-          <w:szCs w:val="28"/>
-        </w:rPr>
-        <w:t xml:space="preserve"> reaching 39 of the 50 highpoints (aka 78%) requires only 19.96% of the effort. The remaining 11 highpoints (aka remaining 22%) requires 80.04% of the effort.</w:t>
+          <w:b/>
+          <w:sz w:val="28"/>
+          <w:szCs w:val="28"/>
+        </w:rPr>
+        <w:t>Conclusions</w:t>
       </w:r>
     </w:p>
     <w:p>
@@ -10267,35 +10261,35 @@
           <w:sz w:val="28"/>
           <w:szCs w:val="28"/>
         </w:rPr>
-        <w:t xml:space="preserve">The Walter Scale classifies highpoints as mountains, hills, and landmarks.  33 of the 50 </w:t>
-      </w:r>
-      <w:r>
-        <w:rPr>
-          <w:sz w:val="28"/>
-          <w:szCs w:val="28"/>
-        </w:rPr>
-        <w:t>are labeled as</w:t>
-      </w:r>
-      <w:r>
-        <w:rPr>
-          <w:sz w:val="28"/>
-          <w:szCs w:val="28"/>
-        </w:rPr>
-        <w:t xml:space="preserve"> mountains and they require 97.12% of the effort.  Another 10 are deemed hills requiring 2.86% of the effort.  The remaining 7 are </w:t>
-      </w:r>
-      <w:r>
-        <w:rPr>
-          <w:sz w:val="28"/>
-          <w:szCs w:val="28"/>
-        </w:rPr>
-        <w:t>branded</w:t>
-      </w:r>
-      <w:r>
-        <w:rPr>
-          <w:sz w:val="28"/>
-          <w:szCs w:val="28"/>
-        </w:rPr>
-        <w:t xml:space="preserve"> as landmarks requiring only 0.02% of the physical effort.</w:t>
+        <w:t xml:space="preserve">The </w:t>
+      </w:r>
+      <w:r>
+        <w:rPr>
+          <w:sz w:val="28"/>
+          <w:szCs w:val="28"/>
+        </w:rPr>
+        <w:t>Effort Scale</w:t>
+      </w:r>
+      <w:r>
+        <w:rPr>
+          <w:sz w:val="28"/>
+          <w:szCs w:val="28"/>
+        </w:rPr>
+        <w:t xml:space="preserve"> reflects the Pareto Principle which states that for most tasks roughly 80% of the results come from 20% of the effort. According to the </w:t>
+      </w:r>
+      <w:r>
+        <w:rPr>
+          <w:sz w:val="28"/>
+          <w:szCs w:val="28"/>
+        </w:rPr>
+        <w:t>Effort Scale</w:t>
+      </w:r>
+      <w:r>
+        <w:rPr>
+          <w:sz w:val="28"/>
+          <w:szCs w:val="28"/>
+        </w:rPr>
+        <w:t xml:space="preserve"> reaching 39 of the 50 highpoints (aka 78%) requires only 19.96% of the effort. The remaining 11 highpoints (aka remaining 22%) requires 80.04% of the effort.</w:t>
       </w:r>
     </w:p>
     <w:p>
@@ -10310,105 +10304,49 @@
           <w:sz w:val="28"/>
           <w:szCs w:val="28"/>
         </w:rPr>
-        <w:t xml:space="preserve">Denali has a score basically twice as </w:t>
-      </w:r>
-      <w:r>
-        <w:rPr>
-          <w:sz w:val="28"/>
-          <w:szCs w:val="28"/>
-        </w:rPr>
-        <w:t>large</w:t>
-      </w:r>
-      <w:r>
-        <w:rPr>
-          <w:sz w:val="28"/>
-          <w:szCs w:val="28"/>
-        </w:rPr>
-        <w:t xml:space="preserve"> as any of the other mountains</w:t>
-      </w:r>
-      <w:r>
-        <w:rPr>
-          <w:sz w:val="28"/>
-          <w:szCs w:val="28"/>
-        </w:rPr>
-        <w:t xml:space="preserve">, </w:t>
-      </w:r>
-      <w:r>
-        <w:rPr>
-          <w:sz w:val="28"/>
-          <w:szCs w:val="28"/>
-        </w:rPr>
-        <w:t>plainly showing</w:t>
-      </w:r>
-      <w:r>
-        <w:rPr>
-          <w:sz w:val="28"/>
-          <w:szCs w:val="28"/>
-        </w:rPr>
-        <w:t xml:space="preserve"> it requires twice as much effort to climb then its next counterpart.</w:t>
-      </w:r>
-      <w:r>
-        <w:rPr>
-          <w:sz w:val="28"/>
-          <w:szCs w:val="28"/>
-        </w:rPr>
-        <w:t xml:space="preserve">  I</w:t>
-      </w:r>
-      <w:r>
-        <w:rPr>
-          <w:sz w:val="28"/>
-          <w:szCs w:val="28"/>
-        </w:rPr>
-        <w:t>n</w:t>
-      </w:r>
-      <w:r>
-        <w:rPr>
-          <w:sz w:val="28"/>
-          <w:szCs w:val="28"/>
-        </w:rPr>
-        <w:t xml:space="preserve"> </w:t>
-      </w:r>
-      <w:r>
-        <w:rPr>
-          <w:sz w:val="28"/>
-          <w:szCs w:val="28"/>
-        </w:rPr>
-        <w:t>fact,</w:t>
-      </w:r>
-      <w:r>
-        <w:rPr>
-          <w:sz w:val="28"/>
-          <w:szCs w:val="28"/>
-        </w:rPr>
-        <w:t xml:space="preserve"> it requires the next two highest ranking mountains plus one o</w:t>
-      </w:r>
-      <w:r>
-        <w:rPr>
-          <w:sz w:val="28"/>
-          <w:szCs w:val="28"/>
-        </w:rPr>
-        <w:t xml:space="preserve">ther to come close to its score – meaning one would need to climb </w:t>
-      </w:r>
-      <w:r>
-        <w:rPr>
-          <w:sz w:val="28"/>
-          <w:szCs w:val="28"/>
-        </w:rPr>
-        <w:t>Gannett, Granite, and at least one more highpoint</w:t>
-      </w:r>
-      <w:r>
-        <w:rPr>
-          <w:sz w:val="28"/>
-          <w:szCs w:val="28"/>
-        </w:rPr>
-        <w:t xml:space="preserve"> to compare to the effort of climbing Denali.</w:t>
-      </w:r>
-      <w:r>
-        <w:rPr>
-          <w:sz w:val="28"/>
-          <w:szCs w:val="28"/>
-        </w:rPr>
-        <w:t xml:space="preserve">  </w:t>
+        <w:t xml:space="preserve">The </w:t>
+      </w:r>
+      <w:r>
+        <w:rPr>
+          <w:sz w:val="28"/>
+          <w:szCs w:val="28"/>
+        </w:rPr>
+        <w:t>Effort Scale</w:t>
+      </w:r>
+      <w:r>
+        <w:rPr>
+          <w:sz w:val="28"/>
+          <w:szCs w:val="28"/>
+        </w:rPr>
+        <w:t xml:space="preserve"> classifies highpoints as mountains, hills, and landmarks.  33 of the 50 </w:t>
+      </w:r>
+      <w:r>
+        <w:rPr>
+          <w:sz w:val="28"/>
+          <w:szCs w:val="28"/>
+        </w:rPr>
+        <w:t>are labeled as</w:t>
+      </w:r>
+      <w:r>
+        <w:rPr>
+          <w:sz w:val="28"/>
+          <w:szCs w:val="28"/>
+        </w:rPr>
+        <w:t xml:space="preserve"> mountains and they require 97.12% of the effort.  Another 10 are deemed hills requiring 2.86% of the effort.  The remaining 7 are </w:t>
+      </w:r>
+      <w:r>
+        <w:rPr>
+          <w:sz w:val="28"/>
+          <w:szCs w:val="28"/>
+        </w:rPr>
+        <w:t>branded</w:t>
+      </w:r>
+      <w:r>
+        <w:rPr>
+          <w:sz w:val="28"/>
+          <w:szCs w:val="28"/>
+        </w:rPr>
+        <w:t xml:space="preserve"> as landmarks requiring only 0.02% of the physical effort.</w:t>
       </w:r>
     </w:p>
     <w:p>
@@ -10423,35 +10361,105 @@
           <w:sz w:val="28"/>
           <w:szCs w:val="28"/>
         </w:rPr>
-        <w:t>The average score is less than 91</w:t>
-      </w:r>
-      <w:r>
-        <w:rPr>
-          <w:sz w:val="28"/>
-          <w:szCs w:val="28"/>
-        </w:rPr>
-        <w:t xml:space="preserve"> (72 without Denali)</w:t>
-      </w:r>
-      <w:r>
-        <w:rPr>
-          <w:sz w:val="28"/>
-          <w:szCs w:val="28"/>
-        </w:rPr>
-        <w:t>, whereas the hi</w:t>
-      </w:r>
-      <w:r>
-        <w:rPr>
-          <w:sz w:val="28"/>
-          <w:szCs w:val="28"/>
-        </w:rPr>
-        <w:t>ghest 10 average 350 points (</w:t>
-      </w:r>
-      <w:r>
-        <w:rPr>
-          <w:sz w:val="28"/>
-          <w:szCs w:val="28"/>
-        </w:rPr>
-        <w:t xml:space="preserve">251 without Denali).  </w:t>
+        <w:t xml:space="preserve">Denali has a score basically twice as </w:t>
+      </w:r>
+      <w:r>
+        <w:rPr>
+          <w:sz w:val="28"/>
+          <w:szCs w:val="28"/>
+        </w:rPr>
+        <w:t>large</w:t>
+      </w:r>
+      <w:r>
+        <w:rPr>
+          <w:sz w:val="28"/>
+          <w:szCs w:val="28"/>
+        </w:rPr>
+        <w:t xml:space="preserve"> as any of the other mountains</w:t>
+      </w:r>
+      <w:r>
+        <w:rPr>
+          <w:sz w:val="28"/>
+          <w:szCs w:val="28"/>
+        </w:rPr>
+        <w:t xml:space="preserve">, </w:t>
+      </w:r>
+      <w:r>
+        <w:rPr>
+          <w:sz w:val="28"/>
+          <w:szCs w:val="28"/>
+        </w:rPr>
+        <w:t>plainly showing</w:t>
+      </w:r>
+      <w:r>
+        <w:rPr>
+          <w:sz w:val="28"/>
+          <w:szCs w:val="28"/>
+        </w:rPr>
+        <w:t xml:space="preserve"> it requires twice as much effort to climb then its next counterpart.</w:t>
+      </w:r>
+      <w:r>
+        <w:rPr>
+          <w:sz w:val="28"/>
+          <w:szCs w:val="28"/>
+        </w:rPr>
+        <w:t xml:space="preserve">  I</w:t>
+      </w:r>
+      <w:r>
+        <w:rPr>
+          <w:sz w:val="28"/>
+          <w:szCs w:val="28"/>
+        </w:rPr>
+        <w:t>n</w:t>
+      </w:r>
+      <w:r>
+        <w:rPr>
+          <w:sz w:val="28"/>
+          <w:szCs w:val="28"/>
+        </w:rPr>
+        <w:t xml:space="preserve"> </w:t>
+      </w:r>
+      <w:r>
+        <w:rPr>
+          <w:sz w:val="28"/>
+          <w:szCs w:val="28"/>
+        </w:rPr>
+        <w:t>fact,</w:t>
+      </w:r>
+      <w:r>
+        <w:rPr>
+          <w:sz w:val="28"/>
+          <w:szCs w:val="28"/>
+        </w:rPr>
+        <w:t xml:space="preserve"> it requires the next two highest ranking mountains plus one o</w:t>
+      </w:r>
+      <w:r>
+        <w:rPr>
+          <w:sz w:val="28"/>
+          <w:szCs w:val="28"/>
+        </w:rPr>
+        <w:t xml:space="preserve">ther to come close to its score – meaning one would need to climb </w:t>
+      </w:r>
+      <w:r>
+        <w:rPr>
+          <w:sz w:val="28"/>
+          <w:szCs w:val="28"/>
+        </w:rPr>
+        <w:t>Gannett, Granite, and at least one more highpoint</w:t>
+      </w:r>
+      <w:r>
+        <w:rPr>
+          <w:sz w:val="28"/>
+          <w:szCs w:val="28"/>
+        </w:rPr>
+        <w:t xml:space="preserve"> to compare to the effort of climbing Denali.</w:t>
+      </w:r>
+      <w:r>
+        <w:rPr>
+          <w:sz w:val="28"/>
+          <w:szCs w:val="28"/>
+        </w:rPr>
+        <w:t xml:space="preserve">  </w:t>
       </w:r>
     </w:p>
     <w:p>
@@ -10466,98 +10474,174 @@
           <w:sz w:val="28"/>
           <w:szCs w:val="28"/>
         </w:rPr>
-        <w:t xml:space="preserve">There really is no comparison between </w:t>
-      </w:r>
-      <w:r>
-        <w:rPr>
-          <w:sz w:val="28"/>
-          <w:szCs w:val="28"/>
-        </w:rPr>
-        <w:t xml:space="preserve">reaching </w:t>
-      </w:r>
-      <w:r>
-        <w:rPr>
-          <w:sz w:val="28"/>
-          <w:szCs w:val="28"/>
-        </w:rPr>
-        <w:t xml:space="preserve">a drive-up landmark and that of climbing a mountain, and the Walter Scale reflects this.  If one divides the score of any mountain, </w:t>
-      </w:r>
-      <w:r>
-        <w:rPr>
-          <w:sz w:val="28"/>
-          <w:szCs w:val="28"/>
-        </w:rPr>
-        <w:t>for instance</w:t>
-      </w:r>
-      <w:r>
-        <w:rPr>
-          <w:sz w:val="28"/>
-          <w:szCs w:val="28"/>
-        </w:rPr>
-        <w:t xml:space="preserve"> Mount Elbert of Colorado by the score of any of the zero ranked landmarks, such as </w:t>
-      </w:r>
-      <w:proofErr w:type="spellStart"/>
-      <w:r>
-        <w:rPr>
-          <w:sz w:val="28"/>
-          <w:szCs w:val="28"/>
-        </w:rPr>
-        <w:t>Ebright</w:t>
-      </w:r>
-      <w:proofErr w:type="spellEnd"/>
-      <w:r>
-        <w:rPr>
-          <w:sz w:val="28"/>
-          <w:szCs w:val="28"/>
-        </w:rPr>
-        <w:t xml:space="preserve"> Azimuth of Delaware, the result is mathematically undefined telling us there is no comparison.  Whereas if one divides the score of Mount Elbert</w:t>
-      </w:r>
-      <w:r>
-        <w:rPr>
-          <w:sz w:val="28"/>
-          <w:szCs w:val="28"/>
-        </w:rPr>
-        <w:t xml:space="preserve"> </w:t>
-      </w:r>
-      <w:r>
-        <w:rPr>
-          <w:sz w:val="28"/>
-          <w:szCs w:val="28"/>
-        </w:rPr>
-        <w:t xml:space="preserve">by the score of </w:t>
-      </w:r>
-      <w:r>
-        <w:rPr>
-          <w:sz w:val="28"/>
-          <w:szCs w:val="28"/>
-        </w:rPr>
-        <w:t>West Virginia’s Spruce Knob</w:t>
-      </w:r>
-      <w:r>
-        <w:rPr>
-          <w:sz w:val="28"/>
-          <w:szCs w:val="28"/>
-        </w:rPr>
-        <w:t xml:space="preserve"> (for example)</w:t>
-      </w:r>
-      <w:r>
-        <w:rPr>
-          <w:sz w:val="28"/>
-          <w:szCs w:val="28"/>
-        </w:rPr>
-        <w:t xml:space="preserve"> he learns that Mount Elbert requires 73.5 times more effort to summit.</w:t>
-      </w:r>
-      <w:r>
-        <w:rPr>
-          <w:sz w:val="28"/>
-          <w:szCs w:val="28"/>
-        </w:rPr>
-        <w:t xml:space="preserve">  </w:t>
+        <w:t>The average score is less than 91</w:t>
+      </w:r>
+      <w:r>
+        <w:rPr>
+          <w:sz w:val="28"/>
+          <w:szCs w:val="28"/>
+        </w:rPr>
+        <w:t xml:space="preserve"> (72 without Denali)</w:t>
+      </w:r>
+      <w:r>
+        <w:rPr>
+          <w:sz w:val="28"/>
+          <w:szCs w:val="28"/>
+        </w:rPr>
+        <w:t>, whereas the hi</w:t>
+      </w:r>
+      <w:r>
+        <w:rPr>
+          <w:sz w:val="28"/>
+          <w:szCs w:val="28"/>
+        </w:rPr>
+        <w:t>ghest 10 average 350 points (</w:t>
+      </w:r>
+      <w:r>
+        <w:rPr>
+          <w:sz w:val="28"/>
+          <w:szCs w:val="28"/>
+        </w:rPr>
+        <w:t xml:space="preserve">251 without Denali).  </w:t>
       </w:r>
     </w:p>
     <w:p>
       <w:pPr>
         <w:rPr>
+          <w:sz w:val="28"/>
+          <w:szCs w:val="28"/>
+        </w:rPr>
+      </w:pPr>
+      <w:r>
+        <w:rPr>
+          <w:sz w:val="28"/>
+          <w:szCs w:val="28"/>
+        </w:rPr>
+        <w:t xml:space="preserve">There really is no comparison between </w:t>
+      </w:r>
+      <w:r>
+        <w:rPr>
+          <w:sz w:val="28"/>
+          <w:szCs w:val="28"/>
+        </w:rPr>
+        <w:t xml:space="preserve">reaching </w:t>
+      </w:r>
+      <w:r>
+        <w:rPr>
+          <w:sz w:val="28"/>
+          <w:szCs w:val="28"/>
+        </w:rPr>
+        <w:t xml:space="preserve">a drive-up landmark and that of climbing a mountain, and the </w:t>
+      </w:r>
+      <w:r>
+        <w:rPr>
+          <w:sz w:val="28"/>
+          <w:szCs w:val="28"/>
+        </w:rPr>
+        <w:t>Effort Scale</w:t>
+      </w:r>
+      <w:r>
+        <w:rPr>
+          <w:sz w:val="28"/>
+          <w:szCs w:val="28"/>
+        </w:rPr>
+        <w:t xml:space="preserve"> reflects this.  If one divides the score of any mountain, </w:t>
+      </w:r>
+      <w:r>
+        <w:rPr>
+          <w:sz w:val="28"/>
+          <w:szCs w:val="28"/>
+        </w:rPr>
+        <w:t>for instance</w:t>
+      </w:r>
+      <w:r>
+        <w:rPr>
+          <w:sz w:val="28"/>
+          <w:szCs w:val="28"/>
+        </w:rPr>
+        <w:t xml:space="preserve"> Mount Elbert of Colorado by the score of any of the zero ranked landmarks, such as </w:t>
+      </w:r>
+      <w:r>
+        <w:rPr>
+          <w:rFonts w:ascii="Calibri" w:eastAsia="Times New Roman" w:hAnsi="Calibri" w:cs="Calibri"/>
+          <w:color w:val="000000"/>
+          <w:sz w:val="28"/>
+          <w:szCs w:val="28"/>
+        </w:rPr>
+        <w:t xml:space="preserve">Ebright Azimuth </w:t>
+      </w:r>
+      <w:r>
+        <w:rPr>
+          <w:sz w:val="28"/>
+          <w:szCs w:val="28"/>
+        </w:rPr>
+        <w:t>of Delaware, the result is mathematically undefined telling us there is no comparison.  Whereas if one divides the score of Mount Elbert</w:t>
+      </w:r>
+      <w:r>
+        <w:rPr>
+          <w:sz w:val="28"/>
+          <w:szCs w:val="28"/>
+        </w:rPr>
+        <w:t xml:space="preserve"> </w:t>
+      </w:r>
+      <w:r>
+        <w:rPr>
+          <w:sz w:val="28"/>
+          <w:szCs w:val="28"/>
+        </w:rPr>
+        <w:t xml:space="preserve">by the score of </w:t>
+      </w:r>
+      <w:r>
+        <w:rPr>
+          <w:sz w:val="28"/>
+          <w:szCs w:val="28"/>
+        </w:rPr>
+        <w:t>West Virginia’s Spruce Knob</w:t>
+      </w:r>
+      <w:r>
+        <w:rPr>
+          <w:sz w:val="28"/>
+          <w:szCs w:val="28"/>
+        </w:rPr>
+        <w:t xml:space="preserve"> (for example)</w:t>
+      </w:r>
+      <w:r>
+        <w:rPr>
+          <w:sz w:val="28"/>
+          <w:szCs w:val="28"/>
+        </w:rPr>
+        <w:t xml:space="preserve"> he learns that Mount Elbert requires 73.5 times more effort to summit.</w:t>
+      </w:r>
+      <w:r>
+        <w:rPr>
+          <w:sz w:val="28"/>
+          <w:szCs w:val="28"/>
+        </w:rPr>
+        <w:t xml:space="preserve">  </w:t>
+      </w:r>
+    </w:p>
+    <w:p>
+      <w:pPr>
+        <w:rPr>
+          <w:b/>
+          <w:bCs/>
+          <w:sz w:val="28"/>
+          <w:szCs w:val="28"/>
+        </w:rPr>
+      </w:pPr>
+      <w:r>
+        <w:rPr>
+          <w:b/>
+          <w:bCs/>
+          <w:sz w:val="28"/>
+          <w:szCs w:val="28"/>
+        </w:rPr>
+        <w:br w:type="page"/>
+      </w:r>
+    </w:p>
+    <w:p>
+      <w:pPr>
+        <w:rPr>
           <w:b/>
           <w:bCs/>
           <w:sz w:val="28"/>
@@ -10566,23 +10650,14 @@
       </w:pPr>
       <w:bookmarkStart w:id="0" w:name="_GoBack"/>
       <w:bookmarkEnd w:id="0"/>
-    </w:p>
-    <w:p>
-      <w:pPr>
+      <w:r>
         <w:rPr>
           <w:b/>
           <w:bCs/>
           <w:sz w:val="28"/>
           <w:szCs w:val="28"/>
         </w:rPr>
-      </w:pPr>
-      <w:r>
-        <w:rPr>
-          <w:b/>
-          <w:bCs/>
-          <w:sz w:val="28"/>
-          <w:szCs w:val="28"/>
-        </w:rPr>
+        <w:lastRenderedPageBreak/>
         <w:t>About the Author</w:t>
       </w:r>
     </w:p>
@@ -10627,15 +10702,7 @@
           <w:sz w:val="28"/>
           <w:szCs w:val="28"/>
         </w:rPr>
-        <w:t xml:space="preserve"> drove to the top North Carolina’s </w:t>
-      </w:r>
-      <w:r>
-        <w:rPr>
-          <w:sz w:val="28"/>
-          <w:szCs w:val="28"/>
-        </w:rPr>
-        <w:lastRenderedPageBreak/>
-        <w:t xml:space="preserve">Mount Mitchell.  </w:t>
+        <w:t xml:space="preserve"> drove to the top North Carolina’s Mount Mitchell.  </w:t>
       </w:r>
       <w:r>
         <w:rPr>
@@ -10880,7 +10947,14 @@
           <w:sz w:val="28"/>
           <w:szCs w:val="28"/>
         </w:rPr>
-        <w:t>as such he developed the Walter Scale</w:t>
+        <w:t xml:space="preserve">as such he developed the </w:t>
+      </w:r>
+      <w:r>
+        <w:rPr>
+          <w:sz w:val="28"/>
+          <w:szCs w:val="28"/>
+        </w:rPr>
+        <w:t>Effort Scale</w:t>
       </w:r>
       <w:r>
         <w:rPr>
@@ -11006,7 +11080,7 @@
 </file>
 
 <file path=word/styles.xml><?xml version="1.0" encoding="utf-8"?>
-<w:styles xmlns:mc="http://schemas.openxmlformats.org/markup-compatibility/2006" xmlns:r="http://schemas.openxmlformats.org/officeDocument/2006/relationships" xmlns:w="http://schemas.openxmlformats.org/wordprocessingml/2006/main" xmlns:w14="http://schemas.microsoft.com/office/word/2010/wordml" mc:Ignorable="w14">
+<w:styles xmlns:mc="http://schemas.openxmlformats.org/markup-compatibility/2006" xmlns:r="http://schemas.openxmlformats.org/officeDocument/2006/relationships" xmlns:w="http://schemas.openxmlformats.org/wordprocessingml/2006/main" xmlns:w14="http://schemas.microsoft.com/office/word/2010/wordml" xmlns:w15="http://schemas.microsoft.com/office/word/2012/wordml" xmlns:w16cid="http://schemas.microsoft.com/office/word/2016/wordml/cid" xmlns:w16se="http://schemas.microsoft.com/office/word/2015/wordml/symex" mc:Ignorable="w14 w15 w16se w16cid">
   <w:docDefaults>
     <w:rPrDefault>
       <w:rPr>
@@ -11022,353 +11096,383 @@
       </w:pPr>
     </w:pPrDefault>
   </w:docDefaults>
-  <w:latentStyles w:defLockedState="0" w:defUIPriority="99" w:defSemiHidden="1" w:defUnhideWhenUsed="1" w:defQFormat="0" w:count="267">
-    <w:lsdException w:name="Normal" w:semiHidden="0" w:uiPriority="0" w:unhideWhenUsed="0" w:qFormat="1"/>
-    <w:lsdException w:name="heading 1" w:semiHidden="0" w:uiPriority="9" w:unhideWhenUsed="0" w:qFormat="1"/>
-    <w:lsdException w:name="heading 2" w:uiPriority="9" w:qFormat="1"/>
-    <w:lsdException w:name="heading 3" w:uiPriority="9" w:qFormat="1"/>
-    <w:lsdException w:name="heading 4" w:uiPriority="9" w:qFormat="1"/>
-    <w:lsdException w:name="heading 5" w:uiPriority="9" w:qFormat="1"/>
-    <w:lsdException w:name="heading 6" w:uiPriority="9" w:qFormat="1"/>
-    <w:lsdException w:name="heading 7" w:uiPriority="9" w:qFormat="1"/>
-    <w:lsdException w:name="heading 8" w:uiPriority="9" w:qFormat="1"/>
-    <w:lsdException w:name="heading 9" w:uiPriority="9" w:qFormat="1"/>
-    <w:lsdException w:name="toc 1" w:uiPriority="39"/>
-    <w:lsdException w:name="toc 2" w:uiPriority="39"/>
-    <w:lsdException w:name="toc 3" w:uiPriority="39"/>
-    <w:lsdException w:name="toc 4" w:uiPriority="39"/>
-    <w:lsdException w:name="toc 5" w:uiPriority="39"/>
-    <w:lsdException w:name="toc 6" w:uiPriority="39"/>
-    <w:lsdException w:name="toc 7" w:uiPriority="39"/>
-    <w:lsdException w:name="toc 8" w:uiPriority="39"/>
-    <w:lsdException w:name="toc 9" w:uiPriority="39"/>
-    <w:lsdException w:name="caption" w:uiPriority="35" w:qFormat="1"/>
-    <w:lsdException w:name="Title" w:semiHidden="0" w:uiPriority="10" w:unhideWhenUsed="0" w:qFormat="1"/>
-    <w:lsdException w:name="Default Paragraph Font" w:uiPriority="1"/>
-    <w:lsdException w:name="Subtitle" w:semiHidden="0" w:uiPriority="11" w:unhideWhenUsed="0" w:qFormat="1"/>
-    <w:lsdException w:name="Strong" w:semiHidden="0" w:uiPriority="22" w:unhideWhenUsed="0" w:qFormat="1"/>
-    <w:lsdException w:name="Emphasis" w:semiHidden="0" w:uiPriority="20" w:unhideWhenUsed="0" w:qFormat="1"/>
-    <w:lsdException w:name="Table Grid" w:semiHidden="0" w:uiPriority="59" w:unhideWhenUsed="0"/>
-    <w:lsdException w:name="Placeholder Text" w:unhideWhenUsed="0"/>
-    <w:lsdException w:name="No Spacing" w:semiHidden="0" w:uiPriority="1" w:unhideWhenUsed="0" w:qFormat="1"/>
-    <w:lsdException w:name="Light Shading" w:semiHidden="0" w:uiPriority="60" w:unhideWhenUsed="0"/>
-    <w:lsdException w:name="Light List" w:semiHidden="0" w:uiPriority="61" w:unhideWhenUsed="0"/>
-    <w:lsdException w:name="Light Grid" w:semiHidden="0" w:uiPriority="62" w:unhideWhenUsed="0"/>
-    <w:lsdException w:name="Medium Shading 1" w:semiHidden="0" w:uiPriority="63" w:unhideWhenUsed="0"/>
-    <w:lsdException w:name="Medium Shading 2" w:semiHidden="0" w:uiPriority="64" w:unhideWhenUsed="0"/>
-    <w:lsdException w:name="Medium List 1" w:semiHidden="0" w:uiPriority="65" w:unhideWhenUsed="0"/>
-    <w:lsdException w:name="Medium List 2" w:semiHidden="0" w:uiPriority="66" w:unhideWhenUsed="0"/>
-    <w:lsdException w:name="Medium Grid 1" w:semiHidden="0" w:uiPriority="67" w:unhideWhenUsed="0"/>
-    <w:lsdException w:name="Medium Grid 2" w:semiHidden="0" w:uiPriority="68" w:unhideWhenUsed="0"/>
-    <w:lsdException w:name="Medium Grid 3" w:semiHidden="0" w:uiPriority="69" w:unhideWhenUsed="0"/>
-    <w:lsdException w:name="Dark List" w:semiHidden="0" w:uiPriority="70" w:unhideWhenUsed="0"/>
-    <w:lsdException w:name="Colorful Shading" w:semiHidden="0" w:uiPriority="71" w:unhideWhenUsed="0"/>
-    <w:lsdException w:name="Colorful List" w:semiHidden="0" w:uiPriority="72" w:unhideWhenUsed="0"/>
-    <w:lsdException w:name="Colorful Grid" w:semiHidden="0" w:uiPriority="73" w:unhideWhenUsed="0"/>
-    <w:lsdException w:name="Light Shading Accent 1" w:semiHidden="0" w:uiPriority="60" w:unhideWhenUsed="0"/>
-    <w:lsdException w:name="Light List Accent 1" w:semiHidden="0" w:uiPriority="61" w:unhideWhenUsed="0"/>
-    <w:lsdException w:name="Light Grid Accent 1" w:semiHidden="0" w:uiPriority="62" w:unhideWhenUsed="0"/>
-    <w:lsdException w:name="Medium Shading 1 Accent 1" w:semiHidden="0" w:uiPriority="63" w:unhideWhenUsed="0"/>
-    <w:lsdException w:name="Medium Shading 2 Accent 1" w:semiHidden="0" w:uiPriority="64" w:unhideWhenUsed="0"/>
-    <w:lsdException w:name="Medium List 1 Accent 1" w:semiHidden="0" w:uiPriority="65" w:unhideWhenUsed="0"/>
-    <w:lsdException w:name="Revision" w:unhideWhenUsed="0"/>
-    <w:lsdException w:name="List Paragraph" w:semiHidden="0" w:uiPriority="34" w:unhideWhenUsed="0" w:qFormat="1"/>
-    <w:lsdException w:name="Quote" w:semiHidden="0" w:uiPriority="29" w:unhideWhenUsed="0" w:qFormat="1"/>
-    <w:lsdException w:name="Intense Quote" w:semiHidden="0" w:uiPriority="30" w:unhideWhenUsed="0" w:qFormat="1"/>
-    <w:lsdException w:name="Medium List 2 Accent 1" w:semiHidden="0" w:uiPriority="66" w:unhideWhenUsed="0"/>
-    <w:lsdException w:name="Medium Grid 1 Accent 1" w:semiHidden="0" w:uiPriority="67" w:unhideWhenUsed="0"/>
-    <w:lsdException w:name="Medium Grid 2 Accent 1" w:semiHidden="0" w:uiPriority="68" w:unhideWhenUsed="0"/>
-    <w:lsdException w:name="Medium Grid 3 Accent 1" w:semiHidden="0" w:uiPriority="69" w:unhideWhenUsed="0"/>
-    <w:lsdException w:name="Dark List Accent 1" w:semiHidden="0" w:uiPriority="70" w:unhideWhenUsed="0"/>
-    <w:lsdException w:name="Colorful Shading Accent 1" w:semiHidden="0" w:uiPriority="71" w:unhideWhenUsed="0"/>
-    <w:lsdException w:name="Colorful List Accent 1" w:semiHidden="0" w:uiPriority="72" w:unhideWhenUsed="0"/>
-    <w:lsdException w:name="Colorful Grid Accent 1" w:semiHidden="0" w:uiPriority="73" w:unhideWhenUsed="0"/>
-    <w:lsdException w:name="Light Shading Accent 2" w:semiHidden="0" w:uiPriority="60" w:unhideWhenUsed="0"/>
-    <w:lsdException w:name="Light List Accent 2" w:semiHidden="0" w:uiPriority="61" w:unhideWhenUsed="0"/>
-    <w:lsdException w:name="Light Grid Accent 2" w:semiHidden="0" w:uiPriority="62" w:unhideWhenUsed="0"/>
-    <w:lsdException w:name="Medium Shading 1 Accent 2" w:semiHidden="0" w:uiPriority="63" w:unhideWhenUsed="0"/>
-    <w:lsdException w:name="Medium Shading 2 Accent 2" w:semiHidden="0" w:uiPriority="64" w:unhideWhenUsed="0"/>
-    <w:lsdException w:name="Medium List 1 Accent 2" w:semiHidden="0" w:uiPriority="65" w:unhideWhenUsed="0"/>
-    <w:lsdException w:name="Medium List 2 Accent 2" w:semiHidden="0" w:uiPriority="66" w:unhideWhenUsed="0"/>
-    <w:lsdException w:name="Medium Grid 1 Accent 2" w:semiHidden="0" w:uiPriority="67" w:unhideWhenUsed="0"/>
-    <w:lsdException w:name="Medium Grid 2 Accent 2" w:semiHidden="0" w:uiPriority="68" w:unhideWhenUsed="0"/>
-    <w:lsdException w:name="Medium Grid 3 Accent 2" w:semiHidden="0" w:uiPriority="69" w:unhideWhenUsed="0"/>
-    <w:lsdException w:name="Dark List Accent 2" w:semiHidden="0" w:uiPriority="70" w:unhideWhenUsed="0"/>
-    <w:lsdException w:name="Colorful Shading Accent 2" w:semiHidden="0" w:uiPriority="71" w:unhideWhenUsed="0"/>
-    <w:lsdException w:name="Colorful List Accent 2" w:semiHidden="0" w:uiPriority="72" w:unhideWhenUsed="0"/>
-    <w:lsdException w:name="Colorful Grid Accent 2" w:semiHidden="0" w:uiPriority="73" w:unhideWhenUsed="0"/>
-    <w:lsdException w:name="Light Shading Accent 3" w:semiHidden="0" w:uiPriority="60" w:unhideWhenUsed="0"/>
-    <w:lsdException w:name="Light List Accent 3" w:semiHidden="0" w:uiPriority="61" w:unhideWhenUsed="0"/>
-    <w:lsdException w:name="Light Grid Accent 3" w:semiHidden="0" w:uiPriority="62" w:unhideWhenUsed="0"/>
-    <w:lsdException w:name="Medium Shading 1 Accent 3" w:semiHidden="0" w:uiPriority="63" w:unhideWhenUsed="0"/>
-    <w:lsdException w:name="Medium Shading 2 Accent 3" w:semiHidden="0" w:uiPriority="64" w:unhideWhenUsed="0"/>
-    <w:lsdException w:name="Medium List 1 Accent 3" w:semiHidden="0" w:uiPriority="65" w:unhideWhenUsed="0"/>
-    <w:lsdException w:name="Medium List 2 Accent 3" w:semiHidden="0" w:uiPriority="66" w:unhideWhenUsed="0"/>
-    <w:lsdException w:name="Medium Grid 1 Accent 3" w:semiHidden="0" w:uiPriority="67" w:unhideWhenUsed="0"/>
-    <w:lsdException w:name="Medium Grid 2 Accent 3" w:semiHidden="0" w:uiPriority="68" w:unhideWhenUsed="0"/>
-    <w:lsdException w:name="Medium Grid 3 Accent 3" w:semiHidden="0" w:uiPriority="69" w:unhideWhenUsed="0"/>
-    <w:lsdException w:name="Dark List Accent 3" w:semiHidden="0" w:uiPriority="70" w:unhideWhenUsed="0"/>
-    <w:lsdException w:name="Colorful Shading Accent 3" w:semiHidden="0" w:uiPriority="71" w:unhideWhenUsed="0"/>
-    <w:lsdException w:name="Colorful List Accent 3" w:semiHidden="0" w:uiPriority="72" w:unhideWhenUsed="0"/>
-    <w:lsdException w:name="Colorful Grid Accent 3" w:semiHidden="0" w:uiPriority="73" w:unhideWhenUsed="0"/>
-    <w:lsdException w:name="Light Shading Accent 4" w:semiHidden="0" w:uiPriority="60" w:unhideWhenUsed="0"/>
-    <w:lsdException w:name="Light List Accent 4" w:semiHidden="0" w:uiPriority="61" w:unhideWhenUsed="0"/>
-    <w:lsdException w:name="Light Grid Accent 4" w:semiHidden="0" w:uiPriority="62" w:unhideWhenUsed="0"/>
-    <w:lsdException w:name="Medium Shading 1 Accent 4" w:semiHidden="0" w:uiPriority="63" w:unhideWhenUsed="0"/>
-    <w:lsdException w:name="Medium Shading 2 Accent 4" w:semiHidden="0" w:uiPriority="64" w:unhideWhenUsed="0"/>
-    <w:lsdException w:name="Medium List 1 Accent 4" w:semiHidden="0" w:uiPriority="65" w:unhideWhenUsed="0"/>
-    <w:lsdException w:name="Medium List 2 Accent 4" w:semiHidden="0" w:uiPriority="66" w:unhideWhenUsed="0"/>
-    <w:lsdException w:name="Medium Grid 1 Accent 4" w:semiHidden="0" w:uiPriority="67" w:unhideWhenUsed="0"/>
-    <w:lsdException w:name="Medium Grid 2 Accent 4" w:semiHidden="0" w:uiPriority="68" w:unhideWhenUsed="0"/>
-    <w:lsdException w:name="Medium Grid 3 Accent 4" w:semiHidden="0" w:uiPriority="69" w:unhideWhenUsed="0"/>
-    <w:lsdException w:name="Dark List Accent 4" w:semiHidden="0" w:uiPriority="70" w:unhideWhenUsed="0"/>
-    <w:lsdException w:name="Colorful Shading Accent 4" w:semiHidden="0" w:uiPriority="71" w:unhideWhenUsed="0"/>
-    <w:lsdException w:name="Colorful List Accent 4" w:semiHidden="0" w:uiPriority="72" w:unhideWhenUsed="0"/>
-    <w:lsdException w:name="Colorful Grid Accent 4" w:semiHidden="0" w:uiPriority="73" w:unhideWhenUsed="0"/>
-    <w:lsdException w:name="Light Shading Accent 5" w:semiHidden="0" w:uiPriority="60" w:unhideWhenUsed="0"/>
-    <w:lsdException w:name="Light List Accent 5" w:semiHidden="0" w:uiPriority="61" w:unhideWhenUsed="0"/>
-    <w:lsdException w:name="Light Grid Accent 5" w:semiHidden="0" w:uiPriority="62" w:unhideWhenUsed="0"/>
-    <w:lsdException w:name="Medium Shading 1 Accent 5" w:semiHidden="0" w:uiPriority="63" w:unhideWhenUsed="0"/>
-    <w:lsdException w:name="Medium Shading 2 Accent 5" w:semiHidden="0" w:uiPriority="64" w:unhideWhenUsed="0"/>
-    <w:lsdException w:name="Medium List 1 Accent 5" w:semiHidden="0" w:uiPriority="65" w:unhideWhenUsed="0"/>
-    <w:lsdException w:name="Medium List 2 Accent 5" w:semiHidden="0" w:uiPriority="66" w:unhideWhenUsed="0"/>
-    <w:lsdException w:name="Medium Grid 1 Accent 5" w:semiHidden="0" w:uiPriority="67" w:unhideWhenUsed="0"/>
-    <w:lsdException w:name="Medium Grid 2 Accent 5" w:semiHidden="0" w:uiPriority="68" w:unhideWhenUsed="0"/>
-    <w:lsdException w:name="Medium Grid 3 Accent 5" w:semiHidden="0" w:uiPriority="69" w:unhideWhenUsed="0"/>
-    <w:lsdException w:name="Dark List Accent 5" w:semiHidden="0" w:uiPriority="70" w:unhideWhenUsed="0"/>
-    <w:lsdException w:name="Colorful Shading Accent 5" w:semiHidden="0" w:uiPriority="71" w:unhideWhenUsed="0"/>
-    <w:lsdException w:name="Colorful List Accent 5" w:semiHidden="0" w:uiPriority="72" w:unhideWhenUsed="0"/>
-    <w:lsdException w:name="Colorful Grid Accent 5" w:semiHidden="0" w:uiPriority="73" w:unhideWhenUsed="0"/>
-    <w:lsdException w:name="Light Shading Accent 6" w:semiHidden="0" w:uiPriority="60" w:unhideWhenUsed="0"/>
-    <w:lsdException w:name="Light List Accent 6" w:semiHidden="0" w:uiPriority="61" w:unhideWhenUsed="0"/>
-    <w:lsdException w:name="Light Grid Accent 6" w:semiHidden="0" w:uiPriority="62" w:unhideWhenUsed="0"/>
-    <w:lsdException w:name="Medium Shading 1 Accent 6" w:semiHidden="0" w:uiPriority="63" w:unhideWhenUsed="0"/>
-    <w:lsdException w:name="Medium Shading 2 Accent 6" w:semiHidden="0" w:uiPriority="64" w:unhideWhenUsed="0"/>
-    <w:lsdException w:name="Medium List 1 Accent 6" w:semiHidden="0" w:uiPriority="65" w:unhideWhenUsed="0"/>
-    <w:lsdException w:name="Medium List 2 Accent 6" w:semiHidden="0" w:uiPriority="66" w:unhideWhenUsed="0"/>
-    <w:lsdException w:name="Medium Grid 1 Accent 6" w:semiHidden="0" w:uiPriority="67" w:unhideWhenUsed="0"/>
-    <w:lsdException w:name="Medium Grid 2 Accent 6" w:semiHidden="0" w:uiPriority="68" w:unhideWhenUsed="0"/>
-    <w:lsdException w:name="Medium Grid 3 Accent 6" w:semiHidden="0" w:uiPriority="69" w:unhideWhenUsed="0"/>
-    <w:lsdException w:name="Dark List Accent 6" w:semiHidden="0" w:uiPriority="70" w:unhideWhenUsed="0"/>
-    <w:lsdException w:name="Colorful Shading Accent 6" w:semiHidden="0" w:uiPriority="71" w:unhideWhenUsed="0"/>
-    <w:lsdException w:name="Colorful List Accent 6" w:semiHidden="0" w:uiPriority="72" w:unhideWhenUsed="0"/>
-    <w:lsdException w:name="Colorful Grid Accent 6" w:semiHidden="0" w:uiPriority="73" w:unhideWhenUsed="0"/>
-    <w:lsdException w:name="Subtle Emphasis" w:semiHidden="0" w:uiPriority="19" w:unhideWhenUsed="0" w:qFormat="1"/>
-    <w:lsdException w:name="Intense Emphasis" w:semiHidden="0" w:uiPriority="21" w:unhideWhenUsed="0" w:qFormat="1"/>
-    <w:lsdException w:name="Subtle Reference" w:semiHidden="0" w:uiPriority="31" w:unhideWhenUsed="0" w:qFormat="1"/>
-    <w:lsdException w:name="Intense Reference" w:semiHidden="0" w:uiPriority="32" w:unhideWhenUsed="0" w:qFormat="1"/>
-    <w:lsdException w:name="Book Title" w:semiHidden="0" w:uiPriority="33" w:unhideWhenUsed="0" w:qFormat="1"/>
-    <w:lsdException w:name="Bibliography" w:uiPriority="37"/>
-    <w:lsdException w:name="TOC Heading" w:uiPriority="39" w:qFormat="1"/>
-  </w:latentStyles>
-  <w:style w:type="paragraph" w:default="1" w:styleId="Normal">
-    <w:name w:val="Normal"/>
-    <w:qFormat/>
-  </w:style>
-  <w:style w:type="character" w:default="1" w:styleId="DefaultParagraphFont">
-    <w:name w:val="Default Paragraph Font"/>
-    <w:uiPriority w:val="1"/>
-    <w:semiHidden/>
-    <w:unhideWhenUsed/>
-  </w:style>
-  <w:style w:type="table" w:default="1" w:styleId="TableNormal">
-    <w:name w:val="Normal Table"/>
-    <w:uiPriority w:val="99"/>
-    <w:semiHidden/>
-    <w:unhideWhenUsed/>
-    <w:tblPr>
-      <w:tblInd w:w="0" w:type="dxa"/>
-      <w:tblCellMar>
-        <w:top w:w="0" w:type="dxa"/>
-        <w:left w:w="108" w:type="dxa"/>
-        <w:bottom w:w="0" w:type="dxa"/>
-        <w:right w:w="108" w:type="dxa"/>
-      </w:tblCellMar>
-    </w:tblPr>
-  </w:style>
-  <w:style w:type="numbering" w:default="1" w:styleId="NoList">
-    <w:name w:val="No List"/>
-    <w:uiPriority w:val="99"/>
-    <w:semiHidden/>
-    <w:unhideWhenUsed/>
-  </w:style>
-  <w:style w:type="table" w:styleId="TableGrid">
-    <w:name w:val="Table Grid"/>
-    <w:basedOn w:val="TableNormal"/>
-    <w:uiPriority w:val="59"/>
-    <w:rsid w:val="00C9161F"/>
-    <w:pPr>
-      <w:spacing w:after="0" w:line="240" w:lineRule="auto"/>
-    </w:pPr>
-    <w:tblPr>
-      <w:tblBorders>
-        <w:top w:val="single" w:sz="4" w:space="0" w:color="auto"/>
-        <w:left w:val="single" w:sz="4" w:space="0" w:color="auto"/>
-        <w:bottom w:val="single" w:sz="4" w:space="0" w:color="auto"/>
-        <w:right w:val="single" w:sz="4" w:space="0" w:color="auto"/>
-        <w:insideH w:val="single" w:sz="4" w:space="0" w:color="auto"/>
-        <w:insideV w:val="single" w:sz="4" w:space="0" w:color="auto"/>
-      </w:tblBorders>
-    </w:tblPr>
-  </w:style>
-</w:styles>
-</file>
-
-<file path=word/stylesWithEffects.xml><?xml version="1.0" encoding="utf-8"?>
-<w:styles xmlns:wpc="http://schemas.microsoft.com/office/word/2010/wordprocessingCanvas" xmlns:mc="http://schemas.openxmlformats.org/markup-compatibility/2006" xmlns:o="urn:schemas-microsoft-com:office:office" xmlns:r="http://schemas.openxmlformats.org/officeDocument/2006/relationships" xmlns:m="http://schemas.openxmlformats.org/officeDocument/2006/math" xmlns:v="urn:schemas-microsoft-com:vml" xmlns:wp14="http://schemas.microsoft.com/office/word/2010/wordprocessingDrawing" xmlns:wp="http://schemas.openxmlformats.org/drawingml/2006/wordprocessingDrawing" xmlns:w10="urn:schemas-microsoft-com:office:word" xmlns:w="http://schemas.openxmlformats.org/wordprocessingml/2006/main" xmlns:w14="http://schemas.microsoft.com/office/word/2010/wordml" xmlns:wpg="http://schemas.microsoft.com/office/word/2010/wordprocessingGroup" xmlns:wpi="http://schemas.microsoft.com/office/word/2010/wordprocessingInk" xmlns:wne="http://schemas.microsoft.com/office/word/2006/wordml" xmlns:wps="http://schemas.microsoft.com/office/word/2010/wordprocessingShape" mc:Ignorable="w14 wp14">
-  <w:docDefaults>
-    <w:rPrDefault>
-      <w:rPr>
-        <w:rFonts w:asciiTheme="minorHAnsi" w:eastAsiaTheme="minorHAnsi" w:hAnsiTheme="minorHAnsi" w:cstheme="minorBidi"/>
-        <w:sz w:val="22"/>
-        <w:szCs w:val="22"/>
-        <w:lang w:val="en-US" w:eastAsia="en-US" w:bidi="ar-SA"/>
-      </w:rPr>
-    </w:rPrDefault>
-    <w:pPrDefault>
-      <w:pPr>
-        <w:spacing w:after="200" w:line="276" w:lineRule="auto"/>
-      </w:pPr>
-    </w:pPrDefault>
-  </w:docDefaults>
-  <w:latentStyles w:defLockedState="0" w:defUIPriority="99" w:defSemiHidden="1" w:defUnhideWhenUsed="1" w:defQFormat="0" w:count="267">
-    <w:lsdException w:name="Normal" w:semiHidden="0" w:uiPriority="0" w:unhideWhenUsed="0" w:qFormat="1"/>
-    <w:lsdException w:name="heading 1" w:semiHidden="0" w:uiPriority="9" w:unhideWhenUsed="0" w:qFormat="1"/>
-    <w:lsdException w:name="heading 2" w:uiPriority="9" w:qFormat="1"/>
-    <w:lsdException w:name="heading 3" w:uiPriority="9" w:qFormat="1"/>
-    <w:lsdException w:name="heading 4" w:uiPriority="9" w:qFormat="1"/>
-    <w:lsdException w:name="heading 5" w:uiPriority="9" w:qFormat="1"/>
-    <w:lsdException w:name="heading 6" w:uiPriority="9" w:qFormat="1"/>
-    <w:lsdException w:name="heading 7" w:uiPriority="9" w:qFormat="1"/>
-    <w:lsdException w:name="heading 8" w:uiPriority="9" w:qFormat="1"/>
-    <w:lsdException w:name="heading 9" w:uiPriority="9" w:qFormat="1"/>
-    <w:lsdException w:name="toc 1" w:uiPriority="39"/>
-    <w:lsdException w:name="toc 2" w:uiPriority="39"/>
-    <w:lsdException w:name="toc 3" w:uiPriority="39"/>
-    <w:lsdException w:name="toc 4" w:uiPriority="39"/>
-    <w:lsdException w:name="toc 5" w:uiPriority="39"/>
-    <w:lsdException w:name="toc 6" w:uiPriority="39"/>
-    <w:lsdException w:name="toc 7" w:uiPriority="39"/>
-    <w:lsdException w:name="toc 8" w:uiPriority="39"/>
-    <w:lsdException w:name="toc 9" w:uiPriority="39"/>
-    <w:lsdException w:name="caption" w:uiPriority="35" w:qFormat="1"/>
-    <w:lsdException w:name="Title" w:semiHidden="0" w:uiPriority="10" w:unhideWhenUsed="0" w:qFormat="1"/>
-    <w:lsdException w:name="Default Paragraph Font" w:uiPriority="1"/>
-    <w:lsdException w:name="Subtitle" w:semiHidden="0" w:uiPriority="11" w:unhideWhenUsed="0" w:qFormat="1"/>
-    <w:lsdException w:name="Strong" w:semiHidden="0" w:uiPriority="22" w:unhideWhenUsed="0" w:qFormat="1"/>
-    <w:lsdException w:name="Emphasis" w:semiHidden="0" w:uiPriority="20" w:unhideWhenUsed="0" w:qFormat="1"/>
-    <w:lsdException w:name="Table Grid" w:semiHidden="0" w:uiPriority="59" w:unhideWhenUsed="0"/>
-    <w:lsdException w:name="Placeholder Text" w:unhideWhenUsed="0"/>
-    <w:lsdException w:name="No Spacing" w:semiHidden="0" w:uiPriority="1" w:unhideWhenUsed="0" w:qFormat="1"/>
-    <w:lsdException w:name="Light Shading" w:semiHidden="0" w:uiPriority="60" w:unhideWhenUsed="0"/>
-    <w:lsdException w:name="Light List" w:semiHidden="0" w:uiPriority="61" w:unhideWhenUsed="0"/>
-    <w:lsdException w:name="Light Grid" w:semiHidden="0" w:uiPriority="62" w:unhideWhenUsed="0"/>
-    <w:lsdException w:name="Medium Shading 1" w:semiHidden="0" w:uiPriority="63" w:unhideWhenUsed="0"/>
-    <w:lsdException w:name="Medium Shading 2" w:semiHidden="0" w:uiPriority="64" w:unhideWhenUsed="0"/>
-    <w:lsdException w:name="Medium List 1" w:semiHidden="0" w:uiPriority="65" w:unhideWhenUsed="0"/>
-    <w:lsdException w:name="Medium List 2" w:semiHidden="0" w:uiPriority="66" w:unhideWhenUsed="0"/>
-    <w:lsdException w:name="Medium Grid 1" w:semiHidden="0" w:uiPriority="67" w:unhideWhenUsed="0"/>
-    <w:lsdException w:name="Medium Grid 2" w:semiHidden="0" w:uiPriority="68" w:unhideWhenUsed="0"/>
-    <w:lsdException w:name="Medium Grid 3" w:semiHidden="0" w:uiPriority="69" w:unhideWhenUsed="0"/>
-    <w:lsdException w:name="Dark List" w:semiHidden="0" w:uiPriority="70" w:unhideWhenUsed="0"/>
-    <w:lsdException w:name="Colorful Shading" w:semiHidden="0" w:uiPriority="71" w:unhideWhenUsed="0"/>
-    <w:lsdException w:name="Colorful List" w:semiHidden="0" w:uiPriority="72" w:unhideWhenUsed="0"/>
-    <w:lsdException w:name="Colorful Grid" w:semiHidden="0" w:uiPriority="73" w:unhideWhenUsed="0"/>
-    <w:lsdException w:name="Light Shading Accent 1" w:semiHidden="0" w:uiPriority="60" w:unhideWhenUsed="0"/>
-    <w:lsdException w:name="Light List Accent 1" w:semiHidden="0" w:uiPriority="61" w:unhideWhenUsed="0"/>
-    <w:lsdException w:name="Light Grid Accent 1" w:semiHidden="0" w:uiPriority="62" w:unhideWhenUsed="0"/>
-    <w:lsdException w:name="Medium Shading 1 Accent 1" w:semiHidden="0" w:uiPriority="63" w:unhideWhenUsed="0"/>
-    <w:lsdException w:name="Medium Shading 2 Accent 1" w:semiHidden="0" w:uiPriority="64" w:unhideWhenUsed="0"/>
-    <w:lsdException w:name="Medium List 1 Accent 1" w:semiHidden="0" w:uiPriority="65" w:unhideWhenUsed="0"/>
-    <w:lsdException w:name="Revision" w:unhideWhenUsed="0"/>
-    <w:lsdException w:name="List Paragraph" w:semiHidden="0" w:uiPriority="34" w:unhideWhenUsed="0" w:qFormat="1"/>
-    <w:lsdException w:name="Quote" w:semiHidden="0" w:uiPriority="29" w:unhideWhenUsed="0" w:qFormat="1"/>
-    <w:lsdException w:name="Intense Quote" w:semiHidden="0" w:uiPriority="30" w:unhideWhenUsed="0" w:qFormat="1"/>
-    <w:lsdException w:name="Medium List 2 Accent 1" w:semiHidden="0" w:uiPriority="66" w:unhideWhenUsed="0"/>
-    <w:lsdException w:name="Medium Grid 1 Accent 1" w:semiHidden="0" w:uiPriority="67" w:unhideWhenUsed="0"/>
-    <w:lsdException w:name="Medium Grid 2 Accent 1" w:semiHidden="0" w:uiPriority="68" w:unhideWhenUsed="0"/>
-    <w:lsdException w:name="Medium Grid 3 Accent 1" w:semiHidden="0" w:uiPriority="69" w:unhideWhenUsed="0"/>
-    <w:lsdException w:name="Dark List Accent 1" w:semiHidden="0" w:uiPriority="70" w:unhideWhenUsed="0"/>
-    <w:lsdException w:name="Colorful Shading Accent 1" w:semiHidden="0" w:uiPriority="71" w:unhideWhenUsed="0"/>
-    <w:lsdException w:name="Colorful List Accent 1" w:semiHidden="0" w:uiPriority="72" w:unhideWhenUsed="0"/>
-    <w:lsdException w:name="Colorful Grid Accent 1" w:semiHidden="0" w:uiPriority="73" w:unhideWhenUsed="0"/>
-    <w:lsdException w:name="Light Shading Accent 2" w:semiHidden="0" w:uiPriority="60" w:unhideWhenUsed="0"/>
-    <w:lsdException w:name="Light List Accent 2" w:semiHidden="0" w:uiPriority="61" w:unhideWhenUsed="0"/>
-    <w:lsdException w:name="Light Grid Accent 2" w:semiHidden="0" w:uiPriority="62" w:unhideWhenUsed="0"/>
-    <w:lsdException w:name="Medium Shading 1 Accent 2" w:semiHidden="0" w:uiPriority="63" w:unhideWhenUsed="0"/>
-    <w:lsdException w:name="Medium Shading 2 Accent 2" w:semiHidden="0" w:uiPriority="64" w:unhideWhenUsed="0"/>
-    <w:lsdException w:name="Medium List 1 Accent 2" w:semiHidden="0" w:uiPriority="65" w:unhideWhenUsed="0"/>
-    <w:lsdException w:name="Medium List 2 Accent 2" w:semiHidden="0" w:uiPriority="66" w:unhideWhenUsed="0"/>
-    <w:lsdException w:name="Medium Grid 1 Accent 2" w:semiHidden="0" w:uiPriority="67" w:unhideWhenUsed="0"/>
-    <w:lsdException w:name="Medium Grid 2 Accent 2" w:semiHidden="0" w:uiPriority="68" w:unhideWhenUsed="0"/>
-    <w:lsdException w:name="Medium Grid 3 Accent 2" w:semiHidden="0" w:uiPriority="69" w:unhideWhenUsed="0"/>
-    <w:lsdException w:name="Dark List Accent 2" w:semiHidden="0" w:uiPriority="70" w:unhideWhenUsed="0"/>
-    <w:lsdException w:name="Colorful Shading Accent 2" w:semiHidden="0" w:uiPriority="71" w:unhideWhenUsed="0"/>
-    <w:lsdException w:name="Colorful List Accent 2" w:semiHidden="0" w:uiPriority="72" w:unhideWhenUsed="0"/>
-    <w:lsdException w:name="Colorful Grid Accent 2" w:semiHidden="0" w:uiPriority="73" w:unhideWhenUsed="0"/>
-    <w:lsdException w:name="Light Shading Accent 3" w:semiHidden="0" w:uiPriority="60" w:unhideWhenUsed="0"/>
-    <w:lsdException w:name="Light List Accent 3" w:semiHidden="0" w:uiPriority="61" w:unhideWhenUsed="0"/>
-    <w:lsdException w:name="Light Grid Accent 3" w:semiHidden="0" w:uiPriority="62" w:unhideWhenUsed="0"/>
-    <w:lsdException w:name="Medium Shading 1 Accent 3" w:semiHidden="0" w:uiPriority="63" w:unhideWhenUsed="0"/>
-    <w:lsdException w:name="Medium Shading 2 Accent 3" w:semiHidden="0" w:uiPriority="64" w:unhideWhenUsed="0"/>
-    <w:lsdException w:name="Medium List 1 Accent 3" w:semiHidden="0" w:uiPriority="65" w:unhideWhenUsed="0"/>
-    <w:lsdException w:name="Medium List 2 Accent 3" w:semiHidden="0" w:uiPriority="66" w:unhideWhenUsed="0"/>
-    <w:lsdException w:name="Medium Grid 1 Accent 3" w:semiHidden="0" w:uiPriority="67" w:unhideWhenUsed="0"/>
-    <w:lsdException w:name="Medium Grid 2 Accent 3" w:semiHidden="0" w:uiPriority="68" w:unhideWhenUsed="0"/>
-    <w:lsdException w:name="Medium Grid 3 Accent 3" w:semiHidden="0" w:uiPriority="69" w:unhideWhenUsed="0"/>
-    <w:lsdException w:name="Dark List Accent 3" w:semiHidden="0" w:uiPriority="70" w:unhideWhenUsed="0"/>
-    <w:lsdException w:name="Colorful Shading Accent 3" w:semiHidden="0" w:uiPriority="71" w:unhideWhenUsed="0"/>
-    <w:lsdException w:name="Colorful List Accent 3" w:semiHidden="0" w:uiPriority="72" w:unhideWhenUsed="0"/>
-    <w:lsdException w:name="Colorful Grid Accent 3" w:semiHidden="0" w:uiPriority="73" w:unhideWhenUsed="0"/>
-    <w:lsdException w:name="Light Shading Accent 4" w:semiHidden="0" w:uiPriority="60" w:unhideWhenUsed="0"/>
-    <w:lsdException w:name="Light List Accent 4" w:semiHidden="0" w:uiPriority="61" w:unhideWhenUsed="0"/>
-    <w:lsdException w:name="Light Grid Accent 4" w:semiHidden="0" w:uiPriority="62" w:unhideWhenUsed="0"/>
-    <w:lsdException w:name="Medium Shading 1 Accent 4" w:semiHidden="0" w:uiPriority="63" w:unhideWhenUsed="0"/>
-    <w:lsdException w:name="Medium Shading 2 Accent 4" w:semiHidden="0" w:uiPriority="64" w:unhideWhenUsed="0"/>
-    <w:lsdException w:name="Medium List 1 Accent 4" w:semiHidden="0" w:uiPriority="65" w:unhideWhenUsed="0"/>
-    <w:lsdException w:name="Medium List 2 Accent 4" w:semiHidden="0" w:uiPriority="66" w:unhideWhenUsed="0"/>
-    <w:lsdException w:name="Medium Grid 1 Accent 4" w:semiHidden="0" w:uiPriority="67" w:unhideWhenUsed="0"/>
-    <w:lsdException w:name="Medium Grid 2 Accent 4" w:semiHidden="0" w:uiPriority="68" w:unhideWhenUsed="0"/>
-    <w:lsdException w:name="Medium Grid 3 Accent 4" w:semiHidden="0" w:uiPriority="69" w:unhideWhenUsed="0"/>
-    <w:lsdException w:name="Dark List Accent 4" w:semiHidden="0" w:uiPriority="70" w:unhideWhenUsed="0"/>
-    <w:lsdException w:name="Colorful Shading Accent 4" w:semiHidden="0" w:uiPriority="71" w:unhideWhenUsed="0"/>
-    <w:lsdException w:name="Colorful List Accent 4" w:semiHidden="0" w:uiPriority="72" w:unhideWhenUsed="0"/>
-    <w:lsdException w:name="Colorful Grid Accent 4" w:semiHidden="0" w:uiPriority="73" w:unhideWhenUsed="0"/>
-    <w:lsdException w:name="Light Shading Accent 5" w:semiHidden="0" w:uiPriority="60" w:unhideWhenUsed="0"/>
-    <w:lsdException w:name="Light List Accent 5" w:semiHidden="0" w:uiPriority="61" w:unhideWhenUsed="0"/>
-    <w:lsdException w:name="Light Grid Accent 5" w:semiHidden="0" w:uiPriority="62" w:unhideWhenUsed="0"/>
-    <w:lsdException w:name="Medium Shading 1 Accent 5" w:semiHidden="0" w:uiPriority="63" w:unhideWhenUsed="0"/>
-    <w:lsdException w:name="Medium Shading 2 Accent 5" w:semiHidden="0" w:uiPriority="64" w:unhideWhenUsed="0"/>
-    <w:lsdException w:name="Medium List 1 Accent 5" w:semiHidden="0" w:uiPriority="65" w:unhideWhenUsed="0"/>
-    <w:lsdException w:name="Medium List 2 Accent 5" w:semiHidden="0" w:uiPriority="66" w:unhideWhenUsed="0"/>
-    <w:lsdException w:name="Medium Grid 1 Accent 5" w:semiHidden="0" w:uiPriority="67" w:unhideWhenUsed="0"/>
-    <w:lsdException w:name="Medium Grid 2 Accent 5" w:semiHidden="0" w:uiPriority="68" w:unhideWhenUsed="0"/>
-    <w:lsdException w:name="Medium Grid 3 Accent 5" w:semiHidden="0" w:uiPriority="69" w:unhideWhenUsed="0"/>
-    <w:lsdException w:name="Dark List Accent 5" w:semiHidden="0" w:uiPriority="70" w:unhideWhenUsed="0"/>
-    <w:lsdException w:name="Colorful Shading Accent 5" w:semiHidden="0" w:uiPriority="71" w:unhideWhenUsed="0"/>
-    <w:lsdException w:name="Colorful List Accent 5" w:semiHidden="0" w:uiPriority="72" w:unhideWhenUsed="0"/>
-    <w:lsdException w:name="Colorful Grid Accent 5" w:semiHidden="0" w:uiPriority="73" w:unhideWhenUsed="0"/>
-    <w:lsdException w:name="Light Shading Accent 6" w:semiHidden="0" w:uiPriority="60" w:unhideWhenUsed="0"/>
-    <w:lsdException w:name="Light List Accent 6" w:semiHidden="0" w:uiPriority="61" w:unhideWhenUsed="0"/>
-    <w:lsdException w:name="Light Grid Accent 6" w:semiHidden="0" w:uiPriority="62" w:unhideWhenUsed="0"/>
-    <w:lsdException w:name="Medium Shading 1 Accent 6" w:semiHidden="0" w:uiPriority="63" w:unhideWhenUsed="0"/>
-    <w:lsdException w:name="Medium Shading 2 Accent 6" w:semiHidden="0" w:uiPriority="64" w:unhideWhenUsed="0"/>
-    <w:lsdException w:name="Medium List 1 Accent 6" w:semiHidden="0" w:uiPriority="65" w:unhideWhenUsed="0"/>
-    <w:lsdException w:name="Medium List 2 Accent 6" w:semiHidden="0" w:uiPriority="66" w:unhideWhenUsed="0"/>
-    <w:lsdException w:name="Medium Grid 1 Accent 6" w:semiHidden="0" w:uiPriority="67" w:unhideWhenUsed="0"/>
-    <w:lsdException w:name="Medium Grid 2 Accent 6" w:semiHidden="0" w:uiPriority="68" w:unhideWhenUsed="0"/>
-    <w:lsdException w:name="Medium Grid 3 Accent 6" w:semiHidden="0" w:uiPriority="69" w:unhideWhenUsed="0"/>
-    <w:lsdException w:name="Dark List Accent 6" w:semiHidden="0" w:uiPriority="70" w:unhideWhenUsed="0"/>
-    <w:lsdException w:name="Colorful Shading Accent 6" w:semiHidden="0" w:uiPriority="71" w:unhideWhenUsed="0"/>
-    <w:lsdException w:name="Colorful List Accent 6" w:semiHidden="0" w:uiPriority="72" w:unhideWhenUsed="0"/>
-    <w:lsdException w:name="Colorful Grid Accent 6" w:semiHidden="0" w:uiPriority="73" w:unhideWhenUsed="0"/>
-    <w:lsdException w:name="Subtle Emphasis" w:semiHidden="0" w:uiPriority="19" w:unhideWhenUsed="0" w:qFormat="1"/>
-    <w:lsdException w:name="Intense Emphasis" w:semiHidden="0" w:uiPriority="21" w:unhideWhenUsed="0" w:qFormat="1"/>
-    <w:lsdException w:name="Subtle Reference" w:semiHidden="0" w:uiPriority="31" w:unhideWhenUsed="0" w:qFormat="1"/>
-    <w:lsdException w:name="Intense Reference" w:semiHidden="0" w:uiPriority="32" w:unhideWhenUsed="0" w:qFormat="1"/>
-    <w:lsdException w:name="Book Title" w:semiHidden="0" w:uiPriority="33" w:unhideWhenUsed="0" w:qFormat="1"/>
-    <w:lsdException w:name="Bibliography" w:uiPriority="37"/>
-    <w:lsdException w:name="TOC Heading" w:uiPriority="39" w:qFormat="1"/>
+  <w:latentStyles w:defLockedState="0" w:defUIPriority="99" w:defSemiHidden="0" w:defUnhideWhenUsed="0" w:defQFormat="0" w:count="376">
+    <w:lsdException w:name="Normal" w:uiPriority="0" w:qFormat="1"/>
+    <w:lsdException w:name="heading 1" w:uiPriority="9" w:qFormat="1"/>
+    <w:lsdException w:name="heading 2" w:semiHidden="1" w:uiPriority="9" w:unhideWhenUsed="1" w:qFormat="1"/>
+    <w:lsdException w:name="heading 3" w:semiHidden="1" w:uiPriority="9" w:unhideWhenUsed="1" w:qFormat="1"/>
+    <w:lsdException w:name="heading 4" w:semiHidden="1" w:uiPriority="9" w:unhideWhenUsed="1" w:qFormat="1"/>
+    <w:lsdException w:name="heading 5" w:semiHidden="1" w:uiPriority="9" w:unhideWhenUsed="1" w:qFormat="1"/>
+    <w:lsdException w:name="heading 6" w:semiHidden="1" w:uiPriority="9" w:unhideWhenUsed="1" w:qFormat="1"/>
+    <w:lsdException w:name="heading 7" w:semiHidden="1" w:uiPriority="9" w:unhideWhenUsed="1" w:qFormat="1"/>
+    <w:lsdException w:name="heading 8" w:semiHidden="1" w:uiPriority="9" w:unhideWhenUsed="1" w:qFormat="1"/>
+    <w:lsdException w:name="heading 9" w:semiHidden="1" w:uiPriority="9" w:unhideWhenUsed="1" w:qFormat="1"/>
+    <w:lsdException w:name="index 1" w:semiHidden="1" w:unhideWhenUsed="1"/>
+    <w:lsdException w:name="index 2" w:semiHidden="1" w:unhideWhenUsed="1"/>
+    <w:lsdException w:name="index 3" w:semiHidden="1" w:unhideWhenUsed="1"/>
+    <w:lsdException w:name="index 4" w:semiHidden="1" w:unhideWhenUsed="1"/>
+    <w:lsdException w:name="index 5" w:semiHidden="1" w:unhideWhenUsed="1"/>
+    <w:lsdException w:name="index 6" w:semiHidden="1" w:unhideWhenUsed="1"/>
+    <w:lsdException w:name="index 7" w:semiHidden="1" w:unhideWhenUsed="1"/>
+    <w:lsdException w:name="index 8" w:semiHidden="1" w:unhideWhenUsed="1"/>
+    <w:lsdException w:name="index 9" w:semiHidden="1" w:unhideWhenUsed="1"/>
+    <w:lsdException w:name="toc 1" w:semiHidden="1" w:uiPriority="39" w:unhideWhenUsed="1"/>
+    <w:lsdException w:name="toc 2" w:semiHidden="1" w:uiPriority="39" w:unhideWhenUsed="1"/>
+    <w:lsdException w:name="toc 3" w:semiHidden="1" w:uiPriority="39" w:unhideWhenUsed="1"/>
+    <w:lsdException w:name="toc 4" w:semiHidden="1" w:uiPriority="39" w:unhideWhenUsed="1"/>
+    <w:lsdException w:name="toc 5" w:semiHidden="1" w:uiPriority="39" w:unhideWhenUsed="1"/>
+    <w:lsdException w:name="toc 6" w:semiHidden="1" w:uiPriority="39" w:unhideWhenUsed="1"/>
+    <w:lsdException w:name="toc 7" w:semiHidden="1" w:uiPriority="39" w:unhideWhenUsed="1"/>
+    <w:lsdException w:name="toc 8" w:semiHidden="1" w:uiPriority="39" w:unhideWhenUsed="1"/>
+    <w:lsdException w:name="toc 9" w:semiHidden="1" w:uiPriority="39" w:unhideWhenUsed="1"/>
+    <w:lsdException w:name="Normal Indent" w:semiHidden="1" w:unhideWhenUsed="1"/>
+    <w:lsdException w:name="footnote text" w:semiHidden="1" w:unhideWhenUsed="1"/>
+    <w:lsdException w:name="annotation text" w:semiHidden="1" w:unhideWhenUsed="1"/>
+    <w:lsdException w:name="header" w:semiHidden="1" w:unhideWhenUsed="1"/>
+    <w:lsdException w:name="footer" w:semiHidden="1" w:unhideWhenUsed="1"/>
+    <w:lsdException w:name="index heading" w:semiHidden="1" w:unhideWhenUsed="1"/>
+    <w:lsdException w:name="caption" w:semiHidden="1" w:uiPriority="35" w:unhideWhenUsed="1" w:qFormat="1"/>
+    <w:lsdException w:name="table of figures" w:semiHidden="1" w:unhideWhenUsed="1"/>
+    <w:lsdException w:name="envelope address" w:semiHidden="1" w:unhideWhenUsed="1"/>
+    <w:lsdException w:name="envelope return" w:semiHidden="1" w:unhideWhenUsed="1"/>
+    <w:lsdException w:name="footnote reference" w:semiHidden="1" w:unhideWhenUsed="1"/>
+    <w:lsdException w:name="annotation reference" w:semiHidden="1" w:unhideWhenUsed="1"/>
+    <w:lsdException w:name="line number" w:semiHidden="1" w:unhideWhenUsed="1"/>
+    <w:lsdException w:name="page number" w:semiHidden="1" w:unhideWhenUsed="1"/>
+    <w:lsdException w:name="endnote reference" w:semiHidden="1" w:unhideWhenUsed="1"/>
+    <w:lsdException w:name="endnote text" w:semiHidden="1" w:unhideWhenUsed="1"/>
+    <w:lsdException w:name="table of authorities" w:semiHidden="1" w:unhideWhenUsed="1"/>
+    <w:lsdException w:name="macro" w:semiHidden="1" w:unhideWhenUsed="1"/>
+    <w:lsdException w:name="toa heading" w:semiHidden="1" w:unhideWhenUsed="1"/>
+    <w:lsdException w:name="List" w:semiHidden="1" w:unhideWhenUsed="1"/>
+    <w:lsdException w:name="List Bullet" w:semiHidden="1" w:unhideWhenUsed="1"/>
+    <w:lsdException w:name="List Number" w:semiHidden="1" w:unhideWhenUsed="1"/>
+    <w:lsdException w:name="List 2" w:semiHidden="1" w:unhideWhenUsed="1"/>
+    <w:lsdException w:name="List 3" w:semiHidden="1" w:unhideWhenUsed="1"/>
+    <w:lsdException w:name="List 4" w:semiHidden="1" w:unhideWhenUsed="1"/>
+    <w:lsdException w:name="List 5" w:semiHidden="1" w:unhideWhenUsed="1"/>
+    <w:lsdException w:name="List Bullet 2" w:semiHidden="1" w:unhideWhenUsed="1"/>
+    <w:lsdException w:name="List Bullet 3" w:semiHidden="1" w:unhideWhenUsed="1"/>
+    <w:lsdException w:name="List Bullet 4" w:semiHidden="1" w:unhideWhenUsed="1"/>
+    <w:lsdException w:name="List Bullet 5" w:semiHidden="1" w:unhideWhenUsed="1"/>
+    <w:lsdException w:name="List Number 2" w:semiHidden="1" w:unhideWhenUsed="1"/>
+    <w:lsdException w:name="List Number 3" w:semiHidden="1" w:unhideWhenUsed="1"/>
+    <w:lsdException w:name="List Number 4" w:semiHidden="1" w:unhideWhenUsed="1"/>
+    <w:lsdException w:name="List Number 5" w:semiHidden="1" w:unhideWhenUsed="1"/>
+    <w:lsdException w:name="Title" w:uiPriority="10" w:qFormat="1"/>
+    <w:lsdException w:name="Closing" w:semiHidden="1" w:unhideWhenUsed="1"/>
+    <w:lsdException w:name="Signature" w:semiHidden="1" w:unhideWhenUsed="1"/>
+    <w:lsdException w:name="Default Paragraph Font" w:semiHidden="1" w:uiPriority="1" w:unhideWhenUsed="1"/>
+    <w:lsdException w:name="Body Text" w:semiHidden="1" w:unhideWhenUsed="1"/>
+    <w:lsdException w:name="Body Text Indent" w:semiHidden="1" w:unhideWhenUsed="1"/>
+    <w:lsdException w:name="List Continue" w:semiHidden="1" w:unhideWhenUsed="1"/>
+    <w:lsdException w:name="List Continue 2" w:semiHidden="1" w:unhideWhenUsed="1"/>
+    <w:lsdException w:name="List Continue 3" w:semiHidden="1" w:unhideWhenUsed="1"/>
+    <w:lsdException w:name="List Continue 4" w:semiHidden="1" w:unhideWhenUsed="1"/>
+    <w:lsdException w:name="List Continue 5" w:semiHidden="1" w:unhideWhenUsed="1"/>
+    <w:lsdException w:name="Message Header" w:semiHidden="1" w:unhideWhenUsed="1"/>
+    <w:lsdException w:name="Subtitle" w:uiPriority="11" w:qFormat="1"/>
+    <w:lsdException w:name="Salutation" w:semiHidden="1" w:unhideWhenUsed="1"/>
+    <w:lsdException w:name="Date" w:semiHidden="1" w:unhideWhenUsed="1"/>
+    <w:lsdException w:name="Body Text First Indent" w:semiHidden="1" w:unhideWhenUsed="1"/>
+    <w:lsdException w:name="Body Text First Indent 2" w:semiHidden="1" w:unhideWhenUsed="1"/>
+    <w:lsdException w:name="Note Heading" w:semiHidden="1" w:unhideWhenUsed="1"/>
+    <w:lsdException w:name="Body Text 2" w:semiHidden="1" w:unhideWhenUsed="1"/>
+    <w:lsdException w:name="Body Text 3" w:semiHidden="1" w:unhideWhenUsed="1"/>
+    <w:lsdException w:name="Body Text Indent 2" w:semiHidden="1" w:unhideWhenUsed="1"/>
+    <w:lsdException w:name="Body Text Indent 3" w:semiHidden="1" w:unhideWhenUsed="1"/>
+    <w:lsdException w:name="Block Text" w:semiHidden="1" w:unhideWhenUsed="1"/>
+    <w:lsdException w:name="Hyperlink" w:semiHidden="1" w:unhideWhenUsed="1"/>
+    <w:lsdException w:name="FollowedHyperlink" w:semiHidden="1" w:unhideWhenUsed="1"/>
+    <w:lsdException w:name="Strong" w:uiPriority="22" w:qFormat="1"/>
+    <w:lsdException w:name="Emphasis" w:uiPriority="20" w:qFormat="1"/>
+    <w:lsdException w:name="Document Map" w:semiHidden="1" w:unhideWhenUsed="1"/>
+    <w:lsdException w:name="Plain Text" w:semiHidden="1" w:unhideWhenUsed="1"/>
+    <w:lsdException w:name="E-mail Signature" w:semiHidden="1" w:unhideWhenUsed="1"/>
+    <w:lsdException w:name="HTML Top of Form" w:semiHidden="1" w:unhideWhenUsed="1"/>
+    <w:lsdException w:name="HTML Bottom of Form" w:semiHidden="1" w:unhideWhenUsed="1"/>
+    <w:lsdException w:name="Normal (Web)" w:semiHidden="1" w:unhideWhenUsed="1"/>
+    <w:lsdException w:name="HTML Acronym" w:semiHidden="1" w:unhideWhenUsed="1"/>
+    <w:lsdException w:name="HTML Address" w:semiHidden="1" w:unhideWhenUsed="1"/>
+    <w:lsdException w:name="HTML Cite" w:semiHidden="1" w:unhideWhenUsed="1"/>
+    <w:lsdException w:name="HTML Code" w:semiHidden="1" w:unhideWhenUsed="1"/>
+    <w:lsdException w:name="HTML Definition" w:semiHidden="1" w:unhideWhenUsed="1"/>
+    <w:lsdException w:name="HTML Keyboard" w:semiHidden="1" w:unhideWhenUsed="1"/>
+    <w:lsdException w:name="HTML Preformatted" w:semiHidden="1" w:unhideWhenUsed="1"/>
+    <w:lsdException w:name="HTML Sample" w:semiHidden="1" w:unhideWhenUsed="1"/>
+    <w:lsdException w:name="HTML Typewriter" w:semiHidden="1" w:unhideWhenUsed="1"/>
+    <w:lsdException w:name="HTML Variable" w:semiHidden="1" w:unhideWhenUsed="1"/>
+    <w:lsdException w:name="Normal Table" w:semiHidden="1" w:unhideWhenUsed="1"/>
+    <w:lsdException w:name="annotation subject" w:semiHidden="1" w:unhideWhenUsed="1"/>
+    <w:lsdException w:name="No List" w:semiHidden="1" w:unhideWhenUsed="1"/>
+    <w:lsdException w:name="Outline List 1" w:semiHidden="1" w:unhideWhenUsed="1"/>
+    <w:lsdException w:name="Outline List 2" w:semiHidden="1" w:unhideWhenUsed="1"/>
+    <w:lsdException w:name="Outline List 3" w:semiHidden="1" w:unhideWhenUsed="1"/>
+    <w:lsdException w:name="Table Simple 1" w:semiHidden="1" w:unhideWhenUsed="1"/>
+    <w:lsdException w:name="Table Simple 2" w:semiHidden="1" w:unhideWhenUsed="1"/>
+    <w:lsdException w:name="Table Simple 3" w:semiHidden="1" w:unhideWhenUsed="1"/>
+    <w:lsdException w:name="Table Classic 1" w:semiHidden="1" w:unhideWhenUsed="1"/>
+    <w:lsdException w:name="Table Classic 2" w:semiHidden="1" w:unhideWhenUsed="1"/>
+    <w:lsdException w:name="Table Classic 3" w:semiHidden="1" w:unhideWhenUsed="1"/>
+    <w:lsdException w:name="Table Classic 4" w:semiHidden="1" w:unhideWhenUsed="1"/>
+    <w:lsdException w:name="Table Colorful 1" w:semiHidden="1" w:unhideWhenUsed="1"/>
+    <w:lsdException w:name="Table Colorful 2" w:semiHidden="1" w:unhideWhenUsed="1"/>
+    <w:lsdException w:name="Table Colorful 3" w:semiHidden="1" w:unhideWhenUsed="1"/>
+    <w:lsdException w:name="Table Columns 1" w:semiHidden="1" w:unhideWhenUsed="1"/>
+    <w:lsdException w:name="Table Columns 2" w:semiHidden="1" w:unhideWhenUsed="1"/>
+    <w:lsdException w:name="Table Columns 3" w:semiHidden="1" w:unhideWhenUsed="1"/>
+    <w:lsdException w:name="Table Columns 4" w:semiHidden="1" w:unhideWhenUsed="1"/>
+    <w:lsdException w:name="Table Columns 5" w:semiHidden="1" w:unhideWhenUsed="1"/>
+    <w:lsdException w:name="Table Grid 1" w:semiHidden="1" w:unhideWhenUsed="1"/>
+    <w:lsdException w:name="Table Grid 2" w:semiHidden="1" w:unhideWhenUsed="1"/>
+    <w:lsdException w:name="Table Grid 3" w:semiHidden="1" w:unhideWhenUsed="1"/>
+    <w:lsdException w:name="Table Grid 4" w:semiHidden="1" w:unhideWhenUsed="1"/>
+    <w:lsdException w:name="Table Grid 5" w:semiHidden="1" w:unhideWhenUsed="1"/>
+    <w:lsdException w:name="Table Grid 6" w:semiHidden="1" w:unhideWhenUsed="1"/>
+    <w:lsdException w:name="Table Grid 7" w:semiHidden="1" w:unhideWhenUsed="1"/>
+    <w:lsdException w:name="Table Grid 8" w:semiHidden="1" w:unhideWhenUsed="1"/>
+    <w:lsdException w:name="Table List 1" w:semiHidden="1" w:unhideWhenUsed="1"/>
+    <w:lsdException w:name="Table List 2" w:semiHidden="1" w:unhideWhenUsed="1"/>
+    <w:lsdException w:name="Table List 3" w:semiHidden="1" w:unhideWhenUsed="1"/>
+    <w:lsdException w:name="Table List 4" w:semiHidden="1" w:unhideWhenUsed="1"/>
+    <w:lsdException w:name="Table List 5" w:semiHidden="1" w:unhideWhenUsed="1"/>
+    <w:lsdException w:name="Table List 6" w:semiHidden="1" w:unhideWhenUsed="1"/>
+    <w:lsdException w:name="Table List 7" w:semiHidden="1" w:unhideWhenUsed="1"/>
+    <w:lsdException w:name="Table List 8" w:semiHidden="1" w:unhideWhenUsed="1"/>
+    <w:lsdException w:name="Table 3D effects 1" w:semiHidden="1" w:unhideWhenUsed="1"/>
+    <w:lsdException w:name="Table 3D effects 2" w:semiHidden="1" w:unhideWhenUsed="1"/>
+    <w:lsdException w:name="Table 3D effects 3" w:semiHidden="1" w:unhideWhenUsed="1"/>
+    <w:lsdException w:name="Table Contemporary" w:semiHidden="1" w:unhideWhenUsed="1"/>
+    <w:lsdException w:name="Table Elegant" w:semiHidden="1" w:unhideWhenUsed="1"/>
+    <w:lsdException w:name="Table Professional" w:semiHidden="1" w:unhideWhenUsed="1"/>
+    <w:lsdException w:name="Table Subtle 1" w:semiHidden="1" w:unhideWhenUsed="1"/>
+    <w:lsdException w:name="Table Subtle 2" w:semiHidden="1" w:unhideWhenUsed="1"/>
+    <w:lsdException w:name="Table Web 1" w:semiHidden="1" w:unhideWhenUsed="1"/>
+    <w:lsdException w:name="Table Web 2" w:semiHidden="1" w:unhideWhenUsed="1"/>
+    <w:lsdException w:name="Table Web 3" w:semiHidden="1" w:unhideWhenUsed="1"/>
+    <w:lsdException w:name="Balloon Text" w:semiHidden="1" w:unhideWhenUsed="1"/>
+    <w:lsdException w:name="Table Grid" w:semiHidden="1" w:uiPriority="59" w:unhideWhenUsed="1"/>
+    <w:lsdException w:name="Table Theme" w:semiHidden="1" w:unhideWhenUsed="1"/>
+    <w:lsdException w:name="Placeholder Text" w:semiHidden="1"/>
+    <w:lsdException w:name="No Spacing" w:uiPriority="1" w:qFormat="1"/>
+    <w:lsdException w:name="Light Shading" w:uiPriority="60"/>
+    <w:lsdException w:name="Light List" w:uiPriority="61"/>
+    <w:lsdException w:name="Light Grid" w:uiPriority="62"/>
+    <w:lsdException w:name="Medium Shading 1" w:uiPriority="63"/>
+    <w:lsdException w:name="Medium Shading 2" w:uiPriority="64"/>
+    <w:lsdException w:name="Medium List 1" w:uiPriority="65"/>
+    <w:lsdException w:name="Medium List 2" w:uiPriority="66"/>
+    <w:lsdException w:name="Medium Grid 1" w:uiPriority="67"/>
+    <w:lsdException w:name="Medium Grid 2" w:uiPriority="68"/>
+    <w:lsdException w:name="Medium Grid 3" w:uiPriority="69"/>
+    <w:lsdException w:name="Dark List" w:uiPriority="70"/>
+    <w:lsdException w:name="Colorful Shading" w:uiPriority="71"/>
+    <w:lsdException w:name="Colorful List" w:uiPriority="72"/>
+    <w:lsdException w:name="Colorful Grid" w:uiPriority="73"/>
+    <w:lsdException w:name="Light Shading Accent 1" w:uiPriority="60"/>
+    <w:lsdException w:name="Light List Accent 1" w:uiPriority="61"/>
+    <w:lsdException w:name="Light Grid Accent 1" w:uiPriority="62"/>
+    <w:lsdException w:name="Medium Shading 1 Accent 1" w:uiPriority="63"/>
+    <w:lsdException w:name="Medium Shading 2 Accent 1" w:uiPriority="64"/>
+    <w:lsdException w:name="Medium List 1 Accent 1" w:uiPriority="65"/>
+    <w:lsdException w:name="Revision" w:semiHidden="1"/>
+    <w:lsdException w:name="List Paragraph" w:uiPriority="34" w:qFormat="1"/>
+    <w:lsdException w:name="Quote" w:uiPriority="29" w:qFormat="1"/>
+    <w:lsdException w:name="Intense Quote" w:uiPriority="30" w:qFormat="1"/>
+    <w:lsdException w:name="Medium List 2 Accent 1" w:uiPriority="66"/>
+    <w:lsdException w:name="Medium Grid 1 Accent 1" w:uiPriority="67"/>
+    <w:lsdException w:name="Medium Grid 2 Accent 1" w:uiPriority="68"/>
+    <w:lsdException w:name="Medium Grid 3 Accent 1" w:uiPriority="69"/>
+    <w:lsdException w:name="Dark List Accent 1" w:uiPriority="70"/>
+    <w:lsdException w:name="Colorful Shading Accent 1" w:uiPriority="71"/>
+    <w:lsdException w:name="Colorful List Accent 1" w:uiPriority="72"/>
+    <w:lsdException w:name="Colorful Grid Accent 1" w:uiPriority="73"/>
+    <w:lsdException w:name="Light Shading Accent 2" w:uiPriority="60"/>
+    <w:lsdException w:name="Light List Accent 2" w:uiPriority="61"/>
+    <w:lsdException w:name="Light Grid Accent 2" w:uiPriority="62"/>
+    <w:lsdException w:name="Medium Shading 1 Accent 2" w:uiPriority="63"/>
+    <w:lsdException w:name="Medium Shading 2 Accent 2" w:uiPriority="64"/>
+    <w:lsdException w:name="Medium List 1 Accent 2" w:uiPriority="65"/>
+    <w:lsdException w:name="Medium List 2 Accent 2" w:uiPriority="66"/>
+    <w:lsdException w:name="Medium Grid 1 Accent 2" w:uiPriority="67"/>
+    <w:lsdException w:name="Medium Grid 2 Accent 2" w:uiPriority="68"/>
+    <w:lsdException w:name="Medium Grid 3 Accent 2" w:uiPriority="69"/>
+    <w:lsdException w:name="Dark List Accent 2" w:uiPriority="70"/>
+    <w:lsdException w:name="Colorful Shading Accent 2" w:uiPriority="71"/>
+    <w:lsdException w:name="Colorful List Accent 2" w:uiPriority="72"/>
+    <w:lsdException w:name="Colorful Grid Accent 2" w:uiPriority="73"/>
+    <w:lsdException w:name="Light Shading Accent 3" w:uiPriority="60"/>
+    <w:lsdException w:name="Light List Accent 3" w:uiPriority="61"/>
+    <w:lsdException w:name="Light Grid Accent 3" w:uiPriority="62"/>
+    <w:lsdException w:name="Medium Shading 1 Accent 3" w:uiPriority="63"/>
+    <w:lsdException w:name="Medium Shading 2 Accent 3" w:uiPriority="64"/>
+    <w:lsdException w:name="Medium List 1 Accent 3" w:uiPriority="65"/>
+    <w:lsdException w:name="Medium List 2 Accent 3" w:uiPriority="66"/>
+    <w:lsdException w:name="Medium Grid 1 Accent 3" w:uiPriority="67"/>
+    <w:lsdException w:name="Medium Grid 2 Accent 3" w:uiPriority="68"/>
+    <w:lsdException w:name="Medium Grid 3 Accent 3" w:uiPriority="69"/>
+    <w:lsdException w:name="Dark List Accent 3" w:uiPriority="70"/>
+    <w:lsdException w:name="Colorful Shading Accent 3" w:uiPriority="71"/>
+    <w:lsdException w:name="Colorful List Accent 3" w:uiPriority="72"/>
+    <w:lsdException w:name="Colorful Grid Accent 3" w:uiPriority="73"/>
+    <w:lsdException w:name="Light Shading Accent 4" w:uiPriority="60"/>
+    <w:lsdException w:name="Light List Accent 4" w:uiPriority="61"/>
+    <w:lsdException w:name="Light Grid Accent 4" w:uiPriority="62"/>
+    <w:lsdException w:name="Medium Shading 1 Accent 4" w:uiPriority="63"/>
+    <w:lsdException w:name="Medium Shading 2 Accent 4" w:uiPriority="64"/>
+    <w:lsdException w:name="Medium List 1 Accent 4" w:uiPriority="65"/>
+    <w:lsdException w:name="Medium List 2 Accent 4" w:uiPriority="66"/>
+    <w:lsdException w:name="Medium Grid 1 Accent 4" w:uiPriority="67"/>
+    <w:lsdException w:name="Medium Grid 2 Accent 4" w:uiPriority="68"/>
+    <w:lsdException w:name="Medium Grid 3 Accent 4" w:uiPriority="69"/>
+    <w:lsdException w:name="Dark List Accent 4" w:uiPriority="70"/>
+    <w:lsdException w:name="Colorful Shading Accent 4" w:uiPriority="71"/>
+    <w:lsdException w:name="Colorful List Accent 4" w:uiPriority="72"/>
+    <w:lsdException w:name="Colorful Grid Accent 4" w:uiPriority="73"/>
+    <w:lsdException w:name="Light Shading Accent 5" w:uiPriority="60"/>
+    <w:lsdException w:name="Light List Accent 5" w:uiPriority="61"/>
+    <w:lsdException w:name="Light Grid Accent 5" w:uiPriority="62"/>
+    <w:lsdException w:name="Medium Shading 1 Accent 5" w:uiPriority="63"/>
+    <w:lsdException w:name="Medium Shading 2 Accent 5" w:uiPriority="64"/>
+    <w:lsdException w:name="Medium List 1 Accent 5" w:uiPriority="65"/>
+    <w:lsdException w:name="Medium List 2 Accent 5" w:uiPriority="66"/>
+    <w:lsdException w:name="Medium Grid 1 Accent 5" w:uiPriority="67"/>
+    <w:lsdException w:name="Medium Grid 2 Accent 5" w:uiPriority="68"/>
+    <w:lsdException w:name="Medium Grid 3 Accent 5" w:uiPriority="69"/>
+    <w:lsdException w:name="Dark List Accent 5" w:uiPriority="70"/>
+    <w:lsdException w:name="Colorful Shading Accent 5" w:uiPriority="71"/>
+    <w:lsdException w:name="Colorful List Accent 5" w:uiPriority="72"/>
+    <w:lsdException w:name="Colorful Grid Accent 5" w:uiPriority="73"/>
+    <w:lsdException w:name="Light Shading Accent 6" w:uiPriority="60"/>
+    <w:lsdException w:name="Light List Accent 6" w:uiPriority="61"/>
+    <w:lsdException w:name="Light Grid Accent 6" w:uiPriority="62"/>
+    <w:lsdException w:name="Medium Shading 1 Accent 6" w:uiPriority="63"/>
+    <w:lsdException w:name="Medium Shading 2 Accent 6" w:uiPriority="64"/>
+    <w:lsdException w:name="Medium List 1 Accent 6" w:uiPriority="65"/>
+    <w:lsdException w:name="Medium List 2 Accent 6" w:uiPriority="66"/>
+    <w:lsdException w:name="Medium Grid 1 Accent 6" w:uiPriority="67"/>
+    <w:lsdException w:name="Medium Grid 2 Accent 6" w:uiPriority="68"/>
+    <w:lsdException w:name="Medium Grid 3 Accent 6" w:uiPriority="69"/>
+    <w:lsdException w:name="Dark List Accent 6" w:uiPriority="70"/>
+    <w:lsdException w:name="Colorful Shading Accent 6" w:uiPriority="71"/>
+    <w:lsdException w:name="Colorful List Accent 6" w:uiPriority="72"/>
+    <w:lsdException w:name="Colorful Grid Accent 6" w:uiPriority="73"/>
+    <w:lsdException w:name="Subtle Emphasis" w:uiPriority="19" w:qFormat="1"/>
+    <w:lsdException w:name="Intense Emphasis" w:uiPriority="21" w:qFormat="1"/>
+    <w:lsdException w:name="Subtle Reference" w:uiPriority="31" w:qFormat="1"/>
+    <w:lsdException w:name="Intense Reference" w:uiPriority="32" w:qFormat="1"/>
+    <w:lsdException w:name="Book Title" w:uiPriority="33" w:qFormat="1"/>
+    <w:lsdException w:name="Bibliography" w:semiHidden="1" w:uiPriority="37" w:unhideWhenUsed="1"/>
+    <w:lsdException w:name="TOC Heading" w:semiHidden="1" w:uiPriority="39" w:unhideWhenUsed="1" w:qFormat="1"/>
+    <w:lsdException w:name="Plain Table 1" w:uiPriority="41"/>
+    <w:lsdException w:name="Plain Table 2" w:uiPriority="42"/>
+    <w:lsdException w:name="Plain Table 3" w:uiPriority="43"/>
+    <w:lsdException w:name="Plain Table 4" w:uiPriority="44"/>
+    <w:lsdException w:name="Plain Table 5" w:uiPriority="45"/>
+    <w:lsdException w:name="Grid Table Light" w:uiPriority="40"/>
+    <w:lsdException w:name="Grid Table 1 Light" w:uiPriority="46"/>
+    <w:lsdException w:name="Grid Table 2" w:uiPriority="47"/>
+    <w:lsdException w:name="Grid Table 3" w:uiPriority="48"/>
+    <w:lsdException w:name="Grid Table 4" w:uiPriority="49"/>
+    <w:lsdException w:name="Grid Table 5 Dark" w:uiPriority="50"/>
+    <w:lsdException w:name="Grid Table 6 Colorful" w:uiPriority="51"/>
+    <w:lsdException w:name="Grid Table 7 Colorful" w:uiPriority="52"/>
+    <w:lsdException w:name="Grid Table 1 Light Accent 1" w:uiPriority="46"/>
+    <w:lsdException w:name="Grid Table 2 Accent 1" w:uiPriority="47"/>
+    <w:lsdException w:name="Grid Table 3 Accent 1" w:uiPriority="48"/>
+    <w:lsdException w:name="Grid Table 4 Accent 1" w:uiPriority="49"/>
+    <w:lsdException w:name="Grid Table 5 Dark Accent 1" w:uiPriority="50"/>
+    <w:lsdException w:name="Grid Table 6 Colorful Accent 1" w:uiPriority="51"/>
+    <w:lsdException w:name="Grid Table 7 Colorful Accent 1" w:uiPriority="52"/>
+    <w:lsdException w:name="Grid Table 1 Light Accent 2" w:uiPriority="46"/>
+    <w:lsdException w:name="Grid Table 2 Accent 2" w:uiPriority="47"/>
+    <w:lsdException w:name="Grid Table 3 Accent 2" w:uiPriority="48"/>
+    <w:lsdException w:name="Grid Table 4 Accent 2" w:uiPriority="49"/>
+    <w:lsdException w:name="Grid Table 5 Dark Accent 2" w:uiPriority="50"/>
+    <w:lsdException w:name="Grid Table 6 Colorful Accent 2" w:uiPriority="51"/>
+    <w:lsdException w:name="Grid Table 7 Colorful Accent 2" w:uiPriority="52"/>
+    <w:lsdException w:name="Grid Table 1 Light Accent 3" w:uiPriority="46"/>
+    <w:lsdException w:name="Grid Table 2 Accent 3" w:uiPriority="47"/>
+    <w:lsdException w:name="Grid Table 3 Accent 3" w:uiPriority="48"/>
+    <w:lsdException w:name="Grid Table 4 Accent 3" w:uiPriority="49"/>
+    <w:lsdException w:name="Grid Table 5 Dark Accent 3" w:uiPriority="50"/>
+    <w:lsdException w:name="Grid Table 6 Colorful Accent 3" w:uiPriority="51"/>
+    <w:lsdException w:name="Grid Table 7 Colorful Accent 3" w:uiPriority="52"/>
+    <w:lsdException w:name="Grid Table 1 Light Accent 4" w:uiPriority="46"/>
+    <w:lsdException w:name="Grid Table 2 Accent 4" w:uiPriority="47"/>
+    <w:lsdException w:name="Grid Table 3 Accent 4" w:uiPriority="48"/>
+    <w:lsdException w:name="Grid Table 4 Accent 4" w:uiPriority="49"/>
+    <w:lsdException w:name="Grid Table 5 Dark Accent 4" w:uiPriority="50"/>
+    <w:lsdException w:name="Grid Table 6 Colorful Accent 4" w:uiPriority="51"/>
+    <w:lsdException w:name="Grid Table 7 Colorful Accent 4" w:uiPriority="52"/>
+    <w:lsdException w:name="Grid Table 1 Light Accent 5" w:uiPriority="46"/>
+    <w:lsdException w:name="Grid Table 2 Accent 5" w:uiPriority="47"/>
+    <w:lsdException w:name="Grid Table 3 Accent 5" w:uiPriority="48"/>
+    <w:lsdException w:name="Grid Table 4 Accent 5" w:uiPriority="49"/>
+    <w:lsdException w:name="Grid Table 5 Dark Accent 5" w:uiPriority="50"/>
+    <w:lsdException w:name="Grid Table 6 Colorful Accent 5" w:uiPriority="51"/>
+    <w:lsdException w:name="Grid Table 7 Colorful Accent 5" w:uiPriority="52"/>
+    <w:lsdException w:name="Grid Table 1 Light Accent 6" w:uiPriority="46"/>
+    <w:lsdException w:name="Grid Table 2 Accent 6" w:uiPriority="47"/>
+    <w:lsdException w:name="Grid Table 3 Accent 6" w:uiPriority="48"/>
+    <w:lsdException w:name="Grid Table 4 Accent 6" w:uiPriority="49"/>
+    <w:lsdException w:name="Grid Table 5 Dark Accent 6" w:uiPriority="50"/>
+    <w:lsdException w:name="Grid Table 6 Colorful Accent 6" w:uiPriority="51"/>
+    <w:lsdException w:name="Grid Table 7 Colorful Accent 6" w:uiPriority="52"/>
+    <w:lsdException w:name="List Table 1 Light" w:uiPriority="46"/>
+    <w:lsdException w:name="List Table 2" w:uiPriority="47"/>
+    <w:lsdException w:name="List Table 3" w:uiPriority="48"/>
+    <w:lsdException w:name="List Table 4" w:uiPriority="49"/>
+    <w:lsdException w:name="List Table 5 Dark" w:uiPriority="50"/>
+    <w:lsdException w:name="List Table 6 Colorful" w:uiPriority="51"/>
+    <w:lsdException w:name="List Table 7 Colorful" w:uiPriority="52"/>
+    <w:lsdException w:name="List Table 1 Light Accent 1" w:uiPriority="46"/>
+    <w:lsdException w:name="List Table 2 Accent 1" w:uiPriority="47"/>
+    <w:lsdException w:name="List Table 3 Accent 1" w:uiPriority="48"/>
+    <w:lsdException w:name="List Table 4 Accent 1" w:uiPriority="49"/>
+    <w:lsdException w:name="List Table 5 Dark Accent 1" w:uiPriority="50"/>
+    <w:lsdException w:name="List Table 6 Colorful Accent 1" w:uiPriority="51"/>
+    <w:lsdException w:name="List Table 7 Colorful Accent 1" w:uiPriority="52"/>
+    <w:lsdException w:name="List Table 1 Light Accent 2" w:uiPriority="46"/>
+    <w:lsdException w:name="List Table 2 Accent 2" w:uiPriority="47"/>
+    <w:lsdException w:name="List Table 3 Accent 2" w:uiPriority="48"/>
+    <w:lsdException w:name="List Table 4 Accent 2" w:uiPriority="49"/>
+    <w:lsdException w:name="List Table 5 Dark Accent 2" w:uiPriority="50"/>
+    <w:lsdException w:name="List Table 6 Colorful Accent 2" w:uiPriority="51"/>
+    <w:lsdException w:name="List Table 7 Colorful Accent 2" w:uiPriority="52"/>
+    <w:lsdException w:name="List Table 1 Light Accent 3" w:uiPriority="46"/>
+    <w:lsdException w:name="List Table 2 Accent 3" w:uiPriority="47"/>
+    <w:lsdException w:name="List Table 3 Accent 3" w:uiPriority="48"/>
+    <w:lsdException w:name="List Table 4 Accent 3" w:uiPriority="49"/>
+    <w:lsdException w:name="List Table 5 Dark Accent 3" w:uiPriority="50"/>
+    <w:lsdException w:name="List Table 6 Colorful Accent 3" w:uiPriority="51"/>
+    <w:lsdException w:name="List Table 7 Colorful Accent 3" w:uiPriority="52"/>
+    <w:lsdException w:name="List Table 1 Light Accent 4" w:uiPriority="46"/>
+    <w:lsdException w:name="List Table 2 Accent 4" w:uiPriority="47"/>
+    <w:lsdException w:name="List Table 3 Accent 4" w:uiPriority="48"/>
+    <w:lsdException w:name="List Table 4 Accent 4" w:uiPriority="49"/>
+    <w:lsdException w:name="List Table 5 Dark Accent 4" w:uiPriority="50"/>
+    <w:lsdException w:name="List Table 6 Colorful Accent 4" w:uiPriority="51"/>
+    <w:lsdException w:name="List Table 7 Colorful Accent 4" w:uiPriority="52"/>
+    <w:lsdException w:name="List Table 1 Light Accent 5" w:uiPriority="46"/>
+    <w:lsdException w:name="List Table 2 Accent 5" w:uiPriority="47"/>
+    <w:lsdException w:name="List Table 3 Accent 5" w:uiPriority="48"/>
+    <w:lsdException w:name="List Table 4 Accent 5" w:uiPriority="49"/>
+    <w:lsdException w:name="List Table 5 Dark Accent 5" w:uiPriority="50"/>
+    <w:lsdException w:name="List Table 6 Colorful Accent 5" w:uiPriority="51"/>
+    <w:lsdException w:name="List Table 7 Colorful Accent 5" w:uiPriority="52"/>
+    <w:lsdException w:name="List Table 1 Light Accent 6" w:uiPriority="46"/>
+    <w:lsdException w:name="List Table 2 Accent 6" w:uiPriority="47"/>
+    <w:lsdException w:name="List Table 3 Accent 6" w:uiPriority="48"/>
+    <w:lsdException w:name="List Table 4 Accent 6" w:uiPriority="49"/>
+    <w:lsdException w:name="List Table 5 Dark Accent 6" w:uiPriority="50"/>
+    <w:lsdException w:name="List Table 6 Colorful Accent 6" w:uiPriority="51"/>
+    <w:lsdException w:name="List Table 7 Colorful Accent 6" w:uiPriority="52"/>
+    <w:lsdException w:name="Mention" w:semiHidden="1" w:unhideWhenUsed="1"/>
+    <w:lsdException w:name="Smart Hyperlink" w:semiHidden="1" w:unhideWhenUsed="1"/>
+    <w:lsdException w:name="Hashtag" w:semiHidden="1" w:unhideWhenUsed="1"/>
+    <w:lsdException w:name="Unresolved Mention" w:semiHidden="1" w:unhideWhenUsed="1"/>
+    <w:lsdException w:name="Smart Link" w:semiHidden="1" w:unhideWhenUsed="1"/>
   </w:latentStyles>
   <w:style w:type="paragraph" w:default="1" w:styleId="Normal">
     <w:name w:val="Normal"/>
@@ -11713,7 +11817,7 @@
 </file>
 
 <file path=customXml/itemProps1.xml><?xml version="1.0" encoding="utf-8"?>
-<ds:datastoreItem xmlns:ds="http://schemas.openxmlformats.org/officeDocument/2006/customXml" ds:itemID="{527AD3DC-B058-4378-BCB1-CFAFE213629A}">
+<ds:datastoreItem xmlns:ds="http://schemas.openxmlformats.org/officeDocument/2006/customXml" ds:itemID="{582D741E-8225-4545-9560-C68ED804E9C0}">
   <ds:schemaRefs>
     <ds:schemaRef ds:uri="http://schemas.openxmlformats.org/officeDocument/2006/bibliography"/>
   </ds:schemaRefs>

</xml_diff>

<commit_message>
Equation update to wording
</commit_message>
<xml_diff>
--- a/Walter/TripReports/WalterScale.docx
+++ b/Walter/TripReports/WalterScale.docx
@@ -1,6 +1,6 @@
 
 <file path=word/document.xml><?xml version="1.0" encoding="utf-8"?>
-<w:document xmlns:wpc="http://schemas.microsoft.com/office/word/2010/wordprocessingCanvas" xmlns:cx="http://schemas.microsoft.com/office/drawing/2014/chartex" xmlns:cx1="http://schemas.microsoft.com/office/drawing/2015/9/8/chartex" xmlns:cx2="http://schemas.microsoft.com/office/drawing/2015/10/21/chartex" xmlns:cx3="http://schemas.microsoft.com/office/drawing/2016/5/9/chartex" xmlns:cx4="http://schemas.microsoft.com/office/drawing/2016/5/10/chartex" xmlns:cx5="http://schemas.microsoft.com/office/drawing/2016/5/11/chartex" xmlns:cx6="http://schemas.microsoft.com/office/drawing/2016/5/12/chartex" xmlns:cx7="http://schemas.microsoft.com/office/drawing/2016/5/13/chartex" xmlns:cx8="http://schemas.microsoft.com/office/drawing/2016/5/14/chartex" xmlns:mc="http://schemas.openxmlformats.org/markup-compatibility/2006" xmlns:aink="http://schemas.microsoft.com/office/drawing/2016/ink" xmlns:am3d="http://schemas.microsoft.com/office/drawing/2017/model3d" xmlns:o="urn:schemas-microsoft-com:office:office" xmlns:r="http://schemas.openxmlformats.org/officeDocument/2006/relationships" xmlns:m="http://schemas.openxmlformats.org/officeDocument/2006/math" xmlns:v="urn:schemas-microsoft-com:vml" xmlns:wp14="http://schemas.microsoft.com/office/word/2010/wordprocessingDrawing" xmlns:wp="http://schemas.openxmlformats.org/drawingml/2006/wordprocessingDrawing" xmlns:w10="urn:schemas-microsoft-com:office:word" xmlns:w="http://schemas.openxmlformats.org/wordprocessingml/2006/main" xmlns:w14="http://schemas.microsoft.com/office/word/2010/wordml" xmlns:w15="http://schemas.microsoft.com/office/word/2012/wordml" xmlns:w16cid="http://schemas.microsoft.com/office/word/2016/wordml/cid" xmlns:w16se="http://schemas.microsoft.com/office/word/2015/wordml/symex" xmlns:wpg="http://schemas.microsoft.com/office/word/2010/wordprocessingGroup" xmlns:wpi="http://schemas.microsoft.com/office/word/2010/wordprocessingInk" xmlns:wne="http://schemas.microsoft.com/office/word/2006/wordml" xmlns:wps="http://schemas.microsoft.com/office/word/2010/wordprocessingShape" mc:Ignorable="w14 w15 w16se w16cid wp14">
+<w:document xmlns:wpc="http://schemas.microsoft.com/office/word/2010/wordprocessingCanvas" xmlns:mc="http://schemas.openxmlformats.org/markup-compatibility/2006" xmlns:o="urn:schemas-microsoft-com:office:office" xmlns:r="http://schemas.openxmlformats.org/officeDocument/2006/relationships" xmlns:m="http://schemas.openxmlformats.org/officeDocument/2006/math" xmlns:v="urn:schemas-microsoft-com:vml" xmlns:wp14="http://schemas.microsoft.com/office/word/2010/wordprocessingDrawing" xmlns:wp="http://schemas.openxmlformats.org/drawingml/2006/wordprocessingDrawing" xmlns:w10="urn:schemas-microsoft-com:office:word" xmlns:w="http://schemas.openxmlformats.org/wordprocessingml/2006/main" xmlns:w14="http://schemas.microsoft.com/office/word/2010/wordml" xmlns:wpg="http://schemas.microsoft.com/office/word/2010/wordprocessingGroup" xmlns:wpi="http://schemas.microsoft.com/office/word/2010/wordprocessingInk" xmlns:wne="http://schemas.microsoft.com/office/word/2006/wordml" xmlns:wps="http://schemas.microsoft.com/office/word/2010/wordprocessingShape" mc:Ignorable="w14 wp14">
   <w:body>
     <w:p>
       <w:pPr>
@@ -3004,60 +3004,28 @@
           <w:sz w:val="28"/>
           <w:szCs w:val="28"/>
         </w:rPr>
-        <w:t xml:space="preserve">eak, and Kings Peak each earn </w:t>
-      </w:r>
-      <w:proofErr w:type="gramStart"/>
-      <w:r>
-        <w:rPr>
-          <w:sz w:val="28"/>
-          <w:szCs w:val="28"/>
-        </w:rPr>
-        <w:t xml:space="preserve">2 </w:t>
-      </w:r>
-      <w:r>
-        <w:rPr>
-          <w:sz w:val="28"/>
-          <w:szCs w:val="28"/>
-        </w:rPr>
-        <w:t>night</w:t>
-      </w:r>
-      <w:proofErr w:type="gramEnd"/>
-      <w:r>
-        <w:rPr>
-          <w:sz w:val="28"/>
-          <w:szCs w:val="28"/>
-        </w:rPr>
-        <w:t xml:space="preserve"> points as a typical trip to their respective summits involve staying over for tw</w:t>
-      </w:r>
-      <w:r>
-        <w:rPr>
-          <w:sz w:val="28"/>
-          <w:szCs w:val="28"/>
-        </w:rPr>
-        <w:t xml:space="preserve">o nights. Mount Whitney earns </w:t>
-      </w:r>
-      <w:proofErr w:type="gramStart"/>
-      <w:r>
-        <w:rPr>
-          <w:sz w:val="28"/>
-          <w:szCs w:val="28"/>
-        </w:rPr>
-        <w:t xml:space="preserve">1 </w:t>
-      </w:r>
-      <w:r>
-        <w:rPr>
-          <w:sz w:val="28"/>
-          <w:szCs w:val="28"/>
-        </w:rPr>
-        <w:t>night</w:t>
-      </w:r>
-      <w:proofErr w:type="gramEnd"/>
-      <w:r>
-        <w:rPr>
-          <w:sz w:val="28"/>
-          <w:szCs w:val="28"/>
-        </w:rPr>
-        <w:t xml:space="preserve"> point, </w:t>
+        <w:t xml:space="preserve">eak, and Kings Peak each earn 2 </w:t>
+      </w:r>
+      <w:r>
+        <w:rPr>
+          <w:sz w:val="28"/>
+          <w:szCs w:val="28"/>
+        </w:rPr>
+        <w:t>night points as a typical trip to their respective summits involve staying over for tw</w:t>
+      </w:r>
+      <w:r>
+        <w:rPr>
+          <w:sz w:val="28"/>
+          <w:szCs w:val="28"/>
+        </w:rPr>
+        <w:t xml:space="preserve">o nights. Mount Whitney earns 1 </w:t>
+      </w:r>
+      <w:r>
+        <w:rPr>
+          <w:sz w:val="28"/>
+          <w:szCs w:val="28"/>
+        </w:rPr>
+        <w:t xml:space="preserve">night point, </w:t>
       </w:r>
       <w:r>
         <w:rPr>
@@ -3426,293 +3394,22 @@
           <w:sz w:val="28"/>
           <w:szCs w:val="28"/>
         </w:rPr>
-        <w:t xml:space="preserve">The equation is as follows: </w:t>
-      </w:r>
-      <w:r>
-        <w:rPr>
-          <w:sz w:val="28"/>
-          <w:szCs w:val="28"/>
-        </w:rPr>
-        <w:t xml:space="preserve">  </w:t>
-      </w:r>
-      <w:r>
-        <w:rPr>
-          <w:i/>
-          <w:iCs/>
-          <w:sz w:val="28"/>
-          <w:szCs w:val="28"/>
-        </w:rPr>
-        <w:t>Effort-Scale</w:t>
-      </w:r>
-      <w:r>
-        <w:rPr>
-          <w:i/>
-          <w:iCs/>
-          <w:sz w:val="28"/>
-          <w:szCs w:val="28"/>
-        </w:rPr>
-        <w:t xml:space="preserve"> =</w:t>
-      </w:r>
-      <w:r>
-        <w:rPr>
-          <w:i/>
-          <w:iCs/>
-          <w:sz w:val="28"/>
-          <w:szCs w:val="28"/>
-        </w:rPr>
-        <w:t xml:space="preserve"> 1000</w:t>
-      </w:r>
-      <w:r>
-        <w:rPr>
-          <w:i/>
-          <w:iCs/>
-          <w:sz w:val="28"/>
-          <w:szCs w:val="28"/>
-        </w:rPr>
-        <w:t>[</w:t>
-      </w:r>
-      <w:r>
-        <w:rPr>
-          <w:i/>
-          <w:iCs/>
-          <w:sz w:val="28"/>
-          <w:szCs w:val="28"/>
-        </w:rPr>
-        <w:t>mileage + 15</w:t>
-      </w:r>
-      <w:r>
-        <w:rPr>
-          <w:i/>
-          <w:iCs/>
-          <w:sz w:val="28"/>
-          <w:szCs w:val="28"/>
-        </w:rPr>
-        <w:t>(</w:t>
-      </w:r>
-      <w:r>
-        <w:rPr>
-          <w:i/>
-          <w:iCs/>
-          <w:sz w:val="28"/>
-          <w:szCs w:val="28"/>
-        </w:rPr>
-        <w:t>vertical distance in miles</w:t>
-      </w:r>
-      <w:r>
-        <w:rPr>
-          <w:i/>
-          <w:iCs/>
-          <w:sz w:val="28"/>
-          <w:szCs w:val="28"/>
-        </w:rPr>
-        <w:t>)</w:t>
-      </w:r>
-      <w:r>
-        <w:rPr>
-          <w:i/>
-          <w:iCs/>
-          <w:sz w:val="28"/>
-          <w:szCs w:val="28"/>
-        </w:rPr>
-        <w:t xml:space="preserve"> + diffi</w:t>
-      </w:r>
-      <w:r>
-        <w:rPr>
-          <w:i/>
-          <w:iCs/>
-          <w:sz w:val="28"/>
-          <w:szCs w:val="28"/>
-        </w:rPr>
-        <w:t xml:space="preserve">culty </w:t>
-      </w:r>
-      <w:r>
-        <w:rPr>
-          <w:i/>
-          <w:iCs/>
-          <w:sz w:val="28"/>
-          <w:szCs w:val="28"/>
-        </w:rPr>
-        <w:t>+ nights + 2</w:t>
-      </w:r>
-      <w:r>
-        <w:rPr>
-          <w:i/>
-          <w:iCs/>
-          <w:sz w:val="28"/>
-          <w:szCs w:val="28"/>
-        </w:rPr>
-        <w:t>(</w:t>
-      </w:r>
-      <w:r>
-        <w:rPr>
-          <w:i/>
-          <w:iCs/>
-          <w:sz w:val="28"/>
-          <w:szCs w:val="28"/>
-        </w:rPr>
-        <w:t>temperature</w:t>
-      </w:r>
-      <w:r>
-        <w:rPr>
-          <w:i/>
-          <w:iCs/>
-          <w:sz w:val="28"/>
-          <w:szCs w:val="28"/>
-        </w:rPr>
-        <w:t>)]</w:t>
-      </w:r>
-      <w:r>
-        <w:rPr>
-          <w:i/>
-          <w:iCs/>
-          <w:sz w:val="28"/>
-          <w:szCs w:val="28"/>
-        </w:rPr>
-        <w:t xml:space="preserve"> </w:t>
-      </w:r>
-      <w:r>
-        <w:rPr>
-          <w:i/>
-          <w:iCs/>
-          <w:sz w:val="28"/>
-          <w:szCs w:val="28"/>
-        </w:rPr>
-        <w:t>/</w:t>
-      </w:r>
-      <w:r>
-        <w:rPr>
-          <w:i/>
-          <w:iCs/>
-          <w:sz w:val="28"/>
-          <w:szCs w:val="28"/>
-        </w:rPr>
-        <w:t xml:space="preserve"> </w:t>
-      </w:r>
-      <w:r>
-        <w:rPr>
-          <w:i/>
-          <w:iCs/>
-          <w:sz w:val="28"/>
-          <w:szCs w:val="28"/>
-        </w:rPr>
-        <w:t>[</w:t>
-      </w:r>
-      <w:r>
-        <w:rPr>
-          <w:i/>
-          <w:iCs/>
-          <w:sz w:val="28"/>
-          <w:szCs w:val="28"/>
-        </w:rPr>
-        <w:t>Largest</w:t>
-      </w:r>
-      <w:r>
-        <w:rPr>
-          <w:i/>
-          <w:iCs/>
-          <w:sz w:val="28"/>
-          <w:szCs w:val="28"/>
-        </w:rPr>
-        <w:t xml:space="preserve"> </w:t>
-      </w:r>
-      <w:r>
-        <w:rPr>
-          <w:i/>
-          <w:iCs/>
-          <w:sz w:val="28"/>
-          <w:szCs w:val="28"/>
-        </w:rPr>
-        <w:t>of</w:t>
-      </w:r>
-      <w:r>
-        <w:rPr>
-          <w:i/>
-          <w:iCs/>
-          <w:sz w:val="28"/>
-          <w:szCs w:val="28"/>
-        </w:rPr>
-        <w:t xml:space="preserve"> </w:t>
-      </w:r>
-      <w:r>
-        <w:rPr>
-          <w:i/>
-          <w:iCs/>
-          <w:sz w:val="28"/>
-          <w:szCs w:val="28"/>
-        </w:rPr>
-        <w:t>The</w:t>
-      </w:r>
-      <w:r>
-        <w:rPr>
-          <w:i/>
-          <w:iCs/>
-          <w:sz w:val="28"/>
-          <w:szCs w:val="28"/>
-        </w:rPr>
-        <w:t xml:space="preserve"> </w:t>
-      </w:r>
-      <w:r>
-        <w:rPr>
-          <w:i/>
-          <w:iCs/>
-          <w:sz w:val="28"/>
-          <w:szCs w:val="28"/>
-        </w:rPr>
-        <w:t>High</w:t>
-      </w:r>
-      <w:r>
-        <w:rPr>
-          <w:i/>
-          <w:iCs/>
-          <w:sz w:val="28"/>
-          <w:szCs w:val="28"/>
-        </w:rPr>
-        <w:t>p</w:t>
-      </w:r>
-      <w:r>
-        <w:rPr>
-          <w:i/>
-          <w:iCs/>
-          <w:sz w:val="28"/>
-          <w:szCs w:val="28"/>
-        </w:rPr>
-        <w:t>oint</w:t>
-      </w:r>
-      <w:r>
-        <w:rPr>
-          <w:i/>
-          <w:iCs/>
-          <w:sz w:val="28"/>
-          <w:szCs w:val="28"/>
-        </w:rPr>
-        <w:t xml:space="preserve"> </w:t>
-      </w:r>
-      <w:r>
-        <w:rPr>
-          <w:i/>
-          <w:iCs/>
-          <w:sz w:val="28"/>
-          <w:szCs w:val="28"/>
-        </w:rPr>
-        <w:t>Score</w:t>
-      </w:r>
-      <w:r>
-        <w:rPr>
-          <w:i/>
-          <w:iCs/>
-          <w:sz w:val="28"/>
-          <w:szCs w:val="28"/>
-        </w:rPr>
-        <w:t>s</w:t>
-      </w:r>
-      <w:r>
-        <w:rPr>
-          <w:i/>
-          <w:iCs/>
-          <w:sz w:val="28"/>
-          <w:szCs w:val="28"/>
-        </w:rPr>
-        <w:t>]</w:t>
+        <w:t xml:space="preserve">The equation is as follows:  Effort Score = 1000[mileage + 15(vertical distance in miles) + difficulty + nights + 2(temperature)] / [Maximum Points^]. </w:t>
+      </w:r>
+    </w:p>
+    <w:p>
+      <w:pPr>
+        <w:rPr>
+          <w:sz w:val="28"/>
+          <w:szCs w:val="28"/>
+        </w:rPr>
+      </w:pPr>
+      <w:r>
+        <w:rPr>
+          <w:sz w:val="28"/>
+          <w:szCs w:val="28"/>
+        </w:rPr>
+        <w:t>^Maximum points are the total raw points of the highpoint with the most points before conversion to the 0-1000 scale.  The table below does not list the raw points.  Raw points can be calculated as explained above, or one can contact the author if interested in obtaining the raw points.</w:t>
       </w:r>
     </w:p>
     <w:p>
@@ -3726,21 +3423,13 @@
     <w:p>
       <w:pPr>
         <w:rPr>
+          <w:b/>
           <w:sz w:val="28"/>
           <w:szCs w:val="28"/>
         </w:rPr>
       </w:pPr>
       <w:bookmarkStart w:id="0" w:name="_GoBack"/>
       <w:bookmarkEnd w:id="0"/>
-    </w:p>
-    <w:p>
-      <w:pPr>
-        <w:rPr>
-          <w:b/>
-          <w:sz w:val="28"/>
-          <w:szCs w:val="28"/>
-        </w:rPr>
-      </w:pPr>
       <w:r>
         <w:rPr>
           <w:b/>
@@ -10469,13 +10158,20 @@
         <w:t>x.yz</w:t>
       </w:r>
       <w:proofErr w:type="spellEnd"/>
+      <w:r>
+        <w:rPr>
+          <w:sz w:val="28"/>
+          <w:szCs w:val="28"/>
+        </w:rPr>
+        <w:t>%</w:t>
+      </w:r>
       <w:proofErr w:type="gramEnd"/>
       <w:r>
         <w:rPr>
           <w:sz w:val="28"/>
           <w:szCs w:val="28"/>
         </w:rPr>
-        <w:t xml:space="preserve">%) = </w:t>
+        <w:t xml:space="preserve">) = </w:t>
       </w:r>
       <w:r>
         <w:rPr>
@@ -11437,17 +11133,8 @@
           <w:sz w:val="28"/>
           <w:szCs w:val="28"/>
         </w:rPr>
-        <w:t xml:space="preserve">Following </w:t>
-      </w:r>
-      <w:proofErr w:type="gramStart"/>
-      <w:r>
-        <w:rPr>
-          <w:sz w:val="28"/>
-          <w:szCs w:val="28"/>
-        </w:rPr>
-        <w:t>Denali</w:t>
-      </w:r>
-      <w:proofErr w:type="gramEnd"/>
+        <w:t>Following Denali</w:t>
+      </w:r>
       <w:r>
         <w:rPr>
           <w:sz w:val="28"/>
@@ -11803,7 +11490,7 @@
     </w:p>
     <w:sectPr>
       <w:pgSz w:w="12240" w:h="15840"/>
-      <w:pgMar w:top="1440" w:right="1440" w:bottom="1440" w:left="1440" w:header="720" w:footer="720" w:gutter="0"/>
+      <w:pgMar w:top="1440" w:right="1800" w:bottom="1440" w:left="1800" w:header="720" w:footer="720" w:gutter="0"/>
       <w:cols w:space="720"/>
       <w:docGrid w:linePitch="360"/>
     </w:sectPr>
@@ -11812,7 +11499,7 @@
 </file>
 
 <file path=word/styles.xml><?xml version="1.0" encoding="utf-8"?>
-<w:styles xmlns:mc="http://schemas.openxmlformats.org/markup-compatibility/2006" xmlns:r="http://schemas.openxmlformats.org/officeDocument/2006/relationships" xmlns:w="http://schemas.openxmlformats.org/wordprocessingml/2006/main" xmlns:w14="http://schemas.microsoft.com/office/word/2010/wordml" xmlns:w15="http://schemas.microsoft.com/office/word/2012/wordml" xmlns:w16cid="http://schemas.microsoft.com/office/word/2016/wordml/cid" xmlns:w16se="http://schemas.microsoft.com/office/word/2015/wordml/symex" mc:Ignorable="w14 w15 w16se w16cid">
+<w:styles xmlns:mc="http://schemas.openxmlformats.org/markup-compatibility/2006" xmlns:r="http://schemas.openxmlformats.org/officeDocument/2006/relationships" xmlns:w="http://schemas.openxmlformats.org/wordprocessingml/2006/main" xmlns:w14="http://schemas.microsoft.com/office/word/2010/wordml" mc:Ignorable="w14">
   <w:docDefaults>
     <w:rPrDefault>
       <w:rPr>
@@ -11828,383 +11515,383 @@
       </w:pPr>
     </w:pPrDefault>
   </w:docDefaults>
-  <w:latentStyles w:defLockedState="0" w:defUIPriority="99" w:defSemiHidden="0" w:defUnhideWhenUsed="0" w:defQFormat="0" w:count="376">
-    <w:lsdException w:name="Normal" w:uiPriority="0" w:qFormat="1"/>
-    <w:lsdException w:name="heading 1" w:uiPriority="9" w:qFormat="1"/>
-    <w:lsdException w:name="heading 2" w:semiHidden="1" w:uiPriority="9" w:unhideWhenUsed="1" w:qFormat="1"/>
-    <w:lsdException w:name="heading 3" w:semiHidden="1" w:uiPriority="9" w:unhideWhenUsed="1" w:qFormat="1"/>
-    <w:lsdException w:name="heading 4" w:semiHidden="1" w:uiPriority="9" w:unhideWhenUsed="1" w:qFormat="1"/>
-    <w:lsdException w:name="heading 5" w:semiHidden="1" w:uiPriority="9" w:unhideWhenUsed="1" w:qFormat="1"/>
-    <w:lsdException w:name="heading 6" w:semiHidden="1" w:uiPriority="9" w:unhideWhenUsed="1" w:qFormat="1"/>
-    <w:lsdException w:name="heading 7" w:semiHidden="1" w:uiPriority="9" w:unhideWhenUsed="1" w:qFormat="1"/>
-    <w:lsdException w:name="heading 8" w:semiHidden="1" w:uiPriority="9" w:unhideWhenUsed="1" w:qFormat="1"/>
-    <w:lsdException w:name="heading 9" w:semiHidden="1" w:uiPriority="9" w:unhideWhenUsed="1" w:qFormat="1"/>
-    <w:lsdException w:name="index 1" w:semiHidden="1" w:unhideWhenUsed="1"/>
-    <w:lsdException w:name="index 2" w:semiHidden="1" w:unhideWhenUsed="1"/>
-    <w:lsdException w:name="index 3" w:semiHidden="1" w:unhideWhenUsed="1"/>
-    <w:lsdException w:name="index 4" w:semiHidden="1" w:unhideWhenUsed="1"/>
-    <w:lsdException w:name="index 5" w:semiHidden="1" w:unhideWhenUsed="1"/>
-    <w:lsdException w:name="index 6" w:semiHidden="1" w:unhideWhenUsed="1"/>
-    <w:lsdException w:name="index 7" w:semiHidden="1" w:unhideWhenUsed="1"/>
-    <w:lsdException w:name="index 8" w:semiHidden="1" w:unhideWhenUsed="1"/>
-    <w:lsdException w:name="index 9" w:semiHidden="1" w:unhideWhenUsed="1"/>
-    <w:lsdException w:name="toc 1" w:semiHidden="1" w:uiPriority="39" w:unhideWhenUsed="1"/>
-    <w:lsdException w:name="toc 2" w:semiHidden="1" w:uiPriority="39" w:unhideWhenUsed="1"/>
-    <w:lsdException w:name="toc 3" w:semiHidden="1" w:uiPriority="39" w:unhideWhenUsed="1"/>
-    <w:lsdException w:name="toc 4" w:semiHidden="1" w:uiPriority="39" w:unhideWhenUsed="1"/>
-    <w:lsdException w:name="toc 5" w:semiHidden="1" w:uiPriority="39" w:unhideWhenUsed="1"/>
-    <w:lsdException w:name="toc 6" w:semiHidden="1" w:uiPriority="39" w:unhideWhenUsed="1"/>
-    <w:lsdException w:name="toc 7" w:semiHidden="1" w:uiPriority="39" w:unhideWhenUsed="1"/>
-    <w:lsdException w:name="toc 8" w:semiHidden="1" w:uiPriority="39" w:unhideWhenUsed="1"/>
-    <w:lsdException w:name="toc 9" w:semiHidden="1" w:uiPriority="39" w:unhideWhenUsed="1"/>
-    <w:lsdException w:name="Normal Indent" w:semiHidden="1" w:unhideWhenUsed="1"/>
-    <w:lsdException w:name="footnote text" w:semiHidden="1" w:unhideWhenUsed="1"/>
-    <w:lsdException w:name="annotation text" w:semiHidden="1" w:unhideWhenUsed="1"/>
-    <w:lsdException w:name="header" w:semiHidden="1" w:unhideWhenUsed="1"/>
-    <w:lsdException w:name="footer" w:semiHidden="1" w:unhideWhenUsed="1"/>
-    <w:lsdException w:name="index heading" w:semiHidden="1" w:unhideWhenUsed="1"/>
-    <w:lsdException w:name="caption" w:semiHidden="1" w:uiPriority="35" w:unhideWhenUsed="1" w:qFormat="1"/>
-    <w:lsdException w:name="table of figures" w:semiHidden="1" w:unhideWhenUsed="1"/>
-    <w:lsdException w:name="envelope address" w:semiHidden="1" w:unhideWhenUsed="1"/>
-    <w:lsdException w:name="envelope return" w:semiHidden="1" w:unhideWhenUsed="1"/>
-    <w:lsdException w:name="footnote reference" w:semiHidden="1" w:unhideWhenUsed="1"/>
-    <w:lsdException w:name="annotation reference" w:semiHidden="1" w:unhideWhenUsed="1"/>
-    <w:lsdException w:name="line number" w:semiHidden="1" w:unhideWhenUsed="1"/>
-    <w:lsdException w:name="page number" w:semiHidden="1" w:unhideWhenUsed="1"/>
-    <w:lsdException w:name="endnote reference" w:semiHidden="1" w:unhideWhenUsed="1"/>
-    <w:lsdException w:name="endnote text" w:semiHidden="1" w:unhideWhenUsed="1"/>
-    <w:lsdException w:name="table of authorities" w:semiHidden="1" w:unhideWhenUsed="1"/>
-    <w:lsdException w:name="macro" w:semiHidden="1" w:unhideWhenUsed="1"/>
-    <w:lsdException w:name="toa heading" w:semiHidden="1" w:unhideWhenUsed="1"/>
-    <w:lsdException w:name="List" w:semiHidden="1" w:unhideWhenUsed="1"/>
-    <w:lsdException w:name="List Bullet" w:semiHidden="1" w:unhideWhenUsed="1"/>
-    <w:lsdException w:name="List Number" w:semiHidden="1" w:unhideWhenUsed="1"/>
-    <w:lsdException w:name="List 2" w:semiHidden="1" w:unhideWhenUsed="1"/>
-    <w:lsdException w:name="List 3" w:semiHidden="1" w:unhideWhenUsed="1"/>
-    <w:lsdException w:name="List 4" w:semiHidden="1" w:unhideWhenUsed="1"/>
-    <w:lsdException w:name="List 5" w:semiHidden="1" w:unhideWhenUsed="1"/>
-    <w:lsdException w:name="List Bullet 2" w:semiHidden="1" w:unhideWhenUsed="1"/>
-    <w:lsdException w:name="List Bullet 3" w:semiHidden="1" w:unhideWhenUsed="1"/>
-    <w:lsdException w:name="List Bullet 4" w:semiHidden="1" w:unhideWhenUsed="1"/>
-    <w:lsdException w:name="List Bullet 5" w:semiHidden="1" w:unhideWhenUsed="1"/>
-    <w:lsdException w:name="List Number 2" w:semiHidden="1" w:unhideWhenUsed="1"/>
-    <w:lsdException w:name="List Number 3" w:semiHidden="1" w:unhideWhenUsed="1"/>
-    <w:lsdException w:name="List Number 4" w:semiHidden="1" w:unhideWhenUsed="1"/>
-    <w:lsdException w:name="List Number 5" w:semiHidden="1" w:unhideWhenUsed="1"/>
-    <w:lsdException w:name="Title" w:uiPriority="10" w:qFormat="1"/>
-    <w:lsdException w:name="Closing" w:semiHidden="1" w:unhideWhenUsed="1"/>
-    <w:lsdException w:name="Signature" w:semiHidden="1" w:unhideWhenUsed="1"/>
-    <w:lsdException w:name="Default Paragraph Font" w:semiHidden="1" w:uiPriority="1" w:unhideWhenUsed="1"/>
-    <w:lsdException w:name="Body Text" w:semiHidden="1" w:unhideWhenUsed="1"/>
-    <w:lsdException w:name="Body Text Indent" w:semiHidden="1" w:unhideWhenUsed="1"/>
-    <w:lsdException w:name="List Continue" w:semiHidden="1" w:unhideWhenUsed="1"/>
-    <w:lsdException w:name="List Continue 2" w:semiHidden="1" w:unhideWhenUsed="1"/>
-    <w:lsdException w:name="List Continue 3" w:semiHidden="1" w:unhideWhenUsed="1"/>
-    <w:lsdException w:name="List Continue 4" w:semiHidden="1" w:unhideWhenUsed="1"/>
-    <w:lsdException w:name="List Continue 5" w:semiHidden="1" w:unhideWhenUsed="1"/>
-    <w:lsdException w:name="Message Header" w:semiHidden="1" w:unhideWhenUsed="1"/>
-    <w:lsdException w:name="Subtitle" w:uiPriority="11" w:qFormat="1"/>
-    <w:lsdException w:name="Salutation" w:semiHidden="1" w:unhideWhenUsed="1"/>
-    <w:lsdException w:name="Date" w:semiHidden="1" w:unhideWhenUsed="1"/>
-    <w:lsdException w:name="Body Text First Indent" w:semiHidden="1" w:unhideWhenUsed="1"/>
-    <w:lsdException w:name="Body Text First Indent 2" w:semiHidden="1" w:unhideWhenUsed="1"/>
-    <w:lsdException w:name="Note Heading" w:semiHidden="1" w:unhideWhenUsed="1"/>
-    <w:lsdException w:name="Body Text 2" w:semiHidden="1" w:unhideWhenUsed="1"/>
-    <w:lsdException w:name="Body Text 3" w:semiHidden="1" w:unhideWhenUsed="1"/>
-    <w:lsdException w:name="Body Text Indent 2" w:semiHidden="1" w:unhideWhenUsed="1"/>
-    <w:lsdException w:name="Body Text Indent 3" w:semiHidden="1" w:unhideWhenUsed="1"/>
-    <w:lsdException w:name="Block Text" w:semiHidden="1" w:unhideWhenUsed="1"/>
-    <w:lsdException w:name="Hyperlink" w:semiHidden="1" w:unhideWhenUsed="1"/>
-    <w:lsdException w:name="FollowedHyperlink" w:semiHidden="1" w:unhideWhenUsed="1"/>
-    <w:lsdException w:name="Strong" w:uiPriority="22" w:qFormat="1"/>
-    <w:lsdException w:name="Emphasis" w:uiPriority="20" w:qFormat="1"/>
-    <w:lsdException w:name="Document Map" w:semiHidden="1" w:unhideWhenUsed="1"/>
-    <w:lsdException w:name="Plain Text" w:semiHidden="1" w:unhideWhenUsed="1"/>
-    <w:lsdException w:name="E-mail Signature" w:semiHidden="1" w:unhideWhenUsed="1"/>
-    <w:lsdException w:name="HTML Top of Form" w:semiHidden="1" w:unhideWhenUsed="1"/>
-    <w:lsdException w:name="HTML Bottom of Form" w:semiHidden="1" w:unhideWhenUsed="1"/>
-    <w:lsdException w:name="Normal (Web)" w:semiHidden="1" w:unhideWhenUsed="1"/>
-    <w:lsdException w:name="HTML Acronym" w:semiHidden="1" w:unhideWhenUsed="1"/>
-    <w:lsdException w:name="HTML Address" w:semiHidden="1" w:unhideWhenUsed="1"/>
-    <w:lsdException w:name="HTML Cite" w:semiHidden="1" w:unhideWhenUsed="1"/>
-    <w:lsdException w:name="HTML Code" w:semiHidden="1" w:unhideWhenUsed="1"/>
-    <w:lsdException w:name="HTML Definition" w:semiHidden="1" w:unhideWhenUsed="1"/>
-    <w:lsdException w:name="HTML Keyboard" w:semiHidden="1" w:unhideWhenUsed="1"/>
-    <w:lsdException w:name="HTML Preformatted" w:semiHidden="1" w:unhideWhenUsed="1"/>
-    <w:lsdException w:name="HTML Sample" w:semiHidden="1" w:unhideWhenUsed="1"/>
-    <w:lsdException w:name="HTML Typewriter" w:semiHidden="1" w:unhideWhenUsed="1"/>
-    <w:lsdException w:name="HTML Variable" w:semiHidden="1" w:unhideWhenUsed="1"/>
-    <w:lsdException w:name="Normal Table" w:semiHidden="1" w:unhideWhenUsed="1"/>
-    <w:lsdException w:name="annotation subject" w:semiHidden="1" w:unhideWhenUsed="1"/>
-    <w:lsdException w:name="No List" w:semiHidden="1" w:unhideWhenUsed="1"/>
-    <w:lsdException w:name="Outline List 1" w:semiHidden="1" w:unhideWhenUsed="1"/>
-    <w:lsdException w:name="Outline List 2" w:semiHidden="1" w:unhideWhenUsed="1"/>
-    <w:lsdException w:name="Outline List 3" w:semiHidden="1" w:unhideWhenUsed="1"/>
-    <w:lsdException w:name="Table Simple 1" w:semiHidden="1" w:unhideWhenUsed="1"/>
-    <w:lsdException w:name="Table Simple 2" w:semiHidden="1" w:unhideWhenUsed="1"/>
-    <w:lsdException w:name="Table Simple 3" w:semiHidden="1" w:unhideWhenUsed="1"/>
-    <w:lsdException w:name="Table Classic 1" w:semiHidden="1" w:unhideWhenUsed="1"/>
-    <w:lsdException w:name="Table Classic 2" w:semiHidden="1" w:unhideWhenUsed="1"/>
-    <w:lsdException w:name="Table Classic 3" w:semiHidden="1" w:unhideWhenUsed="1"/>
-    <w:lsdException w:name="Table Classic 4" w:semiHidden="1" w:unhideWhenUsed="1"/>
-    <w:lsdException w:name="Table Colorful 1" w:semiHidden="1" w:unhideWhenUsed="1"/>
-    <w:lsdException w:name="Table Colorful 2" w:semiHidden="1" w:unhideWhenUsed="1"/>
-    <w:lsdException w:name="Table Colorful 3" w:semiHidden="1" w:unhideWhenUsed="1"/>
-    <w:lsdException w:name="Table Columns 1" w:semiHidden="1" w:unhideWhenUsed="1"/>
-    <w:lsdException w:name="Table Columns 2" w:semiHidden="1" w:unhideWhenUsed="1"/>
-    <w:lsdException w:name="Table Columns 3" w:semiHidden="1" w:unhideWhenUsed="1"/>
-    <w:lsdException w:name="Table Columns 4" w:semiHidden="1" w:unhideWhenUsed="1"/>
-    <w:lsdException w:name="Table Columns 5" w:semiHidden="1" w:unhideWhenUsed="1"/>
-    <w:lsdException w:name="Table Grid 1" w:semiHidden="1" w:unhideWhenUsed="1"/>
-    <w:lsdException w:name="Table Grid 2" w:semiHidden="1" w:unhideWhenUsed="1"/>
-    <w:lsdException w:name="Table Grid 3" w:semiHidden="1" w:unhideWhenUsed="1"/>
-    <w:lsdException w:name="Table Grid 4" w:semiHidden="1" w:unhideWhenUsed="1"/>
-    <w:lsdException w:name="Table Grid 5" w:semiHidden="1" w:unhideWhenUsed="1"/>
-    <w:lsdException w:name="Table Grid 6" w:semiHidden="1" w:unhideWhenUsed="1"/>
-    <w:lsdException w:name="Table Grid 7" w:semiHidden="1" w:unhideWhenUsed="1"/>
-    <w:lsdException w:name="Table Grid 8" w:semiHidden="1" w:unhideWhenUsed="1"/>
-    <w:lsdException w:name="Table List 1" w:semiHidden="1" w:unhideWhenUsed="1"/>
-    <w:lsdException w:name="Table List 2" w:semiHidden="1" w:unhideWhenUsed="1"/>
-    <w:lsdException w:name="Table List 3" w:semiHidden="1" w:unhideWhenUsed="1"/>
-    <w:lsdException w:name="Table List 4" w:semiHidden="1" w:unhideWhenUsed="1"/>
-    <w:lsdException w:name="Table List 5" w:semiHidden="1" w:unhideWhenUsed="1"/>
-    <w:lsdException w:name="Table List 6" w:semiHidden="1" w:unhideWhenUsed="1"/>
-    <w:lsdException w:name="Table List 7" w:semiHidden="1" w:unhideWhenUsed="1"/>
-    <w:lsdException w:name="Table List 8" w:semiHidden="1" w:unhideWhenUsed="1"/>
-    <w:lsdException w:name="Table 3D effects 1" w:semiHidden="1" w:unhideWhenUsed="1"/>
-    <w:lsdException w:name="Table 3D effects 2" w:semiHidden="1" w:unhideWhenUsed="1"/>
-    <w:lsdException w:name="Table 3D effects 3" w:semiHidden="1" w:unhideWhenUsed="1"/>
-    <w:lsdException w:name="Table Contemporary" w:semiHidden="1" w:unhideWhenUsed="1"/>
-    <w:lsdException w:name="Table Elegant" w:semiHidden="1" w:unhideWhenUsed="1"/>
-    <w:lsdException w:name="Table Professional" w:semiHidden="1" w:unhideWhenUsed="1"/>
-    <w:lsdException w:name="Table Subtle 1" w:semiHidden="1" w:unhideWhenUsed="1"/>
-    <w:lsdException w:name="Table Subtle 2" w:semiHidden="1" w:unhideWhenUsed="1"/>
-    <w:lsdException w:name="Table Web 1" w:semiHidden="1" w:unhideWhenUsed="1"/>
-    <w:lsdException w:name="Table Web 2" w:semiHidden="1" w:unhideWhenUsed="1"/>
-    <w:lsdException w:name="Table Web 3" w:semiHidden="1" w:unhideWhenUsed="1"/>
-    <w:lsdException w:name="Balloon Text" w:semiHidden="1" w:unhideWhenUsed="1"/>
-    <w:lsdException w:name="Table Grid" w:uiPriority="59"/>
-    <w:lsdException w:name="Table Theme" w:semiHidden="1" w:unhideWhenUsed="1"/>
-    <w:lsdException w:name="Placeholder Text" w:semiHidden="1"/>
-    <w:lsdException w:name="No Spacing" w:uiPriority="1" w:qFormat="1"/>
-    <w:lsdException w:name="Light Shading" w:uiPriority="60"/>
-    <w:lsdException w:name="Light List" w:uiPriority="61"/>
-    <w:lsdException w:name="Light Grid" w:uiPriority="62"/>
-    <w:lsdException w:name="Medium Shading 1" w:uiPriority="63"/>
-    <w:lsdException w:name="Medium Shading 2" w:uiPriority="64"/>
-    <w:lsdException w:name="Medium List 1" w:uiPriority="65"/>
-    <w:lsdException w:name="Medium List 2" w:uiPriority="66"/>
-    <w:lsdException w:name="Medium Grid 1" w:uiPriority="67"/>
-    <w:lsdException w:name="Medium Grid 2" w:uiPriority="68"/>
-    <w:lsdException w:name="Medium Grid 3" w:uiPriority="69"/>
-    <w:lsdException w:name="Dark List" w:uiPriority="70"/>
-    <w:lsdException w:name="Colorful Shading" w:uiPriority="71"/>
-    <w:lsdException w:name="Colorful List" w:uiPriority="72"/>
-    <w:lsdException w:name="Colorful Grid" w:uiPriority="73"/>
-    <w:lsdException w:name="Light Shading Accent 1" w:uiPriority="60"/>
-    <w:lsdException w:name="Light List Accent 1" w:uiPriority="61"/>
-    <w:lsdException w:name="Light Grid Accent 1" w:uiPriority="62"/>
-    <w:lsdException w:name="Medium Shading 1 Accent 1" w:uiPriority="63"/>
-    <w:lsdException w:name="Medium Shading 2 Accent 1" w:uiPriority="64"/>
-    <w:lsdException w:name="Medium List 1 Accent 1" w:uiPriority="65"/>
-    <w:lsdException w:name="Revision" w:semiHidden="1"/>
-    <w:lsdException w:name="List Paragraph" w:uiPriority="34" w:qFormat="1"/>
-    <w:lsdException w:name="Quote" w:uiPriority="29" w:qFormat="1"/>
-    <w:lsdException w:name="Intense Quote" w:uiPriority="30" w:qFormat="1"/>
-    <w:lsdException w:name="Medium List 2 Accent 1" w:uiPriority="66"/>
-    <w:lsdException w:name="Medium Grid 1 Accent 1" w:uiPriority="67"/>
-    <w:lsdException w:name="Medium Grid 2 Accent 1" w:uiPriority="68"/>
-    <w:lsdException w:name="Medium Grid 3 Accent 1" w:uiPriority="69"/>
-    <w:lsdException w:name="Dark List Accent 1" w:uiPriority="70"/>
-    <w:lsdException w:name="Colorful Shading Accent 1" w:uiPriority="71"/>
-    <w:lsdException w:name="Colorful List Accent 1" w:uiPriority="72"/>
-    <w:lsdException w:name="Colorful Grid Accent 1" w:uiPriority="73"/>
-    <w:lsdException w:name="Light Shading Accent 2" w:uiPriority="60"/>
-    <w:lsdException w:name="Light List Accent 2" w:uiPriority="61"/>
-    <w:lsdException w:name="Light Grid Accent 2" w:uiPriority="62"/>
-    <w:lsdException w:name="Medium Shading 1 Accent 2" w:uiPriority="63"/>
-    <w:lsdException w:name="Medium Shading 2 Accent 2" w:uiPriority="64"/>
-    <w:lsdException w:name="Medium List 1 Accent 2" w:uiPriority="65"/>
-    <w:lsdException w:name="Medium List 2 Accent 2" w:uiPriority="66"/>
-    <w:lsdException w:name="Medium Grid 1 Accent 2" w:uiPriority="67"/>
-    <w:lsdException w:name="Medium Grid 2 Accent 2" w:uiPriority="68"/>
-    <w:lsdException w:name="Medium Grid 3 Accent 2" w:uiPriority="69"/>
-    <w:lsdException w:name="Dark List Accent 2" w:uiPriority="70"/>
-    <w:lsdException w:name="Colorful Shading Accent 2" w:uiPriority="71"/>
-    <w:lsdException w:name="Colorful List Accent 2" w:uiPriority="72"/>
-    <w:lsdException w:name="Colorful Grid Accent 2" w:uiPriority="73"/>
-    <w:lsdException w:name="Light Shading Accent 3" w:uiPriority="60"/>
-    <w:lsdException w:name="Light List Accent 3" w:uiPriority="61"/>
-    <w:lsdException w:name="Light Grid Accent 3" w:uiPriority="62"/>
-    <w:lsdException w:name="Medium Shading 1 Accent 3" w:uiPriority="63"/>
-    <w:lsdException w:name="Medium Shading 2 Accent 3" w:uiPriority="64"/>
-    <w:lsdException w:name="Medium List 1 Accent 3" w:uiPriority="65"/>
-    <w:lsdException w:name="Medium List 2 Accent 3" w:uiPriority="66"/>
-    <w:lsdException w:name="Medium Grid 1 Accent 3" w:uiPriority="67"/>
-    <w:lsdException w:name="Medium Grid 2 Accent 3" w:uiPriority="68"/>
-    <w:lsdException w:name="Medium Grid 3 Accent 3" w:uiPriority="69"/>
-    <w:lsdException w:name="Dark List Accent 3" w:uiPriority="70"/>
-    <w:lsdException w:name="Colorful Shading Accent 3" w:uiPriority="71"/>
-    <w:lsdException w:name="Colorful List Accent 3" w:uiPriority="72"/>
-    <w:lsdException w:name="Colorful Grid Accent 3" w:uiPriority="73"/>
-    <w:lsdException w:name="Light Shading Accent 4" w:uiPriority="60"/>
-    <w:lsdException w:name="Light List Accent 4" w:uiPriority="61"/>
-    <w:lsdException w:name="Light Grid Accent 4" w:uiPriority="62"/>
-    <w:lsdException w:name="Medium Shading 1 Accent 4" w:uiPriority="63"/>
-    <w:lsdException w:name="Medium Shading 2 Accent 4" w:uiPriority="64"/>
-    <w:lsdException w:name="Medium List 1 Accent 4" w:uiPriority="65"/>
-    <w:lsdException w:name="Medium List 2 Accent 4" w:uiPriority="66"/>
-    <w:lsdException w:name="Medium Grid 1 Accent 4" w:uiPriority="67"/>
-    <w:lsdException w:name="Medium Grid 2 Accent 4" w:uiPriority="68"/>
-    <w:lsdException w:name="Medium Grid 3 Accent 4" w:uiPriority="69"/>
-    <w:lsdException w:name="Dark List Accent 4" w:uiPriority="70"/>
-    <w:lsdException w:name="Colorful Shading Accent 4" w:uiPriority="71"/>
-    <w:lsdException w:name="Colorful List Accent 4" w:uiPriority="72"/>
-    <w:lsdException w:name="Colorful Grid Accent 4" w:uiPriority="73"/>
-    <w:lsdException w:name="Light Shading Accent 5" w:uiPriority="60"/>
-    <w:lsdException w:name="Light List Accent 5" w:uiPriority="61"/>
-    <w:lsdException w:name="Light Grid Accent 5" w:uiPriority="62"/>
-    <w:lsdException w:name="Medium Shading 1 Accent 5" w:uiPriority="63"/>
-    <w:lsdException w:name="Medium Shading 2 Accent 5" w:uiPriority="64"/>
-    <w:lsdException w:name="Medium List 1 Accent 5" w:uiPriority="65"/>
-    <w:lsdException w:name="Medium List 2 Accent 5" w:uiPriority="66"/>
-    <w:lsdException w:name="Medium Grid 1 Accent 5" w:uiPriority="67"/>
-    <w:lsdException w:name="Medium Grid 2 Accent 5" w:uiPriority="68"/>
-    <w:lsdException w:name="Medium Grid 3 Accent 5" w:uiPriority="69"/>
-    <w:lsdException w:name="Dark List Accent 5" w:uiPriority="70"/>
-    <w:lsdException w:name="Colorful Shading Accent 5" w:uiPriority="71"/>
-    <w:lsdException w:name="Colorful List Accent 5" w:uiPriority="72"/>
-    <w:lsdException w:name="Colorful Grid Accent 5" w:uiPriority="73"/>
-    <w:lsdException w:name="Light Shading Accent 6" w:uiPriority="60"/>
-    <w:lsdException w:name="Light List Accent 6" w:uiPriority="61"/>
-    <w:lsdException w:name="Light Grid Accent 6" w:uiPriority="62"/>
-    <w:lsdException w:name="Medium Shading 1 Accent 6" w:uiPriority="63"/>
-    <w:lsdException w:name="Medium Shading 2 Accent 6" w:uiPriority="64"/>
-    <w:lsdException w:name="Medium List 1 Accent 6" w:uiPriority="65"/>
-    <w:lsdException w:name="Medium List 2 Accent 6" w:uiPriority="66"/>
-    <w:lsdException w:name="Medium Grid 1 Accent 6" w:uiPriority="67"/>
-    <w:lsdException w:name="Medium Grid 2 Accent 6" w:uiPriority="68"/>
-    <w:lsdException w:name="Medium Grid 3 Accent 6" w:uiPriority="69"/>
-    <w:lsdException w:name="Dark List Accent 6" w:uiPriority="70"/>
-    <w:lsdException w:name="Colorful Shading Accent 6" w:uiPriority="71"/>
-    <w:lsdException w:name="Colorful List Accent 6" w:uiPriority="72"/>
-    <w:lsdException w:name="Colorful Grid Accent 6" w:uiPriority="73"/>
-    <w:lsdException w:name="Subtle Emphasis" w:uiPriority="19" w:qFormat="1"/>
-    <w:lsdException w:name="Intense Emphasis" w:uiPriority="21" w:qFormat="1"/>
-    <w:lsdException w:name="Subtle Reference" w:uiPriority="31" w:qFormat="1"/>
-    <w:lsdException w:name="Intense Reference" w:uiPriority="32" w:qFormat="1"/>
-    <w:lsdException w:name="Book Title" w:uiPriority="33" w:qFormat="1"/>
-    <w:lsdException w:name="Bibliography" w:semiHidden="1" w:uiPriority="37" w:unhideWhenUsed="1"/>
-    <w:lsdException w:name="TOC Heading" w:semiHidden="1" w:uiPriority="39" w:unhideWhenUsed="1" w:qFormat="1"/>
-    <w:lsdException w:name="Plain Table 1" w:uiPriority="41"/>
-    <w:lsdException w:name="Plain Table 2" w:uiPriority="42"/>
-    <w:lsdException w:name="Plain Table 3" w:uiPriority="43"/>
-    <w:lsdException w:name="Plain Table 4" w:uiPriority="44"/>
-    <w:lsdException w:name="Plain Table 5" w:uiPriority="45"/>
-    <w:lsdException w:name="Grid Table Light" w:uiPriority="40"/>
-    <w:lsdException w:name="Grid Table 1 Light" w:uiPriority="46"/>
-    <w:lsdException w:name="Grid Table 2" w:uiPriority="47"/>
-    <w:lsdException w:name="Grid Table 3" w:uiPriority="48"/>
-    <w:lsdException w:name="Grid Table 4" w:uiPriority="49"/>
-    <w:lsdException w:name="Grid Table 5 Dark" w:uiPriority="50"/>
-    <w:lsdException w:name="Grid Table 6 Colorful" w:uiPriority="51"/>
-    <w:lsdException w:name="Grid Table 7 Colorful" w:uiPriority="52"/>
-    <w:lsdException w:name="Grid Table 1 Light Accent 1" w:uiPriority="46"/>
-    <w:lsdException w:name="Grid Table 2 Accent 1" w:uiPriority="47"/>
-    <w:lsdException w:name="Grid Table 3 Accent 1" w:uiPriority="48"/>
-    <w:lsdException w:name="Grid Table 4 Accent 1" w:uiPriority="49"/>
-    <w:lsdException w:name="Grid Table 5 Dark Accent 1" w:uiPriority="50"/>
-    <w:lsdException w:name="Grid Table 6 Colorful Accent 1" w:uiPriority="51"/>
-    <w:lsdException w:name="Grid Table 7 Colorful Accent 1" w:uiPriority="52"/>
-    <w:lsdException w:name="Grid Table 1 Light Accent 2" w:uiPriority="46"/>
-    <w:lsdException w:name="Grid Table 2 Accent 2" w:uiPriority="47"/>
-    <w:lsdException w:name="Grid Table 3 Accent 2" w:uiPriority="48"/>
-    <w:lsdException w:name="Grid Table 4 Accent 2" w:uiPriority="49"/>
-    <w:lsdException w:name="Grid Table 5 Dark Accent 2" w:uiPriority="50"/>
-    <w:lsdException w:name="Grid Table 6 Colorful Accent 2" w:uiPriority="51"/>
-    <w:lsdException w:name="Grid Table 7 Colorful Accent 2" w:uiPriority="52"/>
-    <w:lsdException w:name="Grid Table 1 Light Accent 3" w:uiPriority="46"/>
-    <w:lsdException w:name="Grid Table 2 Accent 3" w:uiPriority="47"/>
-    <w:lsdException w:name="Grid Table 3 Accent 3" w:uiPriority="48"/>
-    <w:lsdException w:name="Grid Table 4 Accent 3" w:uiPriority="49"/>
-    <w:lsdException w:name="Grid Table 5 Dark Accent 3" w:uiPriority="50"/>
-    <w:lsdException w:name="Grid Table 6 Colorful Accent 3" w:uiPriority="51"/>
-    <w:lsdException w:name="Grid Table 7 Colorful Accent 3" w:uiPriority="52"/>
-    <w:lsdException w:name="Grid Table 1 Light Accent 4" w:uiPriority="46"/>
-    <w:lsdException w:name="Grid Table 2 Accent 4" w:uiPriority="47"/>
-    <w:lsdException w:name="Grid Table 3 Accent 4" w:uiPriority="48"/>
-    <w:lsdException w:name="Grid Table 4 Accent 4" w:uiPriority="49"/>
-    <w:lsdException w:name="Grid Table 5 Dark Accent 4" w:uiPriority="50"/>
-    <w:lsdException w:name="Grid Table 6 Colorful Accent 4" w:uiPriority="51"/>
-    <w:lsdException w:name="Grid Table 7 Colorful Accent 4" w:uiPriority="52"/>
-    <w:lsdException w:name="Grid Table 1 Light Accent 5" w:uiPriority="46"/>
-    <w:lsdException w:name="Grid Table 2 Accent 5" w:uiPriority="47"/>
-    <w:lsdException w:name="Grid Table 3 Accent 5" w:uiPriority="48"/>
-    <w:lsdException w:name="Grid Table 4 Accent 5" w:uiPriority="49"/>
-    <w:lsdException w:name="Grid Table 5 Dark Accent 5" w:uiPriority="50"/>
-    <w:lsdException w:name="Grid Table 6 Colorful Accent 5" w:uiPriority="51"/>
-    <w:lsdException w:name="Grid Table 7 Colorful Accent 5" w:uiPriority="52"/>
-    <w:lsdException w:name="Grid Table 1 Light Accent 6" w:uiPriority="46"/>
-    <w:lsdException w:name="Grid Table 2 Accent 6" w:uiPriority="47"/>
-    <w:lsdException w:name="Grid Table 3 Accent 6" w:uiPriority="48"/>
-    <w:lsdException w:name="Grid Table 4 Accent 6" w:uiPriority="49"/>
-    <w:lsdException w:name="Grid Table 5 Dark Accent 6" w:uiPriority="50"/>
-    <w:lsdException w:name="Grid Table 6 Colorful Accent 6" w:uiPriority="51"/>
-    <w:lsdException w:name="Grid Table 7 Colorful Accent 6" w:uiPriority="52"/>
-    <w:lsdException w:name="List Table 1 Light" w:uiPriority="46"/>
-    <w:lsdException w:name="List Table 2" w:uiPriority="47"/>
-    <w:lsdException w:name="List Table 3" w:uiPriority="48"/>
-    <w:lsdException w:name="List Table 4" w:uiPriority="49"/>
-    <w:lsdException w:name="List Table 5 Dark" w:uiPriority="50"/>
-    <w:lsdException w:name="List Table 6 Colorful" w:uiPriority="51"/>
-    <w:lsdException w:name="List Table 7 Colorful" w:uiPriority="52"/>
-    <w:lsdException w:name="List Table 1 Light Accent 1" w:uiPriority="46"/>
-    <w:lsdException w:name="List Table 2 Accent 1" w:uiPriority="47"/>
-    <w:lsdException w:name="List Table 3 Accent 1" w:uiPriority="48"/>
-    <w:lsdException w:name="List Table 4 Accent 1" w:uiPriority="49"/>
-    <w:lsdException w:name="List Table 5 Dark Accent 1" w:uiPriority="50"/>
-    <w:lsdException w:name="List Table 6 Colorful Accent 1" w:uiPriority="51"/>
-    <w:lsdException w:name="List Table 7 Colorful Accent 1" w:uiPriority="52"/>
-    <w:lsdException w:name="List Table 1 Light Accent 2" w:uiPriority="46"/>
-    <w:lsdException w:name="List Table 2 Accent 2" w:uiPriority="47"/>
-    <w:lsdException w:name="List Table 3 Accent 2" w:uiPriority="48"/>
-    <w:lsdException w:name="List Table 4 Accent 2" w:uiPriority="49"/>
-    <w:lsdException w:name="List Table 5 Dark Accent 2" w:uiPriority="50"/>
-    <w:lsdException w:name="List Table 6 Colorful Accent 2" w:uiPriority="51"/>
-    <w:lsdException w:name="List Table 7 Colorful Accent 2" w:uiPriority="52"/>
-    <w:lsdException w:name="List Table 1 Light Accent 3" w:uiPriority="46"/>
-    <w:lsdException w:name="List Table 2 Accent 3" w:uiPriority="47"/>
-    <w:lsdException w:name="List Table 3 Accent 3" w:uiPriority="48"/>
-    <w:lsdException w:name="List Table 4 Accent 3" w:uiPriority="49"/>
-    <w:lsdException w:name="List Table 5 Dark Accent 3" w:uiPriority="50"/>
-    <w:lsdException w:name="List Table 6 Colorful Accent 3" w:uiPriority="51"/>
-    <w:lsdException w:name="List Table 7 Colorful Accent 3" w:uiPriority="52"/>
-    <w:lsdException w:name="List Table 1 Light Accent 4" w:uiPriority="46"/>
-    <w:lsdException w:name="List Table 2 Accent 4" w:uiPriority="47"/>
-    <w:lsdException w:name="List Table 3 Accent 4" w:uiPriority="48"/>
-    <w:lsdException w:name="List Table 4 Accent 4" w:uiPriority="49"/>
-    <w:lsdException w:name="List Table 5 Dark Accent 4" w:uiPriority="50"/>
-    <w:lsdException w:name="List Table 6 Colorful Accent 4" w:uiPriority="51"/>
-    <w:lsdException w:name="List Table 7 Colorful Accent 4" w:uiPriority="52"/>
-    <w:lsdException w:name="List Table 1 Light Accent 5" w:uiPriority="46"/>
-    <w:lsdException w:name="List Table 2 Accent 5" w:uiPriority="47"/>
-    <w:lsdException w:name="List Table 3 Accent 5" w:uiPriority="48"/>
-    <w:lsdException w:name="List Table 4 Accent 5" w:uiPriority="49"/>
-    <w:lsdException w:name="List Table 5 Dark Accent 5" w:uiPriority="50"/>
-    <w:lsdException w:name="List Table 6 Colorful Accent 5" w:uiPriority="51"/>
-    <w:lsdException w:name="List Table 7 Colorful Accent 5" w:uiPriority="52"/>
-    <w:lsdException w:name="List Table 1 Light Accent 6" w:uiPriority="46"/>
-    <w:lsdException w:name="List Table 2 Accent 6" w:uiPriority="47"/>
-    <w:lsdException w:name="List Table 3 Accent 6" w:uiPriority="48"/>
-    <w:lsdException w:name="List Table 4 Accent 6" w:uiPriority="49"/>
-    <w:lsdException w:name="List Table 5 Dark Accent 6" w:uiPriority="50"/>
-    <w:lsdException w:name="List Table 6 Colorful Accent 6" w:uiPriority="51"/>
-    <w:lsdException w:name="List Table 7 Colorful Accent 6" w:uiPriority="52"/>
-    <w:lsdException w:name="Mention" w:semiHidden="1" w:unhideWhenUsed="1"/>
-    <w:lsdException w:name="Smart Hyperlink" w:semiHidden="1" w:unhideWhenUsed="1"/>
-    <w:lsdException w:name="Hashtag" w:semiHidden="1" w:unhideWhenUsed="1"/>
-    <w:lsdException w:name="Unresolved Mention" w:semiHidden="1" w:unhideWhenUsed="1"/>
-    <w:lsdException w:name="Smart Link" w:semiHidden="1" w:unhideWhenUsed="1"/>
+  <w:latentStyles w:defLockedState="0" w:defUIPriority="99" w:defSemiHidden="1" w:defUnhideWhenUsed="1" w:defQFormat="0" w:count="267">
+    <w:lsdException w:name="Normal" w:semiHidden="0" w:uiPriority="0" w:unhideWhenUsed="0" w:qFormat="1"/>
+    <w:lsdException w:name="heading 1" w:semiHidden="0" w:uiPriority="9" w:unhideWhenUsed="0" w:qFormat="1"/>
+    <w:lsdException w:name="heading 2" w:uiPriority="9" w:qFormat="1"/>
+    <w:lsdException w:name="heading 3" w:uiPriority="9" w:qFormat="1"/>
+    <w:lsdException w:name="heading 4" w:uiPriority="9" w:qFormat="1"/>
+    <w:lsdException w:name="heading 5" w:uiPriority="9" w:qFormat="1"/>
+    <w:lsdException w:name="heading 6" w:uiPriority="9" w:qFormat="1"/>
+    <w:lsdException w:name="heading 7" w:uiPriority="9" w:qFormat="1"/>
+    <w:lsdException w:name="heading 8" w:uiPriority="9" w:qFormat="1"/>
+    <w:lsdException w:name="heading 9" w:uiPriority="9" w:qFormat="1"/>
+    <w:lsdException w:name="toc 1" w:uiPriority="39"/>
+    <w:lsdException w:name="toc 2" w:uiPriority="39"/>
+    <w:lsdException w:name="toc 3" w:uiPriority="39"/>
+    <w:lsdException w:name="toc 4" w:uiPriority="39"/>
+    <w:lsdException w:name="toc 5" w:uiPriority="39"/>
+    <w:lsdException w:name="toc 6" w:uiPriority="39"/>
+    <w:lsdException w:name="toc 7" w:uiPriority="39"/>
+    <w:lsdException w:name="toc 8" w:uiPriority="39"/>
+    <w:lsdException w:name="toc 9" w:uiPriority="39"/>
+    <w:lsdException w:name="caption" w:uiPriority="35" w:qFormat="1"/>
+    <w:lsdException w:name="Title" w:semiHidden="0" w:uiPriority="10" w:unhideWhenUsed="0" w:qFormat="1"/>
+    <w:lsdException w:name="Default Paragraph Font" w:uiPriority="1"/>
+    <w:lsdException w:name="Subtitle" w:semiHidden="0" w:uiPriority="11" w:unhideWhenUsed="0" w:qFormat="1"/>
+    <w:lsdException w:name="Strong" w:semiHidden="0" w:uiPriority="22" w:unhideWhenUsed="0" w:qFormat="1"/>
+    <w:lsdException w:name="Emphasis" w:semiHidden="0" w:uiPriority="20" w:unhideWhenUsed="0" w:qFormat="1"/>
+    <w:lsdException w:name="Table Grid" w:semiHidden="0" w:uiPriority="59" w:unhideWhenUsed="0"/>
+    <w:lsdException w:name="Placeholder Text" w:unhideWhenUsed="0"/>
+    <w:lsdException w:name="No Spacing" w:semiHidden="0" w:uiPriority="1" w:unhideWhenUsed="0" w:qFormat="1"/>
+    <w:lsdException w:name="Light Shading" w:semiHidden="0" w:uiPriority="60" w:unhideWhenUsed="0"/>
+    <w:lsdException w:name="Light List" w:semiHidden="0" w:uiPriority="61" w:unhideWhenUsed="0"/>
+    <w:lsdException w:name="Light Grid" w:semiHidden="0" w:uiPriority="62" w:unhideWhenUsed="0"/>
+    <w:lsdException w:name="Medium Shading 1" w:semiHidden="0" w:uiPriority="63" w:unhideWhenUsed="0"/>
+    <w:lsdException w:name="Medium Shading 2" w:semiHidden="0" w:uiPriority="64" w:unhideWhenUsed="0"/>
+    <w:lsdException w:name="Medium List 1" w:semiHidden="0" w:uiPriority="65" w:unhideWhenUsed="0"/>
+    <w:lsdException w:name="Medium List 2" w:semiHidden="0" w:uiPriority="66" w:unhideWhenUsed="0"/>
+    <w:lsdException w:name="Medium Grid 1" w:semiHidden="0" w:uiPriority="67" w:unhideWhenUsed="0"/>
+    <w:lsdException w:name="Medium Grid 2" w:semiHidden="0" w:uiPriority="68" w:unhideWhenUsed="0"/>
+    <w:lsdException w:name="Medium Grid 3" w:semiHidden="0" w:uiPriority="69" w:unhideWhenUsed="0"/>
+    <w:lsdException w:name="Dark List" w:semiHidden="0" w:uiPriority="70" w:unhideWhenUsed="0"/>
+    <w:lsdException w:name="Colorful Shading" w:semiHidden="0" w:uiPriority="71" w:unhideWhenUsed="0"/>
+    <w:lsdException w:name="Colorful List" w:semiHidden="0" w:uiPriority="72" w:unhideWhenUsed="0"/>
+    <w:lsdException w:name="Colorful Grid" w:semiHidden="0" w:uiPriority="73" w:unhideWhenUsed="0"/>
+    <w:lsdException w:name="Light Shading Accent 1" w:semiHidden="0" w:uiPriority="60" w:unhideWhenUsed="0"/>
+    <w:lsdException w:name="Light List Accent 1" w:semiHidden="0" w:uiPriority="61" w:unhideWhenUsed="0"/>
+    <w:lsdException w:name="Light Grid Accent 1" w:semiHidden="0" w:uiPriority="62" w:unhideWhenUsed="0"/>
+    <w:lsdException w:name="Medium Shading 1 Accent 1" w:semiHidden="0" w:uiPriority="63" w:unhideWhenUsed="0"/>
+    <w:lsdException w:name="Medium Shading 2 Accent 1" w:semiHidden="0" w:uiPriority="64" w:unhideWhenUsed="0"/>
+    <w:lsdException w:name="Medium List 1 Accent 1" w:semiHidden="0" w:uiPriority="65" w:unhideWhenUsed="0"/>
+    <w:lsdException w:name="Revision" w:unhideWhenUsed="0"/>
+    <w:lsdException w:name="List Paragraph" w:semiHidden="0" w:uiPriority="34" w:unhideWhenUsed="0" w:qFormat="1"/>
+    <w:lsdException w:name="Quote" w:semiHidden="0" w:uiPriority="29" w:unhideWhenUsed="0" w:qFormat="1"/>
+    <w:lsdException w:name="Intense Quote" w:semiHidden="0" w:uiPriority="30" w:unhideWhenUsed="0" w:qFormat="1"/>
+    <w:lsdException w:name="Medium List 2 Accent 1" w:semiHidden="0" w:uiPriority="66" w:unhideWhenUsed="0"/>
+    <w:lsdException w:name="Medium Grid 1 Accent 1" w:semiHidden="0" w:uiPriority="67" w:unhideWhenUsed="0"/>
+    <w:lsdException w:name="Medium Grid 2 Accent 1" w:semiHidden="0" w:uiPriority="68" w:unhideWhenUsed="0"/>
+    <w:lsdException w:name="Medium Grid 3 Accent 1" w:semiHidden="0" w:uiPriority="69" w:unhideWhenUsed="0"/>
+    <w:lsdException w:name="Dark List Accent 1" w:semiHidden="0" w:uiPriority="70" w:unhideWhenUsed="0"/>
+    <w:lsdException w:name="Colorful Shading Accent 1" w:semiHidden="0" w:uiPriority="71" w:unhideWhenUsed="0"/>
+    <w:lsdException w:name="Colorful List Accent 1" w:semiHidden="0" w:uiPriority="72" w:unhideWhenUsed="0"/>
+    <w:lsdException w:name="Colorful Grid Accent 1" w:semiHidden="0" w:uiPriority="73" w:unhideWhenUsed="0"/>
+    <w:lsdException w:name="Light Shading Accent 2" w:semiHidden="0" w:uiPriority="60" w:unhideWhenUsed="0"/>
+    <w:lsdException w:name="Light List Accent 2" w:semiHidden="0" w:uiPriority="61" w:unhideWhenUsed="0"/>
+    <w:lsdException w:name="Light Grid Accent 2" w:semiHidden="0" w:uiPriority="62" w:unhideWhenUsed="0"/>
+    <w:lsdException w:name="Medium Shading 1 Accent 2" w:semiHidden="0" w:uiPriority="63" w:unhideWhenUsed="0"/>
+    <w:lsdException w:name="Medium Shading 2 Accent 2" w:semiHidden="0" w:uiPriority="64" w:unhideWhenUsed="0"/>
+    <w:lsdException w:name="Medium List 1 Accent 2" w:semiHidden="0" w:uiPriority="65" w:unhideWhenUsed="0"/>
+    <w:lsdException w:name="Medium List 2 Accent 2" w:semiHidden="0" w:uiPriority="66" w:unhideWhenUsed="0"/>
+    <w:lsdException w:name="Medium Grid 1 Accent 2" w:semiHidden="0" w:uiPriority="67" w:unhideWhenUsed="0"/>
+    <w:lsdException w:name="Medium Grid 2 Accent 2" w:semiHidden="0" w:uiPriority="68" w:unhideWhenUsed="0"/>
+    <w:lsdException w:name="Medium Grid 3 Accent 2" w:semiHidden="0" w:uiPriority="69" w:unhideWhenUsed="0"/>
+    <w:lsdException w:name="Dark List Accent 2" w:semiHidden="0" w:uiPriority="70" w:unhideWhenUsed="0"/>
+    <w:lsdException w:name="Colorful Shading Accent 2" w:semiHidden="0" w:uiPriority="71" w:unhideWhenUsed="0"/>
+    <w:lsdException w:name="Colorful List Accent 2" w:semiHidden="0" w:uiPriority="72" w:unhideWhenUsed="0"/>
+    <w:lsdException w:name="Colorful Grid Accent 2" w:semiHidden="0" w:uiPriority="73" w:unhideWhenUsed="0"/>
+    <w:lsdException w:name="Light Shading Accent 3" w:semiHidden="0" w:uiPriority="60" w:unhideWhenUsed="0"/>
+    <w:lsdException w:name="Light List Accent 3" w:semiHidden="0" w:uiPriority="61" w:unhideWhenUsed="0"/>
+    <w:lsdException w:name="Light Grid Accent 3" w:semiHidden="0" w:uiPriority="62" w:unhideWhenUsed="0"/>
+    <w:lsdException w:name="Medium Shading 1 Accent 3" w:semiHidden="0" w:uiPriority="63" w:unhideWhenUsed="0"/>
+    <w:lsdException w:name="Medium Shading 2 Accent 3" w:semiHidden="0" w:uiPriority="64" w:unhideWhenUsed="0"/>
+    <w:lsdException w:name="Medium List 1 Accent 3" w:semiHidden="0" w:uiPriority="65" w:unhideWhenUsed="0"/>
+    <w:lsdException w:name="Medium List 2 Accent 3" w:semiHidden="0" w:uiPriority="66" w:unhideWhenUsed="0"/>
+    <w:lsdException w:name="Medium Grid 1 Accent 3" w:semiHidden="0" w:uiPriority="67" w:unhideWhenUsed="0"/>
+    <w:lsdException w:name="Medium Grid 2 Accent 3" w:semiHidden="0" w:uiPriority="68" w:unhideWhenUsed="0"/>
+    <w:lsdException w:name="Medium Grid 3 Accent 3" w:semiHidden="0" w:uiPriority="69" w:unhideWhenUsed="0"/>
+    <w:lsdException w:name="Dark List Accent 3" w:semiHidden="0" w:uiPriority="70" w:unhideWhenUsed="0"/>
+    <w:lsdException w:name="Colorful Shading Accent 3" w:semiHidden="0" w:uiPriority="71" w:unhideWhenUsed="0"/>
+    <w:lsdException w:name="Colorful List Accent 3" w:semiHidden="0" w:uiPriority="72" w:unhideWhenUsed="0"/>
+    <w:lsdException w:name="Colorful Grid Accent 3" w:semiHidden="0" w:uiPriority="73" w:unhideWhenUsed="0"/>
+    <w:lsdException w:name="Light Shading Accent 4" w:semiHidden="0" w:uiPriority="60" w:unhideWhenUsed="0"/>
+    <w:lsdException w:name="Light List Accent 4" w:semiHidden="0" w:uiPriority="61" w:unhideWhenUsed="0"/>
+    <w:lsdException w:name="Light Grid Accent 4" w:semiHidden="0" w:uiPriority="62" w:unhideWhenUsed="0"/>
+    <w:lsdException w:name="Medium Shading 1 Accent 4" w:semiHidden="0" w:uiPriority="63" w:unhideWhenUsed="0"/>
+    <w:lsdException w:name="Medium Shading 2 Accent 4" w:semiHidden="0" w:uiPriority="64" w:unhideWhenUsed="0"/>
+    <w:lsdException w:name="Medium List 1 Accent 4" w:semiHidden="0" w:uiPriority="65" w:unhideWhenUsed="0"/>
+    <w:lsdException w:name="Medium List 2 Accent 4" w:semiHidden="0" w:uiPriority="66" w:unhideWhenUsed="0"/>
+    <w:lsdException w:name="Medium Grid 1 Accent 4" w:semiHidden="0" w:uiPriority="67" w:unhideWhenUsed="0"/>
+    <w:lsdException w:name="Medium Grid 2 Accent 4" w:semiHidden="0" w:uiPriority="68" w:unhideWhenUsed="0"/>
+    <w:lsdException w:name="Medium Grid 3 Accent 4" w:semiHidden="0" w:uiPriority="69" w:unhideWhenUsed="0"/>
+    <w:lsdException w:name="Dark List Accent 4" w:semiHidden="0" w:uiPriority="70" w:unhideWhenUsed="0"/>
+    <w:lsdException w:name="Colorful Shading Accent 4" w:semiHidden="0" w:uiPriority="71" w:unhideWhenUsed="0"/>
+    <w:lsdException w:name="Colorful List Accent 4" w:semiHidden="0" w:uiPriority="72" w:unhideWhenUsed="0"/>
+    <w:lsdException w:name="Colorful Grid Accent 4" w:semiHidden="0" w:uiPriority="73" w:unhideWhenUsed="0"/>
+    <w:lsdException w:name="Light Shading Accent 5" w:semiHidden="0" w:uiPriority="60" w:unhideWhenUsed="0"/>
+    <w:lsdException w:name="Light List Accent 5" w:semiHidden="0" w:uiPriority="61" w:unhideWhenUsed="0"/>
+    <w:lsdException w:name="Light Grid Accent 5" w:semiHidden="0" w:uiPriority="62" w:unhideWhenUsed="0"/>
+    <w:lsdException w:name="Medium Shading 1 Accent 5" w:semiHidden="0" w:uiPriority="63" w:unhideWhenUsed="0"/>
+    <w:lsdException w:name="Medium Shading 2 Accent 5" w:semiHidden="0" w:uiPriority="64" w:unhideWhenUsed="0"/>
+    <w:lsdException w:name="Medium List 1 Accent 5" w:semiHidden="0" w:uiPriority="65" w:unhideWhenUsed="0"/>
+    <w:lsdException w:name="Medium List 2 Accent 5" w:semiHidden="0" w:uiPriority="66" w:unhideWhenUsed="0"/>
+    <w:lsdException w:name="Medium Grid 1 Accent 5" w:semiHidden="0" w:uiPriority="67" w:unhideWhenUsed="0"/>
+    <w:lsdException w:name="Medium Grid 2 Accent 5" w:semiHidden="0" w:uiPriority="68" w:unhideWhenUsed="0"/>
+    <w:lsdException w:name="Medium Grid 3 Accent 5" w:semiHidden="0" w:uiPriority="69" w:unhideWhenUsed="0"/>
+    <w:lsdException w:name="Dark List Accent 5" w:semiHidden="0" w:uiPriority="70" w:unhideWhenUsed="0"/>
+    <w:lsdException w:name="Colorful Shading Accent 5" w:semiHidden="0" w:uiPriority="71" w:unhideWhenUsed="0"/>
+    <w:lsdException w:name="Colorful List Accent 5" w:semiHidden="0" w:uiPriority="72" w:unhideWhenUsed="0"/>
+    <w:lsdException w:name="Colorful Grid Accent 5" w:semiHidden="0" w:uiPriority="73" w:unhideWhenUsed="0"/>
+    <w:lsdException w:name="Light Shading Accent 6" w:semiHidden="0" w:uiPriority="60" w:unhideWhenUsed="0"/>
+    <w:lsdException w:name="Light List Accent 6" w:semiHidden="0" w:uiPriority="61" w:unhideWhenUsed="0"/>
+    <w:lsdException w:name="Light Grid Accent 6" w:semiHidden="0" w:uiPriority="62" w:unhideWhenUsed="0"/>
+    <w:lsdException w:name="Medium Shading 1 Accent 6" w:semiHidden="0" w:uiPriority="63" w:unhideWhenUsed="0"/>
+    <w:lsdException w:name="Medium Shading 2 Accent 6" w:semiHidden="0" w:uiPriority="64" w:unhideWhenUsed="0"/>
+    <w:lsdException w:name="Medium List 1 Accent 6" w:semiHidden="0" w:uiPriority="65" w:unhideWhenUsed="0"/>
+    <w:lsdException w:name="Medium List 2 Accent 6" w:semiHidden="0" w:uiPriority="66" w:unhideWhenUsed="0"/>
+    <w:lsdException w:name="Medium Grid 1 Accent 6" w:semiHidden="0" w:uiPriority="67" w:unhideWhenUsed="0"/>
+    <w:lsdException w:name="Medium Grid 2 Accent 6" w:semiHidden="0" w:uiPriority="68" w:unhideWhenUsed="0"/>
+    <w:lsdException w:name="Medium Grid 3 Accent 6" w:semiHidden="0" w:uiPriority="69" w:unhideWhenUsed="0"/>
+    <w:lsdException w:name="Dark List Accent 6" w:semiHidden="0" w:uiPriority="70" w:unhideWhenUsed="0"/>
+    <w:lsdException w:name="Colorful Shading Accent 6" w:semiHidden="0" w:uiPriority="71" w:unhideWhenUsed="0"/>
+    <w:lsdException w:name="Colorful List Accent 6" w:semiHidden="0" w:uiPriority="72" w:unhideWhenUsed="0"/>
+    <w:lsdException w:name="Colorful Grid Accent 6" w:semiHidden="0" w:uiPriority="73" w:unhideWhenUsed="0"/>
+    <w:lsdException w:name="Subtle Emphasis" w:semiHidden="0" w:uiPriority="19" w:unhideWhenUsed="0" w:qFormat="1"/>
+    <w:lsdException w:name="Intense Emphasis" w:semiHidden="0" w:uiPriority="21" w:unhideWhenUsed="0" w:qFormat="1"/>
+    <w:lsdException w:name="Subtle Reference" w:semiHidden="0" w:uiPriority="31" w:unhideWhenUsed="0" w:qFormat="1"/>
+    <w:lsdException w:name="Intense Reference" w:semiHidden="0" w:uiPriority="32" w:unhideWhenUsed="0" w:qFormat="1"/>
+    <w:lsdException w:name="Book Title" w:semiHidden="0" w:uiPriority="33" w:unhideWhenUsed="0" w:qFormat="1"/>
+    <w:lsdException w:name="Bibliography" w:uiPriority="37"/>
+    <w:lsdException w:name="TOC Heading" w:uiPriority="39" w:qFormat="1"/>
+  </w:latentStyles>
+  <w:style w:type="paragraph" w:default="1" w:styleId="Normal">
+    <w:name w:val="Normal"/>
+    <w:qFormat/>
+  </w:style>
+  <w:style w:type="character" w:default="1" w:styleId="DefaultParagraphFont">
+    <w:name w:val="Default Paragraph Font"/>
+    <w:uiPriority w:val="1"/>
+    <w:semiHidden/>
+    <w:unhideWhenUsed/>
+  </w:style>
+  <w:style w:type="table" w:default="1" w:styleId="TableNormal">
+    <w:name w:val="Normal Table"/>
+    <w:uiPriority w:val="99"/>
+    <w:semiHidden/>
+    <w:unhideWhenUsed/>
+    <w:tblPr>
+      <w:tblInd w:w="0" w:type="dxa"/>
+      <w:tblCellMar>
+        <w:top w:w="0" w:type="dxa"/>
+        <w:left w:w="108" w:type="dxa"/>
+        <w:bottom w:w="0" w:type="dxa"/>
+        <w:right w:w="108" w:type="dxa"/>
+      </w:tblCellMar>
+    </w:tblPr>
+  </w:style>
+  <w:style w:type="numbering" w:default="1" w:styleId="NoList">
+    <w:name w:val="No List"/>
+    <w:uiPriority w:val="99"/>
+    <w:semiHidden/>
+    <w:unhideWhenUsed/>
+  </w:style>
+  <w:style w:type="table" w:styleId="TableGrid">
+    <w:name w:val="Table Grid"/>
+    <w:basedOn w:val="TableNormal"/>
+    <w:uiPriority w:val="59"/>
+    <w:rsid w:val="00C9161F"/>
+    <w:pPr>
+      <w:spacing w:after="0" w:line="240" w:lineRule="auto"/>
+    </w:pPr>
+    <w:tblPr>
+      <w:tblBorders>
+        <w:top w:val="single" w:sz="4" w:space="0" w:color="auto"/>
+        <w:left w:val="single" w:sz="4" w:space="0" w:color="auto"/>
+        <w:bottom w:val="single" w:sz="4" w:space="0" w:color="auto"/>
+        <w:right w:val="single" w:sz="4" w:space="0" w:color="auto"/>
+        <w:insideH w:val="single" w:sz="4" w:space="0" w:color="auto"/>
+        <w:insideV w:val="single" w:sz="4" w:space="0" w:color="auto"/>
+      </w:tblBorders>
+    </w:tblPr>
+  </w:style>
+  <w:style w:type="paragraph" w:styleId="BalloonText">
+    <w:name w:val="Balloon Text"/>
+    <w:basedOn w:val="Normal"/>
+    <w:link w:val="BalloonTextChar"/>
+    <w:uiPriority w:val="99"/>
+    <w:semiHidden/>
+    <w:unhideWhenUsed/>
+    <w:rsid w:val="00000CC0"/>
+    <w:pPr>
+      <w:spacing w:after="0" w:line="240" w:lineRule="auto"/>
+    </w:pPr>
+    <w:rPr>
+      <w:rFonts w:ascii="Segoe UI" w:hAnsi="Segoe UI" w:cs="Segoe UI"/>
+      <w:sz w:val="18"/>
+      <w:szCs w:val="18"/>
+    </w:rPr>
+  </w:style>
+  <w:style w:type="character" w:customStyle="1" w:styleId="BalloonTextChar">
+    <w:name w:val="Balloon Text Char"/>
+    <w:basedOn w:val="DefaultParagraphFont"/>
+    <w:link w:val="BalloonText"/>
+    <w:uiPriority w:val="99"/>
+    <w:semiHidden/>
+    <w:rsid w:val="00000CC0"/>
+    <w:rPr>
+      <w:rFonts w:ascii="Segoe UI" w:hAnsi="Segoe UI" w:cs="Segoe UI"/>
+      <w:sz w:val="18"/>
+      <w:szCs w:val="18"/>
+    </w:rPr>
+  </w:style>
+</w:styles>
+</file>
+
+<file path=word/stylesWithEffects.xml><?xml version="1.0" encoding="utf-8"?>
+<w:styles xmlns:wpc="http://schemas.microsoft.com/office/word/2010/wordprocessingCanvas" xmlns:mc="http://schemas.openxmlformats.org/markup-compatibility/2006" xmlns:o="urn:schemas-microsoft-com:office:office" xmlns:r="http://schemas.openxmlformats.org/officeDocument/2006/relationships" xmlns:m="http://schemas.openxmlformats.org/officeDocument/2006/math" xmlns:v="urn:schemas-microsoft-com:vml" xmlns:wp14="http://schemas.microsoft.com/office/word/2010/wordprocessingDrawing" xmlns:wp="http://schemas.openxmlformats.org/drawingml/2006/wordprocessingDrawing" xmlns:w10="urn:schemas-microsoft-com:office:word" xmlns:w="http://schemas.openxmlformats.org/wordprocessingml/2006/main" xmlns:w14="http://schemas.microsoft.com/office/word/2010/wordml" xmlns:wpg="http://schemas.microsoft.com/office/word/2010/wordprocessingGroup" xmlns:wpi="http://schemas.microsoft.com/office/word/2010/wordprocessingInk" xmlns:wne="http://schemas.microsoft.com/office/word/2006/wordml" xmlns:wps="http://schemas.microsoft.com/office/word/2010/wordprocessingShape" mc:Ignorable="w14 wp14">
+  <w:docDefaults>
+    <w:rPrDefault>
+      <w:rPr>
+        <w:rFonts w:asciiTheme="minorHAnsi" w:eastAsiaTheme="minorHAnsi" w:hAnsiTheme="minorHAnsi" w:cstheme="minorBidi"/>
+        <w:sz w:val="22"/>
+        <w:szCs w:val="22"/>
+        <w:lang w:val="en-US" w:eastAsia="en-US" w:bidi="ar-SA"/>
+      </w:rPr>
+    </w:rPrDefault>
+    <w:pPrDefault>
+      <w:pPr>
+        <w:spacing w:after="200" w:line="276" w:lineRule="auto"/>
+      </w:pPr>
+    </w:pPrDefault>
+  </w:docDefaults>
+  <w:latentStyles w:defLockedState="0" w:defUIPriority="99" w:defSemiHidden="1" w:defUnhideWhenUsed="1" w:defQFormat="0" w:count="267">
+    <w:lsdException w:name="Normal" w:semiHidden="0" w:uiPriority="0" w:unhideWhenUsed="0" w:qFormat="1"/>
+    <w:lsdException w:name="heading 1" w:semiHidden="0" w:uiPriority="9" w:unhideWhenUsed="0" w:qFormat="1"/>
+    <w:lsdException w:name="heading 2" w:uiPriority="9" w:qFormat="1"/>
+    <w:lsdException w:name="heading 3" w:uiPriority="9" w:qFormat="1"/>
+    <w:lsdException w:name="heading 4" w:uiPriority="9" w:qFormat="1"/>
+    <w:lsdException w:name="heading 5" w:uiPriority="9" w:qFormat="1"/>
+    <w:lsdException w:name="heading 6" w:uiPriority="9" w:qFormat="1"/>
+    <w:lsdException w:name="heading 7" w:uiPriority="9" w:qFormat="1"/>
+    <w:lsdException w:name="heading 8" w:uiPriority="9" w:qFormat="1"/>
+    <w:lsdException w:name="heading 9" w:uiPriority="9" w:qFormat="1"/>
+    <w:lsdException w:name="toc 1" w:uiPriority="39"/>
+    <w:lsdException w:name="toc 2" w:uiPriority="39"/>
+    <w:lsdException w:name="toc 3" w:uiPriority="39"/>
+    <w:lsdException w:name="toc 4" w:uiPriority="39"/>
+    <w:lsdException w:name="toc 5" w:uiPriority="39"/>
+    <w:lsdException w:name="toc 6" w:uiPriority="39"/>
+    <w:lsdException w:name="toc 7" w:uiPriority="39"/>
+    <w:lsdException w:name="toc 8" w:uiPriority="39"/>
+    <w:lsdException w:name="toc 9" w:uiPriority="39"/>
+    <w:lsdException w:name="caption" w:uiPriority="35" w:qFormat="1"/>
+    <w:lsdException w:name="Title" w:semiHidden="0" w:uiPriority="10" w:unhideWhenUsed="0" w:qFormat="1"/>
+    <w:lsdException w:name="Default Paragraph Font" w:uiPriority="1"/>
+    <w:lsdException w:name="Subtitle" w:semiHidden="0" w:uiPriority="11" w:unhideWhenUsed="0" w:qFormat="1"/>
+    <w:lsdException w:name="Strong" w:semiHidden="0" w:uiPriority="22" w:unhideWhenUsed="0" w:qFormat="1"/>
+    <w:lsdException w:name="Emphasis" w:semiHidden="0" w:uiPriority="20" w:unhideWhenUsed="0" w:qFormat="1"/>
+    <w:lsdException w:name="Table Grid" w:semiHidden="0" w:uiPriority="59" w:unhideWhenUsed="0"/>
+    <w:lsdException w:name="Placeholder Text" w:unhideWhenUsed="0"/>
+    <w:lsdException w:name="No Spacing" w:semiHidden="0" w:uiPriority="1" w:unhideWhenUsed="0" w:qFormat="1"/>
+    <w:lsdException w:name="Light Shading" w:semiHidden="0" w:uiPriority="60" w:unhideWhenUsed="0"/>
+    <w:lsdException w:name="Light List" w:semiHidden="0" w:uiPriority="61" w:unhideWhenUsed="0"/>
+    <w:lsdException w:name="Light Grid" w:semiHidden="0" w:uiPriority="62" w:unhideWhenUsed="0"/>
+    <w:lsdException w:name="Medium Shading 1" w:semiHidden="0" w:uiPriority="63" w:unhideWhenUsed="0"/>
+    <w:lsdException w:name="Medium Shading 2" w:semiHidden="0" w:uiPriority="64" w:unhideWhenUsed="0"/>
+    <w:lsdException w:name="Medium List 1" w:semiHidden="0" w:uiPriority="65" w:unhideWhenUsed="0"/>
+    <w:lsdException w:name="Medium List 2" w:semiHidden="0" w:uiPriority="66" w:unhideWhenUsed="0"/>
+    <w:lsdException w:name="Medium Grid 1" w:semiHidden="0" w:uiPriority="67" w:unhideWhenUsed="0"/>
+    <w:lsdException w:name="Medium Grid 2" w:semiHidden="0" w:uiPriority="68" w:unhideWhenUsed="0"/>
+    <w:lsdException w:name="Medium Grid 3" w:semiHidden="0" w:uiPriority="69" w:unhideWhenUsed="0"/>
+    <w:lsdException w:name="Dark List" w:semiHidden="0" w:uiPriority="70" w:unhideWhenUsed="0"/>
+    <w:lsdException w:name="Colorful Shading" w:semiHidden="0" w:uiPriority="71" w:unhideWhenUsed="0"/>
+    <w:lsdException w:name="Colorful List" w:semiHidden="0" w:uiPriority="72" w:unhideWhenUsed="0"/>
+    <w:lsdException w:name="Colorful Grid" w:semiHidden="0" w:uiPriority="73" w:unhideWhenUsed="0"/>
+    <w:lsdException w:name="Light Shading Accent 1" w:semiHidden="0" w:uiPriority="60" w:unhideWhenUsed="0"/>
+    <w:lsdException w:name="Light List Accent 1" w:semiHidden="0" w:uiPriority="61" w:unhideWhenUsed="0"/>
+    <w:lsdException w:name="Light Grid Accent 1" w:semiHidden="0" w:uiPriority="62" w:unhideWhenUsed="0"/>
+    <w:lsdException w:name="Medium Shading 1 Accent 1" w:semiHidden="0" w:uiPriority="63" w:unhideWhenUsed="0"/>
+    <w:lsdException w:name="Medium Shading 2 Accent 1" w:semiHidden="0" w:uiPriority="64" w:unhideWhenUsed="0"/>
+    <w:lsdException w:name="Medium List 1 Accent 1" w:semiHidden="0" w:uiPriority="65" w:unhideWhenUsed="0"/>
+    <w:lsdException w:name="Revision" w:unhideWhenUsed="0"/>
+    <w:lsdException w:name="List Paragraph" w:semiHidden="0" w:uiPriority="34" w:unhideWhenUsed="0" w:qFormat="1"/>
+    <w:lsdException w:name="Quote" w:semiHidden="0" w:uiPriority="29" w:unhideWhenUsed="0" w:qFormat="1"/>
+    <w:lsdException w:name="Intense Quote" w:semiHidden="0" w:uiPriority="30" w:unhideWhenUsed="0" w:qFormat="1"/>
+    <w:lsdException w:name="Medium List 2 Accent 1" w:semiHidden="0" w:uiPriority="66" w:unhideWhenUsed="0"/>
+    <w:lsdException w:name="Medium Grid 1 Accent 1" w:semiHidden="0" w:uiPriority="67" w:unhideWhenUsed="0"/>
+    <w:lsdException w:name="Medium Grid 2 Accent 1" w:semiHidden="0" w:uiPriority="68" w:unhideWhenUsed="0"/>
+    <w:lsdException w:name="Medium Grid 3 Accent 1" w:semiHidden="0" w:uiPriority="69" w:unhideWhenUsed="0"/>
+    <w:lsdException w:name="Dark List Accent 1" w:semiHidden="0" w:uiPriority="70" w:unhideWhenUsed="0"/>
+    <w:lsdException w:name="Colorful Shading Accent 1" w:semiHidden="0" w:uiPriority="71" w:unhideWhenUsed="0"/>
+    <w:lsdException w:name="Colorful List Accent 1" w:semiHidden="0" w:uiPriority="72" w:unhideWhenUsed="0"/>
+    <w:lsdException w:name="Colorful Grid Accent 1" w:semiHidden="0" w:uiPriority="73" w:unhideWhenUsed="0"/>
+    <w:lsdException w:name="Light Shading Accent 2" w:semiHidden="0" w:uiPriority="60" w:unhideWhenUsed="0"/>
+    <w:lsdException w:name="Light List Accent 2" w:semiHidden="0" w:uiPriority="61" w:unhideWhenUsed="0"/>
+    <w:lsdException w:name="Light Grid Accent 2" w:semiHidden="0" w:uiPriority="62" w:unhideWhenUsed="0"/>
+    <w:lsdException w:name="Medium Shading 1 Accent 2" w:semiHidden="0" w:uiPriority="63" w:unhideWhenUsed="0"/>
+    <w:lsdException w:name="Medium Shading 2 Accent 2" w:semiHidden="0" w:uiPriority="64" w:unhideWhenUsed="0"/>
+    <w:lsdException w:name="Medium List 1 Accent 2" w:semiHidden="0" w:uiPriority="65" w:unhideWhenUsed="0"/>
+    <w:lsdException w:name="Medium List 2 Accent 2" w:semiHidden="0" w:uiPriority="66" w:unhideWhenUsed="0"/>
+    <w:lsdException w:name="Medium Grid 1 Accent 2" w:semiHidden="0" w:uiPriority="67" w:unhideWhenUsed="0"/>
+    <w:lsdException w:name="Medium Grid 2 Accent 2" w:semiHidden="0" w:uiPriority="68" w:unhideWhenUsed="0"/>
+    <w:lsdException w:name="Medium Grid 3 Accent 2" w:semiHidden="0" w:uiPriority="69" w:unhideWhenUsed="0"/>
+    <w:lsdException w:name="Dark List Accent 2" w:semiHidden="0" w:uiPriority="70" w:unhideWhenUsed="0"/>
+    <w:lsdException w:name="Colorful Shading Accent 2" w:semiHidden="0" w:uiPriority="71" w:unhideWhenUsed="0"/>
+    <w:lsdException w:name="Colorful List Accent 2" w:semiHidden="0" w:uiPriority="72" w:unhideWhenUsed="0"/>
+    <w:lsdException w:name="Colorful Grid Accent 2" w:semiHidden="0" w:uiPriority="73" w:unhideWhenUsed="0"/>
+    <w:lsdException w:name="Light Shading Accent 3" w:semiHidden="0" w:uiPriority="60" w:unhideWhenUsed="0"/>
+    <w:lsdException w:name="Light List Accent 3" w:semiHidden="0" w:uiPriority="61" w:unhideWhenUsed="0"/>
+    <w:lsdException w:name="Light Grid Accent 3" w:semiHidden="0" w:uiPriority="62" w:unhideWhenUsed="0"/>
+    <w:lsdException w:name="Medium Shading 1 Accent 3" w:semiHidden="0" w:uiPriority="63" w:unhideWhenUsed="0"/>
+    <w:lsdException w:name="Medium Shading 2 Accent 3" w:semiHidden="0" w:uiPriority="64" w:unhideWhenUsed="0"/>
+    <w:lsdException w:name="Medium List 1 Accent 3" w:semiHidden="0" w:uiPriority="65" w:unhideWhenUsed="0"/>
+    <w:lsdException w:name="Medium List 2 Accent 3" w:semiHidden="0" w:uiPriority="66" w:unhideWhenUsed="0"/>
+    <w:lsdException w:name="Medium Grid 1 Accent 3" w:semiHidden="0" w:uiPriority="67" w:unhideWhenUsed="0"/>
+    <w:lsdException w:name="Medium Grid 2 Accent 3" w:semiHidden="0" w:uiPriority="68" w:unhideWhenUsed="0"/>
+    <w:lsdException w:name="Medium Grid 3 Accent 3" w:semiHidden="0" w:uiPriority="69" w:unhideWhenUsed="0"/>
+    <w:lsdException w:name="Dark List Accent 3" w:semiHidden="0" w:uiPriority="70" w:unhideWhenUsed="0"/>
+    <w:lsdException w:name="Colorful Shading Accent 3" w:semiHidden="0" w:uiPriority="71" w:unhideWhenUsed="0"/>
+    <w:lsdException w:name="Colorful List Accent 3" w:semiHidden="0" w:uiPriority="72" w:unhideWhenUsed="0"/>
+    <w:lsdException w:name="Colorful Grid Accent 3" w:semiHidden="0" w:uiPriority="73" w:unhideWhenUsed="0"/>
+    <w:lsdException w:name="Light Shading Accent 4" w:semiHidden="0" w:uiPriority="60" w:unhideWhenUsed="0"/>
+    <w:lsdException w:name="Light List Accent 4" w:semiHidden="0" w:uiPriority="61" w:unhideWhenUsed="0"/>
+    <w:lsdException w:name="Light Grid Accent 4" w:semiHidden="0" w:uiPriority="62" w:unhideWhenUsed="0"/>
+    <w:lsdException w:name="Medium Shading 1 Accent 4" w:semiHidden="0" w:uiPriority="63" w:unhideWhenUsed="0"/>
+    <w:lsdException w:name="Medium Shading 2 Accent 4" w:semiHidden="0" w:uiPriority="64" w:unhideWhenUsed="0"/>
+    <w:lsdException w:name="Medium List 1 Accent 4" w:semiHidden="0" w:uiPriority="65" w:unhideWhenUsed="0"/>
+    <w:lsdException w:name="Medium List 2 Accent 4" w:semiHidden="0" w:uiPriority="66" w:unhideWhenUsed="0"/>
+    <w:lsdException w:name="Medium Grid 1 Accent 4" w:semiHidden="0" w:uiPriority="67" w:unhideWhenUsed="0"/>
+    <w:lsdException w:name="Medium Grid 2 Accent 4" w:semiHidden="0" w:uiPriority="68" w:unhideWhenUsed="0"/>
+    <w:lsdException w:name="Medium Grid 3 Accent 4" w:semiHidden="0" w:uiPriority="69" w:unhideWhenUsed="0"/>
+    <w:lsdException w:name="Dark List Accent 4" w:semiHidden="0" w:uiPriority="70" w:unhideWhenUsed="0"/>
+    <w:lsdException w:name="Colorful Shading Accent 4" w:semiHidden="0" w:uiPriority="71" w:unhideWhenUsed="0"/>
+    <w:lsdException w:name="Colorful List Accent 4" w:semiHidden="0" w:uiPriority="72" w:unhideWhenUsed="0"/>
+    <w:lsdException w:name="Colorful Grid Accent 4" w:semiHidden="0" w:uiPriority="73" w:unhideWhenUsed="0"/>
+    <w:lsdException w:name="Light Shading Accent 5" w:semiHidden="0" w:uiPriority="60" w:unhideWhenUsed="0"/>
+    <w:lsdException w:name="Light List Accent 5" w:semiHidden="0" w:uiPriority="61" w:unhideWhenUsed="0"/>
+    <w:lsdException w:name="Light Grid Accent 5" w:semiHidden="0" w:uiPriority="62" w:unhideWhenUsed="0"/>
+    <w:lsdException w:name="Medium Shading 1 Accent 5" w:semiHidden="0" w:uiPriority="63" w:unhideWhenUsed="0"/>
+    <w:lsdException w:name="Medium Shading 2 Accent 5" w:semiHidden="0" w:uiPriority="64" w:unhideWhenUsed="0"/>
+    <w:lsdException w:name="Medium List 1 Accent 5" w:semiHidden="0" w:uiPriority="65" w:unhideWhenUsed="0"/>
+    <w:lsdException w:name="Medium List 2 Accent 5" w:semiHidden="0" w:uiPriority="66" w:unhideWhenUsed="0"/>
+    <w:lsdException w:name="Medium Grid 1 Accent 5" w:semiHidden="0" w:uiPriority="67" w:unhideWhenUsed="0"/>
+    <w:lsdException w:name="Medium Grid 2 Accent 5" w:semiHidden="0" w:uiPriority="68" w:unhideWhenUsed="0"/>
+    <w:lsdException w:name="Medium Grid 3 Accent 5" w:semiHidden="0" w:uiPriority="69" w:unhideWhenUsed="0"/>
+    <w:lsdException w:name="Dark List Accent 5" w:semiHidden="0" w:uiPriority="70" w:unhideWhenUsed="0"/>
+    <w:lsdException w:name="Colorful Shading Accent 5" w:semiHidden="0" w:uiPriority="71" w:unhideWhenUsed="0"/>
+    <w:lsdException w:name="Colorful List Accent 5" w:semiHidden="0" w:uiPriority="72" w:unhideWhenUsed="0"/>
+    <w:lsdException w:name="Colorful Grid Accent 5" w:semiHidden="0" w:uiPriority="73" w:unhideWhenUsed="0"/>
+    <w:lsdException w:name="Light Shading Accent 6" w:semiHidden="0" w:uiPriority="60" w:unhideWhenUsed="0"/>
+    <w:lsdException w:name="Light List Accent 6" w:semiHidden="0" w:uiPriority="61" w:unhideWhenUsed="0"/>
+    <w:lsdException w:name="Light Grid Accent 6" w:semiHidden="0" w:uiPriority="62" w:unhideWhenUsed="0"/>
+    <w:lsdException w:name="Medium Shading 1 Accent 6" w:semiHidden="0" w:uiPriority="63" w:unhideWhenUsed="0"/>
+    <w:lsdException w:name="Medium Shading 2 Accent 6" w:semiHidden="0" w:uiPriority="64" w:unhideWhenUsed="0"/>
+    <w:lsdException w:name="Medium List 1 Accent 6" w:semiHidden="0" w:uiPriority="65" w:unhideWhenUsed="0"/>
+    <w:lsdException w:name="Medium List 2 Accent 6" w:semiHidden="0" w:uiPriority="66" w:unhideWhenUsed="0"/>
+    <w:lsdException w:name="Medium Grid 1 Accent 6" w:semiHidden="0" w:uiPriority="67" w:unhideWhenUsed="0"/>
+    <w:lsdException w:name="Medium Grid 2 Accent 6" w:semiHidden="0" w:uiPriority="68" w:unhideWhenUsed="0"/>
+    <w:lsdException w:name="Medium Grid 3 Accent 6" w:semiHidden="0" w:uiPriority="69" w:unhideWhenUsed="0"/>
+    <w:lsdException w:name="Dark List Accent 6" w:semiHidden="0" w:uiPriority="70" w:unhideWhenUsed="0"/>
+    <w:lsdException w:name="Colorful Shading Accent 6" w:semiHidden="0" w:uiPriority="71" w:unhideWhenUsed="0"/>
+    <w:lsdException w:name="Colorful List Accent 6" w:semiHidden="0" w:uiPriority="72" w:unhideWhenUsed="0"/>
+    <w:lsdException w:name="Colorful Grid Accent 6" w:semiHidden="0" w:uiPriority="73" w:unhideWhenUsed="0"/>
+    <w:lsdException w:name="Subtle Emphasis" w:semiHidden="0" w:uiPriority="19" w:unhideWhenUsed="0" w:qFormat="1"/>
+    <w:lsdException w:name="Intense Emphasis" w:semiHidden="0" w:uiPriority="21" w:unhideWhenUsed="0" w:qFormat="1"/>
+    <w:lsdException w:name="Subtle Reference" w:semiHidden="0" w:uiPriority="31" w:unhideWhenUsed="0" w:qFormat="1"/>
+    <w:lsdException w:name="Intense Reference" w:semiHidden="0" w:uiPriority="32" w:unhideWhenUsed="0" w:qFormat="1"/>
+    <w:lsdException w:name="Book Title" w:semiHidden="0" w:uiPriority="33" w:unhideWhenUsed="0" w:qFormat="1"/>
+    <w:lsdException w:name="Bibliography" w:uiPriority="37"/>
+    <w:lsdException w:name="TOC Heading" w:uiPriority="39" w:qFormat="1"/>
   </w:latentStyles>
   <w:style w:type="paragraph" w:default="1" w:styleId="Normal">
     <w:name w:val="Normal"/>
@@ -12579,7 +12266,7 @@
 </file>
 
 <file path=customXml/itemProps1.xml><?xml version="1.0" encoding="utf-8"?>
-<ds:datastoreItem xmlns:ds="http://schemas.openxmlformats.org/officeDocument/2006/customXml" ds:itemID="{FD1D85CD-8DD3-47A7-8479-E2085AD67F3F}">
+<ds:datastoreItem xmlns:ds="http://schemas.openxmlformats.org/officeDocument/2006/customXml" ds:itemID="{B5E5478C-7FBA-4E6D-9A35-2524E8BE7EFC}">
   <ds:schemaRefs>
     <ds:schemaRef ds:uri="http://schemas.openxmlformats.org/officeDocument/2006/bibliography"/>
   </ds:schemaRefs>

</xml_diff>